<commit_message>
Ingreso de consultas avanzadas
</commit_message>
<xml_diff>
--- a/Base de datos.docx
+++ b/Base de datos.docx
@@ -1115,7 +1115,15 @@
         <w:ind w:left="0" w:firstLine="0"/>
       </w:pPr>
       <w:r>
-        <w:t xml:space="preserve">De acuerdo con lo que se ha observado, hay dos formas generales de identificar a los consumidores de dicho servicio: los nuevos usuarios, a quienes en su primera cita se les genera un expediente donde se les solicitan sus datos, los cuales son registrados de forma manual; y por otro lado, están los usuarios que ya cuentan con tiempo de antigüedad. Estos últimos son aquellos que ya han adquirido el servicio en varias ocasiones. </w:t>
+        <w:t xml:space="preserve">De acuerdo con lo que se ha observado, hay dos formas generales de identificar a los consumidores de dicho servicio: los nuevos usuarios, a quienes en su primera cita se les genera un expediente donde se les solicitan sus datos, los cuales son registrados de forma manual; </w:t>
+      </w:r>
+      <w:proofErr w:type="gramStart"/>
+      <w:r>
+        <w:t>y</w:t>
+      </w:r>
+      <w:proofErr w:type="gramEnd"/>
+      <w:r>
+        <w:t xml:space="preserve"> por otro lado, están los usuarios que ya cuentan con tiempo de antigüedad. Estos últimos son aquellos que ya han adquirido el servicio en varias ocasiones. </w:t>
       </w:r>
     </w:p>
     <w:p>
@@ -1319,7 +1327,15 @@
       </w:pPr>
       <w:r>
         <w:lastRenderedPageBreak/>
-        <w:t xml:space="preserve">Reducir el tiempo de espero de pacientes, al llevar un registro de datos manual la búsqueda se convierte en una perdida de tiempo que se puede solucionar con la implementación de una búsqueda automatizada </w:t>
+        <w:t xml:space="preserve">Reducir el tiempo de espero de pacientes, al llevar un registro de datos manual la búsqueda se convierte en una </w:t>
+      </w:r>
+      <w:proofErr w:type="spellStart"/>
+      <w:r>
+        <w:t>perdida</w:t>
+      </w:r>
+      <w:proofErr w:type="spellEnd"/>
+      <w:r>
+        <w:t xml:space="preserve"> de tiempo que se puede solucionar con la implementación de una búsqueda automatizada </w:t>
       </w:r>
     </w:p>
     <w:p>
@@ -1347,7 +1363,7 @@
           <v:shape id="_x0000_i1025" type="#_x0000_t75" style="width:395.15pt;height:548.55pt" o:ole="">
             <v:imagedata r:id="rId9" o:title=""/>
           </v:shape>
-          <o:OLEObject Type="Embed" ProgID="Visio.Drawing.15" ShapeID="_x0000_i1025" DrawAspect="Content" ObjectID="_1816873419" r:id="rId10"/>
+          <o:OLEObject Type="Embed" ProgID="Visio.Drawing.15" ShapeID="_x0000_i1025" DrawAspect="Content" ObjectID="_1816875421" r:id="rId10"/>
         </w:object>
       </w:r>
     </w:p>
@@ -1385,6 +1401,7 @@
         <w:lastRenderedPageBreak/>
         <w:t xml:space="preserve"> </w:t>
       </w:r>
+      <w:proofErr w:type="spellStart"/>
       <w:r>
         <w:rPr>
           <w:rFonts w:ascii="Calibri" w:eastAsia="Calibri" w:hAnsi="Calibri" w:cs="Calibri"/>
@@ -1392,6 +1409,7 @@
         </w:rPr>
         <w:t>Workbench</w:t>
       </w:r>
+      <w:proofErr w:type="spellEnd"/>
     </w:p>
     <w:p>
       <w:pPr>
@@ -1403,7 +1421,7 @@
           <v:shape id="_x0000_i1026" type="#_x0000_t75" style="width:525.45pt;height:330.85pt" o:ole="">
             <v:imagedata r:id="rId11" o:title=""/>
           </v:shape>
-          <o:OLEObject Type="Embed" ProgID="Visio.Drawing.15" ShapeID="_x0000_i1026" DrawAspect="Content" ObjectID="_1816873420" r:id="rId12"/>
+          <o:OLEObject Type="Embed" ProgID="Visio.Drawing.15" ShapeID="_x0000_i1026" DrawAspect="Content" ObjectID="_1816875422" r:id="rId12"/>
         </w:object>
       </w:r>
     </w:p>
@@ -1765,8 +1783,29 @@
         <w:t>Ejemplo:</w:t>
       </w:r>
       <w:r>
-        <w:t xml:space="preserve"> En detalleventa, todos los campos dependen de la combinación id_venta + id_producto</w:t>
-      </w:r>
+        <w:t xml:space="preserve"> En </w:t>
+      </w:r>
+      <w:proofErr w:type="spellStart"/>
+      <w:r>
+        <w:t>detalleventa</w:t>
+      </w:r>
+      <w:proofErr w:type="spellEnd"/>
+      <w:r>
+        <w:t xml:space="preserve">, todos los campos dependen de la combinación </w:t>
+      </w:r>
+      <w:proofErr w:type="spellStart"/>
+      <w:r>
+        <w:t>id_venta</w:t>
+      </w:r>
+      <w:proofErr w:type="spellEnd"/>
+      <w:r>
+        <w:t xml:space="preserve"> + </w:t>
+      </w:r>
+      <w:proofErr w:type="spellStart"/>
+      <w:r>
+        <w:t>id_producto</w:t>
+      </w:r>
+      <w:proofErr w:type="spellEnd"/>
     </w:p>
     <w:p>
       <w:pPr>
@@ -1823,28 +1862,53 @@
         <w:t>Ejemplo:</w:t>
       </w:r>
       <w:r>
-        <w:t xml:space="preserve"> El precio_unitario en detalleventa podría derivar de producto, pero se almacena por posibles cambios históricos</w:t>
-      </w:r>
-    </w:p>
-    <w:p>
-      <w:pPr>
-        <w:spacing w:after="0" w:line="259" w:lineRule="auto"/>
-      </w:pPr>
-    </w:p>
-    <w:p>
-      <w:pPr>
-        <w:spacing w:after="0" w:line="259" w:lineRule="auto"/>
-        <w:rPr>
-          <w:b/>
-          <w:bCs/>
-        </w:rPr>
-      </w:pPr>
-      <w:r>
-        <w:rPr>
-          <w:b/>
-          <w:bCs/>
-        </w:rPr>
-        <w:t>Creacion de la base de Datos</w:t>
+        <w:t xml:space="preserve"> El </w:t>
+      </w:r>
+      <w:proofErr w:type="spellStart"/>
+      <w:r>
+        <w:t>precio_unitario</w:t>
+      </w:r>
+      <w:proofErr w:type="spellEnd"/>
+      <w:r>
+        <w:t xml:space="preserve"> en </w:t>
+      </w:r>
+      <w:proofErr w:type="spellStart"/>
+      <w:r>
+        <w:t>detalleventa</w:t>
+      </w:r>
+      <w:proofErr w:type="spellEnd"/>
+      <w:r>
+        <w:t xml:space="preserve"> podría derivar de producto, pero se almacena por posibles cambios históricos</w:t>
+      </w:r>
+    </w:p>
+    <w:p>
+      <w:pPr>
+        <w:spacing w:after="0" w:line="259" w:lineRule="auto"/>
+      </w:pPr>
+    </w:p>
+    <w:p>
+      <w:pPr>
+        <w:spacing w:after="0" w:line="259" w:lineRule="auto"/>
+        <w:rPr>
+          <w:b/>
+          <w:bCs/>
+        </w:rPr>
+      </w:pPr>
+      <w:proofErr w:type="spellStart"/>
+      <w:r>
+        <w:rPr>
+          <w:b/>
+          <w:bCs/>
+        </w:rPr>
+        <w:t>Creacion</w:t>
+      </w:r>
+      <w:proofErr w:type="spellEnd"/>
+      <w:r>
+        <w:rPr>
+          <w:b/>
+          <w:bCs/>
+        </w:rPr>
+        <w:t xml:space="preserve"> de la base de Datos</w:t>
       </w:r>
     </w:p>
     <w:p>
@@ -1852,14 +1916,36 @@
         <w:spacing w:after="0" w:line="259" w:lineRule="auto"/>
         <w:ind w:left="0" w:firstLine="0"/>
         <w:rPr>
-          <w:lang w:val="en-US"/>
-        </w:rPr>
-      </w:pPr>
-      <w:r>
-        <w:rPr>
-          <w:lang w:val="en-US"/>
-        </w:rPr>
-        <w:t>CREATE TABLE rol (</w:t>
+          <w:b/>
+          <w:bCs/>
+          <w:lang w:val="en-US"/>
+        </w:rPr>
+      </w:pPr>
+      <w:r>
+        <w:rPr>
+          <w:b/>
+          <w:bCs/>
+          <w:lang w:val="en-US"/>
+        </w:rPr>
+        <w:t xml:space="preserve">CREATE TABLE </w:t>
+      </w:r>
+      <w:proofErr w:type="spellStart"/>
+      <w:r>
+        <w:rPr>
+          <w:b/>
+          <w:bCs/>
+          <w:lang w:val="en-US"/>
+        </w:rPr>
+        <w:t>rol</w:t>
+      </w:r>
+      <w:proofErr w:type="spellEnd"/>
+      <w:r>
+        <w:rPr>
+          <w:b/>
+          <w:bCs/>
+          <w:lang w:val="en-US"/>
+        </w:rPr>
+        <w:t xml:space="preserve"> (</w:t>
       </w:r>
     </w:p>
     <w:p>
@@ -1870,11 +1956,19 @@
           <w:lang w:val="en-US"/>
         </w:rPr>
       </w:pPr>
-      <w:r>
-        <w:rPr>
-          <w:lang w:val="en-US"/>
-        </w:rPr>
-        <w:t>id_rol INT PRIMARY KEY AUTO_INCREMENT,</w:t>
+      <w:proofErr w:type="spellStart"/>
+      <w:r>
+        <w:rPr>
+          <w:lang w:val="en-US"/>
+        </w:rPr>
+        <w:t>id_rol</w:t>
+      </w:r>
+      <w:proofErr w:type="spellEnd"/>
+      <w:r>
+        <w:rPr>
+          <w:lang w:val="en-US"/>
+        </w:rPr>
+        <w:t xml:space="preserve"> INT PRIMARY KEY AUTO_INCREMENT,</w:t>
       </w:r>
     </w:p>
     <w:p>
@@ -1885,11 +1979,33 @@
           <w:lang w:val="en-US"/>
         </w:rPr>
       </w:pPr>
-      <w:r>
-        <w:rPr>
-          <w:lang w:val="en-US"/>
-        </w:rPr>
-        <w:t>nombre_rol VARCHAR(50) NOT NULL UNIQUE</w:t>
+      <w:proofErr w:type="spellStart"/>
+      <w:r>
+        <w:rPr>
+          <w:lang w:val="en-US"/>
+        </w:rPr>
+        <w:t>nombre_rol</w:t>
+      </w:r>
+      <w:proofErr w:type="spellEnd"/>
+      <w:r>
+        <w:rPr>
+          <w:lang w:val="en-US"/>
+        </w:rPr>
+        <w:t xml:space="preserve"> </w:t>
+      </w:r>
+      <w:proofErr w:type="gramStart"/>
+      <w:r>
+        <w:rPr>
+          <w:lang w:val="en-US"/>
+        </w:rPr>
+        <w:t>VARCHAR(</w:t>
+      </w:r>
+      <w:proofErr w:type="gramEnd"/>
+      <w:r>
+        <w:rPr>
+          <w:lang w:val="en-US"/>
+        </w:rPr>
+        <w:t>50) NOT NULL UNIQUE</w:t>
       </w:r>
     </w:p>
     <w:p>
@@ -1897,11 +2013,15 @@
         <w:spacing w:after="0" w:line="259" w:lineRule="auto"/>
         <w:ind w:left="0" w:firstLine="0"/>
         <w:rPr>
-          <w:lang w:val="en-US"/>
-        </w:rPr>
-      </w:pPr>
-      <w:r>
-        <w:rPr>
+          <w:b/>
+          <w:bCs/>
+          <w:lang w:val="en-US"/>
+        </w:rPr>
+      </w:pPr>
+      <w:r>
+        <w:rPr>
+          <w:b/>
+          <w:bCs/>
           <w:lang w:val="en-US"/>
         </w:rPr>
         <w:t>);</w:t>
@@ -1919,84 +2039,218 @@
       <w:pPr>
         <w:spacing w:after="0" w:line="259" w:lineRule="auto"/>
         <w:rPr>
-          <w:lang w:val="en-US"/>
-        </w:rPr>
-      </w:pPr>
-      <w:r>
-        <w:rPr>
-          <w:lang w:val="en-US"/>
-        </w:rPr>
-        <w:t>CREATE TABLE usuario (</w:t>
-      </w:r>
-    </w:p>
-    <w:p>
-      <w:pPr>
-        <w:spacing w:after="0" w:line="259" w:lineRule="auto"/>
-        <w:rPr>
-          <w:lang w:val="en-US"/>
-        </w:rPr>
-      </w:pPr>
-      <w:r>
-        <w:rPr>
-          <w:lang w:val="en-US"/>
-        </w:rPr>
-        <w:t xml:space="preserve">    id_usuario INT PRIMARY KEY AUTO_INCREMENT,</w:t>
-      </w:r>
-    </w:p>
-    <w:p>
-      <w:pPr>
-        <w:spacing w:after="0" w:line="259" w:lineRule="auto"/>
-        <w:rPr>
-          <w:lang w:val="en-US"/>
-        </w:rPr>
-      </w:pPr>
-      <w:r>
-        <w:rPr>
-          <w:lang w:val="en-US"/>
-        </w:rPr>
-        <w:t xml:space="preserve">    nombre VARCHAR(100) NOT NULL,</w:t>
-      </w:r>
-    </w:p>
-    <w:p>
-      <w:pPr>
-        <w:spacing w:after="0" w:line="259" w:lineRule="auto"/>
-        <w:rPr>
-          <w:lang w:val="en-US"/>
-        </w:rPr>
-      </w:pPr>
-      <w:r>
-        <w:rPr>
-          <w:lang w:val="en-US"/>
-        </w:rPr>
-        <w:t xml:space="preserve">    correo VARCHAR(100) NOT NULL UNIQUE,</w:t>
-      </w:r>
-    </w:p>
-    <w:p>
-      <w:pPr>
-        <w:spacing w:after="0" w:line="259" w:lineRule="auto"/>
-        <w:rPr>
-          <w:lang w:val="en-US"/>
-        </w:rPr>
-      </w:pPr>
-      <w:r>
-        <w:rPr>
-          <w:lang w:val="en-US"/>
-        </w:rPr>
-        <w:t xml:space="preserve">    contraseña VARCHAR(100) NOT NULL,</w:t>
-      </w:r>
-    </w:p>
-    <w:p>
-      <w:pPr>
-        <w:spacing w:after="0" w:line="259" w:lineRule="auto"/>
-        <w:rPr>
-          <w:lang w:val="en-US"/>
-        </w:rPr>
-      </w:pPr>
-      <w:r>
-        <w:rPr>
-          <w:lang w:val="en-US"/>
-        </w:rPr>
-        <w:t xml:space="preserve">    id_rol INT NOT NULL,</w:t>
+          <w:b/>
+          <w:bCs/>
+          <w:lang w:val="en-US"/>
+        </w:rPr>
+      </w:pPr>
+      <w:r>
+        <w:rPr>
+          <w:b/>
+          <w:bCs/>
+          <w:lang w:val="en-US"/>
+        </w:rPr>
+        <w:t xml:space="preserve">CREATE TABLE </w:t>
+      </w:r>
+      <w:proofErr w:type="spellStart"/>
+      <w:r>
+        <w:rPr>
+          <w:b/>
+          <w:bCs/>
+          <w:lang w:val="en-US"/>
+        </w:rPr>
+        <w:t>usuario</w:t>
+      </w:r>
+      <w:proofErr w:type="spellEnd"/>
+      <w:r>
+        <w:rPr>
+          <w:b/>
+          <w:bCs/>
+          <w:lang w:val="en-US"/>
+        </w:rPr>
+        <w:t xml:space="preserve"> (</w:t>
+      </w:r>
+    </w:p>
+    <w:p>
+      <w:pPr>
+        <w:spacing w:after="0" w:line="259" w:lineRule="auto"/>
+        <w:rPr>
+          <w:lang w:val="en-US"/>
+        </w:rPr>
+      </w:pPr>
+      <w:r>
+        <w:rPr>
+          <w:lang w:val="en-US"/>
+        </w:rPr>
+        <w:t xml:space="preserve">    </w:t>
+      </w:r>
+      <w:proofErr w:type="spellStart"/>
+      <w:r>
+        <w:rPr>
+          <w:lang w:val="en-US"/>
+        </w:rPr>
+        <w:t>id_usuario</w:t>
+      </w:r>
+      <w:proofErr w:type="spellEnd"/>
+      <w:r>
+        <w:rPr>
+          <w:lang w:val="en-US"/>
+        </w:rPr>
+        <w:t xml:space="preserve"> INT PRIMARY KEY AUTO_INCREMENT,</w:t>
+      </w:r>
+    </w:p>
+    <w:p>
+      <w:pPr>
+        <w:spacing w:after="0" w:line="259" w:lineRule="auto"/>
+        <w:rPr>
+          <w:lang w:val="en-US"/>
+        </w:rPr>
+      </w:pPr>
+      <w:r>
+        <w:rPr>
+          <w:lang w:val="en-US"/>
+        </w:rPr>
+        <w:t xml:space="preserve">    </w:t>
+      </w:r>
+      <w:proofErr w:type="spellStart"/>
+      <w:r>
+        <w:rPr>
+          <w:lang w:val="en-US"/>
+        </w:rPr>
+        <w:t>nombre</w:t>
+      </w:r>
+      <w:proofErr w:type="spellEnd"/>
+      <w:r>
+        <w:rPr>
+          <w:lang w:val="en-US"/>
+        </w:rPr>
+        <w:t xml:space="preserve"> </w:t>
+      </w:r>
+      <w:proofErr w:type="gramStart"/>
+      <w:r>
+        <w:rPr>
+          <w:lang w:val="en-US"/>
+        </w:rPr>
+        <w:t>VARCHAR(</w:t>
+      </w:r>
+      <w:proofErr w:type="gramEnd"/>
+      <w:r>
+        <w:rPr>
+          <w:lang w:val="en-US"/>
+        </w:rPr>
+        <w:t>100) NOT NULL,</w:t>
+      </w:r>
+    </w:p>
+    <w:p>
+      <w:pPr>
+        <w:spacing w:after="0" w:line="259" w:lineRule="auto"/>
+        <w:rPr>
+          <w:lang w:val="en-US"/>
+        </w:rPr>
+      </w:pPr>
+      <w:r>
+        <w:rPr>
+          <w:lang w:val="en-US"/>
+        </w:rPr>
+        <w:t xml:space="preserve">    </w:t>
+      </w:r>
+      <w:proofErr w:type="spellStart"/>
+      <w:r>
+        <w:rPr>
+          <w:lang w:val="en-US"/>
+        </w:rPr>
+        <w:t>correo</w:t>
+      </w:r>
+      <w:proofErr w:type="spellEnd"/>
+      <w:r>
+        <w:rPr>
+          <w:lang w:val="en-US"/>
+        </w:rPr>
+        <w:t xml:space="preserve"> </w:t>
+      </w:r>
+      <w:proofErr w:type="gramStart"/>
+      <w:r>
+        <w:rPr>
+          <w:lang w:val="en-US"/>
+        </w:rPr>
+        <w:t>VARCHAR(</w:t>
+      </w:r>
+      <w:proofErr w:type="gramEnd"/>
+      <w:r>
+        <w:rPr>
+          <w:lang w:val="en-US"/>
+        </w:rPr>
+        <w:t>100) NOT NULL UNIQUE,</w:t>
+      </w:r>
+    </w:p>
+    <w:p>
+      <w:pPr>
+        <w:spacing w:after="0" w:line="259" w:lineRule="auto"/>
+        <w:rPr>
+          <w:lang w:val="en-US"/>
+        </w:rPr>
+      </w:pPr>
+      <w:r>
+        <w:rPr>
+          <w:lang w:val="en-US"/>
+        </w:rPr>
+        <w:t xml:space="preserve">    </w:t>
+      </w:r>
+      <w:proofErr w:type="spellStart"/>
+      <w:r>
+        <w:rPr>
+          <w:lang w:val="en-US"/>
+        </w:rPr>
+        <w:t>contraseña</w:t>
+      </w:r>
+      <w:proofErr w:type="spellEnd"/>
+      <w:r>
+        <w:rPr>
+          <w:lang w:val="en-US"/>
+        </w:rPr>
+        <w:t xml:space="preserve"> </w:t>
+      </w:r>
+      <w:proofErr w:type="gramStart"/>
+      <w:r>
+        <w:rPr>
+          <w:lang w:val="en-US"/>
+        </w:rPr>
+        <w:t>VARCHAR(</w:t>
+      </w:r>
+      <w:proofErr w:type="gramEnd"/>
+      <w:r>
+        <w:rPr>
+          <w:lang w:val="en-US"/>
+        </w:rPr>
+        <w:t>100) NOT NULL,</w:t>
+      </w:r>
+    </w:p>
+    <w:p>
+      <w:pPr>
+        <w:spacing w:after="0" w:line="259" w:lineRule="auto"/>
+        <w:rPr>
+          <w:lang w:val="en-US"/>
+        </w:rPr>
+      </w:pPr>
+      <w:r>
+        <w:rPr>
+          <w:lang w:val="en-US"/>
+        </w:rPr>
+        <w:t xml:space="preserve">    </w:t>
+      </w:r>
+      <w:proofErr w:type="spellStart"/>
+      <w:r>
+        <w:rPr>
+          <w:lang w:val="en-US"/>
+        </w:rPr>
+        <w:t>id_rol</w:t>
+      </w:r>
+      <w:proofErr w:type="spellEnd"/>
+      <w:r>
+        <w:rPr>
+          <w:lang w:val="en-US"/>
+        </w:rPr>
+        <w:t xml:space="preserve"> INT NOT NULL,</w:t>
       </w:r>
     </w:p>
     <w:p>
@@ -2011,18 +2265,64 @@
           <w:lang w:val="en-US"/>
         </w:rPr>
         <w:lastRenderedPageBreak/>
-        <w:t xml:space="preserve">    FOREIGN KEY (id_rol) REFERENCES rol(id_rol)</w:t>
-      </w:r>
-    </w:p>
-    <w:p>
-      <w:pPr>
-        <w:spacing w:after="0" w:line="259" w:lineRule="auto"/>
-        <w:rPr>
-          <w:lang w:val="en-US"/>
-        </w:rPr>
-      </w:pPr>
-      <w:r>
-        <w:rPr>
+        <w:t xml:space="preserve">    FOREIGN KEY (</w:t>
+      </w:r>
+      <w:proofErr w:type="spellStart"/>
+      <w:r>
+        <w:rPr>
+          <w:lang w:val="en-US"/>
+        </w:rPr>
+        <w:t>id_rol</w:t>
+      </w:r>
+      <w:proofErr w:type="spellEnd"/>
+      <w:r>
+        <w:rPr>
+          <w:lang w:val="en-US"/>
+        </w:rPr>
+        <w:t xml:space="preserve">) REFERENCES </w:t>
+      </w:r>
+      <w:proofErr w:type="spellStart"/>
+      <w:r>
+        <w:rPr>
+          <w:lang w:val="en-US"/>
+        </w:rPr>
+        <w:t>rol</w:t>
+      </w:r>
+      <w:proofErr w:type="spellEnd"/>
+      <w:r>
+        <w:rPr>
+          <w:lang w:val="en-US"/>
+        </w:rPr>
+        <w:t>(</w:t>
+      </w:r>
+      <w:proofErr w:type="spellStart"/>
+      <w:r>
+        <w:rPr>
+          <w:lang w:val="en-US"/>
+        </w:rPr>
+        <w:t>id_rol</w:t>
+      </w:r>
+      <w:proofErr w:type="spellEnd"/>
+      <w:r>
+        <w:rPr>
+          <w:lang w:val="en-US"/>
+        </w:rPr>
+        <w:t>)</w:t>
+      </w:r>
+    </w:p>
+    <w:p>
+      <w:pPr>
+        <w:spacing w:after="0" w:line="259" w:lineRule="auto"/>
+        <w:rPr>
+          <w:b/>
+          <w:bCs/>
+          <w:lang w:val="en-US"/>
+        </w:rPr>
+      </w:pPr>
+      <w:r>
+        <w:rPr>
+          <w:b/>
+          <w:bCs/>
           <w:lang w:val="en-US"/>
         </w:rPr>
         <w:t>);</w:t>
@@ -2047,26 +2347,29 @@
         <w:rPr>
           <w:lang w:val="en-US"/>
         </w:rPr>
-        <w:t>CREATE TABLE producto (</w:t>
-      </w:r>
-    </w:p>
-    <w:p>
-      <w:pPr>
-        <w:spacing w:after="0" w:line="259" w:lineRule="auto"/>
-        <w:rPr>
-          <w:lang w:val="en-US"/>
-        </w:rPr>
-      </w:pPr>
-      <w:r>
-        <w:rPr>
-          <w:lang w:val="en-US"/>
-        </w:rPr>
-        <w:t xml:space="preserve">    id_producto INT PRIMARY KEY AUTO_INCREMENT,</w:t>
-      </w:r>
-    </w:p>
-    <w:p>
-      <w:pPr>
-        <w:spacing w:after="0" w:line="259" w:lineRule="auto"/>
+        <w:t xml:space="preserve">CREATE TABLE </w:t>
+      </w:r>
+      <w:proofErr w:type="spellStart"/>
+      <w:r>
+        <w:rPr>
+          <w:lang w:val="en-US"/>
+        </w:rPr>
+        <w:t>producto</w:t>
+      </w:r>
+      <w:proofErr w:type="spellEnd"/>
+      <w:r>
+        <w:rPr>
+          <w:lang w:val="en-US"/>
+        </w:rPr>
+        <w:t xml:space="preserve"> (</w:t>
+      </w:r>
+    </w:p>
+    <w:p>
+      <w:pPr>
+        <w:spacing w:after="0" w:line="259" w:lineRule="auto"/>
+        <w:rPr>
+          <w:lang w:val="en-US"/>
+        </w:rPr>
       </w:pPr>
       <w:r>
         <w:rPr>
@@ -2074,67 +2377,183 @@
         </w:rPr>
         <w:t xml:space="preserve">    </w:t>
       </w:r>
-      <w:r>
-        <w:t>nombre_producto VARCHAR(100) NOT NULL,</w:t>
-      </w:r>
-    </w:p>
-    <w:p>
-      <w:pPr>
-        <w:spacing w:after="0" w:line="259" w:lineRule="auto"/>
-        <w:rPr>
-          <w:lang w:val="en-US"/>
-        </w:rPr>
-      </w:pPr>
-      <w:r>
+      <w:proofErr w:type="spellStart"/>
+      <w:r>
+        <w:rPr>
+          <w:lang w:val="en-US"/>
+        </w:rPr>
+        <w:t>id_producto</w:t>
+      </w:r>
+      <w:proofErr w:type="spellEnd"/>
+      <w:r>
+        <w:rPr>
+          <w:lang w:val="en-US"/>
+        </w:rPr>
+        <w:t xml:space="preserve"> INT PRIMARY KEY AUTO_INCREMENT,</w:t>
+      </w:r>
+    </w:p>
+    <w:p>
+      <w:pPr>
+        <w:spacing w:after="0" w:line="259" w:lineRule="auto"/>
+      </w:pPr>
+      <w:r>
+        <w:rPr>
+          <w:lang w:val="en-US"/>
+        </w:rPr>
         <w:t xml:space="preserve">    </w:t>
       </w:r>
-      <w:r>
-        <w:rPr>
-          <w:lang w:val="en-US"/>
-        </w:rPr>
-        <w:t>descripcion TEXT,</w:t>
-      </w:r>
-    </w:p>
-    <w:p>
-      <w:pPr>
-        <w:spacing w:after="0" w:line="259" w:lineRule="auto"/>
-        <w:rPr>
-          <w:lang w:val="en-US"/>
-        </w:rPr>
-      </w:pPr>
-      <w:r>
-        <w:rPr>
-          <w:lang w:val="en-US"/>
-        </w:rPr>
-        <w:t xml:space="preserve">    categoria VARCHAR(50) NOT NULL,</w:t>
-      </w:r>
-    </w:p>
-    <w:p>
-      <w:pPr>
-        <w:spacing w:after="0" w:line="259" w:lineRule="auto"/>
-        <w:rPr>
-          <w:lang w:val="en-US"/>
-        </w:rPr>
-      </w:pPr>
-      <w:r>
-        <w:rPr>
-          <w:lang w:val="en-US"/>
-        </w:rPr>
-        <w:t xml:space="preserve">    precio DECIMAL(10,2) NOT NULL,</w:t>
-      </w:r>
-    </w:p>
-    <w:p>
-      <w:pPr>
-        <w:spacing w:after="0" w:line="259" w:lineRule="auto"/>
-        <w:rPr>
-          <w:lang w:val="en-US"/>
-        </w:rPr>
-      </w:pPr>
-      <w:r>
-        <w:rPr>
-          <w:lang w:val="en-US"/>
-        </w:rPr>
-        <w:t xml:space="preserve">    cantidad INT NOT NULL DEFAULT 0</w:t>
+      <w:proofErr w:type="spellStart"/>
+      <w:r>
+        <w:t>nombre_producto</w:t>
+      </w:r>
+      <w:proofErr w:type="spellEnd"/>
+      <w:r>
+        <w:t xml:space="preserve"> </w:t>
+      </w:r>
+      <w:proofErr w:type="gramStart"/>
+      <w:r>
+        <w:t>VARCHAR(</w:t>
+      </w:r>
+      <w:proofErr w:type="gramEnd"/>
+      <w:r>
+        <w:t>100) NOT NULL,</w:t>
+      </w:r>
+    </w:p>
+    <w:p>
+      <w:pPr>
+        <w:spacing w:after="0" w:line="259" w:lineRule="auto"/>
+        <w:rPr>
+          <w:lang w:val="en-US"/>
+        </w:rPr>
+      </w:pPr>
+      <w:r>
+        <w:t xml:space="preserve">    </w:t>
+      </w:r>
+      <w:proofErr w:type="spellStart"/>
+      <w:r>
+        <w:rPr>
+          <w:lang w:val="en-US"/>
+        </w:rPr>
+        <w:t>descripcion</w:t>
+      </w:r>
+      <w:proofErr w:type="spellEnd"/>
+      <w:r>
+        <w:rPr>
+          <w:lang w:val="en-US"/>
+        </w:rPr>
+        <w:t xml:space="preserve"> TEXT,</w:t>
+      </w:r>
+    </w:p>
+    <w:p>
+      <w:pPr>
+        <w:spacing w:after="0" w:line="259" w:lineRule="auto"/>
+        <w:rPr>
+          <w:lang w:val="en-US"/>
+        </w:rPr>
+      </w:pPr>
+      <w:r>
+        <w:rPr>
+          <w:lang w:val="en-US"/>
+        </w:rPr>
+        <w:t xml:space="preserve">    </w:t>
+      </w:r>
+      <w:proofErr w:type="spellStart"/>
+      <w:r>
+        <w:rPr>
+          <w:lang w:val="en-US"/>
+        </w:rPr>
+        <w:t>categoria</w:t>
+      </w:r>
+      <w:proofErr w:type="spellEnd"/>
+      <w:r>
+        <w:rPr>
+          <w:lang w:val="en-US"/>
+        </w:rPr>
+        <w:t xml:space="preserve"> </w:t>
+      </w:r>
+      <w:proofErr w:type="gramStart"/>
+      <w:r>
+        <w:rPr>
+          <w:lang w:val="en-US"/>
+        </w:rPr>
+        <w:t>VARCHAR(</w:t>
+      </w:r>
+      <w:proofErr w:type="gramEnd"/>
+      <w:r>
+        <w:rPr>
+          <w:lang w:val="en-US"/>
+        </w:rPr>
+        <w:t>50) NOT NULL,</w:t>
+      </w:r>
+    </w:p>
+    <w:p>
+      <w:pPr>
+        <w:spacing w:after="0" w:line="259" w:lineRule="auto"/>
+        <w:rPr>
+          <w:lang w:val="en-US"/>
+        </w:rPr>
+      </w:pPr>
+      <w:r>
+        <w:rPr>
+          <w:lang w:val="en-US"/>
+        </w:rPr>
+        <w:t xml:space="preserve">    </w:t>
+      </w:r>
+      <w:proofErr w:type="spellStart"/>
+      <w:r>
+        <w:rPr>
+          <w:lang w:val="en-US"/>
+        </w:rPr>
+        <w:t>precio</w:t>
+      </w:r>
+      <w:proofErr w:type="spellEnd"/>
+      <w:r>
+        <w:rPr>
+          <w:lang w:val="en-US"/>
+        </w:rPr>
+        <w:t xml:space="preserve"> </w:t>
+      </w:r>
+      <w:proofErr w:type="gramStart"/>
+      <w:r>
+        <w:rPr>
+          <w:lang w:val="en-US"/>
+        </w:rPr>
+        <w:t>DECIMAL(</w:t>
+      </w:r>
+      <w:proofErr w:type="gramEnd"/>
+      <w:r>
+        <w:rPr>
+          <w:lang w:val="en-US"/>
+        </w:rPr>
+        <w:t>10,2) NOT NULL,</w:t>
+      </w:r>
+    </w:p>
+    <w:p>
+      <w:pPr>
+        <w:spacing w:after="0" w:line="259" w:lineRule="auto"/>
+        <w:rPr>
+          <w:lang w:val="en-US"/>
+        </w:rPr>
+      </w:pPr>
+      <w:r>
+        <w:rPr>
+          <w:lang w:val="en-US"/>
+        </w:rPr>
+        <w:t xml:space="preserve">    </w:t>
+      </w:r>
+      <w:proofErr w:type="spellStart"/>
+      <w:r>
+        <w:rPr>
+          <w:lang w:val="en-US"/>
+        </w:rPr>
+        <w:t>cantidad</w:t>
+      </w:r>
+      <w:proofErr w:type="spellEnd"/>
+      <w:r>
+        <w:rPr>
+          <w:lang w:val="en-US"/>
+        </w:rPr>
+        <w:t xml:space="preserve"> INT NOT NULL DEFAULT 0</w:t>
       </w:r>
     </w:p>
     <w:p>
@@ -2163,33 +2582,44 @@
       <w:pPr>
         <w:spacing w:after="0" w:line="259" w:lineRule="auto"/>
         <w:rPr>
-          <w:lang w:val="en-US"/>
-        </w:rPr>
-      </w:pPr>
-      <w:r>
-        <w:rPr>
-          <w:lang w:val="en-US"/>
-        </w:rPr>
-        <w:t>CREATE TABLE servicio (</w:t>
-      </w:r>
-    </w:p>
-    <w:p>
-      <w:pPr>
-        <w:spacing w:after="0" w:line="259" w:lineRule="auto"/>
-        <w:rPr>
-          <w:lang w:val="en-US"/>
-        </w:rPr>
-      </w:pPr>
-      <w:r>
-        <w:rPr>
-          <w:lang w:val="en-US"/>
-        </w:rPr>
-        <w:t xml:space="preserve">    id_servicio INT PRIMARY KEY AUTO_INCREMENT,</w:t>
-      </w:r>
-    </w:p>
-    <w:p>
-      <w:pPr>
-        <w:spacing w:after="0" w:line="259" w:lineRule="auto"/>
+          <w:b/>
+          <w:bCs/>
+          <w:lang w:val="en-US"/>
+        </w:rPr>
+      </w:pPr>
+      <w:r>
+        <w:rPr>
+          <w:b/>
+          <w:bCs/>
+          <w:lang w:val="en-US"/>
+        </w:rPr>
+        <w:t xml:space="preserve">CREATE TABLE </w:t>
+      </w:r>
+      <w:proofErr w:type="spellStart"/>
+      <w:r>
+        <w:rPr>
+          <w:b/>
+          <w:bCs/>
+          <w:lang w:val="en-US"/>
+        </w:rPr>
+        <w:t>servicio</w:t>
+      </w:r>
+      <w:proofErr w:type="spellEnd"/>
+      <w:r>
+        <w:rPr>
+          <w:b/>
+          <w:bCs/>
+          <w:lang w:val="en-US"/>
+        </w:rPr>
+        <w:t xml:space="preserve"> (</w:t>
+      </w:r>
+    </w:p>
+    <w:p>
+      <w:pPr>
+        <w:spacing w:after="0" w:line="259" w:lineRule="auto"/>
+        <w:rPr>
+          <w:lang w:val="en-US"/>
+        </w:rPr>
       </w:pPr>
       <w:r>
         <w:rPr>
@@ -2197,31 +2627,93 @@
         </w:rPr>
         <w:t xml:space="preserve">    </w:t>
       </w:r>
-      <w:r>
-        <w:t>nombre_servicio VARCHAR(100) NOT NULL,</w:t>
-      </w:r>
-    </w:p>
-    <w:p>
-      <w:pPr>
-        <w:spacing w:after="0" w:line="259" w:lineRule="auto"/>
-      </w:pPr>
-      <w:r>
-        <w:t xml:space="preserve">    descripcion TEXT,</w:t>
-      </w:r>
-    </w:p>
-    <w:p>
-      <w:pPr>
-        <w:spacing w:after="0" w:line="259" w:lineRule="auto"/>
-      </w:pPr>
-      <w:r>
-        <w:t xml:space="preserve">    precio DECIMAL(10,2) NOT NULL</w:t>
-      </w:r>
-    </w:p>
-    <w:p>
-      <w:pPr>
-        <w:spacing w:after="0" w:line="259" w:lineRule="auto"/>
-      </w:pPr>
-      <w:r>
+      <w:proofErr w:type="spellStart"/>
+      <w:r>
+        <w:rPr>
+          <w:lang w:val="en-US"/>
+        </w:rPr>
+        <w:t>id_servicio</w:t>
+      </w:r>
+      <w:proofErr w:type="spellEnd"/>
+      <w:r>
+        <w:rPr>
+          <w:lang w:val="en-US"/>
+        </w:rPr>
+        <w:t xml:space="preserve"> INT PRIMARY KEY AUTO_INCREMENT,</w:t>
+      </w:r>
+    </w:p>
+    <w:p>
+      <w:pPr>
+        <w:spacing w:after="0" w:line="259" w:lineRule="auto"/>
+      </w:pPr>
+      <w:r>
+        <w:rPr>
+          <w:lang w:val="en-US"/>
+        </w:rPr>
+        <w:t xml:space="preserve">    </w:t>
+      </w:r>
+      <w:proofErr w:type="spellStart"/>
+      <w:r>
+        <w:t>nombre_servicio</w:t>
+      </w:r>
+      <w:proofErr w:type="spellEnd"/>
+      <w:r>
+        <w:t xml:space="preserve"> </w:t>
+      </w:r>
+      <w:proofErr w:type="gramStart"/>
+      <w:r>
+        <w:t>VARCHAR(</w:t>
+      </w:r>
+      <w:proofErr w:type="gramEnd"/>
+      <w:r>
+        <w:t>100) NOT NULL,</w:t>
+      </w:r>
+    </w:p>
+    <w:p>
+      <w:pPr>
+        <w:spacing w:after="0" w:line="259" w:lineRule="auto"/>
+      </w:pPr>
+      <w:r>
+        <w:t xml:space="preserve">    </w:t>
+      </w:r>
+      <w:proofErr w:type="spellStart"/>
+      <w:r>
+        <w:t>descripcion</w:t>
+      </w:r>
+      <w:proofErr w:type="spellEnd"/>
+      <w:r>
+        <w:t xml:space="preserve"> TEXT,</w:t>
+      </w:r>
+    </w:p>
+    <w:p>
+      <w:pPr>
+        <w:spacing w:after="0" w:line="259" w:lineRule="auto"/>
+      </w:pPr>
+      <w:r>
+        <w:t xml:space="preserve">    precio </w:t>
+      </w:r>
+      <w:proofErr w:type="gramStart"/>
+      <w:r>
+        <w:t>DECIMAL(</w:t>
+      </w:r>
+      <w:proofErr w:type="gramEnd"/>
+      <w:r>
+        <w:t>10,2) NOT NULL</w:t>
+      </w:r>
+    </w:p>
+    <w:p>
+      <w:pPr>
+        <w:spacing w:after="0" w:line="259" w:lineRule="auto"/>
+        <w:rPr>
+          <w:b/>
+          <w:bCs/>
+        </w:rPr>
+      </w:pPr>
+      <w:r>
+        <w:rPr>
+          <w:b/>
+          <w:bCs/>
+        </w:rPr>
         <w:t>);</w:t>
       </w:r>
     </w:p>
@@ -2234,95 +2726,219 @@
       <w:pPr>
         <w:spacing w:after="0" w:line="259" w:lineRule="auto"/>
         <w:rPr>
-          <w:lang w:val="en-US"/>
-        </w:rPr>
-      </w:pPr>
-      <w:r>
-        <w:rPr>
-          <w:lang w:val="en-US"/>
-        </w:rPr>
-        <w:t>CREATE TABLE venta (</w:t>
-      </w:r>
-    </w:p>
-    <w:p>
-      <w:pPr>
-        <w:spacing w:after="0" w:line="259" w:lineRule="auto"/>
-        <w:rPr>
-          <w:lang w:val="en-US"/>
-        </w:rPr>
-      </w:pPr>
-      <w:r>
-        <w:rPr>
-          <w:lang w:val="en-US"/>
-        </w:rPr>
-        <w:t xml:space="preserve">    id_venta INT PRIMARY KEY AUTO_INCREMENT,</w:t>
-      </w:r>
-    </w:p>
-    <w:p>
-      <w:pPr>
-        <w:spacing w:after="0" w:line="259" w:lineRule="auto"/>
-        <w:rPr>
-          <w:lang w:val="en-US"/>
-        </w:rPr>
-      </w:pPr>
-      <w:r>
-        <w:rPr>
-          <w:lang w:val="en-US"/>
-        </w:rPr>
-        <w:t xml:space="preserve">    id_usuario INT NOT NULL,</w:t>
-      </w:r>
-    </w:p>
-    <w:p>
-      <w:pPr>
-        <w:spacing w:after="0" w:line="259" w:lineRule="auto"/>
-        <w:rPr>
-          <w:lang w:val="en-US"/>
-        </w:rPr>
-      </w:pPr>
-      <w:r>
-        <w:rPr>
-          <w:lang w:val="en-US"/>
-        </w:rPr>
-        <w:t xml:space="preserve">    fecha DATETIME NOT NULL DEFAULT CURRENT_TIMESTAMP,</w:t>
-      </w:r>
-    </w:p>
-    <w:p>
-      <w:pPr>
-        <w:spacing w:after="0" w:line="259" w:lineRule="auto"/>
-        <w:rPr>
-          <w:lang w:val="en-US"/>
-        </w:rPr>
-      </w:pPr>
-      <w:r>
-        <w:rPr>
-          <w:lang w:val="en-US"/>
-        </w:rPr>
-        <w:t xml:space="preserve">    total DECIMAL(10,2) NOT NULL,</w:t>
-      </w:r>
-    </w:p>
-    <w:p>
-      <w:pPr>
-        <w:spacing w:after="0" w:line="259" w:lineRule="auto"/>
-        <w:rPr>
-          <w:lang w:val="en-US"/>
-        </w:rPr>
-      </w:pPr>
-      <w:r>
-        <w:rPr>
-          <w:lang w:val="en-US"/>
-        </w:rPr>
-        <w:t xml:space="preserve">    FOREIGN KEY (id_usuario) REFERENCES usuario(id_usuario)</w:t>
-      </w:r>
-    </w:p>
-    <w:p>
-      <w:pPr>
-        <w:spacing w:after="0" w:line="259" w:lineRule="auto"/>
-        <w:rPr>
-          <w:lang w:val="en-US"/>
-        </w:rPr>
-      </w:pPr>
-      <w:r>
-        <w:rPr>
+          <w:b/>
+          <w:bCs/>
+          <w:lang w:val="en-US"/>
+        </w:rPr>
+      </w:pPr>
+      <w:r>
+        <w:rPr>
+          <w:b/>
+          <w:bCs/>
+          <w:lang w:val="en-US"/>
+        </w:rPr>
+        <w:t xml:space="preserve">CREATE TABLE </w:t>
+      </w:r>
+      <w:proofErr w:type="spellStart"/>
+      <w:r>
+        <w:rPr>
+          <w:b/>
+          <w:bCs/>
+          <w:lang w:val="en-US"/>
+        </w:rPr>
+        <w:t>venta</w:t>
+      </w:r>
+      <w:proofErr w:type="spellEnd"/>
+      <w:r>
+        <w:rPr>
+          <w:b/>
+          <w:bCs/>
+          <w:lang w:val="en-US"/>
+        </w:rPr>
+        <w:t xml:space="preserve"> (</w:t>
+      </w:r>
+    </w:p>
+    <w:p>
+      <w:pPr>
+        <w:spacing w:after="0" w:line="259" w:lineRule="auto"/>
+        <w:rPr>
+          <w:lang w:val="en-US"/>
+        </w:rPr>
+      </w:pPr>
+      <w:r>
+        <w:rPr>
+          <w:lang w:val="en-US"/>
+        </w:rPr>
+        <w:t xml:space="preserve">    </w:t>
+      </w:r>
+      <w:proofErr w:type="spellStart"/>
+      <w:r>
+        <w:rPr>
+          <w:lang w:val="en-US"/>
+        </w:rPr>
+        <w:t>id_venta</w:t>
+      </w:r>
+      <w:proofErr w:type="spellEnd"/>
+      <w:r>
+        <w:rPr>
+          <w:lang w:val="en-US"/>
+        </w:rPr>
+        <w:t xml:space="preserve"> INT PRIMARY KEY AUTO_INCREMENT,</w:t>
+      </w:r>
+    </w:p>
+    <w:p>
+      <w:pPr>
+        <w:spacing w:after="0" w:line="259" w:lineRule="auto"/>
+        <w:rPr>
+          <w:lang w:val="en-US"/>
+        </w:rPr>
+      </w:pPr>
+      <w:r>
+        <w:rPr>
+          <w:lang w:val="en-US"/>
+        </w:rPr>
+        <w:t xml:space="preserve">    </w:t>
+      </w:r>
+      <w:proofErr w:type="spellStart"/>
+      <w:r>
+        <w:rPr>
+          <w:lang w:val="en-US"/>
+        </w:rPr>
+        <w:t>id_usuario</w:t>
+      </w:r>
+      <w:proofErr w:type="spellEnd"/>
+      <w:r>
+        <w:rPr>
+          <w:lang w:val="en-US"/>
+        </w:rPr>
+        <w:t xml:space="preserve"> INT NOT NULL,</w:t>
+      </w:r>
+    </w:p>
+    <w:p>
+      <w:pPr>
+        <w:spacing w:after="0" w:line="259" w:lineRule="auto"/>
+        <w:rPr>
+          <w:lang w:val="en-US"/>
+        </w:rPr>
+      </w:pPr>
+      <w:r>
+        <w:rPr>
+          <w:lang w:val="en-US"/>
+        </w:rPr>
+        <w:t xml:space="preserve">    </w:t>
+      </w:r>
+      <w:proofErr w:type="spellStart"/>
+      <w:r>
+        <w:rPr>
+          <w:lang w:val="en-US"/>
+        </w:rPr>
+        <w:t>fecha</w:t>
+      </w:r>
+      <w:proofErr w:type="spellEnd"/>
+      <w:r>
+        <w:rPr>
+          <w:lang w:val="en-US"/>
+        </w:rPr>
+        <w:t xml:space="preserve"> DATETIME NOT NULL DEFAULT CURRENT_TIMESTAMP,</w:t>
+      </w:r>
+    </w:p>
+    <w:p>
+      <w:pPr>
+        <w:spacing w:after="0" w:line="259" w:lineRule="auto"/>
+        <w:rPr>
+          <w:lang w:val="en-US"/>
+        </w:rPr>
+      </w:pPr>
+      <w:r>
+        <w:rPr>
+          <w:lang w:val="en-US"/>
+        </w:rPr>
+        <w:t xml:space="preserve">    total </w:t>
+      </w:r>
+      <w:proofErr w:type="gramStart"/>
+      <w:r>
+        <w:rPr>
+          <w:lang w:val="en-US"/>
+        </w:rPr>
+        <w:t>DECIMAL(</w:t>
+      </w:r>
+      <w:proofErr w:type="gramEnd"/>
+      <w:r>
+        <w:rPr>
+          <w:lang w:val="en-US"/>
+        </w:rPr>
+        <w:t>10,2) NOT NULL,</w:t>
+      </w:r>
+    </w:p>
+    <w:p>
+      <w:pPr>
+        <w:spacing w:after="0" w:line="259" w:lineRule="auto"/>
+        <w:rPr>
+          <w:lang w:val="en-US"/>
+        </w:rPr>
+      </w:pPr>
+      <w:r>
+        <w:rPr>
+          <w:lang w:val="en-US"/>
+        </w:rPr>
+        <w:t xml:space="preserve">    FOREIGN KEY (</w:t>
+      </w:r>
+      <w:proofErr w:type="spellStart"/>
+      <w:r>
+        <w:rPr>
+          <w:lang w:val="en-US"/>
+        </w:rPr>
+        <w:t>id_usuario</w:t>
+      </w:r>
+      <w:proofErr w:type="spellEnd"/>
+      <w:r>
+        <w:rPr>
+          <w:lang w:val="en-US"/>
+        </w:rPr>
+        <w:t xml:space="preserve">) REFERENCES </w:t>
+      </w:r>
+      <w:proofErr w:type="spellStart"/>
+      <w:r>
+        <w:rPr>
+          <w:lang w:val="en-US"/>
+        </w:rPr>
+        <w:t>usuario</w:t>
+      </w:r>
+      <w:proofErr w:type="spellEnd"/>
+      <w:r>
+        <w:rPr>
+          <w:lang w:val="en-US"/>
+        </w:rPr>
+        <w:t>(</w:t>
+      </w:r>
+      <w:proofErr w:type="spellStart"/>
+      <w:r>
+        <w:rPr>
+          <w:lang w:val="en-US"/>
+        </w:rPr>
+        <w:t>id_usuario</w:t>
+      </w:r>
+      <w:proofErr w:type="spellEnd"/>
+      <w:r>
+        <w:rPr>
+          <w:lang w:val="en-US"/>
+        </w:rPr>
+        <w:t>)</w:t>
+      </w:r>
+    </w:p>
+    <w:p>
+      <w:pPr>
+        <w:spacing w:after="0" w:line="259" w:lineRule="auto"/>
+        <w:rPr>
+          <w:b/>
+          <w:bCs/>
+          <w:lang w:val="en-US"/>
+        </w:rPr>
+      </w:pPr>
+      <w:r>
+        <w:rPr>
+          <w:b/>
+          <w:bCs/>
           <w:lang w:val="en-US"/>
         </w:rPr>
         <w:t>);</w:t>
@@ -2340,75 +2956,44 @@
       <w:pPr>
         <w:spacing w:after="0" w:line="259" w:lineRule="auto"/>
         <w:rPr>
-          <w:lang w:val="en-US"/>
-        </w:rPr>
-      </w:pPr>
-      <w:r>
-        <w:rPr>
-          <w:lang w:val="en-US"/>
-        </w:rPr>
-        <w:t>CREATE TABLE detalleventa (</w:t>
-      </w:r>
-    </w:p>
-    <w:p>
-      <w:pPr>
-        <w:spacing w:after="0" w:line="259" w:lineRule="auto"/>
-        <w:rPr>
-          <w:lang w:val="en-US"/>
-        </w:rPr>
-      </w:pPr>
-      <w:r>
-        <w:rPr>
-          <w:lang w:val="en-US"/>
-        </w:rPr>
-        <w:t xml:space="preserve">    id_detalle INT PRIMARY KEY AUTO_INCREMENT,</w:t>
-      </w:r>
-    </w:p>
-    <w:p>
-      <w:pPr>
-        <w:spacing w:after="0" w:line="259" w:lineRule="auto"/>
-        <w:rPr>
-          <w:lang w:val="en-US"/>
-        </w:rPr>
-      </w:pPr>
-      <w:r>
-        <w:rPr>
-          <w:lang w:val="en-US"/>
-        </w:rPr>
-        <w:t xml:space="preserve">    id_venta INT NOT NULL,</w:t>
-      </w:r>
-    </w:p>
-    <w:p>
-      <w:pPr>
-        <w:spacing w:after="0" w:line="259" w:lineRule="auto"/>
-        <w:rPr>
-          <w:lang w:val="en-US"/>
-        </w:rPr>
-      </w:pPr>
-      <w:r>
-        <w:rPr>
-          <w:lang w:val="en-US"/>
-        </w:rPr>
-        <w:t xml:space="preserve">    id_producto INT NOT NULL,</w:t>
-      </w:r>
-    </w:p>
-    <w:p>
-      <w:pPr>
-        <w:spacing w:after="0" w:line="259" w:lineRule="auto"/>
-        <w:rPr>
-          <w:lang w:val="en-US"/>
-        </w:rPr>
-      </w:pPr>
-      <w:r>
-        <w:rPr>
-          <w:lang w:val="en-US"/>
-        </w:rPr>
-        <w:t xml:space="preserve">    cantidad INT NOT NULL,</w:t>
-      </w:r>
-    </w:p>
-    <w:p>
-      <w:pPr>
-        <w:spacing w:after="0" w:line="259" w:lineRule="auto"/>
+          <w:b/>
+          <w:bCs/>
+          <w:lang w:val="en-US"/>
+        </w:rPr>
+      </w:pPr>
+      <w:r>
+        <w:rPr>
+          <w:b/>
+          <w:bCs/>
+          <w:lang w:val="en-US"/>
+        </w:rPr>
+        <w:t xml:space="preserve">CREATE TABLE </w:t>
+      </w:r>
+      <w:proofErr w:type="spellStart"/>
+      <w:r>
+        <w:rPr>
+          <w:b/>
+          <w:bCs/>
+          <w:lang w:val="en-US"/>
+        </w:rPr>
+        <w:t>detalleventa</w:t>
+      </w:r>
+      <w:proofErr w:type="spellEnd"/>
+      <w:r>
+        <w:rPr>
+          <w:b/>
+          <w:bCs/>
+          <w:lang w:val="en-US"/>
+        </w:rPr>
+        <w:t xml:space="preserve"> (</w:t>
+      </w:r>
+    </w:p>
+    <w:p>
+      <w:pPr>
+        <w:spacing w:after="0" w:line="259" w:lineRule="auto"/>
+        <w:rPr>
+          <w:lang w:val="en-US"/>
+        </w:rPr>
       </w:pPr>
       <w:r>
         <w:rPr>
@@ -2416,31 +3001,193 @@
         </w:rPr>
         <w:t xml:space="preserve">    </w:t>
       </w:r>
-      <w:r>
-        <w:t>precio_unitario DECIMAL(10,2) NOT NULL,</w:t>
-      </w:r>
-    </w:p>
-    <w:p>
-      <w:pPr>
-        <w:spacing w:after="0" w:line="259" w:lineRule="auto"/>
-      </w:pPr>
-      <w:r>
-        <w:t xml:space="preserve">    FOREIGN KEY (id_venta) REFERENCES venta(id_venta),</w:t>
-      </w:r>
-    </w:p>
-    <w:p>
-      <w:pPr>
-        <w:spacing w:after="0" w:line="259" w:lineRule="auto"/>
-      </w:pPr>
-      <w:r>
-        <w:t xml:space="preserve">    FOREIGN KEY (id_producto) REFERENCES producto(id_producto)</w:t>
-      </w:r>
-    </w:p>
-    <w:p>
-      <w:pPr>
-        <w:spacing w:after="0" w:line="259" w:lineRule="auto"/>
-      </w:pPr>
-      <w:r>
+      <w:proofErr w:type="spellStart"/>
+      <w:r>
+        <w:rPr>
+          <w:lang w:val="en-US"/>
+        </w:rPr>
+        <w:t>id_detalle</w:t>
+      </w:r>
+      <w:proofErr w:type="spellEnd"/>
+      <w:r>
+        <w:rPr>
+          <w:lang w:val="en-US"/>
+        </w:rPr>
+        <w:t xml:space="preserve"> INT PRIMARY KEY AUTO_INCREMENT,</w:t>
+      </w:r>
+    </w:p>
+    <w:p>
+      <w:pPr>
+        <w:spacing w:after="0" w:line="259" w:lineRule="auto"/>
+        <w:rPr>
+          <w:lang w:val="en-US"/>
+        </w:rPr>
+      </w:pPr>
+      <w:r>
+        <w:rPr>
+          <w:lang w:val="en-US"/>
+        </w:rPr>
+        <w:t xml:space="preserve">    </w:t>
+      </w:r>
+      <w:proofErr w:type="spellStart"/>
+      <w:r>
+        <w:rPr>
+          <w:lang w:val="en-US"/>
+        </w:rPr>
+        <w:t>id_venta</w:t>
+      </w:r>
+      <w:proofErr w:type="spellEnd"/>
+      <w:r>
+        <w:rPr>
+          <w:lang w:val="en-US"/>
+        </w:rPr>
+        <w:t xml:space="preserve"> INT NOT NULL,</w:t>
+      </w:r>
+    </w:p>
+    <w:p>
+      <w:pPr>
+        <w:spacing w:after="0" w:line="259" w:lineRule="auto"/>
+        <w:rPr>
+          <w:lang w:val="en-US"/>
+        </w:rPr>
+      </w:pPr>
+      <w:r>
+        <w:rPr>
+          <w:lang w:val="en-US"/>
+        </w:rPr>
+        <w:t xml:space="preserve">    </w:t>
+      </w:r>
+      <w:proofErr w:type="spellStart"/>
+      <w:r>
+        <w:rPr>
+          <w:lang w:val="en-US"/>
+        </w:rPr>
+        <w:t>id_producto</w:t>
+      </w:r>
+      <w:proofErr w:type="spellEnd"/>
+      <w:r>
+        <w:rPr>
+          <w:lang w:val="en-US"/>
+        </w:rPr>
+        <w:t xml:space="preserve"> INT NOT NULL,</w:t>
+      </w:r>
+    </w:p>
+    <w:p>
+      <w:pPr>
+        <w:spacing w:after="0" w:line="259" w:lineRule="auto"/>
+        <w:rPr>
+          <w:lang w:val="en-US"/>
+        </w:rPr>
+      </w:pPr>
+      <w:r>
+        <w:rPr>
+          <w:lang w:val="en-US"/>
+        </w:rPr>
+        <w:t xml:space="preserve">    </w:t>
+      </w:r>
+      <w:proofErr w:type="spellStart"/>
+      <w:r>
+        <w:rPr>
+          <w:lang w:val="en-US"/>
+        </w:rPr>
+        <w:t>cantidad</w:t>
+      </w:r>
+      <w:proofErr w:type="spellEnd"/>
+      <w:r>
+        <w:rPr>
+          <w:lang w:val="en-US"/>
+        </w:rPr>
+        <w:t xml:space="preserve"> INT NOT NULL,</w:t>
+      </w:r>
+    </w:p>
+    <w:p>
+      <w:pPr>
+        <w:spacing w:after="0" w:line="259" w:lineRule="auto"/>
+      </w:pPr>
+      <w:r>
+        <w:rPr>
+          <w:lang w:val="en-US"/>
+        </w:rPr>
+        <w:t xml:space="preserve">    </w:t>
+      </w:r>
+      <w:proofErr w:type="spellStart"/>
+      <w:r>
+        <w:t>precio_unitario</w:t>
+      </w:r>
+      <w:proofErr w:type="spellEnd"/>
+      <w:r>
+        <w:t xml:space="preserve"> </w:t>
+      </w:r>
+      <w:proofErr w:type="gramStart"/>
+      <w:r>
+        <w:t>DECIMAL(</w:t>
+      </w:r>
+      <w:proofErr w:type="gramEnd"/>
+      <w:r>
+        <w:t>10,2) NOT NULL,</w:t>
+      </w:r>
+    </w:p>
+    <w:p>
+      <w:pPr>
+        <w:spacing w:after="0" w:line="259" w:lineRule="auto"/>
+      </w:pPr>
+      <w:r>
+        <w:t xml:space="preserve">    FOREIGN KEY (</w:t>
+      </w:r>
+      <w:proofErr w:type="spellStart"/>
+      <w:r>
+        <w:t>id_venta</w:t>
+      </w:r>
+      <w:proofErr w:type="spellEnd"/>
+      <w:r>
+        <w:t>) REFERENCES venta(</w:t>
+      </w:r>
+      <w:proofErr w:type="spellStart"/>
+      <w:r>
+        <w:t>id_venta</w:t>
+      </w:r>
+      <w:proofErr w:type="spellEnd"/>
+      <w:r>
+        <w:t>),</w:t>
+      </w:r>
+    </w:p>
+    <w:p>
+      <w:pPr>
+        <w:spacing w:after="0" w:line="259" w:lineRule="auto"/>
+      </w:pPr>
+      <w:r>
+        <w:t xml:space="preserve">    FOREIGN KEY (</w:t>
+      </w:r>
+      <w:proofErr w:type="spellStart"/>
+      <w:r>
+        <w:t>id_producto</w:t>
+      </w:r>
+      <w:proofErr w:type="spellEnd"/>
+      <w:r>
+        <w:t>) REFERENCES producto(</w:t>
+      </w:r>
+      <w:proofErr w:type="spellStart"/>
+      <w:r>
+        <w:t>id_producto</w:t>
+      </w:r>
+      <w:proofErr w:type="spellEnd"/>
+      <w:r>
+        <w:t>)</w:t>
+      </w:r>
+    </w:p>
+    <w:p>
+      <w:pPr>
+        <w:spacing w:after="0" w:line="259" w:lineRule="auto"/>
+        <w:rPr>
+          <w:b/>
+          <w:bCs/>
+        </w:rPr>
+      </w:pPr>
+      <w:r>
+        <w:rPr>
+          <w:b/>
+          <w:bCs/>
+        </w:rPr>
         <w:t>);</w:t>
       </w:r>
     </w:p>
@@ -2452,87 +3199,229 @@
     <w:p>
       <w:pPr>
         <w:spacing w:after="0" w:line="259" w:lineRule="auto"/>
-      </w:pPr>
-      <w:r>
-        <w:t>CREATE TABLE servicioadquirido (</w:t>
-      </w:r>
-    </w:p>
-    <w:p>
-      <w:pPr>
-        <w:spacing w:after="0" w:line="259" w:lineRule="auto"/>
-      </w:pPr>
-      <w:r>
-        <w:t xml:space="preserve">    id_servicio_adquirido INT PRIMARY KEY AUTO_INCREMENT,</w:t>
-      </w:r>
-    </w:p>
-    <w:p>
-      <w:pPr>
-        <w:spacing w:after="0" w:line="259" w:lineRule="auto"/>
-        <w:rPr>
-          <w:lang w:val="en-US"/>
-        </w:rPr>
+        <w:rPr>
+          <w:b/>
+          <w:bCs/>
+        </w:rPr>
+      </w:pPr>
+      <w:r>
+        <w:rPr>
+          <w:b/>
+          <w:bCs/>
+        </w:rPr>
+        <w:t xml:space="preserve">CREATE TABLE </w:t>
+      </w:r>
+      <w:proofErr w:type="spellStart"/>
+      <w:r>
+        <w:rPr>
+          <w:b/>
+          <w:bCs/>
+        </w:rPr>
+        <w:t>servicioadquirido</w:t>
+      </w:r>
+      <w:proofErr w:type="spellEnd"/>
+      <w:r>
+        <w:rPr>
+          <w:b/>
+          <w:bCs/>
+        </w:rPr>
+        <w:t xml:space="preserve"> (</w:t>
+      </w:r>
+    </w:p>
+    <w:p>
+      <w:pPr>
+        <w:spacing w:after="0" w:line="259" w:lineRule="auto"/>
       </w:pPr>
       <w:r>
         <w:t xml:space="preserve">    </w:t>
       </w:r>
-      <w:r>
-        <w:rPr>
-          <w:lang w:val="en-US"/>
-        </w:rPr>
-        <w:t>id_venta INT NOT NULL,</w:t>
-      </w:r>
-    </w:p>
-    <w:p>
-      <w:pPr>
-        <w:spacing w:after="0" w:line="259" w:lineRule="auto"/>
-        <w:rPr>
-          <w:lang w:val="en-US"/>
-        </w:rPr>
-      </w:pPr>
-      <w:r>
-        <w:rPr>
-          <w:lang w:val="en-US"/>
-        </w:rPr>
-        <w:t xml:space="preserve">    id_servicio INT NOT NULL,</w:t>
-      </w:r>
-    </w:p>
-    <w:p>
-      <w:pPr>
-        <w:spacing w:after="0" w:line="259" w:lineRule="auto"/>
-        <w:rPr>
-          <w:lang w:val="en-US"/>
-        </w:rPr>
-      </w:pPr>
-      <w:r>
-        <w:rPr>
-          <w:lang w:val="en-US"/>
-        </w:rPr>
-        <w:t xml:space="preserve">    FOREIGN KEY (id_venta) REFERENCES venta(id_venta),</w:t>
-      </w:r>
-    </w:p>
-    <w:p>
-      <w:pPr>
-        <w:spacing w:after="0" w:line="259" w:lineRule="auto"/>
-        <w:rPr>
-          <w:lang w:val="en-US"/>
-        </w:rPr>
-      </w:pPr>
-      <w:r>
-        <w:rPr>
-          <w:lang w:val="en-US"/>
-        </w:rPr>
-        <w:t xml:space="preserve">    FOREIGN KEY (id_servicio) REFERENCES servicio(id_servicio)</w:t>
-      </w:r>
-    </w:p>
-    <w:p>
-      <w:pPr>
-        <w:spacing w:after="0" w:line="259" w:lineRule="auto"/>
-        <w:rPr>
-          <w:lang w:val="en-US"/>
-        </w:rPr>
-      </w:pPr>
-      <w:r>
-        <w:rPr>
+      <w:proofErr w:type="spellStart"/>
+      <w:r>
+        <w:t>id_servicio_adquirido</w:t>
+      </w:r>
+      <w:proofErr w:type="spellEnd"/>
+      <w:r>
+        <w:t xml:space="preserve"> INT PRIMARY KEY AUTO_INCREMENT,</w:t>
+      </w:r>
+    </w:p>
+    <w:p>
+      <w:pPr>
+        <w:spacing w:after="0" w:line="259" w:lineRule="auto"/>
+        <w:rPr>
+          <w:lang w:val="en-US"/>
+        </w:rPr>
+      </w:pPr>
+      <w:r>
+        <w:t xml:space="preserve">    </w:t>
+      </w:r>
+      <w:proofErr w:type="spellStart"/>
+      <w:r>
+        <w:rPr>
+          <w:lang w:val="en-US"/>
+        </w:rPr>
+        <w:t>id_venta</w:t>
+      </w:r>
+      <w:proofErr w:type="spellEnd"/>
+      <w:r>
+        <w:rPr>
+          <w:lang w:val="en-US"/>
+        </w:rPr>
+        <w:t xml:space="preserve"> INT NOT NULL,</w:t>
+      </w:r>
+    </w:p>
+    <w:p>
+      <w:pPr>
+        <w:spacing w:after="0" w:line="259" w:lineRule="auto"/>
+        <w:rPr>
+          <w:lang w:val="en-US"/>
+        </w:rPr>
+      </w:pPr>
+      <w:r>
+        <w:rPr>
+          <w:lang w:val="en-US"/>
+        </w:rPr>
+        <w:t xml:space="preserve">    </w:t>
+      </w:r>
+      <w:proofErr w:type="spellStart"/>
+      <w:r>
+        <w:rPr>
+          <w:lang w:val="en-US"/>
+        </w:rPr>
+        <w:t>id_servicio</w:t>
+      </w:r>
+      <w:proofErr w:type="spellEnd"/>
+      <w:r>
+        <w:rPr>
+          <w:lang w:val="en-US"/>
+        </w:rPr>
+        <w:t xml:space="preserve"> INT NOT NULL,</w:t>
+      </w:r>
+    </w:p>
+    <w:p>
+      <w:pPr>
+        <w:spacing w:after="0" w:line="259" w:lineRule="auto"/>
+        <w:rPr>
+          <w:lang w:val="en-US"/>
+        </w:rPr>
+      </w:pPr>
+      <w:r>
+        <w:rPr>
+          <w:lang w:val="en-US"/>
+        </w:rPr>
+        <w:t xml:space="preserve">    FOREIGN KEY (</w:t>
+      </w:r>
+      <w:proofErr w:type="spellStart"/>
+      <w:r>
+        <w:rPr>
+          <w:lang w:val="en-US"/>
+        </w:rPr>
+        <w:t>id_venta</w:t>
+      </w:r>
+      <w:proofErr w:type="spellEnd"/>
+      <w:r>
+        <w:rPr>
+          <w:lang w:val="en-US"/>
+        </w:rPr>
+        <w:t xml:space="preserve">) REFERENCES </w:t>
+      </w:r>
+      <w:proofErr w:type="spellStart"/>
+      <w:r>
+        <w:rPr>
+          <w:lang w:val="en-US"/>
+        </w:rPr>
+        <w:t>venta</w:t>
+      </w:r>
+      <w:proofErr w:type="spellEnd"/>
+      <w:r>
+        <w:rPr>
+          <w:lang w:val="en-US"/>
+        </w:rPr>
+        <w:t>(</w:t>
+      </w:r>
+      <w:proofErr w:type="spellStart"/>
+      <w:r>
+        <w:rPr>
+          <w:lang w:val="en-US"/>
+        </w:rPr>
+        <w:t>id_venta</w:t>
+      </w:r>
+      <w:proofErr w:type="spellEnd"/>
+      <w:r>
+        <w:rPr>
+          <w:lang w:val="en-US"/>
+        </w:rPr>
+        <w:t>),</w:t>
+      </w:r>
+    </w:p>
+    <w:p>
+      <w:pPr>
+        <w:spacing w:after="0" w:line="259" w:lineRule="auto"/>
+        <w:rPr>
+          <w:lang w:val="en-US"/>
+        </w:rPr>
+      </w:pPr>
+      <w:r>
+        <w:rPr>
+          <w:lang w:val="en-US"/>
+        </w:rPr>
+        <w:t xml:space="preserve">    FOREIGN KEY (</w:t>
+      </w:r>
+      <w:proofErr w:type="spellStart"/>
+      <w:r>
+        <w:rPr>
+          <w:lang w:val="en-US"/>
+        </w:rPr>
+        <w:t>id_servicio</w:t>
+      </w:r>
+      <w:proofErr w:type="spellEnd"/>
+      <w:r>
+        <w:rPr>
+          <w:lang w:val="en-US"/>
+        </w:rPr>
+        <w:t xml:space="preserve">) REFERENCES </w:t>
+      </w:r>
+      <w:proofErr w:type="spellStart"/>
+      <w:r>
+        <w:rPr>
+          <w:lang w:val="en-US"/>
+        </w:rPr>
+        <w:t>servicio</w:t>
+      </w:r>
+      <w:proofErr w:type="spellEnd"/>
+      <w:r>
+        <w:rPr>
+          <w:lang w:val="en-US"/>
+        </w:rPr>
+        <w:t>(</w:t>
+      </w:r>
+      <w:proofErr w:type="spellStart"/>
+      <w:r>
+        <w:rPr>
+          <w:lang w:val="en-US"/>
+        </w:rPr>
+        <w:t>id_servicio</w:t>
+      </w:r>
+      <w:proofErr w:type="spellEnd"/>
+      <w:r>
+        <w:rPr>
+          <w:lang w:val="en-US"/>
+        </w:rPr>
+        <w:t>)</w:t>
+      </w:r>
+    </w:p>
+    <w:p>
+      <w:pPr>
+        <w:spacing w:after="0" w:line="259" w:lineRule="auto"/>
+        <w:rPr>
+          <w:b/>
+          <w:bCs/>
+          <w:lang w:val="en-US"/>
+        </w:rPr>
+      </w:pPr>
+      <w:r>
+        <w:rPr>
+          <w:b/>
+          <w:bCs/>
           <w:lang w:val="en-US"/>
         </w:rPr>
         <w:t>);</w:t>
@@ -2550,14 +3439,36 @@
       <w:pPr>
         <w:spacing w:after="0" w:line="259" w:lineRule="auto"/>
         <w:rPr>
-          <w:lang w:val="en-US"/>
-        </w:rPr>
-      </w:pPr>
-      <w:r>
-        <w:rPr>
-          <w:lang w:val="en-US"/>
-        </w:rPr>
-        <w:t>CREATE TABLE expediente (</w:t>
+          <w:b/>
+          <w:bCs/>
+          <w:lang w:val="en-US"/>
+        </w:rPr>
+      </w:pPr>
+      <w:r>
+        <w:rPr>
+          <w:b/>
+          <w:bCs/>
+          <w:lang w:val="en-US"/>
+        </w:rPr>
+        <w:t xml:space="preserve">CREATE TABLE </w:t>
+      </w:r>
+      <w:proofErr w:type="spellStart"/>
+      <w:r>
+        <w:rPr>
+          <w:b/>
+          <w:bCs/>
+          <w:lang w:val="en-US"/>
+        </w:rPr>
+        <w:t>expediente</w:t>
+      </w:r>
+      <w:proofErr w:type="spellEnd"/>
+      <w:r>
+        <w:rPr>
+          <w:b/>
+          <w:bCs/>
+          <w:lang w:val="en-US"/>
+        </w:rPr>
+        <w:t xml:space="preserve"> (</w:t>
       </w:r>
     </w:p>
     <w:p>
@@ -2572,44 +3483,98 @@
           <w:lang w:val="en-US"/>
         </w:rPr>
         <w:lastRenderedPageBreak/>
-        <w:t xml:space="preserve">    id_Expediente INT PRIMARY KEY AUTO_INCREMENT,</w:t>
-      </w:r>
-    </w:p>
-    <w:p>
-      <w:pPr>
-        <w:spacing w:after="0" w:line="259" w:lineRule="auto"/>
-      </w:pPr>
-      <w:r>
-        <w:rPr>
-          <w:lang w:val="en-US"/>
-        </w:rPr>
         <w:t xml:space="preserve">    </w:t>
       </w:r>
-      <w:r>
-        <w:t>nombre VARCHAR(100) NOT NULL,</w:t>
-      </w:r>
-    </w:p>
-    <w:p>
-      <w:pPr>
-        <w:spacing w:after="0" w:line="259" w:lineRule="auto"/>
-      </w:pPr>
-      <w:r>
-        <w:t xml:space="preserve">    telefono VARCHAR(15),</w:t>
-      </w:r>
-    </w:p>
-    <w:p>
-      <w:pPr>
-        <w:spacing w:after="0" w:line="259" w:lineRule="auto"/>
-      </w:pPr>
-      <w:r>
-        <w:t xml:space="preserve">    historial VARCHAR(250)</w:t>
-      </w:r>
-    </w:p>
-    <w:p>
-      <w:pPr>
-        <w:spacing w:after="0" w:line="259" w:lineRule="auto"/>
-      </w:pPr>
-      <w:r>
+      <w:proofErr w:type="spellStart"/>
+      <w:r>
+        <w:rPr>
+          <w:lang w:val="en-US"/>
+        </w:rPr>
+        <w:t>id_Expediente</w:t>
+      </w:r>
+      <w:proofErr w:type="spellEnd"/>
+      <w:r>
+        <w:rPr>
+          <w:lang w:val="en-US"/>
+        </w:rPr>
+        <w:t xml:space="preserve"> INT PRIMARY KEY AUTO_INCREMENT,</w:t>
+      </w:r>
+    </w:p>
+    <w:p>
+      <w:pPr>
+        <w:spacing w:after="0" w:line="259" w:lineRule="auto"/>
+      </w:pPr>
+      <w:r>
+        <w:rPr>
+          <w:lang w:val="en-US"/>
+        </w:rPr>
+        <w:t xml:space="preserve">    </w:t>
+      </w:r>
+      <w:r>
+        <w:t xml:space="preserve">nombre </w:t>
+      </w:r>
+      <w:proofErr w:type="gramStart"/>
+      <w:r>
+        <w:t>VARCHAR(</w:t>
+      </w:r>
+      <w:proofErr w:type="gramEnd"/>
+      <w:r>
+        <w:t>100) NOT NULL,</w:t>
+      </w:r>
+    </w:p>
+    <w:p>
+      <w:pPr>
+        <w:spacing w:after="0" w:line="259" w:lineRule="auto"/>
+      </w:pPr>
+      <w:r>
+        <w:t xml:space="preserve">    </w:t>
+      </w:r>
+      <w:proofErr w:type="spellStart"/>
+      <w:r>
+        <w:t>telefono</w:t>
+      </w:r>
+      <w:proofErr w:type="spellEnd"/>
+      <w:r>
+        <w:t xml:space="preserve"> </w:t>
+      </w:r>
+      <w:proofErr w:type="gramStart"/>
+      <w:r>
+        <w:t>VARCHAR(</w:t>
+      </w:r>
+      <w:proofErr w:type="gramEnd"/>
+      <w:r>
+        <w:t>15),</w:t>
+      </w:r>
+    </w:p>
+    <w:p>
+      <w:pPr>
+        <w:spacing w:after="0" w:line="259" w:lineRule="auto"/>
+      </w:pPr>
+      <w:r>
+        <w:t xml:space="preserve">    historial </w:t>
+      </w:r>
+      <w:proofErr w:type="gramStart"/>
+      <w:r>
+        <w:t>VARCHAR(</w:t>
+      </w:r>
+      <w:proofErr w:type="gramEnd"/>
+      <w:r>
+        <w:t>250)</w:t>
+      </w:r>
+    </w:p>
+    <w:p>
+      <w:pPr>
+        <w:spacing w:after="0" w:line="259" w:lineRule="auto"/>
+        <w:rPr>
+          <w:b/>
+          <w:bCs/>
+        </w:rPr>
+      </w:pPr>
+      <w:r>
+        <w:rPr>
+          <w:b/>
+          <w:bCs/>
+        </w:rPr>
         <w:t>);</w:t>
       </w:r>
     </w:p>
@@ -2744,8 +3709,16 @@
     <w:p>
       <w:pPr>
         <w:spacing w:after="0" w:line="259" w:lineRule="auto"/>
-      </w:pPr>
-      <w:r>
+        <w:rPr>
+          <w:b/>
+          <w:bCs/>
+        </w:rPr>
+      </w:pPr>
+      <w:r>
+        <w:rPr>
+          <w:b/>
+          <w:bCs/>
+        </w:rPr>
         <w:t>Consulta de datos</w:t>
       </w:r>
     </w:p>
@@ -2791,6 +3764,141 @@
         </w:drawing>
       </w:r>
     </w:p>
+    <w:p>
+      <w:pPr>
+        <w:spacing w:after="0" w:line="259" w:lineRule="auto"/>
+      </w:pPr>
+      <w:r>
+        <w:drawing>
+          <wp:inline distT="0" distB="0" distL="0" distR="0" wp14:anchorId="349A0125" wp14:editId="66CB9F99">
+            <wp:extent cx="3458058" cy="943107"/>
+            <wp:effectExtent l="0" t="0" r="0" b="9525"/>
+            <wp:docPr id="518482978" name="Imagen 1" descr="Interfaz de usuario gráfica, Texto, Aplicación&#10;&#10;El contenido generado por IA puede ser incorrecto."/>
+            <wp:cNvGraphicFramePr>
+              <a:graphicFrameLocks xmlns:a="http://schemas.openxmlformats.org/drawingml/2006/main" noChangeAspect="1"/>
+            </wp:cNvGraphicFramePr>
+            <a:graphic xmlns:a="http://schemas.openxmlformats.org/drawingml/2006/main">
+              <a:graphicData uri="http://schemas.openxmlformats.org/drawingml/2006/picture">
+                <pic:pic xmlns:pic="http://schemas.openxmlformats.org/drawingml/2006/picture">
+                  <pic:nvPicPr>
+                    <pic:cNvPr id="518482978" name="Imagen 1" descr="Interfaz de usuario gráfica, Texto, Aplicación&#10;&#10;El contenido generado por IA puede ser incorrecto."/>
+                    <pic:cNvPicPr/>
+                  </pic:nvPicPr>
+                  <pic:blipFill>
+                    <a:blip r:embed="rId20"/>
+                    <a:stretch>
+                      <a:fillRect/>
+                    </a:stretch>
+                  </pic:blipFill>
+                  <pic:spPr>
+                    <a:xfrm>
+                      <a:off x="0" y="0"/>
+                      <a:ext cx="3458058" cy="943107"/>
+                    </a:xfrm>
+                    <a:prstGeom prst="rect">
+                      <a:avLst/>
+                    </a:prstGeom>
+                  </pic:spPr>
+                </pic:pic>
+              </a:graphicData>
+            </a:graphic>
+          </wp:inline>
+        </w:drawing>
+      </w:r>
+    </w:p>
+    <w:p>
+      <w:pPr>
+        <w:spacing w:after="0" w:line="259" w:lineRule="auto"/>
+        <w:rPr>
+          <w:b/>
+          <w:bCs/>
+        </w:rPr>
+      </w:pPr>
+      <w:r>
+        <w:rPr>
+          <w:b/>
+          <w:bCs/>
+        </w:rPr>
+        <w:t>Consultas SQL Avanzadas</w:t>
+      </w:r>
+    </w:p>
+    <w:p>
+      <w:pPr>
+        <w:pStyle w:val="Prrafodelista"/>
+        <w:numPr>
+          <w:ilvl w:val="0"/>
+          <w:numId w:val="5"/>
+        </w:numPr>
+        <w:spacing w:after="0" w:line="259" w:lineRule="auto"/>
+        <w:rPr>
+          <w:b/>
+          <w:bCs/>
+        </w:rPr>
+      </w:pPr>
+      <w:r>
+        <w:rPr>
+          <w:b/>
+          <w:bCs/>
+        </w:rPr>
+        <w:t>Inventario mayor a 5</w:t>
+      </w:r>
+    </w:p>
+    <w:p>
+      <w:pPr>
+        <w:spacing w:after="0" w:line="259" w:lineRule="auto"/>
+      </w:pPr>
+      <w:r>
+        <w:drawing>
+          <wp:inline distT="0" distB="0" distL="0" distR="0" wp14:anchorId="183C7163" wp14:editId="734339F7">
+            <wp:extent cx="2340428" cy="2224693"/>
+            <wp:effectExtent l="0" t="0" r="3175" b="4445"/>
+            <wp:docPr id="1883636173" name="Imagen 1"/>
+            <wp:cNvGraphicFramePr>
+              <a:graphicFrameLocks xmlns:a="http://schemas.openxmlformats.org/drawingml/2006/main" noChangeAspect="1"/>
+            </wp:cNvGraphicFramePr>
+            <a:graphic xmlns:a="http://schemas.openxmlformats.org/drawingml/2006/main">
+              <a:graphicData uri="http://schemas.openxmlformats.org/drawingml/2006/picture">
+                <pic:pic xmlns:pic="http://schemas.openxmlformats.org/drawingml/2006/picture">
+                  <pic:nvPicPr>
+                    <pic:cNvPr id="1883636173" name=""/>
+                    <pic:cNvPicPr/>
+                  </pic:nvPicPr>
+                  <pic:blipFill>
+                    <a:blip r:embed="rId21"/>
+                    <a:stretch>
+                      <a:fillRect/>
+                    </a:stretch>
+                  </pic:blipFill>
+                  <pic:spPr>
+                    <a:xfrm>
+                      <a:off x="0" y="0"/>
+                      <a:ext cx="2345790" cy="2229790"/>
+                    </a:xfrm>
+                    <a:prstGeom prst="rect">
+                      <a:avLst/>
+                    </a:prstGeom>
+                  </pic:spPr>
+                </pic:pic>
+              </a:graphicData>
+            </a:graphic>
+          </wp:inline>
+        </w:drawing>
+      </w:r>
+    </w:p>
+    <w:p>
+      <w:pPr>
+        <w:spacing w:after="0" w:line="259" w:lineRule="auto"/>
+      </w:pPr>
+    </w:p>
+    <w:p>
+      <w:pPr>
+        <w:spacing w:after="0" w:line="259" w:lineRule="auto"/>
+      </w:pPr>
+      <w:r>
+        <w:lastRenderedPageBreak/>
+        <w:t>Conclusiones y aprendizajes</w:t>
+      </w:r>
+    </w:p>
     <w:sectPr>
       <w:pgSz w:w="12240" w:h="15840"/>
       <w:pgMar w:top="851" w:right="858" w:bottom="1138" w:left="852" w:header="720" w:footer="720" w:gutter="0"/>
@@ -2805,7 +3913,7 @@
   <w:abstractNum w:abstractNumId="0" w15:restartNumberingAfterBreak="0">
     <w:nsid w:val="1CE371B4"/>
     <w:multiLevelType w:val="hybridMultilevel"/>
-    <w:tmpl w:val="C25E07CA"/>
+    <w:tmpl w:val="04F8D614"/>
     <w:lvl w:ilvl="0" w:tplc="080A0001">
       <w:start w:val="1"/>
       <w:numFmt w:val="bullet"/>
@@ -3972,7 +5080,6 @@
   <w:style w:type="character" w:default="1" w:styleId="Fuentedeprrafopredeter">
     <w:name w:val="Default Paragraph Font"/>
     <w:uiPriority w:val="1"/>
-    <w:semiHidden/>
     <w:unhideWhenUsed/>
   </w:style>
   <w:style w:type="table" w:default="1" w:styleId="Tablanormal">

</xml_diff>

<commit_message>
Ingreso de cambios de texto
</commit_message>
<xml_diff>
--- a/Base de datos.docx
+++ b/Base de datos.docx
@@ -1115,15 +1115,7 @@
         <w:ind w:left="0" w:firstLine="0"/>
       </w:pPr>
       <w:r>
-        <w:t xml:space="preserve">De acuerdo con lo que se ha observado, hay dos formas generales de identificar a los consumidores de dicho servicio: los nuevos usuarios, a quienes en su primera cita se les genera un expediente donde se les solicitan sus datos, los cuales son registrados de forma manual; </w:t>
-      </w:r>
-      <w:proofErr w:type="gramStart"/>
-      <w:r>
-        <w:t>y</w:t>
-      </w:r>
-      <w:proofErr w:type="gramEnd"/>
-      <w:r>
-        <w:t xml:space="preserve"> por otro lado, están los usuarios que ya cuentan con tiempo de antigüedad. Estos últimos son aquellos que ya han adquirido el servicio en varias ocasiones. </w:t>
+        <w:t xml:space="preserve">De acuerdo con lo que se ha observado, hay dos formas generales de identificar a los consumidores de dicho servicio: los nuevos usuarios, a quienes en su primera cita se les genera un expediente donde se les solicitan sus datos, los cuales son registrados de forma manual; y por otro lado, están los usuarios que ya cuentan con tiempo de antigüedad. Estos últimos son aquellos que ya han adquirido el servicio en varias ocasiones. </w:t>
       </w:r>
     </w:p>
     <w:p>
@@ -1327,15 +1319,7 @@
       </w:pPr>
       <w:r>
         <w:lastRenderedPageBreak/>
-        <w:t xml:space="preserve">Reducir el tiempo de espero de pacientes, al llevar un registro de datos manual la búsqueda se convierte en una </w:t>
-      </w:r>
-      <w:proofErr w:type="spellStart"/>
-      <w:r>
-        <w:t>perdida</w:t>
-      </w:r>
-      <w:proofErr w:type="spellEnd"/>
-      <w:r>
-        <w:t xml:space="preserve"> de tiempo que se puede solucionar con la implementación de una búsqueda automatizada </w:t>
+        <w:t xml:space="preserve">Reducir el tiempo de espero de pacientes, al llevar un registro de datos manual la búsqueda se convierte en una perdida de tiempo que se puede solucionar con la implementación de una búsqueda automatizada </w:t>
       </w:r>
     </w:p>
     <w:p>
@@ -1360,10 +1344,10 @@
       </w:r>
       <w:r>
         <w:object w:dxaOrig="16884" w:dyaOrig="23376" w14:anchorId="54A50E3D">
-          <v:shape id="_x0000_i1025" type="#_x0000_t75" style="width:395.15pt;height:548.55pt" o:ole="">
+          <v:shape id="_x0000_i1025" type="#_x0000_t75" style="width:394.8pt;height:548.4pt" o:ole="">
             <v:imagedata r:id="rId9" o:title=""/>
           </v:shape>
-          <o:OLEObject Type="Embed" ProgID="Visio.Drawing.15" ShapeID="_x0000_i1025" DrawAspect="Content" ObjectID="_1816875421" r:id="rId10"/>
+          <o:OLEObject Type="Embed" ProgID="Visio.Drawing.15" ShapeID="_x0000_i1025" DrawAspect="Content" ObjectID="_1816876811" r:id="rId10"/>
         </w:object>
       </w:r>
     </w:p>
@@ -1401,7 +1385,6 @@
         <w:lastRenderedPageBreak/>
         <w:t xml:space="preserve"> </w:t>
       </w:r>
-      <w:proofErr w:type="spellStart"/>
       <w:r>
         <w:rPr>
           <w:rFonts w:ascii="Calibri" w:eastAsia="Calibri" w:hAnsi="Calibri" w:cs="Calibri"/>
@@ -1409,7 +1392,6 @@
         </w:rPr>
         <w:t>Workbench</w:t>
       </w:r>
-      <w:proofErr w:type="spellEnd"/>
     </w:p>
     <w:p>
       <w:pPr>
@@ -1418,10 +1400,10 @@
       </w:pPr>
       <w:r>
         <w:object w:dxaOrig="26137" w:dyaOrig="16440" w14:anchorId="0639C1BD">
-          <v:shape id="_x0000_i1026" type="#_x0000_t75" style="width:525.45pt;height:330.85pt" o:ole="">
+          <v:shape id="_x0000_i1026" type="#_x0000_t75" style="width:525.6pt;height:330.6pt" o:ole="">
             <v:imagedata r:id="rId11" o:title=""/>
           </v:shape>
-          <o:OLEObject Type="Embed" ProgID="Visio.Drawing.15" ShapeID="_x0000_i1026" DrawAspect="Content" ObjectID="_1816875422" r:id="rId12"/>
+          <o:OLEObject Type="Embed" ProgID="Visio.Drawing.15" ShapeID="_x0000_i1026" DrawAspect="Content" ObjectID="_1816876812" r:id="rId12"/>
         </w:object>
       </w:r>
     </w:p>
@@ -1783,29 +1765,8 @@
         <w:t>Ejemplo:</w:t>
       </w:r>
       <w:r>
-        <w:t xml:space="preserve"> En </w:t>
-      </w:r>
-      <w:proofErr w:type="spellStart"/>
-      <w:r>
-        <w:t>detalleventa</w:t>
-      </w:r>
-      <w:proofErr w:type="spellEnd"/>
-      <w:r>
-        <w:t xml:space="preserve">, todos los campos dependen de la combinación </w:t>
-      </w:r>
-      <w:proofErr w:type="spellStart"/>
-      <w:r>
-        <w:t>id_venta</w:t>
-      </w:r>
-      <w:proofErr w:type="spellEnd"/>
-      <w:r>
-        <w:t xml:space="preserve"> + </w:t>
-      </w:r>
-      <w:proofErr w:type="spellStart"/>
-      <w:r>
-        <w:t>id_producto</w:t>
-      </w:r>
-      <w:proofErr w:type="spellEnd"/>
+        <w:t xml:space="preserve"> En detalleventa, todos los campos dependen de la combinación id_venta + id_producto</w:t>
+      </w:r>
     </w:p>
     <w:p>
       <w:pPr>
@@ -1862,53 +1823,28 @@
         <w:t>Ejemplo:</w:t>
       </w:r>
       <w:r>
-        <w:t xml:space="preserve"> El </w:t>
-      </w:r>
-      <w:proofErr w:type="spellStart"/>
-      <w:r>
-        <w:t>precio_unitario</w:t>
-      </w:r>
-      <w:proofErr w:type="spellEnd"/>
-      <w:r>
-        <w:t xml:space="preserve"> en </w:t>
-      </w:r>
-      <w:proofErr w:type="spellStart"/>
-      <w:r>
-        <w:t>detalleventa</w:t>
-      </w:r>
-      <w:proofErr w:type="spellEnd"/>
-      <w:r>
-        <w:t xml:space="preserve"> podría derivar de producto, pero se almacena por posibles cambios históricos</w:t>
-      </w:r>
-    </w:p>
-    <w:p>
-      <w:pPr>
-        <w:spacing w:after="0" w:line="259" w:lineRule="auto"/>
-      </w:pPr>
-    </w:p>
-    <w:p>
-      <w:pPr>
-        <w:spacing w:after="0" w:line="259" w:lineRule="auto"/>
-        <w:rPr>
-          <w:b/>
-          <w:bCs/>
-        </w:rPr>
-      </w:pPr>
-      <w:proofErr w:type="spellStart"/>
-      <w:r>
-        <w:rPr>
-          <w:b/>
-          <w:bCs/>
-        </w:rPr>
-        <w:t>Creacion</w:t>
-      </w:r>
-      <w:proofErr w:type="spellEnd"/>
-      <w:r>
-        <w:rPr>
-          <w:b/>
-          <w:bCs/>
-        </w:rPr>
-        <w:t xml:space="preserve"> de la base de Datos</w:t>
+        <w:t xml:space="preserve"> El precio_unitario en detalleventa podría derivar de producto, pero se almacena por posibles cambios históricos</w:t>
+      </w:r>
+    </w:p>
+    <w:p>
+      <w:pPr>
+        <w:spacing w:after="0" w:line="259" w:lineRule="auto"/>
+      </w:pPr>
+    </w:p>
+    <w:p>
+      <w:pPr>
+        <w:spacing w:after="0" w:line="259" w:lineRule="auto"/>
+        <w:rPr>
+          <w:b/>
+          <w:bCs/>
+        </w:rPr>
+      </w:pPr>
+      <w:r>
+        <w:rPr>
+          <w:b/>
+          <w:bCs/>
+        </w:rPr>
+        <w:t>Creacion de la base de Datos</w:t>
       </w:r>
     </w:p>
     <w:p>
@@ -1927,25 +1863,7 @@
           <w:bCs/>
           <w:lang w:val="en-US"/>
         </w:rPr>
-        <w:t xml:space="preserve">CREATE TABLE </w:t>
-      </w:r>
-      <w:proofErr w:type="spellStart"/>
-      <w:r>
-        <w:rPr>
-          <w:b/>
-          <w:bCs/>
-          <w:lang w:val="en-US"/>
-        </w:rPr>
-        <w:t>rol</w:t>
-      </w:r>
-      <w:proofErr w:type="spellEnd"/>
-      <w:r>
-        <w:rPr>
-          <w:b/>
-          <w:bCs/>
-          <w:lang w:val="en-US"/>
-        </w:rPr>
-        <w:t xml:space="preserve"> (</w:t>
+        <w:t>CREATE TABLE rol (</w:t>
       </w:r>
     </w:p>
     <w:p>
@@ -1956,19 +1874,11 @@
           <w:lang w:val="en-US"/>
         </w:rPr>
       </w:pPr>
-      <w:proofErr w:type="spellStart"/>
-      <w:r>
-        <w:rPr>
-          <w:lang w:val="en-US"/>
-        </w:rPr>
-        <w:t>id_rol</w:t>
-      </w:r>
-      <w:proofErr w:type="spellEnd"/>
-      <w:r>
-        <w:rPr>
-          <w:lang w:val="en-US"/>
-        </w:rPr>
-        <w:t xml:space="preserve"> INT PRIMARY KEY AUTO_INCREMENT,</w:t>
+      <w:r>
+        <w:rPr>
+          <w:lang w:val="en-US"/>
+        </w:rPr>
+        <w:t>id_rol INT PRIMARY KEY AUTO_INCREMENT,</w:t>
       </w:r>
     </w:p>
     <w:p>
@@ -1979,33 +1889,11 @@
           <w:lang w:val="en-US"/>
         </w:rPr>
       </w:pPr>
-      <w:proofErr w:type="spellStart"/>
-      <w:r>
-        <w:rPr>
-          <w:lang w:val="en-US"/>
-        </w:rPr>
-        <w:t>nombre_rol</w:t>
-      </w:r>
-      <w:proofErr w:type="spellEnd"/>
-      <w:r>
-        <w:rPr>
-          <w:lang w:val="en-US"/>
-        </w:rPr>
-        <w:t xml:space="preserve"> </w:t>
-      </w:r>
-      <w:proofErr w:type="gramStart"/>
-      <w:r>
-        <w:rPr>
-          <w:lang w:val="en-US"/>
-        </w:rPr>
-        <w:t>VARCHAR(</w:t>
-      </w:r>
-      <w:proofErr w:type="gramEnd"/>
-      <w:r>
-        <w:rPr>
-          <w:lang w:val="en-US"/>
-        </w:rPr>
-        <w:t>50) NOT NULL UNIQUE</w:t>
+      <w:r>
+        <w:rPr>
+          <w:lang w:val="en-US"/>
+        </w:rPr>
+        <w:t>nombre_rol VARCHAR(50) NOT NULL UNIQUE</w:t>
       </w:r>
     </w:p>
     <w:p>
@@ -2050,33 +1938,151 @@
           <w:bCs/>
           <w:lang w:val="en-US"/>
         </w:rPr>
-        <w:t xml:space="preserve">CREATE TABLE </w:t>
-      </w:r>
-      <w:proofErr w:type="spellStart"/>
-      <w:r>
-        <w:rPr>
-          <w:b/>
-          <w:bCs/>
-          <w:lang w:val="en-US"/>
-        </w:rPr>
-        <w:t>usuario</w:t>
-      </w:r>
-      <w:proofErr w:type="spellEnd"/>
-      <w:r>
-        <w:rPr>
-          <w:b/>
-          <w:bCs/>
-          <w:lang w:val="en-US"/>
-        </w:rPr>
-        <w:t xml:space="preserve"> (</w:t>
-      </w:r>
-    </w:p>
-    <w:p>
-      <w:pPr>
-        <w:spacing w:after="0" w:line="259" w:lineRule="auto"/>
-        <w:rPr>
-          <w:lang w:val="en-US"/>
-        </w:rPr>
+        <w:t>CREATE TABLE usuario (</w:t>
+      </w:r>
+    </w:p>
+    <w:p>
+      <w:pPr>
+        <w:spacing w:after="0" w:line="259" w:lineRule="auto"/>
+        <w:rPr>
+          <w:lang w:val="en-US"/>
+        </w:rPr>
+      </w:pPr>
+      <w:r>
+        <w:rPr>
+          <w:lang w:val="en-US"/>
+        </w:rPr>
+        <w:t xml:space="preserve">    id_usuario INT PRIMARY KEY AUTO_INCREMENT,</w:t>
+      </w:r>
+    </w:p>
+    <w:p>
+      <w:pPr>
+        <w:spacing w:after="0" w:line="259" w:lineRule="auto"/>
+        <w:rPr>
+          <w:lang w:val="en-US"/>
+        </w:rPr>
+      </w:pPr>
+      <w:r>
+        <w:rPr>
+          <w:lang w:val="en-US"/>
+        </w:rPr>
+        <w:t xml:space="preserve">    nombre VARCHAR(100) NOT NULL,</w:t>
+      </w:r>
+    </w:p>
+    <w:p>
+      <w:pPr>
+        <w:spacing w:after="0" w:line="259" w:lineRule="auto"/>
+        <w:rPr>
+          <w:lang w:val="en-US"/>
+        </w:rPr>
+      </w:pPr>
+      <w:r>
+        <w:rPr>
+          <w:lang w:val="en-US"/>
+        </w:rPr>
+        <w:t xml:space="preserve">    correo VARCHAR(100) NOT NULL UNIQUE,</w:t>
+      </w:r>
+    </w:p>
+    <w:p>
+      <w:pPr>
+        <w:spacing w:after="0" w:line="259" w:lineRule="auto"/>
+        <w:rPr>
+          <w:lang w:val="en-US"/>
+        </w:rPr>
+      </w:pPr>
+      <w:r>
+        <w:rPr>
+          <w:lang w:val="en-US"/>
+        </w:rPr>
+        <w:t xml:space="preserve">    contraseña VARCHAR(100) NOT NULL,</w:t>
+      </w:r>
+    </w:p>
+    <w:p>
+      <w:pPr>
+        <w:spacing w:after="0" w:line="259" w:lineRule="auto"/>
+        <w:rPr>
+          <w:lang w:val="en-US"/>
+        </w:rPr>
+      </w:pPr>
+      <w:r>
+        <w:rPr>
+          <w:lang w:val="en-US"/>
+        </w:rPr>
+        <w:t xml:space="preserve">    id_rol INT NOT NULL,</w:t>
+      </w:r>
+    </w:p>
+    <w:p>
+      <w:pPr>
+        <w:spacing w:after="0" w:line="259" w:lineRule="auto"/>
+        <w:rPr>
+          <w:lang w:val="en-US"/>
+        </w:rPr>
+      </w:pPr>
+      <w:r>
+        <w:rPr>
+          <w:lang w:val="en-US"/>
+        </w:rPr>
+        <w:lastRenderedPageBreak/>
+        <w:t xml:space="preserve">    FOREIGN KEY (id_rol) REFERENCES rol(id_rol)</w:t>
+      </w:r>
+    </w:p>
+    <w:p>
+      <w:pPr>
+        <w:spacing w:after="0" w:line="259" w:lineRule="auto"/>
+        <w:rPr>
+          <w:b/>
+          <w:bCs/>
+          <w:lang w:val="en-US"/>
+        </w:rPr>
+      </w:pPr>
+      <w:r>
+        <w:rPr>
+          <w:b/>
+          <w:bCs/>
+          <w:lang w:val="en-US"/>
+        </w:rPr>
+        <w:t>);</w:t>
+      </w:r>
+    </w:p>
+    <w:p>
+      <w:pPr>
+        <w:spacing w:after="0" w:line="259" w:lineRule="auto"/>
+        <w:rPr>
+          <w:lang w:val="en-US"/>
+        </w:rPr>
+      </w:pPr>
+    </w:p>
+    <w:p>
+      <w:pPr>
+        <w:spacing w:after="0" w:line="259" w:lineRule="auto"/>
+        <w:rPr>
+          <w:lang w:val="en-US"/>
+        </w:rPr>
+      </w:pPr>
+      <w:r>
+        <w:rPr>
+          <w:lang w:val="en-US"/>
+        </w:rPr>
+        <w:t>CREATE TABLE producto (</w:t>
+      </w:r>
+    </w:p>
+    <w:p>
+      <w:pPr>
+        <w:spacing w:after="0" w:line="259" w:lineRule="auto"/>
+        <w:rPr>
+          <w:lang w:val="en-US"/>
+        </w:rPr>
+      </w:pPr>
+      <w:r>
+        <w:rPr>
+          <w:lang w:val="en-US"/>
+        </w:rPr>
+        <w:t xml:space="preserve">    id_producto INT PRIMARY KEY AUTO_INCREMENT,</w:t>
+      </w:r>
+    </w:p>
+    <w:p>
+      <w:pPr>
+        <w:spacing w:after="0" w:line="259" w:lineRule="auto"/>
       </w:pPr>
       <w:r>
         <w:rPr>
@@ -2084,69 +2090,126 @@
         </w:rPr>
         <w:t xml:space="preserve">    </w:t>
       </w:r>
-      <w:proofErr w:type="spellStart"/>
-      <w:r>
-        <w:rPr>
-          <w:lang w:val="en-US"/>
-        </w:rPr>
-        <w:t>id_usuario</w:t>
-      </w:r>
-      <w:proofErr w:type="spellEnd"/>
-      <w:r>
-        <w:rPr>
-          <w:lang w:val="en-US"/>
-        </w:rPr>
-        <w:t xml:space="preserve"> INT PRIMARY KEY AUTO_INCREMENT,</w:t>
-      </w:r>
-    </w:p>
-    <w:p>
-      <w:pPr>
-        <w:spacing w:after="0" w:line="259" w:lineRule="auto"/>
-        <w:rPr>
-          <w:lang w:val="en-US"/>
-        </w:rPr>
-      </w:pPr>
-      <w:r>
-        <w:rPr>
-          <w:lang w:val="en-US"/>
-        </w:rPr>
+      <w:r>
+        <w:t>nombre_producto VARCHAR(100) NOT NULL,</w:t>
+      </w:r>
+    </w:p>
+    <w:p>
+      <w:pPr>
+        <w:spacing w:after="0" w:line="259" w:lineRule="auto"/>
+        <w:rPr>
+          <w:lang w:val="en-US"/>
+        </w:rPr>
+      </w:pPr>
+      <w:r>
         <w:t xml:space="preserve">    </w:t>
       </w:r>
-      <w:proofErr w:type="spellStart"/>
-      <w:r>
-        <w:rPr>
-          <w:lang w:val="en-US"/>
-        </w:rPr>
-        <w:t>nombre</w:t>
-      </w:r>
-      <w:proofErr w:type="spellEnd"/>
-      <w:r>
-        <w:rPr>
-          <w:lang w:val="en-US"/>
-        </w:rPr>
-        <w:t xml:space="preserve"> </w:t>
-      </w:r>
-      <w:proofErr w:type="gramStart"/>
-      <w:r>
-        <w:rPr>
-          <w:lang w:val="en-US"/>
-        </w:rPr>
-        <w:t>VARCHAR(</w:t>
-      </w:r>
-      <w:proofErr w:type="gramEnd"/>
-      <w:r>
-        <w:rPr>
-          <w:lang w:val="en-US"/>
-        </w:rPr>
-        <w:t>100) NOT NULL,</w:t>
-      </w:r>
-    </w:p>
-    <w:p>
-      <w:pPr>
-        <w:spacing w:after="0" w:line="259" w:lineRule="auto"/>
-        <w:rPr>
-          <w:lang w:val="en-US"/>
-        </w:rPr>
+      <w:r>
+        <w:rPr>
+          <w:lang w:val="en-US"/>
+        </w:rPr>
+        <w:t>descripcion TEXT,</w:t>
+      </w:r>
+    </w:p>
+    <w:p>
+      <w:pPr>
+        <w:spacing w:after="0" w:line="259" w:lineRule="auto"/>
+        <w:rPr>
+          <w:lang w:val="en-US"/>
+        </w:rPr>
+      </w:pPr>
+      <w:r>
+        <w:rPr>
+          <w:lang w:val="en-US"/>
+        </w:rPr>
+        <w:t xml:space="preserve">    categoria VARCHAR(50) NOT NULL,</w:t>
+      </w:r>
+    </w:p>
+    <w:p>
+      <w:pPr>
+        <w:spacing w:after="0" w:line="259" w:lineRule="auto"/>
+        <w:rPr>
+          <w:lang w:val="en-US"/>
+        </w:rPr>
+      </w:pPr>
+      <w:r>
+        <w:rPr>
+          <w:lang w:val="en-US"/>
+        </w:rPr>
+        <w:t xml:space="preserve">    precio DECIMAL(10,2) NOT NULL,</w:t>
+      </w:r>
+    </w:p>
+    <w:p>
+      <w:pPr>
+        <w:spacing w:after="0" w:line="259" w:lineRule="auto"/>
+        <w:rPr>
+          <w:lang w:val="en-US"/>
+        </w:rPr>
+      </w:pPr>
+      <w:r>
+        <w:rPr>
+          <w:lang w:val="en-US"/>
+        </w:rPr>
+        <w:t xml:space="preserve">    cantidad INT NOT NULL DEFAULT 0</w:t>
+      </w:r>
+    </w:p>
+    <w:p>
+      <w:pPr>
+        <w:spacing w:after="0" w:line="259" w:lineRule="auto"/>
+        <w:rPr>
+          <w:lang w:val="en-US"/>
+        </w:rPr>
+      </w:pPr>
+      <w:r>
+        <w:rPr>
+          <w:lang w:val="en-US"/>
+        </w:rPr>
+        <w:t>);</w:t>
+      </w:r>
+    </w:p>
+    <w:p>
+      <w:pPr>
+        <w:spacing w:after="0" w:line="259" w:lineRule="auto"/>
+        <w:rPr>
+          <w:lang w:val="en-US"/>
+        </w:rPr>
+      </w:pPr>
+    </w:p>
+    <w:p>
+      <w:pPr>
+        <w:spacing w:after="0" w:line="259" w:lineRule="auto"/>
+        <w:rPr>
+          <w:b/>
+          <w:bCs/>
+          <w:lang w:val="en-US"/>
+        </w:rPr>
+      </w:pPr>
+      <w:r>
+        <w:rPr>
+          <w:b/>
+          <w:bCs/>
+          <w:lang w:val="en-US"/>
+        </w:rPr>
+        <w:t>CREATE TABLE servicio (</w:t>
+      </w:r>
+    </w:p>
+    <w:p>
+      <w:pPr>
+        <w:spacing w:after="0" w:line="259" w:lineRule="auto"/>
+        <w:rPr>
+          <w:lang w:val="en-US"/>
+        </w:rPr>
+      </w:pPr>
+      <w:r>
+        <w:rPr>
+          <w:lang w:val="en-US"/>
+        </w:rPr>
+        <w:t xml:space="preserve">    id_servicio INT PRIMARY KEY AUTO_INCREMENT,</w:t>
+      </w:r>
+    </w:p>
+    <w:p>
+      <w:pPr>
+        <w:spacing w:after="0" w:line="259" w:lineRule="auto"/>
       </w:pPr>
       <w:r>
         <w:rPr>
@@ -2154,41 +2217,238 @@
         </w:rPr>
         <w:t xml:space="preserve">    </w:t>
       </w:r>
-      <w:proofErr w:type="spellStart"/>
-      <w:r>
-        <w:rPr>
-          <w:lang w:val="en-US"/>
-        </w:rPr>
-        <w:t>correo</w:t>
-      </w:r>
-      <w:proofErr w:type="spellEnd"/>
-      <w:r>
-        <w:rPr>
-          <w:lang w:val="en-US"/>
-        </w:rPr>
-        <w:t xml:space="preserve"> </w:t>
-      </w:r>
-      <w:proofErr w:type="gramStart"/>
-      <w:r>
-        <w:rPr>
-          <w:lang w:val="en-US"/>
-        </w:rPr>
-        <w:t>VARCHAR(</w:t>
-      </w:r>
-      <w:proofErr w:type="gramEnd"/>
-      <w:r>
-        <w:rPr>
-          <w:lang w:val="en-US"/>
-        </w:rPr>
-        <w:t>100) NOT NULL UNIQUE,</w:t>
-      </w:r>
-    </w:p>
-    <w:p>
-      <w:pPr>
-        <w:spacing w:after="0" w:line="259" w:lineRule="auto"/>
-        <w:rPr>
-          <w:lang w:val="en-US"/>
-        </w:rPr>
+      <w:r>
+        <w:t>nombre_servicio VARCHAR(100) NOT NULL,</w:t>
+      </w:r>
+    </w:p>
+    <w:p>
+      <w:pPr>
+        <w:spacing w:after="0" w:line="259" w:lineRule="auto"/>
+      </w:pPr>
+      <w:r>
+        <w:t xml:space="preserve">    descripcion TEXT,</w:t>
+      </w:r>
+    </w:p>
+    <w:p>
+      <w:pPr>
+        <w:spacing w:after="0" w:line="259" w:lineRule="auto"/>
+      </w:pPr>
+      <w:r>
+        <w:t xml:space="preserve">    precio DECIMAL(10,2) NOT NULL</w:t>
+      </w:r>
+    </w:p>
+    <w:p>
+      <w:pPr>
+        <w:spacing w:after="0" w:line="259" w:lineRule="auto"/>
+        <w:rPr>
+          <w:b/>
+          <w:bCs/>
+        </w:rPr>
+      </w:pPr>
+      <w:r>
+        <w:rPr>
+          <w:b/>
+          <w:bCs/>
+        </w:rPr>
+        <w:t>);</w:t>
+      </w:r>
+    </w:p>
+    <w:p>
+      <w:pPr>
+        <w:spacing w:after="0" w:line="259" w:lineRule="auto"/>
+      </w:pPr>
+    </w:p>
+    <w:p>
+      <w:pPr>
+        <w:spacing w:after="0" w:line="259" w:lineRule="auto"/>
+        <w:rPr>
+          <w:b/>
+          <w:bCs/>
+          <w:lang w:val="en-US"/>
+        </w:rPr>
+      </w:pPr>
+      <w:r>
+        <w:rPr>
+          <w:b/>
+          <w:bCs/>
+          <w:lang w:val="en-US"/>
+        </w:rPr>
+        <w:t>CREATE TABLE venta (</w:t>
+      </w:r>
+    </w:p>
+    <w:p>
+      <w:pPr>
+        <w:spacing w:after="0" w:line="259" w:lineRule="auto"/>
+        <w:rPr>
+          <w:lang w:val="en-US"/>
+        </w:rPr>
+      </w:pPr>
+      <w:r>
+        <w:rPr>
+          <w:lang w:val="en-US"/>
+        </w:rPr>
+        <w:t xml:space="preserve">    id_venta INT PRIMARY KEY AUTO_INCREMENT,</w:t>
+      </w:r>
+    </w:p>
+    <w:p>
+      <w:pPr>
+        <w:spacing w:after="0" w:line="259" w:lineRule="auto"/>
+        <w:rPr>
+          <w:lang w:val="en-US"/>
+        </w:rPr>
+      </w:pPr>
+      <w:r>
+        <w:rPr>
+          <w:lang w:val="en-US"/>
+        </w:rPr>
+        <w:t xml:space="preserve">    id_usuario INT NOT NULL,</w:t>
+      </w:r>
+    </w:p>
+    <w:p>
+      <w:pPr>
+        <w:spacing w:after="0" w:line="259" w:lineRule="auto"/>
+        <w:rPr>
+          <w:lang w:val="en-US"/>
+        </w:rPr>
+      </w:pPr>
+      <w:r>
+        <w:rPr>
+          <w:lang w:val="en-US"/>
+        </w:rPr>
+        <w:t xml:space="preserve">    fecha DATETIME NOT NULL DEFAULT CURRENT_TIMESTAMP,</w:t>
+      </w:r>
+    </w:p>
+    <w:p>
+      <w:pPr>
+        <w:spacing w:after="0" w:line="259" w:lineRule="auto"/>
+        <w:rPr>
+          <w:lang w:val="en-US"/>
+        </w:rPr>
+      </w:pPr>
+      <w:r>
+        <w:rPr>
+          <w:lang w:val="en-US"/>
+        </w:rPr>
+        <w:t xml:space="preserve">    total DECIMAL(10,2) NOT NULL,</w:t>
+      </w:r>
+    </w:p>
+    <w:p>
+      <w:pPr>
+        <w:spacing w:after="0" w:line="259" w:lineRule="auto"/>
+        <w:rPr>
+          <w:lang w:val="en-US"/>
+        </w:rPr>
+      </w:pPr>
+      <w:r>
+        <w:rPr>
+          <w:lang w:val="en-US"/>
+        </w:rPr>
+        <w:t xml:space="preserve">    FOREIGN KEY (id_usuario) REFERENCES usuario(id_usuario)</w:t>
+      </w:r>
+    </w:p>
+    <w:p>
+      <w:pPr>
+        <w:spacing w:after="0" w:line="259" w:lineRule="auto"/>
+        <w:rPr>
+          <w:b/>
+          <w:bCs/>
+          <w:lang w:val="en-US"/>
+        </w:rPr>
+      </w:pPr>
+      <w:r>
+        <w:rPr>
+          <w:b/>
+          <w:bCs/>
+          <w:lang w:val="en-US"/>
+        </w:rPr>
+        <w:t>);</w:t>
+      </w:r>
+    </w:p>
+    <w:p>
+      <w:pPr>
+        <w:spacing w:after="0" w:line="259" w:lineRule="auto"/>
+        <w:rPr>
+          <w:lang w:val="en-US"/>
+        </w:rPr>
+      </w:pPr>
+    </w:p>
+    <w:p>
+      <w:pPr>
+        <w:spacing w:after="0" w:line="259" w:lineRule="auto"/>
+        <w:rPr>
+          <w:b/>
+          <w:bCs/>
+          <w:lang w:val="en-US"/>
+        </w:rPr>
+      </w:pPr>
+      <w:r>
+        <w:rPr>
+          <w:b/>
+          <w:bCs/>
+          <w:lang w:val="en-US"/>
+        </w:rPr>
+        <w:t>CREATE TABLE detalleventa (</w:t>
+      </w:r>
+    </w:p>
+    <w:p>
+      <w:pPr>
+        <w:spacing w:after="0" w:line="259" w:lineRule="auto"/>
+        <w:rPr>
+          <w:lang w:val="en-US"/>
+        </w:rPr>
+      </w:pPr>
+      <w:r>
+        <w:rPr>
+          <w:lang w:val="en-US"/>
+        </w:rPr>
+        <w:t xml:space="preserve">    id_detalle INT PRIMARY KEY AUTO_INCREMENT,</w:t>
+      </w:r>
+    </w:p>
+    <w:p>
+      <w:pPr>
+        <w:spacing w:after="0" w:line="259" w:lineRule="auto"/>
+        <w:rPr>
+          <w:lang w:val="en-US"/>
+        </w:rPr>
+      </w:pPr>
+      <w:r>
+        <w:rPr>
+          <w:lang w:val="en-US"/>
+        </w:rPr>
+        <w:t xml:space="preserve">    id_venta INT NOT NULL,</w:t>
+      </w:r>
+    </w:p>
+    <w:p>
+      <w:pPr>
+        <w:spacing w:after="0" w:line="259" w:lineRule="auto"/>
+        <w:rPr>
+          <w:lang w:val="en-US"/>
+        </w:rPr>
+      </w:pPr>
+      <w:r>
+        <w:rPr>
+          <w:lang w:val="en-US"/>
+        </w:rPr>
+        <w:t xml:space="preserve">    id_producto INT NOT NULL,</w:t>
+      </w:r>
+    </w:p>
+    <w:p>
+      <w:pPr>
+        <w:spacing w:after="0" w:line="259" w:lineRule="auto"/>
+        <w:rPr>
+          <w:lang w:val="en-US"/>
+        </w:rPr>
+      </w:pPr>
+      <w:r>
+        <w:rPr>
+          <w:lang w:val="en-US"/>
+        </w:rPr>
+        <w:t xml:space="preserve">    cantidad INT NOT NULL,</w:t>
+      </w:r>
+    </w:p>
+    <w:p>
+      <w:pPr>
+        <w:spacing w:after="0" w:line="259" w:lineRule="auto"/>
       </w:pPr>
       <w:r>
         <w:rPr>
@@ -2196,61 +2456,172 @@
         </w:rPr>
         <w:t xml:space="preserve">    </w:t>
       </w:r>
-      <w:proofErr w:type="spellStart"/>
-      <w:r>
-        <w:rPr>
-          <w:lang w:val="en-US"/>
-        </w:rPr>
-        <w:t>contraseña</w:t>
-      </w:r>
-      <w:proofErr w:type="spellEnd"/>
-      <w:r>
-        <w:rPr>
-          <w:lang w:val="en-US"/>
-        </w:rPr>
-        <w:t xml:space="preserve"> </w:t>
-      </w:r>
-      <w:proofErr w:type="gramStart"/>
-      <w:r>
-        <w:rPr>
-          <w:lang w:val="en-US"/>
-        </w:rPr>
-        <w:t>VARCHAR(</w:t>
-      </w:r>
-      <w:proofErr w:type="gramEnd"/>
-      <w:r>
-        <w:rPr>
-          <w:lang w:val="en-US"/>
-        </w:rPr>
-        <w:t>100) NOT NULL,</w:t>
-      </w:r>
-    </w:p>
-    <w:p>
-      <w:pPr>
-        <w:spacing w:after="0" w:line="259" w:lineRule="auto"/>
-        <w:rPr>
-          <w:lang w:val="en-US"/>
-        </w:rPr>
-      </w:pPr>
-      <w:r>
-        <w:rPr>
-          <w:lang w:val="en-US"/>
-        </w:rPr>
+      <w:r>
+        <w:t>precio_unitario DECIMAL(10,2) NOT NULL,</w:t>
+      </w:r>
+    </w:p>
+    <w:p>
+      <w:pPr>
+        <w:spacing w:after="0" w:line="259" w:lineRule="auto"/>
+      </w:pPr>
+      <w:r>
+        <w:t xml:space="preserve">    FOREIGN KEY (id_venta) REFERENCES venta(id_venta),</w:t>
+      </w:r>
+    </w:p>
+    <w:p>
+      <w:pPr>
+        <w:spacing w:after="0" w:line="259" w:lineRule="auto"/>
+      </w:pPr>
+      <w:r>
+        <w:t xml:space="preserve">    FOREIGN KEY (id_producto) REFERENCES producto(id_producto)</w:t>
+      </w:r>
+    </w:p>
+    <w:p>
+      <w:pPr>
+        <w:spacing w:after="0" w:line="259" w:lineRule="auto"/>
+        <w:rPr>
+          <w:b/>
+          <w:bCs/>
+        </w:rPr>
+      </w:pPr>
+      <w:r>
+        <w:rPr>
+          <w:b/>
+          <w:bCs/>
+        </w:rPr>
+        <w:t>);</w:t>
+      </w:r>
+    </w:p>
+    <w:p>
+      <w:pPr>
+        <w:spacing w:after="0" w:line="259" w:lineRule="auto"/>
+      </w:pPr>
+    </w:p>
+    <w:p>
+      <w:pPr>
+        <w:spacing w:after="0" w:line="259" w:lineRule="auto"/>
+        <w:rPr>
+          <w:b/>
+          <w:bCs/>
+        </w:rPr>
+      </w:pPr>
+      <w:r>
+        <w:rPr>
+          <w:b/>
+          <w:bCs/>
+        </w:rPr>
+        <w:t>CREATE TABLE servicioadquirido (</w:t>
+      </w:r>
+    </w:p>
+    <w:p>
+      <w:pPr>
+        <w:spacing w:after="0" w:line="259" w:lineRule="auto"/>
+      </w:pPr>
+      <w:r>
+        <w:t xml:space="preserve">    id_servicio_adquirido INT PRIMARY KEY AUTO_INCREMENT,</w:t>
+      </w:r>
+    </w:p>
+    <w:p>
+      <w:pPr>
+        <w:spacing w:after="0" w:line="259" w:lineRule="auto"/>
+        <w:rPr>
+          <w:lang w:val="en-US"/>
+        </w:rPr>
+      </w:pPr>
+      <w:r>
         <w:t xml:space="preserve">    </w:t>
       </w:r>
-      <w:proofErr w:type="spellStart"/>
-      <w:r>
-        <w:rPr>
-          <w:lang w:val="en-US"/>
-        </w:rPr>
-        <w:t>id_rol</w:t>
-      </w:r>
-      <w:proofErr w:type="spellEnd"/>
-      <w:r>
-        <w:rPr>
-          <w:lang w:val="en-US"/>
-        </w:rPr>
-        <w:t xml:space="preserve"> INT NOT NULL,</w:t>
+      <w:r>
+        <w:rPr>
+          <w:lang w:val="en-US"/>
+        </w:rPr>
+        <w:t>id_venta INT NOT NULL,</w:t>
+      </w:r>
+    </w:p>
+    <w:p>
+      <w:pPr>
+        <w:spacing w:after="0" w:line="259" w:lineRule="auto"/>
+        <w:rPr>
+          <w:lang w:val="en-US"/>
+        </w:rPr>
+      </w:pPr>
+      <w:r>
+        <w:rPr>
+          <w:lang w:val="en-US"/>
+        </w:rPr>
+        <w:t xml:space="preserve">    id_servicio INT NOT NULL,</w:t>
+      </w:r>
+    </w:p>
+    <w:p>
+      <w:pPr>
+        <w:spacing w:after="0" w:line="259" w:lineRule="auto"/>
+        <w:rPr>
+          <w:lang w:val="en-US"/>
+        </w:rPr>
+      </w:pPr>
+      <w:r>
+        <w:rPr>
+          <w:lang w:val="en-US"/>
+        </w:rPr>
+        <w:t xml:space="preserve">    FOREIGN KEY (id_venta) REFERENCES venta(id_venta),</w:t>
+      </w:r>
+    </w:p>
+    <w:p>
+      <w:pPr>
+        <w:spacing w:after="0" w:line="259" w:lineRule="auto"/>
+        <w:rPr>
+          <w:lang w:val="en-US"/>
+        </w:rPr>
+      </w:pPr>
+      <w:r>
+        <w:rPr>
+          <w:lang w:val="en-US"/>
+        </w:rPr>
+        <w:t xml:space="preserve">    FOREIGN KEY (id_servicio) REFERENCES servicio(id_servicio)</w:t>
+      </w:r>
+    </w:p>
+    <w:p>
+      <w:pPr>
+        <w:spacing w:after="0" w:line="259" w:lineRule="auto"/>
+        <w:rPr>
+          <w:b/>
+          <w:bCs/>
+          <w:lang w:val="en-US"/>
+        </w:rPr>
+      </w:pPr>
+      <w:r>
+        <w:rPr>
+          <w:b/>
+          <w:bCs/>
+          <w:lang w:val="en-US"/>
+        </w:rPr>
+        <w:t>);</w:t>
+      </w:r>
+    </w:p>
+    <w:p>
+      <w:pPr>
+        <w:spacing w:after="0" w:line="259" w:lineRule="auto"/>
+        <w:rPr>
+          <w:lang w:val="en-US"/>
+        </w:rPr>
+      </w:pPr>
+    </w:p>
+    <w:p>
+      <w:pPr>
+        <w:spacing w:after="0" w:line="259" w:lineRule="auto"/>
+        <w:rPr>
+          <w:b/>
+          <w:bCs/>
+          <w:lang w:val="en-US"/>
+        </w:rPr>
+      </w:pPr>
+      <w:r>
+        <w:rPr>
+          <w:b/>
+          <w:bCs/>
+          <w:lang w:val="en-US"/>
+        </w:rPr>
+        <w:t>CREATE TABLE expediente (</w:t>
       </w:r>
     </w:p>
     <w:p>
@@ -2265,111 +2636,12 @@
           <w:lang w:val="en-US"/>
         </w:rPr>
         <w:lastRenderedPageBreak/>
-        <w:t xml:space="preserve">    FOREIGN KEY (</w:t>
-      </w:r>
-      <w:proofErr w:type="spellStart"/>
-      <w:r>
-        <w:rPr>
-          <w:lang w:val="en-US"/>
-        </w:rPr>
-        <w:t>id_rol</w:t>
-      </w:r>
-      <w:proofErr w:type="spellEnd"/>
-      <w:r>
-        <w:rPr>
-          <w:lang w:val="en-US"/>
-        </w:rPr>
-        <w:t xml:space="preserve">) REFERENCES </w:t>
-      </w:r>
-      <w:proofErr w:type="spellStart"/>
-      <w:r>
-        <w:rPr>
-          <w:lang w:val="en-US"/>
-        </w:rPr>
-        <w:t>rol</w:t>
-      </w:r>
-      <w:proofErr w:type="spellEnd"/>
-      <w:r>
-        <w:rPr>
-          <w:lang w:val="en-US"/>
-        </w:rPr>
-        <w:t>(</w:t>
-      </w:r>
-      <w:proofErr w:type="spellStart"/>
-      <w:r>
-        <w:rPr>
-          <w:lang w:val="en-US"/>
-        </w:rPr>
-        <w:t>id_rol</w:t>
-      </w:r>
-      <w:proofErr w:type="spellEnd"/>
-      <w:r>
-        <w:rPr>
-          <w:lang w:val="en-US"/>
-        </w:rPr>
-        <w:t>)</w:t>
-      </w:r>
-    </w:p>
-    <w:p>
-      <w:pPr>
-        <w:spacing w:after="0" w:line="259" w:lineRule="auto"/>
-        <w:rPr>
-          <w:b/>
-          <w:bCs/>
-          <w:lang w:val="en-US"/>
-        </w:rPr>
-      </w:pPr>
-      <w:r>
-        <w:rPr>
-          <w:b/>
-          <w:bCs/>
-          <w:lang w:val="en-US"/>
-        </w:rPr>
-        <w:t>);</w:t>
-      </w:r>
-    </w:p>
-    <w:p>
-      <w:pPr>
-        <w:spacing w:after="0" w:line="259" w:lineRule="auto"/>
-        <w:rPr>
-          <w:lang w:val="en-US"/>
-        </w:rPr>
-      </w:pPr>
-    </w:p>
-    <w:p>
-      <w:pPr>
-        <w:spacing w:after="0" w:line="259" w:lineRule="auto"/>
-        <w:rPr>
-          <w:lang w:val="en-US"/>
-        </w:rPr>
-      </w:pPr>
-      <w:r>
-        <w:rPr>
-          <w:lang w:val="en-US"/>
-        </w:rPr>
-        <w:t xml:space="preserve">CREATE TABLE </w:t>
-      </w:r>
-      <w:proofErr w:type="spellStart"/>
-      <w:r>
-        <w:rPr>
-          <w:lang w:val="en-US"/>
-        </w:rPr>
-        <w:t>producto</w:t>
-      </w:r>
-      <w:proofErr w:type="spellEnd"/>
-      <w:r>
-        <w:rPr>
-          <w:lang w:val="en-US"/>
-        </w:rPr>
-        <w:t xml:space="preserve"> (</w:t>
-      </w:r>
-    </w:p>
-    <w:p>
-      <w:pPr>
-        <w:spacing w:after="0" w:line="259" w:lineRule="auto"/>
-        <w:rPr>
-          <w:lang w:val="en-US"/>
-        </w:rPr>
+        <w:t xml:space="preserve">    id_Expediente INT PRIMARY KEY AUTO_INCREMENT,</w:t>
+      </w:r>
+    </w:p>
+    <w:p>
+      <w:pPr>
+        <w:spacing w:after="0" w:line="259" w:lineRule="auto"/>
       </w:pPr>
       <w:r>
         <w:rPr>
@@ -2377,1189 +2649,24 @@
         </w:rPr>
         <w:t xml:space="preserve">    </w:t>
       </w:r>
-      <w:proofErr w:type="spellStart"/>
-      <w:r>
-        <w:rPr>
-          <w:lang w:val="en-US"/>
-        </w:rPr>
-        <w:t>id_producto</w:t>
-      </w:r>
-      <w:proofErr w:type="spellEnd"/>
-      <w:r>
-        <w:rPr>
-          <w:lang w:val="en-US"/>
-        </w:rPr>
-        <w:t xml:space="preserve"> INT PRIMARY KEY AUTO_INCREMENT,</w:t>
-      </w:r>
-    </w:p>
-    <w:p>
-      <w:pPr>
-        <w:spacing w:after="0" w:line="259" w:lineRule="auto"/>
-      </w:pPr>
-      <w:r>
-        <w:rPr>
-          <w:lang w:val="en-US"/>
-        </w:rPr>
-        <w:t xml:space="preserve">    </w:t>
-      </w:r>
-      <w:proofErr w:type="spellStart"/>
-      <w:r>
-        <w:t>nombre_producto</w:t>
-      </w:r>
-      <w:proofErr w:type="spellEnd"/>
-      <w:r>
-        <w:t xml:space="preserve"> </w:t>
-      </w:r>
-      <w:proofErr w:type="gramStart"/>
-      <w:r>
-        <w:t>VARCHAR(</w:t>
-      </w:r>
-      <w:proofErr w:type="gramEnd"/>
-      <w:r>
-        <w:t>100) NOT NULL,</w:t>
-      </w:r>
-    </w:p>
-    <w:p>
-      <w:pPr>
-        <w:spacing w:after="0" w:line="259" w:lineRule="auto"/>
-        <w:rPr>
-          <w:lang w:val="en-US"/>
-        </w:rPr>
-      </w:pPr>
-      <w:r>
-        <w:t xml:space="preserve">    </w:t>
-      </w:r>
-      <w:proofErr w:type="spellStart"/>
-      <w:r>
-        <w:rPr>
-          <w:lang w:val="en-US"/>
-        </w:rPr>
-        <w:t>descripcion</w:t>
-      </w:r>
-      <w:proofErr w:type="spellEnd"/>
-      <w:r>
-        <w:rPr>
-          <w:lang w:val="en-US"/>
-        </w:rPr>
-        <w:t xml:space="preserve"> TEXT,</w:t>
-      </w:r>
-    </w:p>
-    <w:p>
-      <w:pPr>
-        <w:spacing w:after="0" w:line="259" w:lineRule="auto"/>
-        <w:rPr>
-          <w:lang w:val="en-US"/>
-        </w:rPr>
-      </w:pPr>
-      <w:r>
-        <w:rPr>
-          <w:lang w:val="en-US"/>
-        </w:rPr>
-        <w:t xml:space="preserve">    </w:t>
-      </w:r>
-      <w:proofErr w:type="spellStart"/>
-      <w:r>
-        <w:rPr>
-          <w:lang w:val="en-US"/>
-        </w:rPr>
-        <w:t>categoria</w:t>
-      </w:r>
-      <w:proofErr w:type="spellEnd"/>
-      <w:r>
-        <w:rPr>
-          <w:lang w:val="en-US"/>
-        </w:rPr>
-        <w:t xml:space="preserve"> </w:t>
-      </w:r>
-      <w:proofErr w:type="gramStart"/>
-      <w:r>
-        <w:rPr>
-          <w:lang w:val="en-US"/>
-        </w:rPr>
-        <w:t>VARCHAR(</w:t>
-      </w:r>
-      <w:proofErr w:type="gramEnd"/>
-      <w:r>
-        <w:rPr>
-          <w:lang w:val="en-US"/>
-        </w:rPr>
-        <w:t>50) NOT NULL,</w:t>
-      </w:r>
-    </w:p>
-    <w:p>
-      <w:pPr>
-        <w:spacing w:after="0" w:line="259" w:lineRule="auto"/>
-        <w:rPr>
-          <w:lang w:val="en-US"/>
-        </w:rPr>
-      </w:pPr>
-      <w:r>
-        <w:rPr>
-          <w:lang w:val="en-US"/>
-        </w:rPr>
-        <w:t xml:space="preserve">    </w:t>
-      </w:r>
-      <w:proofErr w:type="spellStart"/>
-      <w:r>
-        <w:rPr>
-          <w:lang w:val="en-US"/>
-        </w:rPr>
-        <w:t>precio</w:t>
-      </w:r>
-      <w:proofErr w:type="spellEnd"/>
-      <w:r>
-        <w:rPr>
-          <w:lang w:val="en-US"/>
-        </w:rPr>
-        <w:t xml:space="preserve"> </w:t>
-      </w:r>
-      <w:proofErr w:type="gramStart"/>
-      <w:r>
-        <w:rPr>
-          <w:lang w:val="en-US"/>
-        </w:rPr>
-        <w:t>DECIMAL(</w:t>
-      </w:r>
-      <w:proofErr w:type="gramEnd"/>
-      <w:r>
-        <w:rPr>
-          <w:lang w:val="en-US"/>
-        </w:rPr>
-        <w:t>10,2) NOT NULL,</w:t>
-      </w:r>
-    </w:p>
-    <w:p>
-      <w:pPr>
-        <w:spacing w:after="0" w:line="259" w:lineRule="auto"/>
-        <w:rPr>
-          <w:lang w:val="en-US"/>
-        </w:rPr>
-      </w:pPr>
-      <w:r>
-        <w:rPr>
-          <w:lang w:val="en-US"/>
-        </w:rPr>
-        <w:t xml:space="preserve">    </w:t>
-      </w:r>
-      <w:proofErr w:type="spellStart"/>
-      <w:r>
-        <w:rPr>
-          <w:lang w:val="en-US"/>
-        </w:rPr>
-        <w:t>cantidad</w:t>
-      </w:r>
-      <w:proofErr w:type="spellEnd"/>
-      <w:r>
-        <w:rPr>
-          <w:lang w:val="en-US"/>
-        </w:rPr>
-        <w:t xml:space="preserve"> INT NOT NULL DEFAULT 0</w:t>
-      </w:r>
-    </w:p>
-    <w:p>
-      <w:pPr>
-        <w:spacing w:after="0" w:line="259" w:lineRule="auto"/>
-        <w:rPr>
-          <w:lang w:val="en-US"/>
-        </w:rPr>
-      </w:pPr>
-      <w:r>
-        <w:rPr>
-          <w:lang w:val="en-US"/>
-        </w:rPr>
-        <w:t>);</w:t>
-      </w:r>
-    </w:p>
-    <w:p>
-      <w:pPr>
-        <w:spacing w:after="0" w:line="259" w:lineRule="auto"/>
-        <w:rPr>
-          <w:lang w:val="en-US"/>
-        </w:rPr>
-      </w:pPr>
-    </w:p>
-    <w:p>
-      <w:pPr>
-        <w:spacing w:after="0" w:line="259" w:lineRule="auto"/>
-        <w:rPr>
-          <w:b/>
-          <w:bCs/>
-          <w:lang w:val="en-US"/>
-        </w:rPr>
-      </w:pPr>
-      <w:r>
-        <w:rPr>
-          <w:b/>
-          <w:bCs/>
-          <w:lang w:val="en-US"/>
-        </w:rPr>
-        <w:t xml:space="preserve">CREATE TABLE </w:t>
-      </w:r>
-      <w:proofErr w:type="spellStart"/>
-      <w:r>
-        <w:rPr>
-          <w:b/>
-          <w:bCs/>
-          <w:lang w:val="en-US"/>
-        </w:rPr>
-        <w:t>servicio</w:t>
-      </w:r>
-      <w:proofErr w:type="spellEnd"/>
-      <w:r>
-        <w:rPr>
-          <w:b/>
-          <w:bCs/>
-          <w:lang w:val="en-US"/>
-        </w:rPr>
-        <w:t xml:space="preserve"> (</w:t>
-      </w:r>
-    </w:p>
-    <w:p>
-      <w:pPr>
-        <w:spacing w:after="0" w:line="259" w:lineRule="auto"/>
-        <w:rPr>
-          <w:lang w:val="en-US"/>
-        </w:rPr>
-      </w:pPr>
-      <w:r>
-        <w:rPr>
-          <w:lang w:val="en-US"/>
-        </w:rPr>
-        <w:t xml:space="preserve">    </w:t>
-      </w:r>
-      <w:proofErr w:type="spellStart"/>
-      <w:r>
-        <w:rPr>
-          <w:lang w:val="en-US"/>
-        </w:rPr>
-        <w:t>id_servicio</w:t>
-      </w:r>
-      <w:proofErr w:type="spellEnd"/>
-      <w:r>
-        <w:rPr>
-          <w:lang w:val="en-US"/>
-        </w:rPr>
-        <w:t xml:space="preserve"> INT PRIMARY KEY AUTO_INCREMENT,</w:t>
-      </w:r>
-    </w:p>
-    <w:p>
-      <w:pPr>
-        <w:spacing w:after="0" w:line="259" w:lineRule="auto"/>
-      </w:pPr>
-      <w:r>
-        <w:rPr>
-          <w:lang w:val="en-US"/>
-        </w:rPr>
-        <w:t xml:space="preserve">    </w:t>
-      </w:r>
-      <w:proofErr w:type="spellStart"/>
-      <w:r>
-        <w:t>nombre_servicio</w:t>
-      </w:r>
-      <w:proofErr w:type="spellEnd"/>
-      <w:r>
-        <w:t xml:space="preserve"> </w:t>
-      </w:r>
-      <w:proofErr w:type="gramStart"/>
-      <w:r>
-        <w:t>VARCHAR(</w:t>
-      </w:r>
-      <w:proofErr w:type="gramEnd"/>
-      <w:r>
-        <w:t>100) NOT NULL,</w:t>
-      </w:r>
-    </w:p>
-    <w:p>
-      <w:pPr>
-        <w:spacing w:after="0" w:line="259" w:lineRule="auto"/>
-      </w:pPr>
-      <w:r>
-        <w:t xml:space="preserve">    </w:t>
-      </w:r>
-      <w:proofErr w:type="spellStart"/>
-      <w:r>
-        <w:t>descripcion</w:t>
-      </w:r>
-      <w:proofErr w:type="spellEnd"/>
-      <w:r>
-        <w:t xml:space="preserve"> TEXT,</w:t>
-      </w:r>
-    </w:p>
-    <w:p>
-      <w:pPr>
-        <w:spacing w:after="0" w:line="259" w:lineRule="auto"/>
-      </w:pPr>
-      <w:r>
-        <w:t xml:space="preserve">    precio </w:t>
-      </w:r>
-      <w:proofErr w:type="gramStart"/>
-      <w:r>
-        <w:t>DECIMAL(</w:t>
-      </w:r>
-      <w:proofErr w:type="gramEnd"/>
-      <w:r>
-        <w:t>10,2) NOT NULL</w:t>
-      </w:r>
-    </w:p>
-    <w:p>
-      <w:pPr>
-        <w:spacing w:after="0" w:line="259" w:lineRule="auto"/>
-        <w:rPr>
-          <w:b/>
-          <w:bCs/>
-        </w:rPr>
-      </w:pPr>
-      <w:r>
-        <w:rPr>
-          <w:b/>
-          <w:bCs/>
-        </w:rPr>
-        <w:t>);</w:t>
-      </w:r>
-    </w:p>
-    <w:p>
-      <w:pPr>
-        <w:spacing w:after="0" w:line="259" w:lineRule="auto"/>
-      </w:pPr>
-    </w:p>
-    <w:p>
-      <w:pPr>
-        <w:spacing w:after="0" w:line="259" w:lineRule="auto"/>
-        <w:rPr>
-          <w:b/>
-          <w:bCs/>
-          <w:lang w:val="en-US"/>
-        </w:rPr>
-      </w:pPr>
-      <w:r>
-        <w:rPr>
-          <w:b/>
-          <w:bCs/>
-          <w:lang w:val="en-US"/>
-        </w:rPr>
-        <w:t xml:space="preserve">CREATE TABLE </w:t>
-      </w:r>
-      <w:proofErr w:type="spellStart"/>
-      <w:r>
-        <w:rPr>
-          <w:b/>
-          <w:bCs/>
-          <w:lang w:val="en-US"/>
-        </w:rPr>
-        <w:t>venta</w:t>
-      </w:r>
-      <w:proofErr w:type="spellEnd"/>
-      <w:r>
-        <w:rPr>
-          <w:b/>
-          <w:bCs/>
-          <w:lang w:val="en-US"/>
-        </w:rPr>
-        <w:t xml:space="preserve"> (</w:t>
-      </w:r>
-    </w:p>
-    <w:p>
-      <w:pPr>
-        <w:spacing w:after="0" w:line="259" w:lineRule="auto"/>
-        <w:rPr>
-          <w:lang w:val="en-US"/>
-        </w:rPr>
-      </w:pPr>
-      <w:r>
-        <w:rPr>
-          <w:lang w:val="en-US"/>
-        </w:rPr>
-        <w:t xml:space="preserve">    </w:t>
-      </w:r>
-      <w:proofErr w:type="spellStart"/>
-      <w:r>
-        <w:rPr>
-          <w:lang w:val="en-US"/>
-        </w:rPr>
-        <w:t>id_venta</w:t>
-      </w:r>
-      <w:proofErr w:type="spellEnd"/>
-      <w:r>
-        <w:rPr>
-          <w:lang w:val="en-US"/>
-        </w:rPr>
-        <w:t xml:space="preserve"> INT PRIMARY KEY AUTO_INCREMENT,</w:t>
-      </w:r>
-    </w:p>
-    <w:p>
-      <w:pPr>
-        <w:spacing w:after="0" w:line="259" w:lineRule="auto"/>
-        <w:rPr>
-          <w:lang w:val="en-US"/>
-        </w:rPr>
-      </w:pPr>
-      <w:r>
-        <w:rPr>
-          <w:lang w:val="en-US"/>
-        </w:rPr>
-        <w:t xml:space="preserve">    </w:t>
-      </w:r>
-      <w:proofErr w:type="spellStart"/>
-      <w:r>
-        <w:rPr>
-          <w:lang w:val="en-US"/>
-        </w:rPr>
-        <w:t>id_usuario</w:t>
-      </w:r>
-      <w:proofErr w:type="spellEnd"/>
-      <w:r>
-        <w:rPr>
-          <w:lang w:val="en-US"/>
-        </w:rPr>
-        <w:t xml:space="preserve"> INT NOT NULL,</w:t>
-      </w:r>
-    </w:p>
-    <w:p>
-      <w:pPr>
-        <w:spacing w:after="0" w:line="259" w:lineRule="auto"/>
-        <w:rPr>
-          <w:lang w:val="en-US"/>
-        </w:rPr>
-      </w:pPr>
-      <w:r>
-        <w:rPr>
-          <w:lang w:val="en-US"/>
-        </w:rPr>
-        <w:t xml:space="preserve">    </w:t>
-      </w:r>
-      <w:proofErr w:type="spellStart"/>
-      <w:r>
-        <w:rPr>
-          <w:lang w:val="en-US"/>
-        </w:rPr>
-        <w:t>fecha</w:t>
-      </w:r>
-      <w:proofErr w:type="spellEnd"/>
-      <w:r>
-        <w:rPr>
-          <w:lang w:val="en-US"/>
-        </w:rPr>
-        <w:t xml:space="preserve"> DATETIME NOT NULL DEFAULT CURRENT_TIMESTAMP,</w:t>
-      </w:r>
-    </w:p>
-    <w:p>
-      <w:pPr>
-        <w:spacing w:after="0" w:line="259" w:lineRule="auto"/>
-        <w:rPr>
-          <w:lang w:val="en-US"/>
-        </w:rPr>
-      </w:pPr>
-      <w:r>
-        <w:rPr>
-          <w:lang w:val="en-US"/>
-        </w:rPr>
-        <w:t xml:space="preserve">    total </w:t>
-      </w:r>
-      <w:proofErr w:type="gramStart"/>
-      <w:r>
-        <w:rPr>
-          <w:lang w:val="en-US"/>
-        </w:rPr>
-        <w:t>DECIMAL(</w:t>
-      </w:r>
-      <w:proofErr w:type="gramEnd"/>
-      <w:r>
-        <w:rPr>
-          <w:lang w:val="en-US"/>
-        </w:rPr>
-        <w:t>10,2) NOT NULL,</w:t>
-      </w:r>
-    </w:p>
-    <w:p>
-      <w:pPr>
-        <w:spacing w:after="0" w:line="259" w:lineRule="auto"/>
-        <w:rPr>
-          <w:lang w:val="en-US"/>
-        </w:rPr>
-      </w:pPr>
-      <w:r>
-        <w:rPr>
-          <w:lang w:val="en-US"/>
-        </w:rPr>
-        <w:t xml:space="preserve">    FOREIGN KEY (</w:t>
-      </w:r>
-      <w:proofErr w:type="spellStart"/>
-      <w:r>
-        <w:rPr>
-          <w:lang w:val="en-US"/>
-        </w:rPr>
-        <w:t>id_usuario</w:t>
-      </w:r>
-      <w:proofErr w:type="spellEnd"/>
-      <w:r>
-        <w:rPr>
-          <w:lang w:val="en-US"/>
-        </w:rPr>
-        <w:t xml:space="preserve">) REFERENCES </w:t>
-      </w:r>
-      <w:proofErr w:type="spellStart"/>
-      <w:r>
-        <w:rPr>
-          <w:lang w:val="en-US"/>
-        </w:rPr>
-        <w:t>usuario</w:t>
-      </w:r>
-      <w:proofErr w:type="spellEnd"/>
-      <w:r>
-        <w:rPr>
-          <w:lang w:val="en-US"/>
-        </w:rPr>
-        <w:t>(</w:t>
-      </w:r>
-      <w:proofErr w:type="spellStart"/>
-      <w:r>
-        <w:rPr>
-          <w:lang w:val="en-US"/>
-        </w:rPr>
-        <w:t>id_usuario</w:t>
-      </w:r>
-      <w:proofErr w:type="spellEnd"/>
-      <w:r>
-        <w:rPr>
-          <w:lang w:val="en-US"/>
-        </w:rPr>
-        <w:t>)</w:t>
-      </w:r>
-    </w:p>
-    <w:p>
-      <w:pPr>
-        <w:spacing w:after="0" w:line="259" w:lineRule="auto"/>
-        <w:rPr>
-          <w:b/>
-          <w:bCs/>
-          <w:lang w:val="en-US"/>
-        </w:rPr>
-      </w:pPr>
-      <w:r>
-        <w:rPr>
-          <w:b/>
-          <w:bCs/>
-          <w:lang w:val="en-US"/>
-        </w:rPr>
-        <w:t>);</w:t>
-      </w:r>
-    </w:p>
-    <w:p>
-      <w:pPr>
-        <w:spacing w:after="0" w:line="259" w:lineRule="auto"/>
-        <w:rPr>
-          <w:lang w:val="en-US"/>
-        </w:rPr>
-      </w:pPr>
-    </w:p>
-    <w:p>
-      <w:pPr>
-        <w:spacing w:after="0" w:line="259" w:lineRule="auto"/>
-        <w:rPr>
-          <w:b/>
-          <w:bCs/>
-          <w:lang w:val="en-US"/>
-        </w:rPr>
-      </w:pPr>
-      <w:r>
-        <w:rPr>
-          <w:b/>
-          <w:bCs/>
-          <w:lang w:val="en-US"/>
-        </w:rPr>
-        <w:t xml:space="preserve">CREATE TABLE </w:t>
-      </w:r>
-      <w:proofErr w:type="spellStart"/>
-      <w:r>
-        <w:rPr>
-          <w:b/>
-          <w:bCs/>
-          <w:lang w:val="en-US"/>
-        </w:rPr>
-        <w:t>detalleventa</w:t>
-      </w:r>
-      <w:proofErr w:type="spellEnd"/>
-      <w:r>
-        <w:rPr>
-          <w:b/>
-          <w:bCs/>
-          <w:lang w:val="en-US"/>
-        </w:rPr>
-        <w:t xml:space="preserve"> (</w:t>
-      </w:r>
-    </w:p>
-    <w:p>
-      <w:pPr>
-        <w:spacing w:after="0" w:line="259" w:lineRule="auto"/>
-        <w:rPr>
-          <w:lang w:val="en-US"/>
-        </w:rPr>
-      </w:pPr>
-      <w:r>
-        <w:rPr>
-          <w:lang w:val="en-US"/>
-        </w:rPr>
-        <w:t xml:space="preserve">    </w:t>
-      </w:r>
-      <w:proofErr w:type="spellStart"/>
-      <w:r>
-        <w:rPr>
-          <w:lang w:val="en-US"/>
-        </w:rPr>
-        <w:t>id_detalle</w:t>
-      </w:r>
-      <w:proofErr w:type="spellEnd"/>
-      <w:r>
-        <w:rPr>
-          <w:lang w:val="en-US"/>
-        </w:rPr>
-        <w:t xml:space="preserve"> INT PRIMARY KEY AUTO_INCREMENT,</w:t>
-      </w:r>
-    </w:p>
-    <w:p>
-      <w:pPr>
-        <w:spacing w:after="0" w:line="259" w:lineRule="auto"/>
-        <w:rPr>
-          <w:lang w:val="en-US"/>
-        </w:rPr>
-      </w:pPr>
-      <w:r>
-        <w:rPr>
-          <w:lang w:val="en-US"/>
-        </w:rPr>
-        <w:t xml:space="preserve">    </w:t>
-      </w:r>
-      <w:proofErr w:type="spellStart"/>
-      <w:r>
-        <w:rPr>
-          <w:lang w:val="en-US"/>
-        </w:rPr>
-        <w:t>id_venta</w:t>
-      </w:r>
-      <w:proofErr w:type="spellEnd"/>
-      <w:r>
-        <w:rPr>
-          <w:lang w:val="en-US"/>
-        </w:rPr>
-        <w:t xml:space="preserve"> INT NOT NULL,</w:t>
-      </w:r>
-    </w:p>
-    <w:p>
-      <w:pPr>
-        <w:spacing w:after="0" w:line="259" w:lineRule="auto"/>
-        <w:rPr>
-          <w:lang w:val="en-US"/>
-        </w:rPr>
-      </w:pPr>
-      <w:r>
-        <w:rPr>
-          <w:lang w:val="en-US"/>
-        </w:rPr>
-        <w:t xml:space="preserve">    </w:t>
-      </w:r>
-      <w:proofErr w:type="spellStart"/>
-      <w:r>
-        <w:rPr>
-          <w:lang w:val="en-US"/>
-        </w:rPr>
-        <w:t>id_producto</w:t>
-      </w:r>
-      <w:proofErr w:type="spellEnd"/>
-      <w:r>
-        <w:rPr>
-          <w:lang w:val="en-US"/>
-        </w:rPr>
-        <w:t xml:space="preserve"> INT NOT NULL,</w:t>
-      </w:r>
-    </w:p>
-    <w:p>
-      <w:pPr>
-        <w:spacing w:after="0" w:line="259" w:lineRule="auto"/>
-        <w:rPr>
-          <w:lang w:val="en-US"/>
-        </w:rPr>
-      </w:pPr>
-      <w:r>
-        <w:rPr>
-          <w:lang w:val="en-US"/>
-        </w:rPr>
-        <w:t xml:space="preserve">    </w:t>
-      </w:r>
-      <w:proofErr w:type="spellStart"/>
-      <w:r>
-        <w:rPr>
-          <w:lang w:val="en-US"/>
-        </w:rPr>
-        <w:t>cantidad</w:t>
-      </w:r>
-      <w:proofErr w:type="spellEnd"/>
-      <w:r>
-        <w:rPr>
-          <w:lang w:val="en-US"/>
-        </w:rPr>
-        <w:t xml:space="preserve"> INT NOT NULL,</w:t>
-      </w:r>
-    </w:p>
-    <w:p>
-      <w:pPr>
-        <w:spacing w:after="0" w:line="259" w:lineRule="auto"/>
-      </w:pPr>
-      <w:r>
-        <w:rPr>
-          <w:lang w:val="en-US"/>
-        </w:rPr>
-        <w:t xml:space="preserve">    </w:t>
-      </w:r>
-      <w:proofErr w:type="spellStart"/>
-      <w:r>
-        <w:t>precio_unitario</w:t>
-      </w:r>
-      <w:proofErr w:type="spellEnd"/>
-      <w:r>
-        <w:t xml:space="preserve"> </w:t>
-      </w:r>
-      <w:proofErr w:type="gramStart"/>
-      <w:r>
-        <w:t>DECIMAL(</w:t>
-      </w:r>
-      <w:proofErr w:type="gramEnd"/>
-      <w:r>
-        <w:t>10,2) NOT NULL,</w:t>
-      </w:r>
-    </w:p>
-    <w:p>
-      <w:pPr>
-        <w:spacing w:after="0" w:line="259" w:lineRule="auto"/>
-      </w:pPr>
-      <w:r>
-        <w:t xml:space="preserve">    FOREIGN KEY (</w:t>
-      </w:r>
-      <w:proofErr w:type="spellStart"/>
-      <w:r>
-        <w:t>id_venta</w:t>
-      </w:r>
-      <w:proofErr w:type="spellEnd"/>
-      <w:r>
-        <w:t>) REFERENCES venta(</w:t>
-      </w:r>
-      <w:proofErr w:type="spellStart"/>
-      <w:r>
-        <w:t>id_venta</w:t>
-      </w:r>
-      <w:proofErr w:type="spellEnd"/>
-      <w:r>
-        <w:t>),</w:t>
-      </w:r>
-    </w:p>
-    <w:p>
-      <w:pPr>
-        <w:spacing w:after="0" w:line="259" w:lineRule="auto"/>
-      </w:pPr>
-      <w:r>
-        <w:t xml:space="preserve">    FOREIGN KEY (</w:t>
-      </w:r>
-      <w:proofErr w:type="spellStart"/>
-      <w:r>
-        <w:t>id_producto</w:t>
-      </w:r>
-      <w:proofErr w:type="spellEnd"/>
-      <w:r>
-        <w:t>) REFERENCES producto(</w:t>
-      </w:r>
-      <w:proofErr w:type="spellStart"/>
-      <w:r>
-        <w:t>id_producto</w:t>
-      </w:r>
-      <w:proofErr w:type="spellEnd"/>
-      <w:r>
-        <w:t>)</w:t>
-      </w:r>
-    </w:p>
-    <w:p>
-      <w:pPr>
-        <w:spacing w:after="0" w:line="259" w:lineRule="auto"/>
-        <w:rPr>
-          <w:b/>
-          <w:bCs/>
-        </w:rPr>
-      </w:pPr>
-      <w:r>
-        <w:rPr>
-          <w:b/>
-          <w:bCs/>
-        </w:rPr>
-        <w:t>);</w:t>
-      </w:r>
-    </w:p>
-    <w:p>
-      <w:pPr>
-        <w:spacing w:after="0" w:line="259" w:lineRule="auto"/>
-      </w:pPr>
-    </w:p>
-    <w:p>
-      <w:pPr>
-        <w:spacing w:after="0" w:line="259" w:lineRule="auto"/>
-        <w:rPr>
-          <w:b/>
-          <w:bCs/>
-        </w:rPr>
-      </w:pPr>
-      <w:r>
-        <w:rPr>
-          <w:b/>
-          <w:bCs/>
-        </w:rPr>
-        <w:t xml:space="preserve">CREATE TABLE </w:t>
-      </w:r>
-      <w:proofErr w:type="spellStart"/>
-      <w:r>
-        <w:rPr>
-          <w:b/>
-          <w:bCs/>
-        </w:rPr>
-        <w:t>servicioadquirido</w:t>
-      </w:r>
-      <w:proofErr w:type="spellEnd"/>
-      <w:r>
-        <w:rPr>
-          <w:b/>
-          <w:bCs/>
-        </w:rPr>
-        <w:t xml:space="preserve"> (</w:t>
-      </w:r>
-    </w:p>
-    <w:p>
-      <w:pPr>
-        <w:spacing w:after="0" w:line="259" w:lineRule="auto"/>
-      </w:pPr>
-      <w:r>
-        <w:t xml:space="preserve">    </w:t>
-      </w:r>
-      <w:proofErr w:type="spellStart"/>
-      <w:r>
-        <w:t>id_servicio_adquirido</w:t>
-      </w:r>
-      <w:proofErr w:type="spellEnd"/>
-      <w:r>
-        <w:t xml:space="preserve"> INT PRIMARY KEY AUTO_INCREMENT,</w:t>
-      </w:r>
-    </w:p>
-    <w:p>
-      <w:pPr>
-        <w:spacing w:after="0" w:line="259" w:lineRule="auto"/>
-        <w:rPr>
-          <w:lang w:val="en-US"/>
-        </w:rPr>
-      </w:pPr>
-      <w:r>
-        <w:t xml:space="preserve">    </w:t>
-      </w:r>
-      <w:proofErr w:type="spellStart"/>
-      <w:r>
-        <w:rPr>
-          <w:lang w:val="en-US"/>
-        </w:rPr>
-        <w:t>id_venta</w:t>
-      </w:r>
-      <w:proofErr w:type="spellEnd"/>
-      <w:r>
-        <w:rPr>
-          <w:lang w:val="en-US"/>
-        </w:rPr>
-        <w:t xml:space="preserve"> INT NOT NULL,</w:t>
-      </w:r>
-    </w:p>
-    <w:p>
-      <w:pPr>
-        <w:spacing w:after="0" w:line="259" w:lineRule="auto"/>
-        <w:rPr>
-          <w:lang w:val="en-US"/>
-        </w:rPr>
-      </w:pPr>
-      <w:r>
-        <w:rPr>
-          <w:lang w:val="en-US"/>
-        </w:rPr>
-        <w:t xml:space="preserve">    </w:t>
-      </w:r>
-      <w:proofErr w:type="spellStart"/>
-      <w:r>
-        <w:rPr>
-          <w:lang w:val="en-US"/>
-        </w:rPr>
-        <w:t>id_servicio</w:t>
-      </w:r>
-      <w:proofErr w:type="spellEnd"/>
-      <w:r>
-        <w:rPr>
-          <w:lang w:val="en-US"/>
-        </w:rPr>
-        <w:t xml:space="preserve"> INT NOT NULL,</w:t>
-      </w:r>
-    </w:p>
-    <w:p>
-      <w:pPr>
-        <w:spacing w:after="0" w:line="259" w:lineRule="auto"/>
-        <w:rPr>
-          <w:lang w:val="en-US"/>
-        </w:rPr>
-      </w:pPr>
-      <w:r>
-        <w:rPr>
-          <w:lang w:val="en-US"/>
-        </w:rPr>
-        <w:t xml:space="preserve">    FOREIGN KEY (</w:t>
-      </w:r>
-      <w:proofErr w:type="spellStart"/>
-      <w:r>
-        <w:rPr>
-          <w:lang w:val="en-US"/>
-        </w:rPr>
-        <w:t>id_venta</w:t>
-      </w:r>
-      <w:proofErr w:type="spellEnd"/>
-      <w:r>
-        <w:rPr>
-          <w:lang w:val="en-US"/>
-        </w:rPr>
-        <w:t xml:space="preserve">) REFERENCES </w:t>
-      </w:r>
-      <w:proofErr w:type="spellStart"/>
-      <w:r>
-        <w:rPr>
-          <w:lang w:val="en-US"/>
-        </w:rPr>
-        <w:t>venta</w:t>
-      </w:r>
-      <w:proofErr w:type="spellEnd"/>
-      <w:r>
-        <w:rPr>
-          <w:lang w:val="en-US"/>
-        </w:rPr>
-        <w:t>(</w:t>
-      </w:r>
-      <w:proofErr w:type="spellStart"/>
-      <w:r>
-        <w:rPr>
-          <w:lang w:val="en-US"/>
-        </w:rPr>
-        <w:t>id_venta</w:t>
-      </w:r>
-      <w:proofErr w:type="spellEnd"/>
-      <w:r>
-        <w:rPr>
-          <w:lang w:val="en-US"/>
-        </w:rPr>
-        <w:t>),</w:t>
-      </w:r>
-    </w:p>
-    <w:p>
-      <w:pPr>
-        <w:spacing w:after="0" w:line="259" w:lineRule="auto"/>
-        <w:rPr>
-          <w:lang w:val="en-US"/>
-        </w:rPr>
-      </w:pPr>
-      <w:r>
-        <w:rPr>
-          <w:lang w:val="en-US"/>
-        </w:rPr>
-        <w:t xml:space="preserve">    FOREIGN KEY (</w:t>
-      </w:r>
-      <w:proofErr w:type="spellStart"/>
-      <w:r>
-        <w:rPr>
-          <w:lang w:val="en-US"/>
-        </w:rPr>
-        <w:t>id_servicio</w:t>
-      </w:r>
-      <w:proofErr w:type="spellEnd"/>
-      <w:r>
-        <w:rPr>
-          <w:lang w:val="en-US"/>
-        </w:rPr>
-        <w:t xml:space="preserve">) REFERENCES </w:t>
-      </w:r>
-      <w:proofErr w:type="spellStart"/>
-      <w:r>
-        <w:rPr>
-          <w:lang w:val="en-US"/>
-        </w:rPr>
-        <w:t>servicio</w:t>
-      </w:r>
-      <w:proofErr w:type="spellEnd"/>
-      <w:r>
-        <w:rPr>
-          <w:lang w:val="en-US"/>
-        </w:rPr>
-        <w:t>(</w:t>
-      </w:r>
-      <w:proofErr w:type="spellStart"/>
-      <w:r>
-        <w:rPr>
-          <w:lang w:val="en-US"/>
-        </w:rPr>
-        <w:t>id_servicio</w:t>
-      </w:r>
-      <w:proofErr w:type="spellEnd"/>
-      <w:r>
-        <w:rPr>
-          <w:lang w:val="en-US"/>
-        </w:rPr>
-        <w:t>)</w:t>
-      </w:r>
-    </w:p>
-    <w:p>
-      <w:pPr>
-        <w:spacing w:after="0" w:line="259" w:lineRule="auto"/>
-        <w:rPr>
-          <w:b/>
-          <w:bCs/>
-          <w:lang w:val="en-US"/>
-        </w:rPr>
-      </w:pPr>
-      <w:r>
-        <w:rPr>
-          <w:b/>
-          <w:bCs/>
-          <w:lang w:val="en-US"/>
-        </w:rPr>
-        <w:t>);</w:t>
-      </w:r>
-    </w:p>
-    <w:p>
-      <w:pPr>
-        <w:spacing w:after="0" w:line="259" w:lineRule="auto"/>
-        <w:rPr>
-          <w:lang w:val="en-US"/>
-        </w:rPr>
-      </w:pPr>
-    </w:p>
-    <w:p>
-      <w:pPr>
-        <w:spacing w:after="0" w:line="259" w:lineRule="auto"/>
-        <w:rPr>
-          <w:b/>
-          <w:bCs/>
-          <w:lang w:val="en-US"/>
-        </w:rPr>
-      </w:pPr>
-      <w:r>
-        <w:rPr>
-          <w:b/>
-          <w:bCs/>
-          <w:lang w:val="en-US"/>
-        </w:rPr>
-        <w:t xml:space="preserve">CREATE TABLE </w:t>
-      </w:r>
-      <w:proofErr w:type="spellStart"/>
-      <w:r>
-        <w:rPr>
-          <w:b/>
-          <w:bCs/>
-          <w:lang w:val="en-US"/>
-        </w:rPr>
-        <w:t>expediente</w:t>
-      </w:r>
-      <w:proofErr w:type="spellEnd"/>
-      <w:r>
-        <w:rPr>
-          <w:b/>
-          <w:bCs/>
-          <w:lang w:val="en-US"/>
-        </w:rPr>
-        <w:t xml:space="preserve"> (</w:t>
-      </w:r>
-    </w:p>
-    <w:p>
-      <w:pPr>
-        <w:spacing w:after="0" w:line="259" w:lineRule="auto"/>
-        <w:rPr>
-          <w:lang w:val="en-US"/>
-        </w:rPr>
-      </w:pPr>
-      <w:r>
-        <w:rPr>
-          <w:lang w:val="en-US"/>
-        </w:rPr>
-        <w:lastRenderedPageBreak/>
-        <w:t xml:space="preserve">    </w:t>
-      </w:r>
-      <w:proofErr w:type="spellStart"/>
-      <w:r>
-        <w:rPr>
-          <w:lang w:val="en-US"/>
-        </w:rPr>
-        <w:t>id_Expediente</w:t>
-      </w:r>
-      <w:proofErr w:type="spellEnd"/>
-      <w:r>
-        <w:rPr>
-          <w:lang w:val="en-US"/>
-        </w:rPr>
-        <w:t xml:space="preserve"> INT PRIMARY KEY AUTO_INCREMENT,</w:t>
-      </w:r>
-    </w:p>
-    <w:p>
-      <w:pPr>
-        <w:spacing w:after="0" w:line="259" w:lineRule="auto"/>
-      </w:pPr>
-      <w:r>
-        <w:rPr>
-          <w:lang w:val="en-US"/>
-        </w:rPr>
-        <w:t xml:space="preserve">    </w:t>
-      </w:r>
-      <w:r>
-        <w:t xml:space="preserve">nombre </w:t>
-      </w:r>
-      <w:proofErr w:type="gramStart"/>
-      <w:r>
-        <w:t>VARCHAR(</w:t>
-      </w:r>
-      <w:proofErr w:type="gramEnd"/>
-      <w:r>
-        <w:t>100) NOT NULL,</w:t>
-      </w:r>
-    </w:p>
-    <w:p>
-      <w:pPr>
-        <w:spacing w:after="0" w:line="259" w:lineRule="auto"/>
-      </w:pPr>
-      <w:r>
-        <w:t xml:space="preserve">    </w:t>
-      </w:r>
-      <w:proofErr w:type="spellStart"/>
-      <w:r>
-        <w:t>telefono</w:t>
-      </w:r>
-      <w:proofErr w:type="spellEnd"/>
-      <w:r>
-        <w:t xml:space="preserve"> </w:t>
-      </w:r>
-      <w:proofErr w:type="gramStart"/>
-      <w:r>
-        <w:t>VARCHAR(</w:t>
-      </w:r>
-      <w:proofErr w:type="gramEnd"/>
-      <w:r>
-        <w:t>15),</w:t>
-      </w:r>
-    </w:p>
-    <w:p>
-      <w:pPr>
-        <w:spacing w:after="0" w:line="259" w:lineRule="auto"/>
-      </w:pPr>
-      <w:r>
-        <w:t xml:space="preserve">    historial </w:t>
-      </w:r>
-      <w:proofErr w:type="gramStart"/>
-      <w:r>
-        <w:t>VARCHAR(</w:t>
-      </w:r>
-      <w:proofErr w:type="gramEnd"/>
-      <w:r>
-        <w:t>250)</w:t>
+      <w:r>
+        <w:t>nombre VARCHAR(100) NOT NULL,</w:t>
+      </w:r>
+    </w:p>
+    <w:p>
+      <w:pPr>
+        <w:spacing w:after="0" w:line="259" w:lineRule="auto"/>
+      </w:pPr>
+      <w:r>
+        <w:t xml:space="preserve">    telefono VARCHAR(15),</w:t>
+      </w:r>
+    </w:p>
+    <w:p>
+      <w:pPr>
+        <w:spacing w:after="0" w:line="259" w:lineRule="auto"/>
+      </w:pPr>
+      <w:r>
+        <w:t xml:space="preserve">    historial VARCHAR(250)</w:t>
       </w:r>
     </w:p>
     <w:p>
@@ -3627,6 +2734,9 @@
         <w:spacing w:after="0" w:line="259" w:lineRule="auto"/>
       </w:pPr>
       <w:r>
+        <w:rPr>
+          <w:noProof/>
+        </w:rPr>
         <w:drawing>
           <wp:inline distT="0" distB="0" distL="0" distR="0" wp14:anchorId="1C559875" wp14:editId="3ACECAC3">
             <wp:extent cx="6686550" cy="808990"/>
@@ -3669,6 +2779,9 @@
         <w:spacing w:after="0" w:line="259" w:lineRule="auto"/>
       </w:pPr>
       <w:r>
+        <w:rPr>
+          <w:noProof/>
+        </w:rPr>
         <w:drawing>
           <wp:inline distT="0" distB="0" distL="0" distR="0" wp14:anchorId="08402293" wp14:editId="1D188AC5">
             <wp:extent cx="6315956" cy="1724266"/>
@@ -3727,6 +2840,9 @@
         <w:spacing w:after="0" w:line="259" w:lineRule="auto"/>
       </w:pPr>
       <w:r>
+        <w:rPr>
+          <w:noProof/>
+        </w:rPr>
         <w:drawing>
           <wp:inline distT="0" distB="0" distL="0" distR="0" wp14:anchorId="69F96F4D" wp14:editId="212FDB14">
             <wp:extent cx="3867690" cy="847843"/>
@@ -3769,6 +2885,9 @@
         <w:spacing w:after="0" w:line="259" w:lineRule="auto"/>
       </w:pPr>
       <w:r>
+        <w:rPr>
+          <w:noProof/>
+        </w:rPr>
         <w:drawing>
           <wp:inline distT="0" distB="0" distL="0" distR="0" wp14:anchorId="349A0125" wp14:editId="66CB9F99">
             <wp:extent cx="3458058" cy="943107"/>
@@ -3848,6 +2967,9 @@
         <w:spacing w:after="0" w:line="259" w:lineRule="auto"/>
       </w:pPr>
       <w:r>
+        <w:rPr>
+          <w:noProof/>
+        </w:rPr>
         <w:drawing>
           <wp:inline distT="0" distB="0" distL="0" distR="0" wp14:anchorId="183C7163" wp14:editId="734339F7">
             <wp:extent cx="2340428" cy="2224693"/>
@@ -3893,8 +3015,16 @@
     <w:p>
       <w:pPr>
         <w:spacing w:after="0" w:line="259" w:lineRule="auto"/>
-      </w:pPr>
-      <w:r>
+        <w:rPr>
+          <w:b/>
+          <w:bCs/>
+        </w:rPr>
+      </w:pPr>
+      <w:r>
+        <w:rPr>
+          <w:b/>
+          <w:bCs/>
+        </w:rPr>
         <w:lastRenderedPageBreak/>
         <w:t>Conclusiones y aprendizajes</w:t>
       </w:r>
@@ -5080,6 +4210,7 @@
   <w:style w:type="character" w:default="1" w:styleId="Fuentedeprrafopredeter">
     <w:name w:val="Default Paragraph Font"/>
     <w:uiPriority w:val="1"/>
+    <w:semiHidden/>
     <w:unhideWhenUsed/>
   </w:style>
   <w:style w:type="table" w:default="1" w:styleId="Tablanormal">

</xml_diff>

<commit_message>
cambios de los comandos
</commit_message>
<xml_diff>
--- a/Base de datos.docx
+++ b/Base de datos.docx
@@ -1115,7 +1115,15 @@
         <w:ind w:left="0" w:firstLine="0"/>
       </w:pPr>
       <w:r>
-        <w:t xml:space="preserve">De acuerdo con lo que se ha observado, hay dos formas generales de identificar a los consumidores de dicho servicio: los nuevos usuarios, a quienes en su primera cita se les genera un expediente donde se les solicitan sus datos, los cuales son registrados de forma manual; y por otro lado, están los usuarios que ya cuentan con tiempo de antigüedad. Estos últimos son aquellos que ya han adquirido el servicio en varias ocasiones. </w:t>
+        <w:t xml:space="preserve">De acuerdo con lo que se ha observado, hay dos formas generales de identificar a los consumidores de dicho servicio: los nuevos usuarios, a quienes en su primera cita se les genera un expediente donde se les solicitan sus datos, los cuales son registrados de forma manual; </w:t>
+      </w:r>
+      <w:proofErr w:type="gramStart"/>
+      <w:r>
+        <w:t>y</w:t>
+      </w:r>
+      <w:proofErr w:type="gramEnd"/>
+      <w:r>
+        <w:t xml:space="preserve"> por otro lado, están los usuarios que ya cuentan con tiempo de antigüedad. Estos últimos son aquellos que ya han adquirido el servicio en varias ocasiones. </w:t>
       </w:r>
     </w:p>
     <w:p>
@@ -1319,7 +1327,15 @@
       </w:pPr>
       <w:r>
         <w:lastRenderedPageBreak/>
-        <w:t xml:space="preserve">Reducir el tiempo de espero de pacientes, al llevar un registro de datos manual la búsqueda se convierte en una perdida de tiempo que se puede solucionar con la implementación de una búsqueda automatizada </w:t>
+        <w:t xml:space="preserve">Reducir el tiempo de espero de pacientes, al llevar un registro de datos manual la búsqueda se convierte en una </w:t>
+      </w:r>
+      <w:proofErr w:type="spellStart"/>
+      <w:r>
+        <w:t>perdida</w:t>
+      </w:r>
+      <w:proofErr w:type="spellEnd"/>
+      <w:r>
+        <w:t xml:space="preserve"> de tiempo que se puede solucionar con la implementación de una búsqueda automatizada </w:t>
       </w:r>
     </w:p>
     <w:p>
@@ -1344,10 +1360,10 @@
       </w:r>
       <w:r>
         <w:object w:dxaOrig="16884" w:dyaOrig="23376" w14:anchorId="54A50E3D">
-          <v:shape id="_x0000_i1025" type="#_x0000_t75" style="width:394.8pt;height:548.4pt" o:ole="">
+          <v:shape id="_x0000_i1025" type="#_x0000_t75" style="width:395.15pt;height:548.55pt" o:ole="">
             <v:imagedata r:id="rId9" o:title=""/>
           </v:shape>
-          <o:OLEObject Type="Embed" ProgID="Visio.Drawing.15" ShapeID="_x0000_i1025" DrawAspect="Content" ObjectID="_1816876811" r:id="rId10"/>
+          <o:OLEObject Type="Embed" ProgID="Visio.Drawing.15" ShapeID="_x0000_i1025" DrawAspect="Content" ObjectID="_1816882031" r:id="rId10"/>
         </w:object>
       </w:r>
     </w:p>
@@ -1385,6 +1401,7 @@
         <w:lastRenderedPageBreak/>
         <w:t xml:space="preserve"> </w:t>
       </w:r>
+      <w:proofErr w:type="spellStart"/>
       <w:r>
         <w:rPr>
           <w:rFonts w:ascii="Calibri" w:eastAsia="Calibri" w:hAnsi="Calibri" w:cs="Calibri"/>
@@ -1392,6 +1409,7 @@
         </w:rPr>
         <w:t>Workbench</w:t>
       </w:r>
+      <w:proofErr w:type="spellEnd"/>
     </w:p>
     <w:p>
       <w:pPr>
@@ -1400,10 +1418,10 @@
       </w:pPr>
       <w:r>
         <w:object w:dxaOrig="26137" w:dyaOrig="16440" w14:anchorId="0639C1BD">
-          <v:shape id="_x0000_i1026" type="#_x0000_t75" style="width:525.6pt;height:330.6pt" o:ole="">
+          <v:shape id="_x0000_i1026" type="#_x0000_t75" style="width:525.45pt;height:330.85pt" o:ole="">
             <v:imagedata r:id="rId11" o:title=""/>
           </v:shape>
-          <o:OLEObject Type="Embed" ProgID="Visio.Drawing.15" ShapeID="_x0000_i1026" DrawAspect="Content" ObjectID="_1816876812" r:id="rId12"/>
+          <o:OLEObject Type="Embed" ProgID="Visio.Drawing.15" ShapeID="_x0000_i1026" DrawAspect="Content" ObjectID="_1816882032" r:id="rId12"/>
         </w:object>
       </w:r>
     </w:p>
@@ -1765,8 +1783,29 @@
         <w:t>Ejemplo:</w:t>
       </w:r>
       <w:r>
-        <w:t xml:space="preserve"> En detalleventa, todos los campos dependen de la combinación id_venta + id_producto</w:t>
-      </w:r>
+        <w:t xml:space="preserve"> En </w:t>
+      </w:r>
+      <w:proofErr w:type="spellStart"/>
+      <w:r>
+        <w:t>detalleventa</w:t>
+      </w:r>
+      <w:proofErr w:type="spellEnd"/>
+      <w:r>
+        <w:t xml:space="preserve">, todos los campos dependen de la combinación </w:t>
+      </w:r>
+      <w:proofErr w:type="spellStart"/>
+      <w:r>
+        <w:t>id_venta</w:t>
+      </w:r>
+      <w:proofErr w:type="spellEnd"/>
+      <w:r>
+        <w:t xml:space="preserve"> + </w:t>
+      </w:r>
+      <w:proofErr w:type="spellStart"/>
+      <w:r>
+        <w:t>id_producto</w:t>
+      </w:r>
+      <w:proofErr w:type="spellEnd"/>
     </w:p>
     <w:p>
       <w:pPr>
@@ -1823,28 +1862,53 @@
         <w:t>Ejemplo:</w:t>
       </w:r>
       <w:r>
-        <w:t xml:space="preserve"> El precio_unitario en detalleventa podría derivar de producto, pero se almacena por posibles cambios históricos</w:t>
-      </w:r>
-    </w:p>
-    <w:p>
-      <w:pPr>
-        <w:spacing w:after="0" w:line="259" w:lineRule="auto"/>
-      </w:pPr>
-    </w:p>
-    <w:p>
-      <w:pPr>
-        <w:spacing w:after="0" w:line="259" w:lineRule="auto"/>
-        <w:rPr>
-          <w:b/>
-          <w:bCs/>
-        </w:rPr>
-      </w:pPr>
-      <w:r>
-        <w:rPr>
-          <w:b/>
-          <w:bCs/>
-        </w:rPr>
-        <w:t>Creacion de la base de Datos</w:t>
+        <w:t xml:space="preserve"> El </w:t>
+      </w:r>
+      <w:proofErr w:type="spellStart"/>
+      <w:r>
+        <w:t>precio_unitario</w:t>
+      </w:r>
+      <w:proofErr w:type="spellEnd"/>
+      <w:r>
+        <w:t xml:space="preserve"> en </w:t>
+      </w:r>
+      <w:proofErr w:type="spellStart"/>
+      <w:r>
+        <w:t>detalleventa</w:t>
+      </w:r>
+      <w:proofErr w:type="spellEnd"/>
+      <w:r>
+        <w:t xml:space="preserve"> podría derivar de producto, pero se almacena por posibles cambios históricos</w:t>
+      </w:r>
+    </w:p>
+    <w:p>
+      <w:pPr>
+        <w:spacing w:after="0" w:line="259" w:lineRule="auto"/>
+      </w:pPr>
+    </w:p>
+    <w:p>
+      <w:pPr>
+        <w:spacing w:after="0" w:line="259" w:lineRule="auto"/>
+        <w:rPr>
+          <w:b/>
+          <w:bCs/>
+        </w:rPr>
+      </w:pPr>
+      <w:proofErr w:type="spellStart"/>
+      <w:r>
+        <w:rPr>
+          <w:b/>
+          <w:bCs/>
+        </w:rPr>
+        <w:t>Creacion</w:t>
+      </w:r>
+      <w:proofErr w:type="spellEnd"/>
+      <w:r>
+        <w:rPr>
+          <w:b/>
+          <w:bCs/>
+        </w:rPr>
+        <w:t xml:space="preserve"> de la base de Datos</w:t>
       </w:r>
     </w:p>
     <w:p>
@@ -1863,7 +1927,25 @@
           <w:bCs/>
           <w:lang w:val="en-US"/>
         </w:rPr>
-        <w:t>CREATE TABLE rol (</w:t>
+        <w:t xml:space="preserve">CREATE TABLE </w:t>
+      </w:r>
+      <w:proofErr w:type="spellStart"/>
+      <w:r>
+        <w:rPr>
+          <w:b/>
+          <w:bCs/>
+          <w:lang w:val="en-US"/>
+        </w:rPr>
+        <w:t>rol</w:t>
+      </w:r>
+      <w:proofErr w:type="spellEnd"/>
+      <w:r>
+        <w:rPr>
+          <w:b/>
+          <w:bCs/>
+          <w:lang w:val="en-US"/>
+        </w:rPr>
+        <w:t xml:space="preserve"> (</w:t>
       </w:r>
     </w:p>
     <w:p>
@@ -1874,11 +1956,19 @@
           <w:lang w:val="en-US"/>
         </w:rPr>
       </w:pPr>
-      <w:r>
-        <w:rPr>
-          <w:lang w:val="en-US"/>
-        </w:rPr>
-        <w:t>id_rol INT PRIMARY KEY AUTO_INCREMENT,</w:t>
+      <w:proofErr w:type="spellStart"/>
+      <w:r>
+        <w:rPr>
+          <w:lang w:val="en-US"/>
+        </w:rPr>
+        <w:t>id_rol</w:t>
+      </w:r>
+      <w:proofErr w:type="spellEnd"/>
+      <w:r>
+        <w:rPr>
+          <w:lang w:val="en-US"/>
+        </w:rPr>
+        <w:t xml:space="preserve"> INT PRIMARY KEY AUTO_INCREMENT,</w:t>
       </w:r>
     </w:p>
     <w:p>
@@ -1889,11 +1979,33 @@
           <w:lang w:val="en-US"/>
         </w:rPr>
       </w:pPr>
-      <w:r>
-        <w:rPr>
-          <w:lang w:val="en-US"/>
-        </w:rPr>
-        <w:t>nombre_rol VARCHAR(50) NOT NULL UNIQUE</w:t>
+      <w:proofErr w:type="spellStart"/>
+      <w:r>
+        <w:rPr>
+          <w:lang w:val="en-US"/>
+        </w:rPr>
+        <w:t>nombre_rol</w:t>
+      </w:r>
+      <w:proofErr w:type="spellEnd"/>
+      <w:r>
+        <w:rPr>
+          <w:lang w:val="en-US"/>
+        </w:rPr>
+        <w:t xml:space="preserve"> </w:t>
+      </w:r>
+      <w:proofErr w:type="gramStart"/>
+      <w:r>
+        <w:rPr>
+          <w:lang w:val="en-US"/>
+        </w:rPr>
+        <w:t>VARCHAR(</w:t>
+      </w:r>
+      <w:proofErr w:type="gramEnd"/>
+      <w:r>
+        <w:rPr>
+          <w:lang w:val="en-US"/>
+        </w:rPr>
+        <w:t>50) NOT NULL UNIQUE</w:t>
       </w:r>
     </w:p>
     <w:p>
@@ -1938,77 +2050,126 @@
           <w:bCs/>
           <w:lang w:val="en-US"/>
         </w:rPr>
-        <w:t>CREATE TABLE usuario (</w:t>
-      </w:r>
-    </w:p>
-    <w:p>
-      <w:pPr>
-        <w:spacing w:after="0" w:line="259" w:lineRule="auto"/>
-        <w:rPr>
-          <w:lang w:val="en-US"/>
-        </w:rPr>
-      </w:pPr>
-      <w:r>
-        <w:rPr>
-          <w:lang w:val="en-US"/>
-        </w:rPr>
-        <w:t xml:space="preserve">    id_usuario INT PRIMARY KEY AUTO_INCREMENT,</w:t>
-      </w:r>
-    </w:p>
-    <w:p>
-      <w:pPr>
-        <w:spacing w:after="0" w:line="259" w:lineRule="auto"/>
-        <w:rPr>
-          <w:lang w:val="en-US"/>
-        </w:rPr>
-      </w:pPr>
-      <w:r>
-        <w:rPr>
-          <w:lang w:val="en-US"/>
-        </w:rPr>
-        <w:t xml:space="preserve">    nombre VARCHAR(100) NOT NULL,</w:t>
-      </w:r>
-    </w:p>
-    <w:p>
-      <w:pPr>
-        <w:spacing w:after="0" w:line="259" w:lineRule="auto"/>
-        <w:rPr>
-          <w:lang w:val="en-US"/>
-        </w:rPr>
-      </w:pPr>
-      <w:r>
-        <w:rPr>
-          <w:lang w:val="en-US"/>
-        </w:rPr>
-        <w:t xml:space="preserve">    correo VARCHAR(100) NOT NULL UNIQUE,</w:t>
-      </w:r>
-    </w:p>
-    <w:p>
-      <w:pPr>
-        <w:spacing w:after="0" w:line="259" w:lineRule="auto"/>
-        <w:rPr>
-          <w:lang w:val="en-US"/>
-        </w:rPr>
-      </w:pPr>
-      <w:r>
-        <w:rPr>
-          <w:lang w:val="en-US"/>
-        </w:rPr>
-        <w:t xml:space="preserve">    contraseña VARCHAR(100) NOT NULL,</w:t>
-      </w:r>
-    </w:p>
-    <w:p>
-      <w:pPr>
-        <w:spacing w:after="0" w:line="259" w:lineRule="auto"/>
-        <w:rPr>
-          <w:lang w:val="en-US"/>
-        </w:rPr>
-      </w:pPr>
-      <w:r>
-        <w:rPr>
-          <w:lang w:val="en-US"/>
-        </w:rPr>
-        <w:t xml:space="preserve">    id_rol INT NOT NULL,</w:t>
+        <w:t xml:space="preserve">CREATE TABLE </w:t>
+      </w:r>
+      <w:proofErr w:type="spellStart"/>
+      <w:r>
+        <w:rPr>
+          <w:b/>
+          <w:bCs/>
+          <w:lang w:val="en-US"/>
+        </w:rPr>
+        <w:t>usuario</w:t>
+      </w:r>
+      <w:proofErr w:type="spellEnd"/>
+      <w:r>
+        <w:rPr>
+          <w:b/>
+          <w:bCs/>
+          <w:lang w:val="en-US"/>
+        </w:rPr>
+        <w:t xml:space="preserve"> (</w:t>
+      </w:r>
+    </w:p>
+    <w:p>
+      <w:pPr>
+        <w:spacing w:after="0" w:line="259" w:lineRule="auto"/>
+        <w:rPr>
+          <w:lang w:val="en-US"/>
+        </w:rPr>
+      </w:pPr>
+      <w:r>
+        <w:rPr>
+          <w:lang w:val="en-US"/>
+        </w:rPr>
+        <w:t xml:space="preserve">    </w:t>
+      </w:r>
+      <w:proofErr w:type="spellStart"/>
+      <w:r>
+        <w:rPr>
+          <w:lang w:val="en-US"/>
+        </w:rPr>
+        <w:t>id_usuario</w:t>
+      </w:r>
+      <w:proofErr w:type="spellEnd"/>
+      <w:r>
+        <w:rPr>
+          <w:lang w:val="en-US"/>
+        </w:rPr>
+        <w:t xml:space="preserve"> INT PRIMARY KEY AUTO_INCREMENT,</w:t>
+      </w:r>
+    </w:p>
+    <w:p>
+      <w:pPr>
+        <w:spacing w:after="0" w:line="259" w:lineRule="auto"/>
+      </w:pPr>
+      <w:r>
+        <w:t xml:space="preserve">    nombre </w:t>
+      </w:r>
+      <w:proofErr w:type="gramStart"/>
+      <w:r>
+        <w:t>VARCHAR(</w:t>
+      </w:r>
+      <w:proofErr w:type="gramEnd"/>
+      <w:r>
+        <w:t>100),</w:t>
+      </w:r>
+    </w:p>
+    <w:p>
+      <w:pPr>
+        <w:spacing w:after="0" w:line="259" w:lineRule="auto"/>
+      </w:pPr>
+      <w:r>
+        <w:t xml:space="preserve">    correo </w:t>
+      </w:r>
+      <w:proofErr w:type="gramStart"/>
+      <w:r>
+        <w:t>VARCHAR(</w:t>
+      </w:r>
+      <w:proofErr w:type="gramEnd"/>
+      <w:r>
+        <w:t>100),</w:t>
+      </w:r>
+    </w:p>
+    <w:p>
+      <w:pPr>
+        <w:spacing w:after="0" w:line="259" w:lineRule="auto"/>
+      </w:pPr>
+      <w:r>
+        <w:t xml:space="preserve">    contraseña </w:t>
+      </w:r>
+      <w:proofErr w:type="gramStart"/>
+      <w:r>
+        <w:t>VARCHAR(</w:t>
+      </w:r>
+      <w:proofErr w:type="gramEnd"/>
+      <w:r>
+        <w:t>100),</w:t>
+      </w:r>
+    </w:p>
+    <w:p>
+      <w:pPr>
+        <w:spacing w:after="0" w:line="259" w:lineRule="auto"/>
+        <w:rPr>
+          <w:lang w:val="en-US"/>
+        </w:rPr>
+      </w:pPr>
+      <w:r>
+        <w:t xml:space="preserve">    </w:t>
+      </w:r>
+      <w:proofErr w:type="spellStart"/>
+      <w:r>
+        <w:rPr>
+          <w:lang w:val="en-US"/>
+        </w:rPr>
+        <w:t>id_rol</w:t>
+      </w:r>
+      <w:proofErr w:type="spellEnd"/>
+      <w:r>
+        <w:rPr>
+          <w:lang w:val="en-US"/>
+        </w:rPr>
+        <w:t xml:space="preserve"> INT NOT NULL,</w:t>
       </w:r>
     </w:p>
     <w:p>
@@ -2023,7 +2184,49 @@
           <w:lang w:val="en-US"/>
         </w:rPr>
         <w:lastRenderedPageBreak/>
-        <w:t xml:space="preserve">    FOREIGN KEY (id_rol) REFERENCES rol(id_rol)</w:t>
+        <w:t xml:space="preserve">    FOREIGN KEY (</w:t>
+      </w:r>
+      <w:proofErr w:type="spellStart"/>
+      <w:r>
+        <w:rPr>
+          <w:lang w:val="en-US"/>
+        </w:rPr>
+        <w:t>id_rol</w:t>
+      </w:r>
+      <w:proofErr w:type="spellEnd"/>
+      <w:r>
+        <w:rPr>
+          <w:lang w:val="en-US"/>
+        </w:rPr>
+        <w:t xml:space="preserve">) REFERENCES </w:t>
+      </w:r>
+      <w:proofErr w:type="spellStart"/>
+      <w:r>
+        <w:rPr>
+          <w:lang w:val="en-US"/>
+        </w:rPr>
+        <w:t>rol</w:t>
+      </w:r>
+      <w:proofErr w:type="spellEnd"/>
+      <w:r>
+        <w:rPr>
+          <w:lang w:val="en-US"/>
+        </w:rPr>
+        <w:t>(</w:t>
+      </w:r>
+      <w:proofErr w:type="spellStart"/>
+      <w:r>
+        <w:rPr>
+          <w:lang w:val="en-US"/>
+        </w:rPr>
+        <w:t>id_rol</w:t>
+      </w:r>
+      <w:proofErr w:type="spellEnd"/>
+      <w:r>
+        <w:rPr>
+          <w:lang w:val="en-US"/>
+        </w:rPr>
+        <w:t>)</w:t>
       </w:r>
     </w:p>
     <w:p>
@@ -2063,26 +2266,29 @@
         <w:rPr>
           <w:lang w:val="en-US"/>
         </w:rPr>
-        <w:t>CREATE TABLE producto (</w:t>
-      </w:r>
-    </w:p>
-    <w:p>
-      <w:pPr>
-        <w:spacing w:after="0" w:line="259" w:lineRule="auto"/>
-        <w:rPr>
-          <w:lang w:val="en-US"/>
-        </w:rPr>
-      </w:pPr>
-      <w:r>
-        <w:rPr>
-          <w:lang w:val="en-US"/>
-        </w:rPr>
-        <w:t xml:space="preserve">    id_producto INT PRIMARY KEY AUTO_INCREMENT,</w:t>
-      </w:r>
-    </w:p>
-    <w:p>
-      <w:pPr>
-        <w:spacing w:after="0" w:line="259" w:lineRule="auto"/>
+        <w:t xml:space="preserve">CREATE TABLE </w:t>
+      </w:r>
+      <w:proofErr w:type="spellStart"/>
+      <w:r>
+        <w:rPr>
+          <w:lang w:val="en-US"/>
+        </w:rPr>
+        <w:t>producto</w:t>
+      </w:r>
+      <w:proofErr w:type="spellEnd"/>
+      <w:r>
+        <w:rPr>
+          <w:lang w:val="en-US"/>
+        </w:rPr>
+        <w:t xml:space="preserve"> (</w:t>
+      </w:r>
+    </w:p>
+    <w:p>
+      <w:pPr>
+        <w:spacing w:after="0" w:line="259" w:lineRule="auto"/>
+        <w:rPr>
+          <w:lang w:val="en-US"/>
+        </w:rPr>
       </w:pPr>
       <w:r>
         <w:rPr>
@@ -2090,67 +2296,183 @@
         </w:rPr>
         <w:t xml:space="preserve">    </w:t>
       </w:r>
-      <w:r>
-        <w:t>nombre_producto VARCHAR(100) NOT NULL,</w:t>
-      </w:r>
-    </w:p>
-    <w:p>
-      <w:pPr>
-        <w:spacing w:after="0" w:line="259" w:lineRule="auto"/>
-        <w:rPr>
-          <w:lang w:val="en-US"/>
-        </w:rPr>
-      </w:pPr>
-      <w:r>
+      <w:proofErr w:type="spellStart"/>
+      <w:r>
+        <w:rPr>
+          <w:lang w:val="en-US"/>
+        </w:rPr>
+        <w:t>id_producto</w:t>
+      </w:r>
+      <w:proofErr w:type="spellEnd"/>
+      <w:r>
+        <w:rPr>
+          <w:lang w:val="en-US"/>
+        </w:rPr>
+        <w:t xml:space="preserve"> INT PRIMARY KEY AUTO_INCREMENT,</w:t>
+      </w:r>
+    </w:p>
+    <w:p>
+      <w:pPr>
+        <w:spacing w:after="0" w:line="259" w:lineRule="auto"/>
+      </w:pPr>
+      <w:r>
+        <w:rPr>
+          <w:lang w:val="en-US"/>
+        </w:rPr>
         <w:t xml:space="preserve">    </w:t>
       </w:r>
-      <w:r>
-        <w:rPr>
-          <w:lang w:val="en-US"/>
-        </w:rPr>
-        <w:t>descripcion TEXT,</w:t>
-      </w:r>
-    </w:p>
-    <w:p>
-      <w:pPr>
-        <w:spacing w:after="0" w:line="259" w:lineRule="auto"/>
-        <w:rPr>
-          <w:lang w:val="en-US"/>
-        </w:rPr>
-      </w:pPr>
-      <w:r>
-        <w:rPr>
-          <w:lang w:val="en-US"/>
-        </w:rPr>
-        <w:t xml:space="preserve">    categoria VARCHAR(50) NOT NULL,</w:t>
-      </w:r>
-    </w:p>
-    <w:p>
-      <w:pPr>
-        <w:spacing w:after="0" w:line="259" w:lineRule="auto"/>
-        <w:rPr>
-          <w:lang w:val="en-US"/>
-        </w:rPr>
-      </w:pPr>
-      <w:r>
-        <w:rPr>
-          <w:lang w:val="en-US"/>
-        </w:rPr>
-        <w:t xml:space="preserve">    precio DECIMAL(10,2) NOT NULL,</w:t>
-      </w:r>
-    </w:p>
-    <w:p>
-      <w:pPr>
-        <w:spacing w:after="0" w:line="259" w:lineRule="auto"/>
-        <w:rPr>
-          <w:lang w:val="en-US"/>
-        </w:rPr>
-      </w:pPr>
-      <w:r>
-        <w:rPr>
-          <w:lang w:val="en-US"/>
-        </w:rPr>
-        <w:t xml:space="preserve">    cantidad INT NOT NULL DEFAULT 0</w:t>
+      <w:proofErr w:type="spellStart"/>
+      <w:r>
+        <w:t>nombre_producto</w:t>
+      </w:r>
+      <w:proofErr w:type="spellEnd"/>
+      <w:r>
+        <w:t xml:space="preserve"> </w:t>
+      </w:r>
+      <w:proofErr w:type="gramStart"/>
+      <w:r>
+        <w:t>VARCHAR(</w:t>
+      </w:r>
+      <w:proofErr w:type="gramEnd"/>
+      <w:r>
+        <w:t>100) NOT NULL,</w:t>
+      </w:r>
+    </w:p>
+    <w:p>
+      <w:pPr>
+        <w:spacing w:after="0" w:line="259" w:lineRule="auto"/>
+        <w:rPr>
+          <w:lang w:val="en-US"/>
+        </w:rPr>
+      </w:pPr>
+      <w:r>
+        <w:t xml:space="preserve">    </w:t>
+      </w:r>
+      <w:proofErr w:type="spellStart"/>
+      <w:r>
+        <w:rPr>
+          <w:lang w:val="en-US"/>
+        </w:rPr>
+        <w:t>descripcion</w:t>
+      </w:r>
+      <w:proofErr w:type="spellEnd"/>
+      <w:r>
+        <w:rPr>
+          <w:lang w:val="en-US"/>
+        </w:rPr>
+        <w:t xml:space="preserve"> TEXT,</w:t>
+      </w:r>
+    </w:p>
+    <w:p>
+      <w:pPr>
+        <w:spacing w:after="0" w:line="259" w:lineRule="auto"/>
+        <w:rPr>
+          <w:lang w:val="en-US"/>
+        </w:rPr>
+      </w:pPr>
+      <w:r>
+        <w:rPr>
+          <w:lang w:val="en-US"/>
+        </w:rPr>
+        <w:t xml:space="preserve">    </w:t>
+      </w:r>
+      <w:proofErr w:type="spellStart"/>
+      <w:r>
+        <w:rPr>
+          <w:lang w:val="en-US"/>
+        </w:rPr>
+        <w:t>categoria</w:t>
+      </w:r>
+      <w:proofErr w:type="spellEnd"/>
+      <w:r>
+        <w:rPr>
+          <w:lang w:val="en-US"/>
+        </w:rPr>
+        <w:t xml:space="preserve"> </w:t>
+      </w:r>
+      <w:proofErr w:type="gramStart"/>
+      <w:r>
+        <w:rPr>
+          <w:lang w:val="en-US"/>
+        </w:rPr>
+        <w:t>VARCHAR(</w:t>
+      </w:r>
+      <w:proofErr w:type="gramEnd"/>
+      <w:r>
+        <w:rPr>
+          <w:lang w:val="en-US"/>
+        </w:rPr>
+        <w:t>50) NOT NULL,</w:t>
+      </w:r>
+    </w:p>
+    <w:p>
+      <w:pPr>
+        <w:spacing w:after="0" w:line="259" w:lineRule="auto"/>
+        <w:rPr>
+          <w:lang w:val="en-US"/>
+        </w:rPr>
+      </w:pPr>
+      <w:r>
+        <w:rPr>
+          <w:lang w:val="en-US"/>
+        </w:rPr>
+        <w:t xml:space="preserve">    </w:t>
+      </w:r>
+      <w:proofErr w:type="spellStart"/>
+      <w:r>
+        <w:rPr>
+          <w:lang w:val="en-US"/>
+        </w:rPr>
+        <w:t>precio</w:t>
+      </w:r>
+      <w:proofErr w:type="spellEnd"/>
+      <w:r>
+        <w:rPr>
+          <w:lang w:val="en-US"/>
+        </w:rPr>
+        <w:t xml:space="preserve"> </w:t>
+      </w:r>
+      <w:proofErr w:type="gramStart"/>
+      <w:r>
+        <w:rPr>
+          <w:lang w:val="en-US"/>
+        </w:rPr>
+        <w:t>DECIMAL(</w:t>
+      </w:r>
+      <w:proofErr w:type="gramEnd"/>
+      <w:r>
+        <w:rPr>
+          <w:lang w:val="en-US"/>
+        </w:rPr>
+        <w:t>10,2) NOT NULL,</w:t>
+      </w:r>
+    </w:p>
+    <w:p>
+      <w:pPr>
+        <w:spacing w:after="0" w:line="259" w:lineRule="auto"/>
+        <w:rPr>
+          <w:lang w:val="en-US"/>
+        </w:rPr>
+      </w:pPr>
+      <w:r>
+        <w:rPr>
+          <w:lang w:val="en-US"/>
+        </w:rPr>
+        <w:t xml:space="preserve">    </w:t>
+      </w:r>
+      <w:proofErr w:type="spellStart"/>
+      <w:r>
+        <w:rPr>
+          <w:lang w:val="en-US"/>
+        </w:rPr>
+        <w:t>cantidad</w:t>
+      </w:r>
+      <w:proofErr w:type="spellEnd"/>
+      <w:r>
+        <w:rPr>
+          <w:lang w:val="en-US"/>
+        </w:rPr>
+        <w:t xml:space="preserve"> INT NOT NULL DEFAULT 0</w:t>
       </w:r>
     </w:p>
     <w:p>
@@ -2190,26 +2512,33 @@
           <w:bCs/>
           <w:lang w:val="en-US"/>
         </w:rPr>
-        <w:t>CREATE TABLE servicio (</w:t>
-      </w:r>
-    </w:p>
-    <w:p>
-      <w:pPr>
-        <w:spacing w:after="0" w:line="259" w:lineRule="auto"/>
-        <w:rPr>
-          <w:lang w:val="en-US"/>
-        </w:rPr>
-      </w:pPr>
-      <w:r>
-        <w:rPr>
-          <w:lang w:val="en-US"/>
-        </w:rPr>
-        <w:t xml:space="preserve">    id_servicio INT PRIMARY KEY AUTO_INCREMENT,</w:t>
-      </w:r>
-    </w:p>
-    <w:p>
-      <w:pPr>
-        <w:spacing w:after="0" w:line="259" w:lineRule="auto"/>
+        <w:t xml:space="preserve">CREATE TABLE </w:t>
+      </w:r>
+      <w:proofErr w:type="spellStart"/>
+      <w:r>
+        <w:rPr>
+          <w:b/>
+          <w:bCs/>
+          <w:lang w:val="en-US"/>
+        </w:rPr>
+        <w:t>servicio</w:t>
+      </w:r>
+      <w:proofErr w:type="spellEnd"/>
+      <w:r>
+        <w:rPr>
+          <w:b/>
+          <w:bCs/>
+          <w:lang w:val="en-US"/>
+        </w:rPr>
+        <w:t xml:space="preserve"> (</w:t>
+      </w:r>
+    </w:p>
+    <w:p>
+      <w:pPr>
+        <w:spacing w:after="0" w:line="259" w:lineRule="auto"/>
+        <w:rPr>
+          <w:lang w:val="en-US"/>
+        </w:rPr>
       </w:pPr>
       <w:r>
         <w:rPr>
@@ -2217,38 +2546,94 @@
         </w:rPr>
         <w:t xml:space="preserve">    </w:t>
       </w:r>
-      <w:r>
-        <w:t>nombre_servicio VARCHAR(100) NOT NULL,</w:t>
-      </w:r>
-    </w:p>
-    <w:p>
-      <w:pPr>
-        <w:spacing w:after="0" w:line="259" w:lineRule="auto"/>
-      </w:pPr>
-      <w:r>
-        <w:t xml:space="preserve">    descripcion TEXT,</w:t>
-      </w:r>
-    </w:p>
-    <w:p>
-      <w:pPr>
-        <w:spacing w:after="0" w:line="259" w:lineRule="auto"/>
-      </w:pPr>
-      <w:r>
-        <w:t xml:space="preserve">    precio DECIMAL(10,2) NOT NULL</w:t>
-      </w:r>
-    </w:p>
-    <w:p>
-      <w:pPr>
-        <w:spacing w:after="0" w:line="259" w:lineRule="auto"/>
-        <w:rPr>
-          <w:b/>
-          <w:bCs/>
-        </w:rPr>
-      </w:pPr>
-      <w:r>
-        <w:rPr>
-          <w:b/>
-          <w:bCs/>
+      <w:proofErr w:type="spellStart"/>
+      <w:r>
+        <w:rPr>
+          <w:lang w:val="en-US"/>
+        </w:rPr>
+        <w:t>id_servicio</w:t>
+      </w:r>
+      <w:proofErr w:type="spellEnd"/>
+      <w:r>
+        <w:rPr>
+          <w:lang w:val="en-US"/>
+        </w:rPr>
+        <w:t xml:space="preserve"> INT PRIMARY KEY AUTO_INCREMENT,</w:t>
+      </w:r>
+    </w:p>
+    <w:p>
+      <w:pPr>
+        <w:spacing w:after="0" w:line="259" w:lineRule="auto"/>
+      </w:pPr>
+      <w:r>
+        <w:rPr>
+          <w:lang w:val="en-US"/>
+        </w:rPr>
+        <w:t xml:space="preserve">    </w:t>
+      </w:r>
+      <w:proofErr w:type="spellStart"/>
+      <w:r>
+        <w:t>nombre_servicio</w:t>
+      </w:r>
+      <w:proofErr w:type="spellEnd"/>
+      <w:r>
+        <w:t xml:space="preserve"> </w:t>
+      </w:r>
+      <w:proofErr w:type="gramStart"/>
+      <w:r>
+        <w:t>VARCHAR(</w:t>
+      </w:r>
+      <w:proofErr w:type="gramEnd"/>
+      <w:r>
+        <w:t>100) NOT NULL,</w:t>
+      </w:r>
+    </w:p>
+    <w:p>
+      <w:pPr>
+        <w:spacing w:after="0" w:line="259" w:lineRule="auto"/>
+      </w:pPr>
+      <w:r>
+        <w:t xml:space="preserve">    </w:t>
+      </w:r>
+      <w:proofErr w:type="spellStart"/>
+      <w:r>
+        <w:t>descripcion</w:t>
+      </w:r>
+      <w:proofErr w:type="spellEnd"/>
+      <w:r>
+        <w:t xml:space="preserve"> TEXT,</w:t>
+      </w:r>
+    </w:p>
+    <w:p>
+      <w:pPr>
+        <w:spacing w:after="0" w:line="259" w:lineRule="auto"/>
+      </w:pPr>
+      <w:r>
+        <w:t xml:space="preserve">    precio </w:t>
+      </w:r>
+      <w:proofErr w:type="gramStart"/>
+      <w:r>
+        <w:t>DECIMAL(</w:t>
+      </w:r>
+      <w:proofErr w:type="gramEnd"/>
+      <w:r>
+        <w:t>10,2) NOT NULL</w:t>
+      </w:r>
+    </w:p>
+    <w:p>
+      <w:pPr>
+        <w:spacing w:after="0" w:line="259" w:lineRule="auto"/>
+        <w:rPr>
+          <w:b/>
+          <w:bCs/>
+          <w:lang w:val="en-US"/>
+        </w:rPr>
+      </w:pPr>
+      <w:r>
+        <w:rPr>
+          <w:b/>
+          <w:bCs/>
+          <w:lang w:val="en-US"/>
         </w:rPr>
         <w:t>);</w:t>
       </w:r>
@@ -2256,94 +2641,213 @@
     <w:p>
       <w:pPr>
         <w:spacing w:after="0" w:line="259" w:lineRule="auto"/>
-      </w:pPr>
-    </w:p>
-    <w:p>
-      <w:pPr>
-        <w:spacing w:after="0" w:line="259" w:lineRule="auto"/>
-        <w:rPr>
-          <w:b/>
-          <w:bCs/>
-          <w:lang w:val="en-US"/>
-        </w:rPr>
-      </w:pPr>
-      <w:r>
-        <w:rPr>
-          <w:b/>
-          <w:bCs/>
-          <w:lang w:val="en-US"/>
-        </w:rPr>
-        <w:t>CREATE TABLE venta (</w:t>
-      </w:r>
-    </w:p>
-    <w:p>
-      <w:pPr>
-        <w:spacing w:after="0" w:line="259" w:lineRule="auto"/>
-        <w:rPr>
-          <w:lang w:val="en-US"/>
-        </w:rPr>
-      </w:pPr>
-      <w:r>
-        <w:rPr>
-          <w:lang w:val="en-US"/>
-        </w:rPr>
-        <w:t xml:space="preserve">    id_venta INT PRIMARY KEY AUTO_INCREMENT,</w:t>
-      </w:r>
-    </w:p>
-    <w:p>
-      <w:pPr>
-        <w:spacing w:after="0" w:line="259" w:lineRule="auto"/>
-        <w:rPr>
-          <w:lang w:val="en-US"/>
-        </w:rPr>
-      </w:pPr>
-      <w:r>
-        <w:rPr>
-          <w:lang w:val="en-US"/>
-        </w:rPr>
-        <w:t xml:space="preserve">    id_usuario INT NOT NULL,</w:t>
-      </w:r>
-    </w:p>
-    <w:p>
-      <w:pPr>
-        <w:spacing w:after="0" w:line="259" w:lineRule="auto"/>
-        <w:rPr>
-          <w:lang w:val="en-US"/>
-        </w:rPr>
-      </w:pPr>
-      <w:r>
-        <w:rPr>
-          <w:lang w:val="en-US"/>
-        </w:rPr>
-        <w:t xml:space="preserve">    fecha DATETIME NOT NULL DEFAULT CURRENT_TIMESTAMP,</w:t>
-      </w:r>
-    </w:p>
-    <w:p>
-      <w:pPr>
-        <w:spacing w:after="0" w:line="259" w:lineRule="auto"/>
-        <w:rPr>
-          <w:lang w:val="en-US"/>
-        </w:rPr>
-      </w:pPr>
-      <w:r>
-        <w:rPr>
-          <w:lang w:val="en-US"/>
-        </w:rPr>
-        <w:t xml:space="preserve">    total DECIMAL(10,2) NOT NULL,</w:t>
-      </w:r>
-    </w:p>
-    <w:p>
-      <w:pPr>
-        <w:spacing w:after="0" w:line="259" w:lineRule="auto"/>
-        <w:rPr>
-          <w:lang w:val="en-US"/>
-        </w:rPr>
-      </w:pPr>
-      <w:r>
-        <w:rPr>
-          <w:lang w:val="en-US"/>
-        </w:rPr>
-        <w:t xml:space="preserve">    FOREIGN KEY (id_usuario) REFERENCES usuario(id_usuario)</w:t>
+        <w:rPr>
+          <w:lang w:val="en-US"/>
+        </w:rPr>
+      </w:pPr>
+    </w:p>
+    <w:p>
+      <w:pPr>
+        <w:spacing w:after="0" w:line="259" w:lineRule="auto"/>
+        <w:rPr>
+          <w:b/>
+          <w:bCs/>
+          <w:lang w:val="en-US"/>
+        </w:rPr>
+      </w:pPr>
+      <w:r>
+        <w:rPr>
+          <w:b/>
+          <w:bCs/>
+          <w:lang w:val="en-US"/>
+        </w:rPr>
+        <w:t xml:space="preserve">CREATE TABLE </w:t>
+      </w:r>
+      <w:proofErr w:type="spellStart"/>
+      <w:r>
+        <w:rPr>
+          <w:b/>
+          <w:bCs/>
+          <w:lang w:val="en-US"/>
+        </w:rPr>
+        <w:t>venta</w:t>
+      </w:r>
+      <w:proofErr w:type="spellEnd"/>
+      <w:r>
+        <w:rPr>
+          <w:b/>
+          <w:bCs/>
+          <w:lang w:val="en-US"/>
+        </w:rPr>
+        <w:t xml:space="preserve"> (</w:t>
+      </w:r>
+    </w:p>
+    <w:p>
+      <w:pPr>
+        <w:spacing w:after="0" w:line="259" w:lineRule="auto"/>
+        <w:rPr>
+          <w:lang w:val="en-US"/>
+        </w:rPr>
+      </w:pPr>
+      <w:r>
+        <w:rPr>
+          <w:lang w:val="en-US"/>
+        </w:rPr>
+        <w:t xml:space="preserve">    </w:t>
+      </w:r>
+      <w:proofErr w:type="spellStart"/>
+      <w:r>
+        <w:rPr>
+          <w:lang w:val="en-US"/>
+        </w:rPr>
+        <w:t>id_venta</w:t>
+      </w:r>
+      <w:proofErr w:type="spellEnd"/>
+      <w:r>
+        <w:rPr>
+          <w:lang w:val="en-US"/>
+        </w:rPr>
+        <w:t xml:space="preserve"> INT PRIMARY KEY AUTO_INCREMENT,</w:t>
+      </w:r>
+    </w:p>
+    <w:p>
+      <w:pPr>
+        <w:spacing w:after="0" w:line="259" w:lineRule="auto"/>
+        <w:rPr>
+          <w:lang w:val="en-US"/>
+        </w:rPr>
+      </w:pPr>
+      <w:r>
+        <w:rPr>
+          <w:lang w:val="en-US"/>
+        </w:rPr>
+        <w:t xml:space="preserve">    </w:t>
+      </w:r>
+      <w:proofErr w:type="spellStart"/>
+      <w:r>
+        <w:rPr>
+          <w:lang w:val="en-US"/>
+        </w:rPr>
+        <w:t>id_usuario</w:t>
+      </w:r>
+      <w:proofErr w:type="spellEnd"/>
+      <w:r>
+        <w:rPr>
+          <w:lang w:val="en-US"/>
+        </w:rPr>
+        <w:t xml:space="preserve"> INT NOT NULL,</w:t>
+      </w:r>
+    </w:p>
+    <w:p>
+      <w:pPr>
+        <w:spacing w:after="0" w:line="259" w:lineRule="auto"/>
+        <w:rPr>
+          <w:lang w:val="en-US"/>
+        </w:rPr>
+      </w:pPr>
+      <w:r>
+        <w:rPr>
+          <w:lang w:val="en-US"/>
+        </w:rPr>
+        <w:t xml:space="preserve">    </w:t>
+      </w:r>
+      <w:proofErr w:type="spellStart"/>
+      <w:r>
+        <w:rPr>
+          <w:lang w:val="en-US"/>
+        </w:rPr>
+        <w:t>fecha</w:t>
+      </w:r>
+      <w:proofErr w:type="spellEnd"/>
+      <w:r>
+        <w:rPr>
+          <w:lang w:val="en-US"/>
+        </w:rPr>
+        <w:t xml:space="preserve"> DATETIME NOT NULL DEFAULT CURRENT_TIMESTAMP,</w:t>
+      </w:r>
+    </w:p>
+    <w:p>
+      <w:pPr>
+        <w:spacing w:after="0" w:line="259" w:lineRule="auto"/>
+        <w:rPr>
+          <w:lang w:val="en-US"/>
+        </w:rPr>
+      </w:pPr>
+      <w:r>
+        <w:rPr>
+          <w:lang w:val="en-US"/>
+        </w:rPr>
+        <w:t xml:space="preserve">    total </w:t>
+      </w:r>
+      <w:proofErr w:type="gramStart"/>
+      <w:r>
+        <w:rPr>
+          <w:lang w:val="en-US"/>
+        </w:rPr>
+        <w:t>DECIMAL(</w:t>
+      </w:r>
+      <w:proofErr w:type="gramEnd"/>
+      <w:r>
+        <w:rPr>
+          <w:lang w:val="en-US"/>
+        </w:rPr>
+        <w:t>10,2) NOT NULL,</w:t>
+      </w:r>
+    </w:p>
+    <w:p>
+      <w:pPr>
+        <w:spacing w:after="0" w:line="259" w:lineRule="auto"/>
+        <w:rPr>
+          <w:lang w:val="en-US"/>
+        </w:rPr>
+      </w:pPr>
+      <w:r>
+        <w:rPr>
+          <w:lang w:val="en-US"/>
+        </w:rPr>
+        <w:t xml:space="preserve">    FOREIGN KEY (</w:t>
+      </w:r>
+      <w:proofErr w:type="spellStart"/>
+      <w:r>
+        <w:rPr>
+          <w:lang w:val="en-US"/>
+        </w:rPr>
+        <w:t>id_usuario</w:t>
+      </w:r>
+      <w:proofErr w:type="spellEnd"/>
+      <w:r>
+        <w:rPr>
+          <w:lang w:val="en-US"/>
+        </w:rPr>
+        <w:t xml:space="preserve">) REFERENCES </w:t>
+      </w:r>
+      <w:proofErr w:type="spellStart"/>
+      <w:r>
+        <w:rPr>
+          <w:lang w:val="en-US"/>
+        </w:rPr>
+        <w:t>usuario</w:t>
+      </w:r>
+      <w:proofErr w:type="spellEnd"/>
+      <w:r>
+        <w:rPr>
+          <w:lang w:val="en-US"/>
+        </w:rPr>
+        <w:t>(</w:t>
+      </w:r>
+      <w:proofErr w:type="spellStart"/>
+      <w:r>
+        <w:rPr>
+          <w:lang w:val="en-US"/>
+        </w:rPr>
+        <w:t>id_usuario</w:t>
+      </w:r>
+      <w:proofErr w:type="spellEnd"/>
+      <w:r>
+        <w:rPr>
+          <w:lang w:val="en-US"/>
+        </w:rPr>
+        <w:t>)</w:t>
       </w:r>
     </w:p>
     <w:p>
@@ -2387,68 +2891,33 @@
           <w:bCs/>
           <w:lang w:val="en-US"/>
         </w:rPr>
-        <w:t>CREATE TABLE detalleventa (</w:t>
-      </w:r>
-    </w:p>
-    <w:p>
-      <w:pPr>
-        <w:spacing w:after="0" w:line="259" w:lineRule="auto"/>
-        <w:rPr>
-          <w:lang w:val="en-US"/>
-        </w:rPr>
-      </w:pPr>
-      <w:r>
-        <w:rPr>
-          <w:lang w:val="en-US"/>
-        </w:rPr>
-        <w:t xml:space="preserve">    id_detalle INT PRIMARY KEY AUTO_INCREMENT,</w:t>
-      </w:r>
-    </w:p>
-    <w:p>
-      <w:pPr>
-        <w:spacing w:after="0" w:line="259" w:lineRule="auto"/>
-        <w:rPr>
-          <w:lang w:val="en-US"/>
-        </w:rPr>
-      </w:pPr>
-      <w:r>
-        <w:rPr>
-          <w:lang w:val="en-US"/>
-        </w:rPr>
-        <w:t xml:space="preserve">    id_venta INT NOT NULL,</w:t>
-      </w:r>
-    </w:p>
-    <w:p>
-      <w:pPr>
-        <w:spacing w:after="0" w:line="259" w:lineRule="auto"/>
-        <w:rPr>
-          <w:lang w:val="en-US"/>
-        </w:rPr>
-      </w:pPr>
-      <w:r>
-        <w:rPr>
-          <w:lang w:val="en-US"/>
-        </w:rPr>
-        <w:t xml:space="preserve">    id_producto INT NOT NULL,</w:t>
-      </w:r>
-    </w:p>
-    <w:p>
-      <w:pPr>
-        <w:spacing w:after="0" w:line="259" w:lineRule="auto"/>
-        <w:rPr>
-          <w:lang w:val="en-US"/>
-        </w:rPr>
-      </w:pPr>
-      <w:r>
-        <w:rPr>
-          <w:lang w:val="en-US"/>
-        </w:rPr>
-        <w:t xml:space="preserve">    cantidad INT NOT NULL,</w:t>
-      </w:r>
-    </w:p>
-    <w:p>
-      <w:pPr>
-        <w:spacing w:after="0" w:line="259" w:lineRule="auto"/>
+        <w:t xml:space="preserve">CREATE TABLE </w:t>
+      </w:r>
+      <w:proofErr w:type="spellStart"/>
+      <w:r>
+        <w:rPr>
+          <w:b/>
+          <w:bCs/>
+          <w:lang w:val="en-US"/>
+        </w:rPr>
+        <w:t>detalleventa</w:t>
+      </w:r>
+      <w:proofErr w:type="spellEnd"/>
+      <w:r>
+        <w:rPr>
+          <w:b/>
+          <w:bCs/>
+          <w:lang w:val="en-US"/>
+        </w:rPr>
+        <w:t xml:space="preserve"> (</w:t>
+      </w:r>
+    </w:p>
+    <w:p>
+      <w:pPr>
+        <w:spacing w:after="0" w:line="259" w:lineRule="auto"/>
+        <w:rPr>
+          <w:lang w:val="en-US"/>
+        </w:rPr>
       </w:pPr>
       <w:r>
         <w:rPr>
@@ -2456,38 +2925,273 @@
         </w:rPr>
         <w:t xml:space="preserve">    </w:t>
       </w:r>
-      <w:r>
-        <w:t>precio_unitario DECIMAL(10,2) NOT NULL,</w:t>
-      </w:r>
-    </w:p>
-    <w:p>
-      <w:pPr>
-        <w:spacing w:after="0" w:line="259" w:lineRule="auto"/>
-      </w:pPr>
-      <w:r>
-        <w:t xml:space="preserve">    FOREIGN KEY (id_venta) REFERENCES venta(id_venta),</w:t>
-      </w:r>
-    </w:p>
-    <w:p>
-      <w:pPr>
-        <w:spacing w:after="0" w:line="259" w:lineRule="auto"/>
-      </w:pPr>
-      <w:r>
-        <w:t xml:space="preserve">    FOREIGN KEY (id_producto) REFERENCES producto(id_producto)</w:t>
-      </w:r>
-    </w:p>
-    <w:p>
-      <w:pPr>
-        <w:spacing w:after="0" w:line="259" w:lineRule="auto"/>
-        <w:rPr>
-          <w:b/>
-          <w:bCs/>
-        </w:rPr>
-      </w:pPr>
-      <w:r>
-        <w:rPr>
-          <w:b/>
-          <w:bCs/>
+      <w:proofErr w:type="spellStart"/>
+      <w:r>
+        <w:rPr>
+          <w:lang w:val="en-US"/>
+        </w:rPr>
+        <w:t>id_detalle</w:t>
+      </w:r>
+      <w:proofErr w:type="spellEnd"/>
+      <w:r>
+        <w:rPr>
+          <w:lang w:val="en-US"/>
+        </w:rPr>
+        <w:t xml:space="preserve"> INT PRIMARY KEY AUTO_INCREMENT,</w:t>
+      </w:r>
+    </w:p>
+    <w:p>
+      <w:pPr>
+        <w:spacing w:after="0" w:line="259" w:lineRule="auto"/>
+        <w:rPr>
+          <w:lang w:val="en-US"/>
+        </w:rPr>
+      </w:pPr>
+      <w:r>
+        <w:rPr>
+          <w:lang w:val="en-US"/>
+        </w:rPr>
+        <w:t xml:space="preserve">    </w:t>
+      </w:r>
+      <w:proofErr w:type="spellStart"/>
+      <w:r>
+        <w:rPr>
+          <w:lang w:val="en-US"/>
+        </w:rPr>
+        <w:t>id_venta</w:t>
+      </w:r>
+      <w:proofErr w:type="spellEnd"/>
+      <w:r>
+        <w:rPr>
+          <w:lang w:val="en-US"/>
+        </w:rPr>
+        <w:t xml:space="preserve"> INT,</w:t>
+      </w:r>
+    </w:p>
+    <w:p>
+      <w:pPr>
+        <w:spacing w:after="0" w:line="259" w:lineRule="auto"/>
+        <w:rPr>
+          <w:lang w:val="en-US"/>
+        </w:rPr>
+      </w:pPr>
+      <w:r>
+        <w:rPr>
+          <w:lang w:val="en-US"/>
+        </w:rPr>
+        <w:t xml:space="preserve">    </w:t>
+      </w:r>
+      <w:proofErr w:type="spellStart"/>
+      <w:r>
+        <w:rPr>
+          <w:lang w:val="en-US"/>
+        </w:rPr>
+        <w:t>id_producto</w:t>
+      </w:r>
+      <w:proofErr w:type="spellEnd"/>
+      <w:r>
+        <w:rPr>
+          <w:lang w:val="en-US"/>
+        </w:rPr>
+        <w:t xml:space="preserve"> INT,</w:t>
+      </w:r>
+    </w:p>
+    <w:p>
+      <w:pPr>
+        <w:spacing w:after="0" w:line="259" w:lineRule="auto"/>
+        <w:rPr>
+          <w:lang w:val="en-US"/>
+        </w:rPr>
+      </w:pPr>
+      <w:r>
+        <w:rPr>
+          <w:lang w:val="en-US"/>
+        </w:rPr>
+        <w:t xml:space="preserve">    </w:t>
+      </w:r>
+      <w:proofErr w:type="spellStart"/>
+      <w:r>
+        <w:rPr>
+          <w:lang w:val="en-US"/>
+        </w:rPr>
+        <w:t>cantidad</w:t>
+      </w:r>
+      <w:proofErr w:type="spellEnd"/>
+      <w:r>
+        <w:rPr>
+          <w:lang w:val="en-US"/>
+        </w:rPr>
+        <w:t xml:space="preserve"> INT,</w:t>
+      </w:r>
+    </w:p>
+    <w:p>
+      <w:pPr>
+        <w:spacing w:after="0" w:line="259" w:lineRule="auto"/>
+        <w:rPr>
+          <w:lang w:val="en-US"/>
+        </w:rPr>
+      </w:pPr>
+      <w:r>
+        <w:rPr>
+          <w:lang w:val="en-US"/>
+        </w:rPr>
+        <w:t xml:space="preserve">    </w:t>
+      </w:r>
+      <w:proofErr w:type="spellStart"/>
+      <w:r>
+        <w:rPr>
+          <w:lang w:val="en-US"/>
+        </w:rPr>
+        <w:t>precio_unitario</w:t>
+      </w:r>
+      <w:proofErr w:type="spellEnd"/>
+      <w:r>
+        <w:rPr>
+          <w:lang w:val="en-US"/>
+        </w:rPr>
+        <w:t xml:space="preserve"> </w:t>
+      </w:r>
+      <w:proofErr w:type="gramStart"/>
+      <w:r>
+        <w:rPr>
+          <w:lang w:val="en-US"/>
+        </w:rPr>
+        <w:t>DECIMAL(</w:t>
+      </w:r>
+      <w:proofErr w:type="gramEnd"/>
+      <w:r>
+        <w:rPr>
+          <w:lang w:val="en-US"/>
+        </w:rPr>
+        <w:t>10,2),</w:t>
+      </w:r>
+    </w:p>
+    <w:p>
+      <w:pPr>
+        <w:spacing w:after="0" w:line="259" w:lineRule="auto"/>
+        <w:rPr>
+          <w:lang w:val="en-US"/>
+        </w:rPr>
+      </w:pPr>
+      <w:r>
+        <w:rPr>
+          <w:lang w:val="en-US"/>
+        </w:rPr>
+        <w:t xml:space="preserve">    FOREIGN KEY (</w:t>
+      </w:r>
+      <w:proofErr w:type="spellStart"/>
+      <w:r>
+        <w:rPr>
+          <w:lang w:val="en-US"/>
+        </w:rPr>
+        <w:t>id_venta</w:t>
+      </w:r>
+      <w:proofErr w:type="spellEnd"/>
+      <w:r>
+        <w:rPr>
+          <w:lang w:val="en-US"/>
+        </w:rPr>
+        <w:t xml:space="preserve">) REFERENCES </w:t>
+      </w:r>
+      <w:proofErr w:type="spellStart"/>
+      <w:r>
+        <w:rPr>
+          <w:lang w:val="en-US"/>
+        </w:rPr>
+        <w:t>venta</w:t>
+      </w:r>
+      <w:proofErr w:type="spellEnd"/>
+      <w:r>
+        <w:rPr>
+          <w:lang w:val="en-US"/>
+        </w:rPr>
+        <w:t>(</w:t>
+      </w:r>
+      <w:proofErr w:type="spellStart"/>
+      <w:r>
+        <w:rPr>
+          <w:lang w:val="en-US"/>
+        </w:rPr>
+        <w:t>id_venta</w:t>
+      </w:r>
+      <w:proofErr w:type="spellEnd"/>
+      <w:r>
+        <w:rPr>
+          <w:lang w:val="en-US"/>
+        </w:rPr>
+        <w:t>),</w:t>
+      </w:r>
+    </w:p>
+    <w:p>
+      <w:pPr>
+        <w:spacing w:after="0" w:line="259" w:lineRule="auto"/>
+        <w:rPr>
+          <w:lang w:val="en-US"/>
+        </w:rPr>
+      </w:pPr>
+      <w:r>
+        <w:rPr>
+          <w:lang w:val="en-US"/>
+        </w:rPr>
+        <w:t xml:space="preserve">    FOREIGN KEY (</w:t>
+      </w:r>
+      <w:proofErr w:type="spellStart"/>
+      <w:r>
+        <w:rPr>
+          <w:lang w:val="en-US"/>
+        </w:rPr>
+        <w:t>id_producto</w:t>
+      </w:r>
+      <w:proofErr w:type="spellEnd"/>
+      <w:r>
+        <w:rPr>
+          <w:lang w:val="en-US"/>
+        </w:rPr>
+        <w:t xml:space="preserve">) REFERENCES </w:t>
+      </w:r>
+      <w:proofErr w:type="spellStart"/>
+      <w:r>
+        <w:rPr>
+          <w:lang w:val="en-US"/>
+        </w:rPr>
+        <w:t>producto</w:t>
+      </w:r>
+      <w:proofErr w:type="spellEnd"/>
+      <w:r>
+        <w:rPr>
+          <w:lang w:val="en-US"/>
+        </w:rPr>
+        <w:t>(</w:t>
+      </w:r>
+      <w:proofErr w:type="spellStart"/>
+      <w:r>
+        <w:rPr>
+          <w:lang w:val="en-US"/>
+        </w:rPr>
+        <w:t>id_producto</w:t>
+      </w:r>
+      <w:proofErr w:type="spellEnd"/>
+      <w:r>
+        <w:rPr>
+          <w:lang w:val="en-US"/>
+        </w:rPr>
+        <w:t>)</w:t>
+      </w:r>
+    </w:p>
+    <w:p>
+      <w:pPr>
+        <w:spacing w:after="0" w:line="259" w:lineRule="auto"/>
+        <w:rPr>
+          <w:b/>
+          <w:bCs/>
+          <w:lang w:val="en-US"/>
+        </w:rPr>
+      </w:pPr>
+      <w:r>
+        <w:rPr>
+          <w:b/>
+          <w:bCs/>
+          <w:lang w:val="en-US"/>
         </w:rPr>
         <w:t>);</w:t>
       </w:r>
@@ -2495,89 +3199,220 @@
     <w:p>
       <w:pPr>
         <w:spacing w:after="0" w:line="259" w:lineRule="auto"/>
-      </w:pPr>
-    </w:p>
-    <w:p>
-      <w:pPr>
-        <w:spacing w:after="0" w:line="259" w:lineRule="auto"/>
-        <w:rPr>
-          <w:b/>
-          <w:bCs/>
-        </w:rPr>
-      </w:pPr>
-      <w:r>
-        <w:rPr>
-          <w:b/>
-          <w:bCs/>
-        </w:rPr>
-        <w:t>CREATE TABLE servicioadquirido (</w:t>
-      </w:r>
-    </w:p>
-    <w:p>
-      <w:pPr>
-        <w:spacing w:after="0" w:line="259" w:lineRule="auto"/>
-      </w:pPr>
-      <w:r>
-        <w:t xml:space="preserve">    id_servicio_adquirido INT PRIMARY KEY AUTO_INCREMENT,</w:t>
-      </w:r>
-    </w:p>
-    <w:p>
-      <w:pPr>
-        <w:spacing w:after="0" w:line="259" w:lineRule="auto"/>
-        <w:rPr>
-          <w:lang w:val="en-US"/>
-        </w:rPr>
-      </w:pPr>
-      <w:r>
+        <w:rPr>
+          <w:lang w:val="en-US"/>
+        </w:rPr>
+      </w:pPr>
+    </w:p>
+    <w:p>
+      <w:pPr>
+        <w:spacing w:after="0" w:line="259" w:lineRule="auto"/>
+        <w:rPr>
+          <w:b/>
+          <w:bCs/>
+          <w:lang w:val="en-US"/>
+        </w:rPr>
+      </w:pPr>
+      <w:r>
+        <w:rPr>
+          <w:b/>
+          <w:bCs/>
+          <w:lang w:val="en-US"/>
+        </w:rPr>
+        <w:t xml:space="preserve">CREATE TABLE </w:t>
+      </w:r>
+      <w:proofErr w:type="spellStart"/>
+      <w:r>
+        <w:rPr>
+          <w:b/>
+          <w:bCs/>
+          <w:lang w:val="en-US"/>
+        </w:rPr>
+        <w:t>servicioadquirido</w:t>
+      </w:r>
+      <w:proofErr w:type="spellEnd"/>
+      <w:r>
+        <w:rPr>
+          <w:b/>
+          <w:bCs/>
+          <w:lang w:val="en-US"/>
+        </w:rPr>
+        <w:t xml:space="preserve"> (</w:t>
+      </w:r>
+    </w:p>
+    <w:p>
+      <w:pPr>
+        <w:spacing w:after="0" w:line="259" w:lineRule="auto"/>
+        <w:rPr>
+          <w:lang w:val="en-US"/>
+        </w:rPr>
+      </w:pPr>
+      <w:r>
+        <w:rPr>
+          <w:lang w:val="en-US"/>
+        </w:rPr>
         <w:t xml:space="preserve">    </w:t>
       </w:r>
-      <w:r>
-        <w:rPr>
-          <w:lang w:val="en-US"/>
-        </w:rPr>
-        <w:t>id_venta INT NOT NULL,</w:t>
-      </w:r>
-    </w:p>
-    <w:p>
-      <w:pPr>
-        <w:spacing w:after="0" w:line="259" w:lineRule="auto"/>
-        <w:rPr>
-          <w:lang w:val="en-US"/>
-        </w:rPr>
-      </w:pPr>
-      <w:r>
-        <w:rPr>
-          <w:lang w:val="en-US"/>
-        </w:rPr>
-        <w:t xml:space="preserve">    id_servicio INT NOT NULL,</w:t>
-      </w:r>
-    </w:p>
-    <w:p>
-      <w:pPr>
-        <w:spacing w:after="0" w:line="259" w:lineRule="auto"/>
-        <w:rPr>
-          <w:lang w:val="en-US"/>
-        </w:rPr>
-      </w:pPr>
-      <w:r>
-        <w:rPr>
-          <w:lang w:val="en-US"/>
-        </w:rPr>
-        <w:t xml:space="preserve">    FOREIGN KEY (id_venta) REFERENCES venta(id_venta),</w:t>
-      </w:r>
-    </w:p>
-    <w:p>
-      <w:pPr>
-        <w:spacing w:after="0" w:line="259" w:lineRule="auto"/>
-        <w:rPr>
-          <w:lang w:val="en-US"/>
-        </w:rPr>
-      </w:pPr>
-      <w:r>
-        <w:rPr>
-          <w:lang w:val="en-US"/>
-        </w:rPr>
-        <w:t xml:space="preserve">    FOREIGN KEY (id_servicio) REFERENCES servicio(id_servicio)</w:t>
+      <w:proofErr w:type="spellStart"/>
+      <w:r>
+        <w:rPr>
+          <w:lang w:val="en-US"/>
+        </w:rPr>
+        <w:t>id_servicio_adquirido</w:t>
+      </w:r>
+      <w:proofErr w:type="spellEnd"/>
+      <w:r>
+        <w:rPr>
+          <w:lang w:val="en-US"/>
+        </w:rPr>
+        <w:t xml:space="preserve"> INT PRIMARY KEY AUTO_INCREMENT,</w:t>
+      </w:r>
+    </w:p>
+    <w:p>
+      <w:pPr>
+        <w:spacing w:after="0" w:line="259" w:lineRule="auto"/>
+      </w:pPr>
+      <w:r>
+        <w:t xml:space="preserve">    </w:t>
+      </w:r>
+      <w:proofErr w:type="spellStart"/>
+      <w:r>
+        <w:t>id_venta</w:t>
+      </w:r>
+      <w:proofErr w:type="spellEnd"/>
+      <w:r>
+        <w:t xml:space="preserve"> INT,</w:t>
+      </w:r>
+    </w:p>
+    <w:p>
+      <w:pPr>
+        <w:spacing w:after="0" w:line="259" w:lineRule="auto"/>
+      </w:pPr>
+      <w:r>
+        <w:t xml:space="preserve">    </w:t>
+      </w:r>
+      <w:proofErr w:type="spellStart"/>
+      <w:r>
+        <w:t>id_servicio</w:t>
+      </w:r>
+      <w:proofErr w:type="spellEnd"/>
+      <w:r>
+        <w:t xml:space="preserve"> INT,</w:t>
+      </w:r>
+    </w:p>
+    <w:p>
+      <w:pPr>
+        <w:spacing w:after="0" w:line="259" w:lineRule="auto"/>
+        <w:rPr>
+          <w:lang w:val="en-US"/>
+        </w:rPr>
+      </w:pPr>
+      <w:r>
+        <w:t xml:space="preserve">    </w:t>
+      </w:r>
+      <w:r>
+        <w:rPr>
+          <w:lang w:val="en-US"/>
+        </w:rPr>
+        <w:t>FOREIGN KEY (</w:t>
+      </w:r>
+      <w:proofErr w:type="spellStart"/>
+      <w:r>
+        <w:rPr>
+          <w:lang w:val="en-US"/>
+        </w:rPr>
+        <w:t>id_venta</w:t>
+      </w:r>
+      <w:proofErr w:type="spellEnd"/>
+      <w:r>
+        <w:rPr>
+          <w:lang w:val="en-US"/>
+        </w:rPr>
+        <w:t xml:space="preserve">) REFERENCES </w:t>
+      </w:r>
+      <w:proofErr w:type="spellStart"/>
+      <w:r>
+        <w:rPr>
+          <w:lang w:val="en-US"/>
+        </w:rPr>
+        <w:t>venta</w:t>
+      </w:r>
+      <w:proofErr w:type="spellEnd"/>
+      <w:r>
+        <w:rPr>
+          <w:lang w:val="en-US"/>
+        </w:rPr>
+        <w:t>(</w:t>
+      </w:r>
+      <w:proofErr w:type="spellStart"/>
+      <w:r>
+        <w:rPr>
+          <w:lang w:val="en-US"/>
+        </w:rPr>
+        <w:t>id_venta</w:t>
+      </w:r>
+      <w:proofErr w:type="spellEnd"/>
+      <w:r>
+        <w:rPr>
+          <w:lang w:val="en-US"/>
+        </w:rPr>
+        <w:t>),</w:t>
+      </w:r>
+    </w:p>
+    <w:p>
+      <w:pPr>
+        <w:spacing w:after="0" w:line="259" w:lineRule="auto"/>
+        <w:rPr>
+          <w:lang w:val="en-US"/>
+        </w:rPr>
+      </w:pPr>
+      <w:r>
+        <w:rPr>
+          <w:lang w:val="en-US"/>
+        </w:rPr>
+        <w:t xml:space="preserve">    FOREIGN KEY (</w:t>
+      </w:r>
+      <w:proofErr w:type="spellStart"/>
+      <w:r>
+        <w:rPr>
+          <w:lang w:val="en-US"/>
+        </w:rPr>
+        <w:t>id_servicio</w:t>
+      </w:r>
+      <w:proofErr w:type="spellEnd"/>
+      <w:r>
+        <w:rPr>
+          <w:lang w:val="en-US"/>
+        </w:rPr>
+        <w:t xml:space="preserve">) REFERENCES </w:t>
+      </w:r>
+      <w:proofErr w:type="spellStart"/>
+      <w:r>
+        <w:rPr>
+          <w:lang w:val="en-US"/>
+        </w:rPr>
+        <w:t>servicio</w:t>
+      </w:r>
+      <w:proofErr w:type="spellEnd"/>
+      <w:r>
+        <w:rPr>
+          <w:lang w:val="en-US"/>
+        </w:rPr>
+        <w:t>(</w:t>
+      </w:r>
+      <w:proofErr w:type="spellStart"/>
+      <w:r>
+        <w:rPr>
+          <w:lang w:val="en-US"/>
+        </w:rPr>
+        <w:t>id_servicio</w:t>
+      </w:r>
+      <w:proofErr w:type="spellEnd"/>
+      <w:r>
+        <w:rPr>
+          <w:lang w:val="en-US"/>
+        </w:rPr>
+        <w:t>)</w:t>
       </w:r>
     </w:p>
     <w:p>
@@ -2621,7 +3456,25 @@
           <w:bCs/>
           <w:lang w:val="en-US"/>
         </w:rPr>
-        <w:t>CREATE TABLE expediente (</w:t>
+        <w:t xml:space="preserve">CREATE TABLE </w:t>
+      </w:r>
+      <w:proofErr w:type="spellStart"/>
+      <w:r>
+        <w:rPr>
+          <w:b/>
+          <w:bCs/>
+          <w:lang w:val="en-US"/>
+        </w:rPr>
+        <w:t>expediente</w:t>
+      </w:r>
+      <w:proofErr w:type="spellEnd"/>
+      <w:r>
+        <w:rPr>
+          <w:b/>
+          <w:bCs/>
+          <w:lang w:val="en-US"/>
+        </w:rPr>
+        <w:t xml:space="preserve"> (</w:t>
       </w:r>
     </w:p>
     <w:p>
@@ -2636,37 +3489,83 @@
           <w:lang w:val="en-US"/>
         </w:rPr>
         <w:lastRenderedPageBreak/>
-        <w:t xml:space="preserve">    id_Expediente INT PRIMARY KEY AUTO_INCREMENT,</w:t>
-      </w:r>
-    </w:p>
-    <w:p>
-      <w:pPr>
-        <w:spacing w:after="0" w:line="259" w:lineRule="auto"/>
-      </w:pPr>
-      <w:r>
-        <w:rPr>
-          <w:lang w:val="en-US"/>
-        </w:rPr>
         <w:t xml:space="preserve">    </w:t>
       </w:r>
-      <w:r>
-        <w:t>nombre VARCHAR(100) NOT NULL,</w:t>
-      </w:r>
-    </w:p>
-    <w:p>
-      <w:pPr>
-        <w:spacing w:after="0" w:line="259" w:lineRule="auto"/>
-      </w:pPr>
-      <w:r>
-        <w:t xml:space="preserve">    telefono VARCHAR(15),</w:t>
-      </w:r>
-    </w:p>
-    <w:p>
-      <w:pPr>
-        <w:spacing w:after="0" w:line="259" w:lineRule="auto"/>
-      </w:pPr>
-      <w:r>
-        <w:t xml:space="preserve">    historial VARCHAR(250)</w:t>
+      <w:proofErr w:type="spellStart"/>
+      <w:r>
+        <w:rPr>
+          <w:lang w:val="en-US"/>
+        </w:rPr>
+        <w:t>id_Expediente</w:t>
+      </w:r>
+      <w:proofErr w:type="spellEnd"/>
+      <w:r>
+        <w:rPr>
+          <w:lang w:val="en-US"/>
+        </w:rPr>
+        <w:t xml:space="preserve"> INT PRIMARY KEY AUTO_INCREMENT,</w:t>
+      </w:r>
+    </w:p>
+    <w:p>
+      <w:pPr>
+        <w:spacing w:after="0" w:line="259" w:lineRule="auto"/>
+      </w:pPr>
+      <w:r>
+        <w:rPr>
+          <w:lang w:val="en-US"/>
+        </w:rPr>
+        <w:t xml:space="preserve">    </w:t>
+      </w:r>
+      <w:r>
+        <w:t xml:space="preserve">nombre </w:t>
+      </w:r>
+      <w:proofErr w:type="gramStart"/>
+      <w:r>
+        <w:t>VARCHAR(</w:t>
+      </w:r>
+      <w:proofErr w:type="gramEnd"/>
+      <w:r>
+        <w:t>100) NOT NULL,</w:t>
+      </w:r>
+    </w:p>
+    <w:p>
+      <w:pPr>
+        <w:spacing w:after="0" w:line="259" w:lineRule="auto"/>
+      </w:pPr>
+      <w:r>
+        <w:t xml:space="preserve">    </w:t>
+      </w:r>
+      <w:proofErr w:type="spellStart"/>
+      <w:r>
+        <w:t>telefono</w:t>
+      </w:r>
+      <w:proofErr w:type="spellEnd"/>
+      <w:r>
+        <w:t xml:space="preserve"> </w:t>
+      </w:r>
+      <w:proofErr w:type="gramStart"/>
+      <w:r>
+        <w:t>VARCHAR(</w:t>
+      </w:r>
+      <w:proofErr w:type="gramEnd"/>
+      <w:r>
+        <w:t>15),</w:t>
+      </w:r>
+    </w:p>
+    <w:p>
+      <w:pPr>
+        <w:spacing w:after="0" w:line="259" w:lineRule="auto"/>
+      </w:pPr>
+      <w:r>
+        <w:t xml:space="preserve">    historial </w:t>
+      </w:r>
+      <w:proofErr w:type="gramStart"/>
+      <w:r>
+        <w:t>VARCHAR(</w:t>
+      </w:r>
+      <w:proofErr w:type="gramEnd"/>
+      <w:r>
+        <w:t>250)</w:t>
       </w:r>
     </w:p>
     <w:p>
@@ -3028,6 +3927,15 @@
         <w:lastRenderedPageBreak/>
         <w:t>Conclusiones y aprendizajes</w:t>
       </w:r>
+    </w:p>
+    <w:p>
+      <w:pPr>
+        <w:spacing w:after="0" w:line="259" w:lineRule="auto"/>
+        <w:rPr>
+          <w:b/>
+          <w:bCs/>
+        </w:rPr>
+      </w:pPr>
     </w:p>
     <w:sectPr>
       <w:pgSz w:w="12240" w:h="15840"/>

</xml_diff>

<commit_message>
cambios de datos y agregacion de una conclusion
</commit_message>
<xml_diff>
--- a/Base de datos.docx
+++ b/Base de datos.docx
@@ -1115,15 +1115,7 @@
         <w:ind w:left="0" w:firstLine="0"/>
       </w:pPr>
       <w:r>
-        <w:t xml:space="preserve">De acuerdo con lo que se ha observado, hay dos formas generales de identificar a los consumidores de dicho servicio: los nuevos usuarios, a quienes en su primera cita se les genera un expediente donde se les solicitan sus datos, los cuales son registrados de forma manual; </w:t>
-      </w:r>
-      <w:proofErr w:type="gramStart"/>
-      <w:r>
-        <w:t>y</w:t>
-      </w:r>
-      <w:proofErr w:type="gramEnd"/>
-      <w:r>
-        <w:t xml:space="preserve"> por otro lado, están los usuarios que ya cuentan con tiempo de antigüedad. Estos últimos son aquellos que ya han adquirido el servicio en varias ocasiones. </w:t>
+        <w:t xml:space="preserve">De acuerdo con lo que se ha observado, hay dos formas generales de identificar a los consumidores de dicho servicio: los nuevos usuarios, a quienes en su primera cita se les genera un expediente donde se les solicitan sus datos, los cuales son registrados de forma manual; y por otro lado, están los usuarios que ya cuentan con tiempo de antigüedad. Estos últimos son aquellos que ya han adquirido el servicio en varias ocasiones. </w:t>
       </w:r>
     </w:p>
     <w:p>
@@ -1327,15 +1319,7 @@
       </w:pPr>
       <w:r>
         <w:lastRenderedPageBreak/>
-        <w:t xml:space="preserve">Reducir el tiempo de espero de pacientes, al llevar un registro de datos manual la búsqueda se convierte en una </w:t>
-      </w:r>
-      <w:proofErr w:type="spellStart"/>
-      <w:r>
-        <w:t>perdida</w:t>
-      </w:r>
-      <w:proofErr w:type="spellEnd"/>
-      <w:r>
-        <w:t xml:space="preserve"> de tiempo que se puede solucionar con la implementación de una búsqueda automatizada </w:t>
+        <w:t xml:space="preserve">Reducir el tiempo de espero de pacientes, al llevar un registro de datos manual la búsqueda se convierte en una perdida de tiempo que se puede solucionar con la implementación de una búsqueda automatizada </w:t>
       </w:r>
     </w:p>
     <w:p>
@@ -1363,7 +1347,7 @@
           <v:shape id="_x0000_i1025" type="#_x0000_t75" style="width:395.15pt;height:548.55pt" o:ole="">
             <v:imagedata r:id="rId9" o:title=""/>
           </v:shape>
-          <o:OLEObject Type="Embed" ProgID="Visio.Drawing.15" ShapeID="_x0000_i1025" DrawAspect="Content" ObjectID="_1816882031" r:id="rId10"/>
+          <o:OLEObject Type="Embed" ProgID="Visio.Drawing.15" ShapeID="_x0000_i1025" DrawAspect="Content" ObjectID="_1816882725" r:id="rId10"/>
         </w:object>
       </w:r>
     </w:p>
@@ -1401,7 +1385,6 @@
         <w:lastRenderedPageBreak/>
         <w:t xml:space="preserve"> </w:t>
       </w:r>
-      <w:proofErr w:type="spellStart"/>
       <w:r>
         <w:rPr>
           <w:rFonts w:ascii="Calibri" w:eastAsia="Calibri" w:hAnsi="Calibri" w:cs="Calibri"/>
@@ -1409,7 +1392,6 @@
         </w:rPr>
         <w:t>Workbench</w:t>
       </w:r>
-      <w:proofErr w:type="spellEnd"/>
     </w:p>
     <w:p>
       <w:pPr>
@@ -1421,7 +1403,7 @@
           <v:shape id="_x0000_i1026" type="#_x0000_t75" style="width:525.45pt;height:330.85pt" o:ole="">
             <v:imagedata r:id="rId11" o:title=""/>
           </v:shape>
-          <o:OLEObject Type="Embed" ProgID="Visio.Drawing.15" ShapeID="_x0000_i1026" DrawAspect="Content" ObjectID="_1816882032" r:id="rId12"/>
+          <o:OLEObject Type="Embed" ProgID="Visio.Drawing.15" ShapeID="_x0000_i1026" DrawAspect="Content" ObjectID="_1816882726" r:id="rId12"/>
         </w:object>
       </w:r>
     </w:p>
@@ -1783,29 +1765,8 @@
         <w:t>Ejemplo:</w:t>
       </w:r>
       <w:r>
-        <w:t xml:space="preserve"> En </w:t>
-      </w:r>
-      <w:proofErr w:type="spellStart"/>
-      <w:r>
-        <w:t>detalleventa</w:t>
-      </w:r>
-      <w:proofErr w:type="spellEnd"/>
-      <w:r>
-        <w:t xml:space="preserve">, todos los campos dependen de la combinación </w:t>
-      </w:r>
-      <w:proofErr w:type="spellStart"/>
-      <w:r>
-        <w:t>id_venta</w:t>
-      </w:r>
-      <w:proofErr w:type="spellEnd"/>
-      <w:r>
-        <w:t xml:space="preserve"> + </w:t>
-      </w:r>
-      <w:proofErr w:type="spellStart"/>
-      <w:r>
-        <w:t>id_producto</w:t>
-      </w:r>
-      <w:proofErr w:type="spellEnd"/>
+        <w:t xml:space="preserve"> En detalleventa, todos los campos dependen de la combinación id_venta + id_producto</w:t>
+      </w:r>
     </w:p>
     <w:p>
       <w:pPr>
@@ -1862,53 +1823,28 @@
         <w:t>Ejemplo:</w:t>
       </w:r>
       <w:r>
-        <w:t xml:space="preserve"> El </w:t>
-      </w:r>
-      <w:proofErr w:type="spellStart"/>
-      <w:r>
-        <w:t>precio_unitario</w:t>
-      </w:r>
-      <w:proofErr w:type="spellEnd"/>
-      <w:r>
-        <w:t xml:space="preserve"> en </w:t>
-      </w:r>
-      <w:proofErr w:type="spellStart"/>
-      <w:r>
-        <w:t>detalleventa</w:t>
-      </w:r>
-      <w:proofErr w:type="spellEnd"/>
-      <w:r>
-        <w:t xml:space="preserve"> podría derivar de producto, pero se almacena por posibles cambios históricos</w:t>
-      </w:r>
-    </w:p>
-    <w:p>
-      <w:pPr>
-        <w:spacing w:after="0" w:line="259" w:lineRule="auto"/>
-      </w:pPr>
-    </w:p>
-    <w:p>
-      <w:pPr>
-        <w:spacing w:after="0" w:line="259" w:lineRule="auto"/>
-        <w:rPr>
-          <w:b/>
-          <w:bCs/>
-        </w:rPr>
-      </w:pPr>
-      <w:proofErr w:type="spellStart"/>
-      <w:r>
-        <w:rPr>
-          <w:b/>
-          <w:bCs/>
-        </w:rPr>
-        <w:t>Creacion</w:t>
-      </w:r>
-      <w:proofErr w:type="spellEnd"/>
-      <w:r>
-        <w:rPr>
-          <w:b/>
-          <w:bCs/>
-        </w:rPr>
-        <w:t xml:space="preserve"> de la base de Datos</w:t>
+        <w:t xml:space="preserve"> El precio_unitario en detalleventa podría derivar de producto, pero se almacena por posibles cambios históricos</w:t>
+      </w:r>
+    </w:p>
+    <w:p>
+      <w:pPr>
+        <w:spacing w:after="0" w:line="259" w:lineRule="auto"/>
+      </w:pPr>
+    </w:p>
+    <w:p>
+      <w:pPr>
+        <w:spacing w:after="0" w:line="259" w:lineRule="auto"/>
+        <w:rPr>
+          <w:b/>
+          <w:bCs/>
+        </w:rPr>
+      </w:pPr>
+      <w:r>
+        <w:rPr>
+          <w:b/>
+          <w:bCs/>
+        </w:rPr>
+        <w:t>Creacion de la base de Datos</w:t>
       </w:r>
     </w:p>
     <w:p>
@@ -1927,25 +1863,7 @@
           <w:bCs/>
           <w:lang w:val="en-US"/>
         </w:rPr>
-        <w:t xml:space="preserve">CREATE TABLE </w:t>
-      </w:r>
-      <w:proofErr w:type="spellStart"/>
-      <w:r>
-        <w:rPr>
-          <w:b/>
-          <w:bCs/>
-          <w:lang w:val="en-US"/>
-        </w:rPr>
-        <w:t>rol</w:t>
-      </w:r>
-      <w:proofErr w:type="spellEnd"/>
-      <w:r>
-        <w:rPr>
-          <w:b/>
-          <w:bCs/>
-          <w:lang w:val="en-US"/>
-        </w:rPr>
-        <w:t xml:space="preserve"> (</w:t>
+        <w:t>CREATE TABLE rol (</w:t>
       </w:r>
     </w:p>
     <w:p>
@@ -1956,19 +1874,11 @@
           <w:lang w:val="en-US"/>
         </w:rPr>
       </w:pPr>
-      <w:proofErr w:type="spellStart"/>
-      <w:r>
-        <w:rPr>
-          <w:lang w:val="en-US"/>
-        </w:rPr>
-        <w:t>id_rol</w:t>
-      </w:r>
-      <w:proofErr w:type="spellEnd"/>
-      <w:r>
-        <w:rPr>
-          <w:lang w:val="en-US"/>
-        </w:rPr>
-        <w:t xml:space="preserve"> INT PRIMARY KEY AUTO_INCREMENT,</w:t>
+      <w:r>
+        <w:rPr>
+          <w:lang w:val="en-US"/>
+        </w:rPr>
+        <w:t>id_rol INT PRIMARY KEY AUTO_INCREMENT,</w:t>
       </w:r>
     </w:p>
     <w:p>
@@ -1979,33 +1889,11 @@
           <w:lang w:val="en-US"/>
         </w:rPr>
       </w:pPr>
-      <w:proofErr w:type="spellStart"/>
-      <w:r>
-        <w:rPr>
-          <w:lang w:val="en-US"/>
-        </w:rPr>
-        <w:t>nombre_rol</w:t>
-      </w:r>
-      <w:proofErr w:type="spellEnd"/>
-      <w:r>
-        <w:rPr>
-          <w:lang w:val="en-US"/>
-        </w:rPr>
-        <w:t xml:space="preserve"> </w:t>
-      </w:r>
-      <w:proofErr w:type="gramStart"/>
-      <w:r>
-        <w:rPr>
-          <w:lang w:val="en-US"/>
-        </w:rPr>
-        <w:t>VARCHAR(</w:t>
-      </w:r>
-      <w:proofErr w:type="gramEnd"/>
-      <w:r>
-        <w:rPr>
-          <w:lang w:val="en-US"/>
-        </w:rPr>
-        <w:t>50) NOT NULL UNIQUE</w:t>
+      <w:r>
+        <w:rPr>
+          <w:lang w:val="en-US"/>
+        </w:rPr>
+        <w:t>nombre_rol VARCHAR(50) NOT NULL UNIQUE</w:t>
       </w:r>
     </w:p>
     <w:p>
@@ -2050,126 +1938,707 @@
           <w:bCs/>
           <w:lang w:val="en-US"/>
         </w:rPr>
-        <w:t xml:space="preserve">CREATE TABLE </w:t>
-      </w:r>
-      <w:proofErr w:type="spellStart"/>
-      <w:r>
-        <w:rPr>
-          <w:b/>
-          <w:bCs/>
-          <w:lang w:val="en-US"/>
-        </w:rPr>
-        <w:t>usuario</w:t>
-      </w:r>
-      <w:proofErr w:type="spellEnd"/>
-      <w:r>
-        <w:rPr>
-          <w:b/>
-          <w:bCs/>
-          <w:lang w:val="en-US"/>
-        </w:rPr>
-        <w:t xml:space="preserve"> (</w:t>
-      </w:r>
-    </w:p>
-    <w:p>
-      <w:pPr>
-        <w:spacing w:after="0" w:line="259" w:lineRule="auto"/>
-        <w:rPr>
-          <w:lang w:val="en-US"/>
-        </w:rPr>
-      </w:pPr>
-      <w:r>
-        <w:rPr>
-          <w:lang w:val="en-US"/>
-        </w:rPr>
+        <w:t>CREATE TABLE usuario (</w:t>
+      </w:r>
+    </w:p>
+    <w:p>
+      <w:pPr>
+        <w:spacing w:after="0" w:line="259" w:lineRule="auto"/>
+        <w:rPr>
+          <w:lang w:val="en-US"/>
+        </w:rPr>
+      </w:pPr>
+      <w:r>
+        <w:rPr>
+          <w:lang w:val="en-US"/>
+        </w:rPr>
+        <w:t xml:space="preserve">    id_usuario INT PRIMARY KEY AUTO_INCREMENT,</w:t>
+      </w:r>
+    </w:p>
+    <w:p>
+      <w:pPr>
+        <w:spacing w:after="0" w:line="259" w:lineRule="auto"/>
+      </w:pPr>
+      <w:r>
+        <w:t xml:space="preserve">    nombre VARCHAR(100),</w:t>
+      </w:r>
+    </w:p>
+    <w:p>
+      <w:pPr>
+        <w:spacing w:after="0" w:line="259" w:lineRule="auto"/>
+      </w:pPr>
+      <w:r>
+        <w:t xml:space="preserve">    correo VARCHAR(100),</w:t>
+      </w:r>
+    </w:p>
+    <w:p>
+      <w:pPr>
+        <w:spacing w:after="0" w:line="259" w:lineRule="auto"/>
+      </w:pPr>
+      <w:r>
+        <w:t xml:space="preserve">    contraseña VARCHAR(100),</w:t>
+      </w:r>
+    </w:p>
+    <w:p>
+      <w:pPr>
+        <w:spacing w:after="0" w:line="259" w:lineRule="auto"/>
+        <w:rPr>
+          <w:lang w:val="en-US"/>
+        </w:rPr>
+      </w:pPr>
+      <w:r>
         <w:t xml:space="preserve">    </w:t>
       </w:r>
-      <w:proofErr w:type="spellStart"/>
-      <w:r>
-        <w:rPr>
-          <w:lang w:val="en-US"/>
-        </w:rPr>
-        <w:t>id_usuario</w:t>
-      </w:r>
-      <w:proofErr w:type="spellEnd"/>
-      <w:r>
-        <w:rPr>
-          <w:lang w:val="en-US"/>
-        </w:rPr>
-        <w:t xml:space="preserve"> INT PRIMARY KEY AUTO_INCREMENT,</w:t>
-      </w:r>
-    </w:p>
-    <w:p>
-      <w:pPr>
-        <w:spacing w:after="0" w:line="259" w:lineRule="auto"/>
-      </w:pPr>
-      <w:r>
-        <w:t xml:space="preserve">    nombre </w:t>
-      </w:r>
-      <w:proofErr w:type="gramStart"/>
-      <w:r>
-        <w:t>VARCHAR(</w:t>
-      </w:r>
-      <w:proofErr w:type="gramEnd"/>
-      <w:r>
-        <w:t>100),</w:t>
-      </w:r>
-    </w:p>
-    <w:p>
-      <w:pPr>
-        <w:spacing w:after="0" w:line="259" w:lineRule="auto"/>
-      </w:pPr>
-      <w:r>
-        <w:t xml:space="preserve">    correo </w:t>
-      </w:r>
-      <w:proofErr w:type="gramStart"/>
-      <w:r>
-        <w:t>VARCHAR(</w:t>
-      </w:r>
-      <w:proofErr w:type="gramEnd"/>
-      <w:r>
-        <w:t>100),</w:t>
-      </w:r>
-    </w:p>
-    <w:p>
-      <w:pPr>
-        <w:spacing w:after="0" w:line="259" w:lineRule="auto"/>
-      </w:pPr>
-      <w:r>
-        <w:t xml:space="preserve">    contraseña </w:t>
-      </w:r>
-      <w:proofErr w:type="gramStart"/>
-      <w:r>
-        <w:t>VARCHAR(</w:t>
-      </w:r>
-      <w:proofErr w:type="gramEnd"/>
-      <w:r>
-        <w:t>100),</w:t>
-      </w:r>
-    </w:p>
-    <w:p>
-      <w:pPr>
-        <w:spacing w:after="0" w:line="259" w:lineRule="auto"/>
-        <w:rPr>
-          <w:lang w:val="en-US"/>
-        </w:rPr>
-      </w:pPr>
-      <w:r>
+      <w:r>
+        <w:rPr>
+          <w:lang w:val="en-US"/>
+        </w:rPr>
+        <w:t>id_rol INT NOT NULL,</w:t>
+      </w:r>
+    </w:p>
+    <w:p>
+      <w:pPr>
+        <w:spacing w:after="0" w:line="259" w:lineRule="auto"/>
+        <w:rPr>
+          <w:lang w:val="en-US"/>
+        </w:rPr>
+      </w:pPr>
+      <w:r>
+        <w:rPr>
+          <w:lang w:val="en-US"/>
+        </w:rPr>
+        <w:lastRenderedPageBreak/>
+        <w:t xml:space="preserve">    FOREIGN KEY (id_rol) REFERENCES rol(id_rol)</w:t>
+      </w:r>
+    </w:p>
+    <w:p>
+      <w:pPr>
+        <w:spacing w:after="0" w:line="259" w:lineRule="auto"/>
+        <w:rPr>
+          <w:b/>
+          <w:bCs/>
+          <w:lang w:val="en-US"/>
+        </w:rPr>
+      </w:pPr>
+      <w:r>
+        <w:rPr>
+          <w:b/>
+          <w:bCs/>
+          <w:lang w:val="en-US"/>
+        </w:rPr>
+        <w:t>);</w:t>
+      </w:r>
+    </w:p>
+    <w:p>
+      <w:pPr>
+        <w:spacing w:after="0" w:line="259" w:lineRule="auto"/>
+        <w:rPr>
+          <w:lang w:val="en-US"/>
+        </w:rPr>
+      </w:pPr>
+    </w:p>
+    <w:p>
+      <w:pPr>
+        <w:spacing w:after="0" w:line="259" w:lineRule="auto"/>
+        <w:rPr>
+          <w:b/>
+          <w:bCs/>
+          <w:lang w:val="en-US"/>
+        </w:rPr>
+      </w:pPr>
+      <w:r>
+        <w:rPr>
+          <w:b/>
+          <w:bCs/>
+          <w:lang w:val="en-US"/>
+        </w:rPr>
+        <w:t>CREATE TABLE producto (</w:t>
+      </w:r>
+    </w:p>
+    <w:p>
+      <w:pPr>
+        <w:spacing w:after="0" w:line="259" w:lineRule="auto"/>
+        <w:rPr>
+          <w:lang w:val="en-US"/>
+        </w:rPr>
+      </w:pPr>
+      <w:r>
+        <w:rPr>
+          <w:lang w:val="en-US"/>
+        </w:rPr>
+        <w:t xml:space="preserve">    id_producto INT PRIMARY KEY AUTO_INCREMENT,</w:t>
+      </w:r>
+    </w:p>
+    <w:p>
+      <w:pPr>
+        <w:spacing w:after="0" w:line="259" w:lineRule="auto"/>
+      </w:pPr>
+      <w:r>
+        <w:rPr>
+          <w:lang w:val="en-US"/>
+        </w:rPr>
         <w:t xml:space="preserve">    </w:t>
       </w:r>
-      <w:proofErr w:type="spellStart"/>
-      <w:r>
-        <w:rPr>
-          <w:lang w:val="en-US"/>
-        </w:rPr>
-        <w:t>id_rol</w:t>
-      </w:r>
-      <w:proofErr w:type="spellEnd"/>
-      <w:r>
-        <w:rPr>
-          <w:lang w:val="en-US"/>
-        </w:rPr>
-        <w:t xml:space="preserve"> INT NOT NULL,</w:t>
+      <w:r>
+        <w:t>nombre_producto VARCHAR(100) NOT NULL,</w:t>
+      </w:r>
+    </w:p>
+    <w:p>
+      <w:pPr>
+        <w:spacing w:after="0" w:line="259" w:lineRule="auto"/>
+        <w:rPr>
+          <w:lang w:val="en-US"/>
+        </w:rPr>
+      </w:pPr>
+      <w:r>
+        <w:t xml:space="preserve">    </w:t>
+      </w:r>
+      <w:r>
+        <w:rPr>
+          <w:lang w:val="en-US"/>
+        </w:rPr>
+        <w:t>descripcion TEXT,</w:t>
+      </w:r>
+    </w:p>
+    <w:p>
+      <w:pPr>
+        <w:spacing w:after="0" w:line="259" w:lineRule="auto"/>
+        <w:rPr>
+          <w:lang w:val="en-US"/>
+        </w:rPr>
+      </w:pPr>
+      <w:r>
+        <w:rPr>
+          <w:lang w:val="en-US"/>
+        </w:rPr>
+        <w:t xml:space="preserve">    categoria VARCHAR(50) NOT NULL,</w:t>
+      </w:r>
+    </w:p>
+    <w:p>
+      <w:pPr>
+        <w:spacing w:after="0" w:line="259" w:lineRule="auto"/>
+        <w:rPr>
+          <w:lang w:val="en-US"/>
+        </w:rPr>
+      </w:pPr>
+      <w:r>
+        <w:rPr>
+          <w:lang w:val="en-US"/>
+        </w:rPr>
+        <w:t xml:space="preserve">    precio DECIMAL(10,2) NOT NULL,</w:t>
+      </w:r>
+    </w:p>
+    <w:p>
+      <w:pPr>
+        <w:spacing w:after="0" w:line="259" w:lineRule="auto"/>
+        <w:rPr>
+          <w:lang w:val="en-US"/>
+        </w:rPr>
+      </w:pPr>
+      <w:r>
+        <w:rPr>
+          <w:lang w:val="en-US"/>
+        </w:rPr>
+        <w:t xml:space="preserve">    cantidad INT NOT NULL DEFAULT 0</w:t>
+      </w:r>
+    </w:p>
+    <w:p>
+      <w:pPr>
+        <w:spacing w:after="0" w:line="259" w:lineRule="auto"/>
+        <w:rPr>
+          <w:b/>
+          <w:bCs/>
+          <w:lang w:val="en-US"/>
+        </w:rPr>
+      </w:pPr>
+      <w:r>
+        <w:rPr>
+          <w:b/>
+          <w:bCs/>
+          <w:lang w:val="en-US"/>
+        </w:rPr>
+        <w:t>);</w:t>
+      </w:r>
+    </w:p>
+    <w:p>
+      <w:pPr>
+        <w:spacing w:after="0" w:line="259" w:lineRule="auto"/>
+        <w:rPr>
+          <w:lang w:val="en-US"/>
+        </w:rPr>
+      </w:pPr>
+    </w:p>
+    <w:p>
+      <w:pPr>
+        <w:spacing w:after="0" w:line="259" w:lineRule="auto"/>
+        <w:rPr>
+          <w:b/>
+          <w:bCs/>
+          <w:lang w:val="en-US"/>
+        </w:rPr>
+      </w:pPr>
+      <w:r>
+        <w:rPr>
+          <w:b/>
+          <w:bCs/>
+          <w:lang w:val="en-US"/>
+        </w:rPr>
+        <w:t>CREATE TABLE servicio (</w:t>
+      </w:r>
+    </w:p>
+    <w:p>
+      <w:pPr>
+        <w:spacing w:after="0" w:line="259" w:lineRule="auto"/>
+        <w:rPr>
+          <w:lang w:val="en-US"/>
+        </w:rPr>
+      </w:pPr>
+      <w:r>
+        <w:rPr>
+          <w:lang w:val="en-US"/>
+        </w:rPr>
+        <w:t xml:space="preserve">    id_servicio INT PRIMARY KEY AUTO_INCREMENT,</w:t>
+      </w:r>
+    </w:p>
+    <w:p>
+      <w:pPr>
+        <w:spacing w:after="0" w:line="259" w:lineRule="auto"/>
+      </w:pPr>
+      <w:r>
+        <w:rPr>
+          <w:lang w:val="en-US"/>
+        </w:rPr>
+        <w:t xml:space="preserve">    </w:t>
+      </w:r>
+      <w:r>
+        <w:t>nombre_servicio VARCHAR(100) NOT NULL,</w:t>
+      </w:r>
+    </w:p>
+    <w:p>
+      <w:pPr>
+        <w:spacing w:after="0" w:line="259" w:lineRule="auto"/>
+      </w:pPr>
+      <w:r>
+        <w:t xml:space="preserve">    descripcion TEXT,</w:t>
+      </w:r>
+    </w:p>
+    <w:p>
+      <w:pPr>
+        <w:spacing w:after="0" w:line="259" w:lineRule="auto"/>
+      </w:pPr>
+      <w:r>
+        <w:t xml:space="preserve">    precio DECIMAL(10,2) NOT NULL</w:t>
+      </w:r>
+    </w:p>
+    <w:p>
+      <w:pPr>
+        <w:spacing w:after="0" w:line="259" w:lineRule="auto"/>
+        <w:rPr>
+          <w:b/>
+          <w:bCs/>
+          <w:lang w:val="en-US"/>
+        </w:rPr>
+      </w:pPr>
+      <w:r>
+        <w:rPr>
+          <w:b/>
+          <w:bCs/>
+          <w:lang w:val="en-US"/>
+        </w:rPr>
+        <w:t>);</w:t>
+      </w:r>
+    </w:p>
+    <w:p>
+      <w:pPr>
+        <w:spacing w:after="0" w:line="259" w:lineRule="auto"/>
+        <w:rPr>
+          <w:lang w:val="en-US"/>
+        </w:rPr>
+      </w:pPr>
+    </w:p>
+    <w:p>
+      <w:pPr>
+        <w:spacing w:after="0" w:line="259" w:lineRule="auto"/>
+        <w:rPr>
+          <w:b/>
+          <w:bCs/>
+          <w:lang w:val="en-US"/>
+        </w:rPr>
+      </w:pPr>
+      <w:r>
+        <w:rPr>
+          <w:b/>
+          <w:bCs/>
+          <w:lang w:val="en-US"/>
+        </w:rPr>
+        <w:t>CREATE TABLE venta (</w:t>
+      </w:r>
+    </w:p>
+    <w:p>
+      <w:pPr>
+        <w:spacing w:after="0" w:line="259" w:lineRule="auto"/>
+        <w:rPr>
+          <w:lang w:val="en-US"/>
+        </w:rPr>
+      </w:pPr>
+      <w:r>
+        <w:rPr>
+          <w:lang w:val="en-US"/>
+        </w:rPr>
+        <w:t xml:space="preserve">    id_venta INT PRIMARY KEY AUTO_INCREMENT,</w:t>
+      </w:r>
+    </w:p>
+    <w:p>
+      <w:pPr>
+        <w:spacing w:after="0" w:line="259" w:lineRule="auto"/>
+        <w:rPr>
+          <w:lang w:val="en-US"/>
+        </w:rPr>
+      </w:pPr>
+      <w:r>
+        <w:rPr>
+          <w:lang w:val="en-US"/>
+        </w:rPr>
+        <w:t xml:space="preserve">    id_usuario INT NOT NULL,</w:t>
+      </w:r>
+    </w:p>
+    <w:p>
+      <w:pPr>
+        <w:spacing w:after="0" w:line="259" w:lineRule="auto"/>
+        <w:rPr>
+          <w:lang w:val="en-US"/>
+        </w:rPr>
+      </w:pPr>
+      <w:r>
+        <w:rPr>
+          <w:lang w:val="en-US"/>
+        </w:rPr>
+        <w:t xml:space="preserve">    fecha DATETIME NOT NULL DEFAULT CURRENT_TIMESTAMP,</w:t>
+      </w:r>
+    </w:p>
+    <w:p>
+      <w:pPr>
+        <w:spacing w:after="0" w:line="259" w:lineRule="auto"/>
+        <w:rPr>
+          <w:lang w:val="en-US"/>
+        </w:rPr>
+      </w:pPr>
+      <w:r>
+        <w:rPr>
+          <w:lang w:val="en-US"/>
+        </w:rPr>
+        <w:t xml:space="preserve">    total DECIMAL(10,2) NOT NULL,</w:t>
+      </w:r>
+    </w:p>
+    <w:p>
+      <w:pPr>
+        <w:spacing w:after="0" w:line="259" w:lineRule="auto"/>
+        <w:rPr>
+          <w:lang w:val="en-US"/>
+        </w:rPr>
+      </w:pPr>
+      <w:r>
+        <w:rPr>
+          <w:lang w:val="en-US"/>
+        </w:rPr>
+        <w:t xml:space="preserve">    FOREIGN KEY (id_usuario) REFERENCES usuario(id_usuario)</w:t>
+      </w:r>
+    </w:p>
+    <w:p>
+      <w:pPr>
+        <w:spacing w:after="0" w:line="259" w:lineRule="auto"/>
+        <w:rPr>
+          <w:b/>
+          <w:bCs/>
+          <w:lang w:val="en-US"/>
+        </w:rPr>
+      </w:pPr>
+      <w:r>
+        <w:rPr>
+          <w:b/>
+          <w:bCs/>
+          <w:lang w:val="en-US"/>
+        </w:rPr>
+        <w:t>);</w:t>
+      </w:r>
+    </w:p>
+    <w:p>
+      <w:pPr>
+        <w:spacing w:after="0" w:line="259" w:lineRule="auto"/>
+        <w:rPr>
+          <w:lang w:val="en-US"/>
+        </w:rPr>
+      </w:pPr>
+    </w:p>
+    <w:p>
+      <w:pPr>
+        <w:spacing w:after="0" w:line="259" w:lineRule="auto"/>
+        <w:rPr>
+          <w:b/>
+          <w:bCs/>
+          <w:lang w:val="en-US"/>
+        </w:rPr>
+      </w:pPr>
+      <w:r>
+        <w:rPr>
+          <w:b/>
+          <w:bCs/>
+          <w:lang w:val="en-US"/>
+        </w:rPr>
+        <w:t>CREATE TABLE detalleventa (</w:t>
+      </w:r>
+    </w:p>
+    <w:p>
+      <w:pPr>
+        <w:spacing w:after="0" w:line="259" w:lineRule="auto"/>
+        <w:rPr>
+          <w:lang w:val="en-US"/>
+        </w:rPr>
+      </w:pPr>
+      <w:r>
+        <w:rPr>
+          <w:lang w:val="en-US"/>
+        </w:rPr>
+        <w:t xml:space="preserve">    id_detalle INT PRIMARY KEY AUTO_INCREMENT,</w:t>
+      </w:r>
+    </w:p>
+    <w:p>
+      <w:pPr>
+        <w:spacing w:after="0" w:line="259" w:lineRule="auto"/>
+        <w:rPr>
+          <w:lang w:val="en-US"/>
+        </w:rPr>
+      </w:pPr>
+      <w:r>
+        <w:rPr>
+          <w:lang w:val="en-US"/>
+        </w:rPr>
+        <w:t xml:space="preserve">    id_venta INT,</w:t>
+      </w:r>
+    </w:p>
+    <w:p>
+      <w:pPr>
+        <w:spacing w:after="0" w:line="259" w:lineRule="auto"/>
+        <w:rPr>
+          <w:lang w:val="en-US"/>
+        </w:rPr>
+      </w:pPr>
+      <w:r>
+        <w:rPr>
+          <w:lang w:val="en-US"/>
+        </w:rPr>
+        <w:t xml:space="preserve">    id_producto INT,</w:t>
+      </w:r>
+    </w:p>
+    <w:p>
+      <w:pPr>
+        <w:spacing w:after="0" w:line="259" w:lineRule="auto"/>
+        <w:rPr>
+          <w:lang w:val="en-US"/>
+        </w:rPr>
+      </w:pPr>
+      <w:r>
+        <w:rPr>
+          <w:lang w:val="en-US"/>
+        </w:rPr>
+        <w:t xml:space="preserve">    cantidad INT,</w:t>
+      </w:r>
+    </w:p>
+    <w:p>
+      <w:pPr>
+        <w:spacing w:after="0" w:line="259" w:lineRule="auto"/>
+        <w:rPr>
+          <w:lang w:val="en-US"/>
+        </w:rPr>
+      </w:pPr>
+      <w:r>
+        <w:rPr>
+          <w:lang w:val="en-US"/>
+        </w:rPr>
+        <w:t xml:space="preserve">    </w:t>
+      </w:r>
+      <w:r>
+        <w:rPr>
+          <w:lang w:val="en-US"/>
+        </w:rPr>
+        <w:t>precio_unitario DECIMAL(10,2),</w:t>
+      </w:r>
+    </w:p>
+    <w:p>
+      <w:pPr>
+        <w:spacing w:after="0" w:line="259" w:lineRule="auto"/>
+        <w:rPr>
+          <w:lang w:val="en-US"/>
+        </w:rPr>
+      </w:pPr>
+      <w:r>
+        <w:rPr>
+          <w:lang w:val="en-US"/>
+        </w:rPr>
+        <w:t xml:space="preserve">    FOREIGN KEY (id_venta) REFERENCES venta(id_venta),</w:t>
+      </w:r>
+    </w:p>
+    <w:p>
+      <w:pPr>
+        <w:spacing w:after="0" w:line="259" w:lineRule="auto"/>
+        <w:rPr>
+          <w:lang w:val="en-US"/>
+        </w:rPr>
+      </w:pPr>
+      <w:r>
+        <w:rPr>
+          <w:lang w:val="en-US"/>
+        </w:rPr>
+        <w:t xml:space="preserve">    FOREIGN KEY (id_producto) REFERENCES producto(id_producto)</w:t>
+      </w:r>
+    </w:p>
+    <w:p>
+      <w:pPr>
+        <w:spacing w:after="0" w:line="259" w:lineRule="auto"/>
+        <w:rPr>
+          <w:b/>
+          <w:bCs/>
+          <w:lang w:val="en-US"/>
+        </w:rPr>
+      </w:pPr>
+      <w:r>
+        <w:rPr>
+          <w:b/>
+          <w:bCs/>
+          <w:lang w:val="en-US"/>
+        </w:rPr>
+        <w:t>);</w:t>
+      </w:r>
+    </w:p>
+    <w:p>
+      <w:pPr>
+        <w:spacing w:after="0" w:line="259" w:lineRule="auto"/>
+        <w:rPr>
+          <w:lang w:val="en-US"/>
+        </w:rPr>
+      </w:pPr>
+    </w:p>
+    <w:p>
+      <w:pPr>
+        <w:spacing w:after="0" w:line="259" w:lineRule="auto"/>
+        <w:rPr>
+          <w:b/>
+          <w:bCs/>
+          <w:lang w:val="en-US"/>
+        </w:rPr>
+      </w:pPr>
+      <w:r>
+        <w:rPr>
+          <w:b/>
+          <w:bCs/>
+          <w:lang w:val="en-US"/>
+        </w:rPr>
+        <w:t>CREATE TABLE servicioadquirido (</w:t>
+      </w:r>
+    </w:p>
+    <w:p>
+      <w:pPr>
+        <w:spacing w:after="0" w:line="259" w:lineRule="auto"/>
+        <w:rPr>
+          <w:lang w:val="en-US"/>
+        </w:rPr>
+      </w:pPr>
+      <w:r>
+        <w:rPr>
+          <w:lang w:val="en-US"/>
+        </w:rPr>
+        <w:t xml:space="preserve">    id_servicio_adquirido INT PRIMARY KEY AUTO_INCREMENT,</w:t>
+      </w:r>
+    </w:p>
+    <w:p>
+      <w:pPr>
+        <w:spacing w:after="0" w:line="259" w:lineRule="auto"/>
+      </w:pPr>
+      <w:r>
+        <w:t xml:space="preserve">    id_venta INT,</w:t>
+      </w:r>
+    </w:p>
+    <w:p>
+      <w:pPr>
+        <w:spacing w:after="0" w:line="259" w:lineRule="auto"/>
+      </w:pPr>
+      <w:r>
+        <w:t xml:space="preserve">    id_servicio INT,</w:t>
+      </w:r>
+    </w:p>
+    <w:p>
+      <w:pPr>
+        <w:spacing w:after="0" w:line="259" w:lineRule="auto"/>
+        <w:rPr>
+          <w:lang w:val="en-US"/>
+        </w:rPr>
+      </w:pPr>
+      <w:r>
+        <w:t xml:space="preserve">    </w:t>
+      </w:r>
+      <w:r>
+        <w:rPr>
+          <w:lang w:val="en-US"/>
+        </w:rPr>
+        <w:t>FOREIGN KEY (id_venta) REFERENCES venta(id_venta),</w:t>
+      </w:r>
+    </w:p>
+    <w:p>
+      <w:pPr>
+        <w:spacing w:after="0" w:line="259" w:lineRule="auto"/>
+        <w:rPr>
+          <w:lang w:val="en-US"/>
+        </w:rPr>
+      </w:pPr>
+      <w:r>
+        <w:rPr>
+          <w:lang w:val="en-US"/>
+        </w:rPr>
+        <w:t xml:space="preserve">    FOREIGN KEY (id_servicio) REFERENCES servicio(id_servicio)</w:t>
+      </w:r>
+    </w:p>
+    <w:p>
+      <w:pPr>
+        <w:spacing w:after="0" w:line="259" w:lineRule="auto"/>
+        <w:rPr>
+          <w:b/>
+          <w:bCs/>
+          <w:lang w:val="en-US"/>
+        </w:rPr>
+      </w:pPr>
+      <w:r>
+        <w:rPr>
+          <w:b/>
+          <w:bCs/>
+          <w:lang w:val="en-US"/>
+        </w:rPr>
+        <w:t>);</w:t>
+      </w:r>
+    </w:p>
+    <w:p>
+      <w:pPr>
+        <w:spacing w:after="0" w:line="259" w:lineRule="auto"/>
+        <w:rPr>
+          <w:lang w:val="en-US"/>
+        </w:rPr>
+      </w:pPr>
+    </w:p>
+    <w:p>
+      <w:pPr>
+        <w:spacing w:after="0" w:line="259" w:lineRule="auto"/>
+        <w:rPr>
+          <w:b/>
+          <w:bCs/>
+          <w:lang w:val="en-US"/>
+        </w:rPr>
+      </w:pPr>
+      <w:r>
+        <w:rPr>
+          <w:b/>
+          <w:bCs/>
+          <w:lang w:val="en-US"/>
+        </w:rPr>
+        <w:t>CREATE TABLE expediente (</w:t>
       </w:r>
     </w:p>
     <w:p>
@@ -2184,111 +2653,12 @@
           <w:lang w:val="en-US"/>
         </w:rPr>
         <w:lastRenderedPageBreak/>
-        <w:t xml:space="preserve">    FOREIGN KEY (</w:t>
-      </w:r>
-      <w:proofErr w:type="spellStart"/>
-      <w:r>
-        <w:rPr>
-          <w:lang w:val="en-US"/>
-        </w:rPr>
-        <w:t>id_rol</w:t>
-      </w:r>
-      <w:proofErr w:type="spellEnd"/>
-      <w:r>
-        <w:rPr>
-          <w:lang w:val="en-US"/>
-        </w:rPr>
-        <w:t xml:space="preserve">) REFERENCES </w:t>
-      </w:r>
-      <w:proofErr w:type="spellStart"/>
-      <w:r>
-        <w:rPr>
-          <w:lang w:val="en-US"/>
-        </w:rPr>
-        <w:t>rol</w:t>
-      </w:r>
-      <w:proofErr w:type="spellEnd"/>
-      <w:r>
-        <w:rPr>
-          <w:lang w:val="en-US"/>
-        </w:rPr>
-        <w:t>(</w:t>
-      </w:r>
-      <w:proofErr w:type="spellStart"/>
-      <w:r>
-        <w:rPr>
-          <w:lang w:val="en-US"/>
-        </w:rPr>
-        <w:t>id_rol</w:t>
-      </w:r>
-      <w:proofErr w:type="spellEnd"/>
-      <w:r>
-        <w:rPr>
-          <w:lang w:val="en-US"/>
-        </w:rPr>
-        <w:t>)</w:t>
-      </w:r>
-    </w:p>
-    <w:p>
-      <w:pPr>
-        <w:spacing w:after="0" w:line="259" w:lineRule="auto"/>
-        <w:rPr>
-          <w:b/>
-          <w:bCs/>
-          <w:lang w:val="en-US"/>
-        </w:rPr>
-      </w:pPr>
-      <w:r>
-        <w:rPr>
-          <w:b/>
-          <w:bCs/>
-          <w:lang w:val="en-US"/>
-        </w:rPr>
-        <w:t>);</w:t>
-      </w:r>
-    </w:p>
-    <w:p>
-      <w:pPr>
-        <w:spacing w:after="0" w:line="259" w:lineRule="auto"/>
-        <w:rPr>
-          <w:lang w:val="en-US"/>
-        </w:rPr>
-      </w:pPr>
-    </w:p>
-    <w:p>
-      <w:pPr>
-        <w:spacing w:after="0" w:line="259" w:lineRule="auto"/>
-        <w:rPr>
-          <w:lang w:val="en-US"/>
-        </w:rPr>
-      </w:pPr>
-      <w:r>
-        <w:rPr>
-          <w:lang w:val="en-US"/>
-        </w:rPr>
-        <w:t xml:space="preserve">CREATE TABLE </w:t>
-      </w:r>
-      <w:proofErr w:type="spellStart"/>
-      <w:r>
-        <w:rPr>
-          <w:lang w:val="en-US"/>
-        </w:rPr>
-        <w:t>producto</w:t>
-      </w:r>
-      <w:proofErr w:type="spellEnd"/>
-      <w:r>
-        <w:rPr>
-          <w:lang w:val="en-US"/>
-        </w:rPr>
-        <w:t xml:space="preserve"> (</w:t>
-      </w:r>
-    </w:p>
-    <w:p>
-      <w:pPr>
-        <w:spacing w:after="0" w:line="259" w:lineRule="auto"/>
-        <w:rPr>
-          <w:lang w:val="en-US"/>
-        </w:rPr>
+        <w:t xml:space="preserve">    id_Expediente INT PRIMARY KEY AUTO_INCREMENT,</w:t>
+      </w:r>
+    </w:p>
+    <w:p>
+      <w:pPr>
+        <w:spacing w:after="0" w:line="259" w:lineRule="auto"/>
       </w:pPr>
       <w:r>
         <w:rPr>
@@ -2296,1276 +2666,24 @@
         </w:rPr>
         <w:t xml:space="preserve">    </w:t>
       </w:r>
-      <w:proofErr w:type="spellStart"/>
-      <w:r>
-        <w:rPr>
-          <w:lang w:val="en-US"/>
-        </w:rPr>
-        <w:t>id_producto</w:t>
-      </w:r>
-      <w:proofErr w:type="spellEnd"/>
-      <w:r>
-        <w:rPr>
-          <w:lang w:val="en-US"/>
-        </w:rPr>
-        <w:t xml:space="preserve"> INT PRIMARY KEY AUTO_INCREMENT,</w:t>
-      </w:r>
-    </w:p>
-    <w:p>
-      <w:pPr>
-        <w:spacing w:after="0" w:line="259" w:lineRule="auto"/>
-      </w:pPr>
-      <w:r>
-        <w:rPr>
-          <w:lang w:val="en-US"/>
-        </w:rPr>
-        <w:t xml:space="preserve">    </w:t>
-      </w:r>
-      <w:proofErr w:type="spellStart"/>
-      <w:r>
-        <w:t>nombre_producto</w:t>
-      </w:r>
-      <w:proofErr w:type="spellEnd"/>
-      <w:r>
-        <w:t xml:space="preserve"> </w:t>
-      </w:r>
-      <w:proofErr w:type="gramStart"/>
-      <w:r>
-        <w:t>VARCHAR(</w:t>
-      </w:r>
-      <w:proofErr w:type="gramEnd"/>
-      <w:r>
-        <w:t>100) NOT NULL,</w:t>
-      </w:r>
-    </w:p>
-    <w:p>
-      <w:pPr>
-        <w:spacing w:after="0" w:line="259" w:lineRule="auto"/>
-        <w:rPr>
-          <w:lang w:val="en-US"/>
-        </w:rPr>
-      </w:pPr>
-      <w:r>
-        <w:t xml:space="preserve">    </w:t>
-      </w:r>
-      <w:proofErr w:type="spellStart"/>
-      <w:r>
-        <w:rPr>
-          <w:lang w:val="en-US"/>
-        </w:rPr>
-        <w:t>descripcion</w:t>
-      </w:r>
-      <w:proofErr w:type="spellEnd"/>
-      <w:r>
-        <w:rPr>
-          <w:lang w:val="en-US"/>
-        </w:rPr>
-        <w:t xml:space="preserve"> TEXT,</w:t>
-      </w:r>
-    </w:p>
-    <w:p>
-      <w:pPr>
-        <w:spacing w:after="0" w:line="259" w:lineRule="auto"/>
-        <w:rPr>
-          <w:lang w:val="en-US"/>
-        </w:rPr>
-      </w:pPr>
-      <w:r>
-        <w:rPr>
-          <w:lang w:val="en-US"/>
-        </w:rPr>
-        <w:t xml:space="preserve">    </w:t>
-      </w:r>
-      <w:proofErr w:type="spellStart"/>
-      <w:r>
-        <w:rPr>
-          <w:lang w:val="en-US"/>
-        </w:rPr>
-        <w:t>categoria</w:t>
-      </w:r>
-      <w:proofErr w:type="spellEnd"/>
-      <w:r>
-        <w:rPr>
-          <w:lang w:val="en-US"/>
-        </w:rPr>
-        <w:t xml:space="preserve"> </w:t>
-      </w:r>
-      <w:proofErr w:type="gramStart"/>
-      <w:r>
-        <w:rPr>
-          <w:lang w:val="en-US"/>
-        </w:rPr>
-        <w:t>VARCHAR(</w:t>
-      </w:r>
-      <w:proofErr w:type="gramEnd"/>
-      <w:r>
-        <w:rPr>
-          <w:lang w:val="en-US"/>
-        </w:rPr>
-        <w:t>50) NOT NULL,</w:t>
-      </w:r>
-    </w:p>
-    <w:p>
-      <w:pPr>
-        <w:spacing w:after="0" w:line="259" w:lineRule="auto"/>
-        <w:rPr>
-          <w:lang w:val="en-US"/>
-        </w:rPr>
-      </w:pPr>
-      <w:r>
-        <w:rPr>
-          <w:lang w:val="en-US"/>
-        </w:rPr>
-        <w:t xml:space="preserve">    </w:t>
-      </w:r>
-      <w:proofErr w:type="spellStart"/>
-      <w:r>
-        <w:rPr>
-          <w:lang w:val="en-US"/>
-        </w:rPr>
-        <w:t>precio</w:t>
-      </w:r>
-      <w:proofErr w:type="spellEnd"/>
-      <w:r>
-        <w:rPr>
-          <w:lang w:val="en-US"/>
-        </w:rPr>
-        <w:t xml:space="preserve"> </w:t>
-      </w:r>
-      <w:proofErr w:type="gramStart"/>
-      <w:r>
-        <w:rPr>
-          <w:lang w:val="en-US"/>
-        </w:rPr>
-        <w:t>DECIMAL(</w:t>
-      </w:r>
-      <w:proofErr w:type="gramEnd"/>
-      <w:r>
-        <w:rPr>
-          <w:lang w:val="en-US"/>
-        </w:rPr>
-        <w:t>10,2) NOT NULL,</w:t>
-      </w:r>
-    </w:p>
-    <w:p>
-      <w:pPr>
-        <w:spacing w:after="0" w:line="259" w:lineRule="auto"/>
-        <w:rPr>
-          <w:lang w:val="en-US"/>
-        </w:rPr>
-      </w:pPr>
-      <w:r>
-        <w:rPr>
-          <w:lang w:val="en-US"/>
-        </w:rPr>
-        <w:t xml:space="preserve">    </w:t>
-      </w:r>
-      <w:proofErr w:type="spellStart"/>
-      <w:r>
-        <w:rPr>
-          <w:lang w:val="en-US"/>
-        </w:rPr>
-        <w:t>cantidad</w:t>
-      </w:r>
-      <w:proofErr w:type="spellEnd"/>
-      <w:r>
-        <w:rPr>
-          <w:lang w:val="en-US"/>
-        </w:rPr>
-        <w:t xml:space="preserve"> INT NOT NULL DEFAULT 0</w:t>
-      </w:r>
-    </w:p>
-    <w:p>
-      <w:pPr>
-        <w:spacing w:after="0" w:line="259" w:lineRule="auto"/>
-        <w:rPr>
-          <w:lang w:val="en-US"/>
-        </w:rPr>
-      </w:pPr>
-      <w:r>
-        <w:rPr>
-          <w:lang w:val="en-US"/>
-        </w:rPr>
-        <w:t>);</w:t>
-      </w:r>
-    </w:p>
-    <w:p>
-      <w:pPr>
-        <w:spacing w:after="0" w:line="259" w:lineRule="auto"/>
-        <w:rPr>
-          <w:lang w:val="en-US"/>
-        </w:rPr>
-      </w:pPr>
-    </w:p>
-    <w:p>
-      <w:pPr>
-        <w:spacing w:after="0" w:line="259" w:lineRule="auto"/>
-        <w:rPr>
-          <w:b/>
-          <w:bCs/>
-          <w:lang w:val="en-US"/>
-        </w:rPr>
-      </w:pPr>
-      <w:r>
-        <w:rPr>
-          <w:b/>
-          <w:bCs/>
-          <w:lang w:val="en-US"/>
-        </w:rPr>
-        <w:t xml:space="preserve">CREATE TABLE </w:t>
-      </w:r>
-      <w:proofErr w:type="spellStart"/>
-      <w:r>
-        <w:rPr>
-          <w:b/>
-          <w:bCs/>
-          <w:lang w:val="en-US"/>
-        </w:rPr>
-        <w:t>servicio</w:t>
-      </w:r>
-      <w:proofErr w:type="spellEnd"/>
-      <w:r>
-        <w:rPr>
-          <w:b/>
-          <w:bCs/>
-          <w:lang w:val="en-US"/>
-        </w:rPr>
-        <w:t xml:space="preserve"> (</w:t>
-      </w:r>
-    </w:p>
-    <w:p>
-      <w:pPr>
-        <w:spacing w:after="0" w:line="259" w:lineRule="auto"/>
-        <w:rPr>
-          <w:lang w:val="en-US"/>
-        </w:rPr>
-      </w:pPr>
-      <w:r>
-        <w:rPr>
-          <w:lang w:val="en-US"/>
-        </w:rPr>
-        <w:t xml:space="preserve">    </w:t>
-      </w:r>
-      <w:proofErr w:type="spellStart"/>
-      <w:r>
-        <w:rPr>
-          <w:lang w:val="en-US"/>
-        </w:rPr>
-        <w:t>id_servicio</w:t>
-      </w:r>
-      <w:proofErr w:type="spellEnd"/>
-      <w:r>
-        <w:rPr>
-          <w:lang w:val="en-US"/>
-        </w:rPr>
-        <w:t xml:space="preserve"> INT PRIMARY KEY AUTO_INCREMENT,</w:t>
-      </w:r>
-    </w:p>
-    <w:p>
-      <w:pPr>
-        <w:spacing w:after="0" w:line="259" w:lineRule="auto"/>
-      </w:pPr>
-      <w:r>
-        <w:rPr>
-          <w:lang w:val="en-US"/>
-        </w:rPr>
-        <w:t xml:space="preserve">    </w:t>
-      </w:r>
-      <w:proofErr w:type="spellStart"/>
-      <w:r>
-        <w:t>nombre_servicio</w:t>
-      </w:r>
-      <w:proofErr w:type="spellEnd"/>
-      <w:r>
-        <w:t xml:space="preserve"> </w:t>
-      </w:r>
-      <w:proofErr w:type="gramStart"/>
-      <w:r>
-        <w:t>VARCHAR(</w:t>
-      </w:r>
-      <w:proofErr w:type="gramEnd"/>
-      <w:r>
-        <w:t>100) NOT NULL,</w:t>
-      </w:r>
-    </w:p>
-    <w:p>
-      <w:pPr>
-        <w:spacing w:after="0" w:line="259" w:lineRule="auto"/>
-      </w:pPr>
-      <w:r>
-        <w:t xml:space="preserve">    </w:t>
-      </w:r>
-      <w:proofErr w:type="spellStart"/>
-      <w:r>
-        <w:t>descripcion</w:t>
-      </w:r>
-      <w:proofErr w:type="spellEnd"/>
-      <w:r>
-        <w:t xml:space="preserve"> TEXT,</w:t>
-      </w:r>
-    </w:p>
-    <w:p>
-      <w:pPr>
-        <w:spacing w:after="0" w:line="259" w:lineRule="auto"/>
-      </w:pPr>
-      <w:r>
-        <w:t xml:space="preserve">    precio </w:t>
-      </w:r>
-      <w:proofErr w:type="gramStart"/>
-      <w:r>
-        <w:t>DECIMAL(</w:t>
-      </w:r>
-      <w:proofErr w:type="gramEnd"/>
-      <w:r>
-        <w:t>10,2) NOT NULL</w:t>
-      </w:r>
-    </w:p>
-    <w:p>
-      <w:pPr>
-        <w:spacing w:after="0" w:line="259" w:lineRule="auto"/>
-        <w:rPr>
-          <w:b/>
-          <w:bCs/>
-          <w:lang w:val="en-US"/>
-        </w:rPr>
-      </w:pPr>
-      <w:r>
-        <w:rPr>
-          <w:b/>
-          <w:bCs/>
-          <w:lang w:val="en-US"/>
-        </w:rPr>
-        <w:t>);</w:t>
-      </w:r>
-    </w:p>
-    <w:p>
-      <w:pPr>
-        <w:spacing w:after="0" w:line="259" w:lineRule="auto"/>
-        <w:rPr>
-          <w:lang w:val="en-US"/>
-        </w:rPr>
-      </w:pPr>
-    </w:p>
-    <w:p>
-      <w:pPr>
-        <w:spacing w:after="0" w:line="259" w:lineRule="auto"/>
-        <w:rPr>
-          <w:b/>
-          <w:bCs/>
-          <w:lang w:val="en-US"/>
-        </w:rPr>
-      </w:pPr>
-      <w:r>
-        <w:rPr>
-          <w:b/>
-          <w:bCs/>
-          <w:lang w:val="en-US"/>
-        </w:rPr>
-        <w:t xml:space="preserve">CREATE TABLE </w:t>
-      </w:r>
-      <w:proofErr w:type="spellStart"/>
-      <w:r>
-        <w:rPr>
-          <w:b/>
-          <w:bCs/>
-          <w:lang w:val="en-US"/>
-        </w:rPr>
-        <w:t>venta</w:t>
-      </w:r>
-      <w:proofErr w:type="spellEnd"/>
-      <w:r>
-        <w:rPr>
-          <w:b/>
-          <w:bCs/>
-          <w:lang w:val="en-US"/>
-        </w:rPr>
-        <w:t xml:space="preserve"> (</w:t>
-      </w:r>
-    </w:p>
-    <w:p>
-      <w:pPr>
-        <w:spacing w:after="0" w:line="259" w:lineRule="auto"/>
-        <w:rPr>
-          <w:lang w:val="en-US"/>
-        </w:rPr>
-      </w:pPr>
-      <w:r>
-        <w:rPr>
-          <w:lang w:val="en-US"/>
-        </w:rPr>
-        <w:t xml:space="preserve">    </w:t>
-      </w:r>
-      <w:proofErr w:type="spellStart"/>
-      <w:r>
-        <w:rPr>
-          <w:lang w:val="en-US"/>
-        </w:rPr>
-        <w:t>id_venta</w:t>
-      </w:r>
-      <w:proofErr w:type="spellEnd"/>
-      <w:r>
-        <w:rPr>
-          <w:lang w:val="en-US"/>
-        </w:rPr>
-        <w:t xml:space="preserve"> INT PRIMARY KEY AUTO_INCREMENT,</w:t>
-      </w:r>
-    </w:p>
-    <w:p>
-      <w:pPr>
-        <w:spacing w:after="0" w:line="259" w:lineRule="auto"/>
-        <w:rPr>
-          <w:lang w:val="en-US"/>
-        </w:rPr>
-      </w:pPr>
-      <w:r>
-        <w:rPr>
-          <w:lang w:val="en-US"/>
-        </w:rPr>
-        <w:t xml:space="preserve">    </w:t>
-      </w:r>
-      <w:proofErr w:type="spellStart"/>
-      <w:r>
-        <w:rPr>
-          <w:lang w:val="en-US"/>
-        </w:rPr>
-        <w:t>id_usuario</w:t>
-      </w:r>
-      <w:proofErr w:type="spellEnd"/>
-      <w:r>
-        <w:rPr>
-          <w:lang w:val="en-US"/>
-        </w:rPr>
-        <w:t xml:space="preserve"> INT NOT NULL,</w:t>
-      </w:r>
-    </w:p>
-    <w:p>
-      <w:pPr>
-        <w:spacing w:after="0" w:line="259" w:lineRule="auto"/>
-        <w:rPr>
-          <w:lang w:val="en-US"/>
-        </w:rPr>
-      </w:pPr>
-      <w:r>
-        <w:rPr>
-          <w:lang w:val="en-US"/>
-        </w:rPr>
-        <w:t xml:space="preserve">    </w:t>
-      </w:r>
-      <w:proofErr w:type="spellStart"/>
-      <w:r>
-        <w:rPr>
-          <w:lang w:val="en-US"/>
-        </w:rPr>
-        <w:t>fecha</w:t>
-      </w:r>
-      <w:proofErr w:type="spellEnd"/>
-      <w:r>
-        <w:rPr>
-          <w:lang w:val="en-US"/>
-        </w:rPr>
-        <w:t xml:space="preserve"> DATETIME NOT NULL DEFAULT CURRENT_TIMESTAMP,</w:t>
-      </w:r>
-    </w:p>
-    <w:p>
-      <w:pPr>
-        <w:spacing w:after="0" w:line="259" w:lineRule="auto"/>
-        <w:rPr>
-          <w:lang w:val="en-US"/>
-        </w:rPr>
-      </w:pPr>
-      <w:r>
-        <w:rPr>
-          <w:lang w:val="en-US"/>
-        </w:rPr>
-        <w:t xml:space="preserve">    total </w:t>
-      </w:r>
-      <w:proofErr w:type="gramStart"/>
-      <w:r>
-        <w:rPr>
-          <w:lang w:val="en-US"/>
-        </w:rPr>
-        <w:t>DECIMAL(</w:t>
-      </w:r>
-      <w:proofErr w:type="gramEnd"/>
-      <w:r>
-        <w:rPr>
-          <w:lang w:val="en-US"/>
-        </w:rPr>
-        <w:t>10,2) NOT NULL,</w:t>
-      </w:r>
-    </w:p>
-    <w:p>
-      <w:pPr>
-        <w:spacing w:after="0" w:line="259" w:lineRule="auto"/>
-        <w:rPr>
-          <w:lang w:val="en-US"/>
-        </w:rPr>
-      </w:pPr>
-      <w:r>
-        <w:rPr>
-          <w:lang w:val="en-US"/>
-        </w:rPr>
-        <w:t xml:space="preserve">    FOREIGN KEY (</w:t>
-      </w:r>
-      <w:proofErr w:type="spellStart"/>
-      <w:r>
-        <w:rPr>
-          <w:lang w:val="en-US"/>
-        </w:rPr>
-        <w:t>id_usuario</w:t>
-      </w:r>
-      <w:proofErr w:type="spellEnd"/>
-      <w:r>
-        <w:rPr>
-          <w:lang w:val="en-US"/>
-        </w:rPr>
-        <w:t xml:space="preserve">) REFERENCES </w:t>
-      </w:r>
-      <w:proofErr w:type="spellStart"/>
-      <w:r>
-        <w:rPr>
-          <w:lang w:val="en-US"/>
-        </w:rPr>
-        <w:t>usuario</w:t>
-      </w:r>
-      <w:proofErr w:type="spellEnd"/>
-      <w:r>
-        <w:rPr>
-          <w:lang w:val="en-US"/>
-        </w:rPr>
-        <w:t>(</w:t>
-      </w:r>
-      <w:proofErr w:type="spellStart"/>
-      <w:r>
-        <w:rPr>
-          <w:lang w:val="en-US"/>
-        </w:rPr>
-        <w:t>id_usuario</w:t>
-      </w:r>
-      <w:proofErr w:type="spellEnd"/>
-      <w:r>
-        <w:rPr>
-          <w:lang w:val="en-US"/>
-        </w:rPr>
-        <w:t>)</w:t>
-      </w:r>
-    </w:p>
-    <w:p>
-      <w:pPr>
-        <w:spacing w:after="0" w:line="259" w:lineRule="auto"/>
-        <w:rPr>
-          <w:b/>
-          <w:bCs/>
-          <w:lang w:val="en-US"/>
-        </w:rPr>
-      </w:pPr>
-      <w:r>
-        <w:rPr>
-          <w:b/>
-          <w:bCs/>
-          <w:lang w:val="en-US"/>
-        </w:rPr>
-        <w:t>);</w:t>
-      </w:r>
-    </w:p>
-    <w:p>
-      <w:pPr>
-        <w:spacing w:after="0" w:line="259" w:lineRule="auto"/>
-        <w:rPr>
-          <w:lang w:val="en-US"/>
-        </w:rPr>
-      </w:pPr>
-    </w:p>
-    <w:p>
-      <w:pPr>
-        <w:spacing w:after="0" w:line="259" w:lineRule="auto"/>
-        <w:rPr>
-          <w:b/>
-          <w:bCs/>
-          <w:lang w:val="en-US"/>
-        </w:rPr>
-      </w:pPr>
-      <w:r>
-        <w:rPr>
-          <w:b/>
-          <w:bCs/>
-          <w:lang w:val="en-US"/>
-        </w:rPr>
-        <w:t xml:space="preserve">CREATE TABLE </w:t>
-      </w:r>
-      <w:proofErr w:type="spellStart"/>
-      <w:r>
-        <w:rPr>
-          <w:b/>
-          <w:bCs/>
-          <w:lang w:val="en-US"/>
-        </w:rPr>
-        <w:t>detalleventa</w:t>
-      </w:r>
-      <w:proofErr w:type="spellEnd"/>
-      <w:r>
-        <w:rPr>
-          <w:b/>
-          <w:bCs/>
-          <w:lang w:val="en-US"/>
-        </w:rPr>
-        <w:t xml:space="preserve"> (</w:t>
-      </w:r>
-    </w:p>
-    <w:p>
-      <w:pPr>
-        <w:spacing w:after="0" w:line="259" w:lineRule="auto"/>
-        <w:rPr>
-          <w:lang w:val="en-US"/>
-        </w:rPr>
-      </w:pPr>
-      <w:r>
-        <w:rPr>
-          <w:lang w:val="en-US"/>
-        </w:rPr>
-        <w:t xml:space="preserve">    </w:t>
-      </w:r>
-      <w:proofErr w:type="spellStart"/>
-      <w:r>
-        <w:rPr>
-          <w:lang w:val="en-US"/>
-        </w:rPr>
-        <w:t>id_detalle</w:t>
-      </w:r>
-      <w:proofErr w:type="spellEnd"/>
-      <w:r>
-        <w:rPr>
-          <w:lang w:val="en-US"/>
-        </w:rPr>
-        <w:t xml:space="preserve"> INT PRIMARY KEY AUTO_INCREMENT,</w:t>
-      </w:r>
-    </w:p>
-    <w:p>
-      <w:pPr>
-        <w:spacing w:after="0" w:line="259" w:lineRule="auto"/>
-        <w:rPr>
-          <w:lang w:val="en-US"/>
-        </w:rPr>
-      </w:pPr>
-      <w:r>
-        <w:rPr>
-          <w:lang w:val="en-US"/>
-        </w:rPr>
-        <w:t xml:space="preserve">    </w:t>
-      </w:r>
-      <w:proofErr w:type="spellStart"/>
-      <w:r>
-        <w:rPr>
-          <w:lang w:val="en-US"/>
-        </w:rPr>
-        <w:t>id_venta</w:t>
-      </w:r>
-      <w:proofErr w:type="spellEnd"/>
-      <w:r>
-        <w:rPr>
-          <w:lang w:val="en-US"/>
-        </w:rPr>
-        <w:t xml:space="preserve"> INT,</w:t>
-      </w:r>
-    </w:p>
-    <w:p>
-      <w:pPr>
-        <w:spacing w:after="0" w:line="259" w:lineRule="auto"/>
-        <w:rPr>
-          <w:lang w:val="en-US"/>
-        </w:rPr>
-      </w:pPr>
-      <w:r>
-        <w:rPr>
-          <w:lang w:val="en-US"/>
-        </w:rPr>
-        <w:t xml:space="preserve">    </w:t>
-      </w:r>
-      <w:proofErr w:type="spellStart"/>
-      <w:r>
-        <w:rPr>
-          <w:lang w:val="en-US"/>
-        </w:rPr>
-        <w:t>id_producto</w:t>
-      </w:r>
-      <w:proofErr w:type="spellEnd"/>
-      <w:r>
-        <w:rPr>
-          <w:lang w:val="en-US"/>
-        </w:rPr>
-        <w:t xml:space="preserve"> INT,</w:t>
-      </w:r>
-    </w:p>
-    <w:p>
-      <w:pPr>
-        <w:spacing w:after="0" w:line="259" w:lineRule="auto"/>
-        <w:rPr>
-          <w:lang w:val="en-US"/>
-        </w:rPr>
-      </w:pPr>
-      <w:r>
-        <w:rPr>
-          <w:lang w:val="en-US"/>
-        </w:rPr>
-        <w:t xml:space="preserve">    </w:t>
-      </w:r>
-      <w:proofErr w:type="spellStart"/>
-      <w:r>
-        <w:rPr>
-          <w:lang w:val="en-US"/>
-        </w:rPr>
-        <w:t>cantidad</w:t>
-      </w:r>
-      <w:proofErr w:type="spellEnd"/>
-      <w:r>
-        <w:rPr>
-          <w:lang w:val="en-US"/>
-        </w:rPr>
-        <w:t xml:space="preserve"> INT,</w:t>
-      </w:r>
-    </w:p>
-    <w:p>
-      <w:pPr>
-        <w:spacing w:after="0" w:line="259" w:lineRule="auto"/>
-        <w:rPr>
-          <w:lang w:val="en-US"/>
-        </w:rPr>
-      </w:pPr>
-      <w:r>
-        <w:rPr>
-          <w:lang w:val="en-US"/>
-        </w:rPr>
-        <w:t xml:space="preserve">    </w:t>
-      </w:r>
-      <w:proofErr w:type="spellStart"/>
-      <w:r>
-        <w:rPr>
-          <w:lang w:val="en-US"/>
-        </w:rPr>
-        <w:t>precio_unitario</w:t>
-      </w:r>
-      <w:proofErr w:type="spellEnd"/>
-      <w:r>
-        <w:rPr>
-          <w:lang w:val="en-US"/>
-        </w:rPr>
-        <w:t xml:space="preserve"> </w:t>
-      </w:r>
-      <w:proofErr w:type="gramStart"/>
-      <w:r>
-        <w:rPr>
-          <w:lang w:val="en-US"/>
-        </w:rPr>
-        <w:t>DECIMAL(</w:t>
-      </w:r>
-      <w:proofErr w:type="gramEnd"/>
-      <w:r>
-        <w:rPr>
-          <w:lang w:val="en-US"/>
-        </w:rPr>
-        <w:t>10,2),</w:t>
-      </w:r>
-    </w:p>
-    <w:p>
-      <w:pPr>
-        <w:spacing w:after="0" w:line="259" w:lineRule="auto"/>
-        <w:rPr>
-          <w:lang w:val="en-US"/>
-        </w:rPr>
-      </w:pPr>
-      <w:r>
-        <w:rPr>
-          <w:lang w:val="en-US"/>
-        </w:rPr>
-        <w:t xml:space="preserve">    FOREIGN KEY (</w:t>
-      </w:r>
-      <w:proofErr w:type="spellStart"/>
-      <w:r>
-        <w:rPr>
-          <w:lang w:val="en-US"/>
-        </w:rPr>
-        <w:t>id_venta</w:t>
-      </w:r>
-      <w:proofErr w:type="spellEnd"/>
-      <w:r>
-        <w:rPr>
-          <w:lang w:val="en-US"/>
-        </w:rPr>
-        <w:t xml:space="preserve">) REFERENCES </w:t>
-      </w:r>
-      <w:proofErr w:type="spellStart"/>
-      <w:r>
-        <w:rPr>
-          <w:lang w:val="en-US"/>
-        </w:rPr>
-        <w:t>venta</w:t>
-      </w:r>
-      <w:proofErr w:type="spellEnd"/>
-      <w:r>
-        <w:rPr>
-          <w:lang w:val="en-US"/>
-        </w:rPr>
-        <w:t>(</w:t>
-      </w:r>
-      <w:proofErr w:type="spellStart"/>
-      <w:r>
-        <w:rPr>
-          <w:lang w:val="en-US"/>
-        </w:rPr>
-        <w:t>id_venta</w:t>
-      </w:r>
-      <w:proofErr w:type="spellEnd"/>
-      <w:r>
-        <w:rPr>
-          <w:lang w:val="en-US"/>
-        </w:rPr>
-        <w:t>),</w:t>
-      </w:r>
-    </w:p>
-    <w:p>
-      <w:pPr>
-        <w:spacing w:after="0" w:line="259" w:lineRule="auto"/>
-        <w:rPr>
-          <w:lang w:val="en-US"/>
-        </w:rPr>
-      </w:pPr>
-      <w:r>
-        <w:rPr>
-          <w:lang w:val="en-US"/>
-        </w:rPr>
-        <w:t xml:space="preserve">    FOREIGN KEY (</w:t>
-      </w:r>
-      <w:proofErr w:type="spellStart"/>
-      <w:r>
-        <w:rPr>
-          <w:lang w:val="en-US"/>
-        </w:rPr>
-        <w:t>id_producto</w:t>
-      </w:r>
-      <w:proofErr w:type="spellEnd"/>
-      <w:r>
-        <w:rPr>
-          <w:lang w:val="en-US"/>
-        </w:rPr>
-        <w:t xml:space="preserve">) REFERENCES </w:t>
-      </w:r>
-      <w:proofErr w:type="spellStart"/>
-      <w:r>
-        <w:rPr>
-          <w:lang w:val="en-US"/>
-        </w:rPr>
-        <w:t>producto</w:t>
-      </w:r>
-      <w:proofErr w:type="spellEnd"/>
-      <w:r>
-        <w:rPr>
-          <w:lang w:val="en-US"/>
-        </w:rPr>
-        <w:t>(</w:t>
-      </w:r>
-      <w:proofErr w:type="spellStart"/>
-      <w:r>
-        <w:rPr>
-          <w:lang w:val="en-US"/>
-        </w:rPr>
-        <w:t>id_producto</w:t>
-      </w:r>
-      <w:proofErr w:type="spellEnd"/>
-      <w:r>
-        <w:rPr>
-          <w:lang w:val="en-US"/>
-        </w:rPr>
-        <w:t>)</w:t>
-      </w:r>
-    </w:p>
-    <w:p>
-      <w:pPr>
-        <w:spacing w:after="0" w:line="259" w:lineRule="auto"/>
-        <w:rPr>
-          <w:b/>
-          <w:bCs/>
-          <w:lang w:val="en-US"/>
-        </w:rPr>
-      </w:pPr>
-      <w:r>
-        <w:rPr>
-          <w:b/>
-          <w:bCs/>
-          <w:lang w:val="en-US"/>
-        </w:rPr>
-        <w:t>);</w:t>
-      </w:r>
-    </w:p>
-    <w:p>
-      <w:pPr>
-        <w:spacing w:after="0" w:line="259" w:lineRule="auto"/>
-        <w:rPr>
-          <w:lang w:val="en-US"/>
-        </w:rPr>
-      </w:pPr>
-    </w:p>
-    <w:p>
-      <w:pPr>
-        <w:spacing w:after="0" w:line="259" w:lineRule="auto"/>
-        <w:rPr>
-          <w:b/>
-          <w:bCs/>
-          <w:lang w:val="en-US"/>
-        </w:rPr>
-      </w:pPr>
-      <w:r>
-        <w:rPr>
-          <w:b/>
-          <w:bCs/>
-          <w:lang w:val="en-US"/>
-        </w:rPr>
-        <w:t xml:space="preserve">CREATE TABLE </w:t>
-      </w:r>
-      <w:proofErr w:type="spellStart"/>
-      <w:r>
-        <w:rPr>
-          <w:b/>
-          <w:bCs/>
-          <w:lang w:val="en-US"/>
-        </w:rPr>
-        <w:t>servicioadquirido</w:t>
-      </w:r>
-      <w:proofErr w:type="spellEnd"/>
-      <w:r>
-        <w:rPr>
-          <w:b/>
-          <w:bCs/>
-          <w:lang w:val="en-US"/>
-        </w:rPr>
-        <w:t xml:space="preserve"> (</w:t>
-      </w:r>
-    </w:p>
-    <w:p>
-      <w:pPr>
-        <w:spacing w:after="0" w:line="259" w:lineRule="auto"/>
-        <w:rPr>
-          <w:lang w:val="en-US"/>
-        </w:rPr>
-      </w:pPr>
-      <w:r>
-        <w:rPr>
-          <w:lang w:val="en-US"/>
-        </w:rPr>
-        <w:t xml:space="preserve">    </w:t>
-      </w:r>
-      <w:proofErr w:type="spellStart"/>
-      <w:r>
-        <w:rPr>
-          <w:lang w:val="en-US"/>
-        </w:rPr>
-        <w:t>id_servicio_adquirido</w:t>
-      </w:r>
-      <w:proofErr w:type="spellEnd"/>
-      <w:r>
-        <w:rPr>
-          <w:lang w:val="en-US"/>
-        </w:rPr>
-        <w:t xml:space="preserve"> INT PRIMARY KEY AUTO_INCREMENT,</w:t>
-      </w:r>
-    </w:p>
-    <w:p>
-      <w:pPr>
-        <w:spacing w:after="0" w:line="259" w:lineRule="auto"/>
-      </w:pPr>
-      <w:r>
-        <w:t xml:space="preserve">    </w:t>
-      </w:r>
-      <w:proofErr w:type="spellStart"/>
-      <w:r>
-        <w:t>id_venta</w:t>
-      </w:r>
-      <w:proofErr w:type="spellEnd"/>
-      <w:r>
-        <w:t xml:space="preserve"> INT,</w:t>
-      </w:r>
-    </w:p>
-    <w:p>
-      <w:pPr>
-        <w:spacing w:after="0" w:line="259" w:lineRule="auto"/>
-      </w:pPr>
-      <w:r>
-        <w:t xml:space="preserve">    </w:t>
-      </w:r>
-      <w:proofErr w:type="spellStart"/>
-      <w:r>
-        <w:t>id_servicio</w:t>
-      </w:r>
-      <w:proofErr w:type="spellEnd"/>
-      <w:r>
-        <w:t xml:space="preserve"> INT,</w:t>
-      </w:r>
-    </w:p>
-    <w:p>
-      <w:pPr>
-        <w:spacing w:after="0" w:line="259" w:lineRule="auto"/>
-        <w:rPr>
-          <w:lang w:val="en-US"/>
-        </w:rPr>
-      </w:pPr>
-      <w:r>
-        <w:t xml:space="preserve">    </w:t>
-      </w:r>
-      <w:r>
-        <w:rPr>
-          <w:lang w:val="en-US"/>
-        </w:rPr>
-        <w:t>FOREIGN KEY (</w:t>
-      </w:r>
-      <w:proofErr w:type="spellStart"/>
-      <w:r>
-        <w:rPr>
-          <w:lang w:val="en-US"/>
-        </w:rPr>
-        <w:t>id_venta</w:t>
-      </w:r>
-      <w:proofErr w:type="spellEnd"/>
-      <w:r>
-        <w:rPr>
-          <w:lang w:val="en-US"/>
-        </w:rPr>
-        <w:t xml:space="preserve">) REFERENCES </w:t>
-      </w:r>
-      <w:proofErr w:type="spellStart"/>
-      <w:r>
-        <w:rPr>
-          <w:lang w:val="en-US"/>
-        </w:rPr>
-        <w:t>venta</w:t>
-      </w:r>
-      <w:proofErr w:type="spellEnd"/>
-      <w:r>
-        <w:rPr>
-          <w:lang w:val="en-US"/>
-        </w:rPr>
-        <w:t>(</w:t>
-      </w:r>
-      <w:proofErr w:type="spellStart"/>
-      <w:r>
-        <w:rPr>
-          <w:lang w:val="en-US"/>
-        </w:rPr>
-        <w:t>id_venta</w:t>
-      </w:r>
-      <w:proofErr w:type="spellEnd"/>
-      <w:r>
-        <w:rPr>
-          <w:lang w:val="en-US"/>
-        </w:rPr>
-        <w:t>),</w:t>
-      </w:r>
-    </w:p>
-    <w:p>
-      <w:pPr>
-        <w:spacing w:after="0" w:line="259" w:lineRule="auto"/>
-        <w:rPr>
-          <w:lang w:val="en-US"/>
-        </w:rPr>
-      </w:pPr>
-      <w:r>
-        <w:rPr>
-          <w:lang w:val="en-US"/>
-        </w:rPr>
-        <w:t xml:space="preserve">    FOREIGN KEY (</w:t>
-      </w:r>
-      <w:proofErr w:type="spellStart"/>
-      <w:r>
-        <w:rPr>
-          <w:lang w:val="en-US"/>
-        </w:rPr>
-        <w:t>id_servicio</w:t>
-      </w:r>
-      <w:proofErr w:type="spellEnd"/>
-      <w:r>
-        <w:rPr>
-          <w:lang w:val="en-US"/>
-        </w:rPr>
-        <w:t xml:space="preserve">) REFERENCES </w:t>
-      </w:r>
-      <w:proofErr w:type="spellStart"/>
-      <w:r>
-        <w:rPr>
-          <w:lang w:val="en-US"/>
-        </w:rPr>
-        <w:t>servicio</w:t>
-      </w:r>
-      <w:proofErr w:type="spellEnd"/>
-      <w:r>
-        <w:rPr>
-          <w:lang w:val="en-US"/>
-        </w:rPr>
-        <w:t>(</w:t>
-      </w:r>
-      <w:proofErr w:type="spellStart"/>
-      <w:r>
-        <w:rPr>
-          <w:lang w:val="en-US"/>
-        </w:rPr>
-        <w:t>id_servicio</w:t>
-      </w:r>
-      <w:proofErr w:type="spellEnd"/>
-      <w:r>
-        <w:rPr>
-          <w:lang w:val="en-US"/>
-        </w:rPr>
-        <w:t>)</w:t>
-      </w:r>
-    </w:p>
-    <w:p>
-      <w:pPr>
-        <w:spacing w:after="0" w:line="259" w:lineRule="auto"/>
-        <w:rPr>
-          <w:b/>
-          <w:bCs/>
-          <w:lang w:val="en-US"/>
-        </w:rPr>
-      </w:pPr>
-      <w:r>
-        <w:rPr>
-          <w:b/>
-          <w:bCs/>
-          <w:lang w:val="en-US"/>
-        </w:rPr>
-        <w:t>);</w:t>
-      </w:r>
-    </w:p>
-    <w:p>
-      <w:pPr>
-        <w:spacing w:after="0" w:line="259" w:lineRule="auto"/>
-        <w:rPr>
-          <w:lang w:val="en-US"/>
-        </w:rPr>
-      </w:pPr>
-    </w:p>
-    <w:p>
-      <w:pPr>
-        <w:spacing w:after="0" w:line="259" w:lineRule="auto"/>
-        <w:rPr>
-          <w:b/>
-          <w:bCs/>
-          <w:lang w:val="en-US"/>
-        </w:rPr>
-      </w:pPr>
-      <w:r>
-        <w:rPr>
-          <w:b/>
-          <w:bCs/>
-          <w:lang w:val="en-US"/>
-        </w:rPr>
-        <w:t xml:space="preserve">CREATE TABLE </w:t>
-      </w:r>
-      <w:proofErr w:type="spellStart"/>
-      <w:r>
-        <w:rPr>
-          <w:b/>
-          <w:bCs/>
-          <w:lang w:val="en-US"/>
-        </w:rPr>
-        <w:t>expediente</w:t>
-      </w:r>
-      <w:proofErr w:type="spellEnd"/>
-      <w:r>
-        <w:rPr>
-          <w:b/>
-          <w:bCs/>
-          <w:lang w:val="en-US"/>
-        </w:rPr>
-        <w:t xml:space="preserve"> (</w:t>
-      </w:r>
-    </w:p>
-    <w:p>
-      <w:pPr>
-        <w:spacing w:after="0" w:line="259" w:lineRule="auto"/>
-        <w:rPr>
-          <w:lang w:val="en-US"/>
-        </w:rPr>
-      </w:pPr>
-      <w:r>
-        <w:rPr>
-          <w:lang w:val="en-US"/>
-        </w:rPr>
-        <w:lastRenderedPageBreak/>
-        <w:t xml:space="preserve">    </w:t>
-      </w:r>
-      <w:proofErr w:type="spellStart"/>
-      <w:r>
-        <w:rPr>
-          <w:lang w:val="en-US"/>
-        </w:rPr>
-        <w:t>id_Expediente</w:t>
-      </w:r>
-      <w:proofErr w:type="spellEnd"/>
-      <w:r>
-        <w:rPr>
-          <w:lang w:val="en-US"/>
-        </w:rPr>
-        <w:t xml:space="preserve"> INT PRIMARY KEY AUTO_INCREMENT,</w:t>
-      </w:r>
-    </w:p>
-    <w:p>
-      <w:pPr>
-        <w:spacing w:after="0" w:line="259" w:lineRule="auto"/>
-      </w:pPr>
-      <w:r>
-        <w:rPr>
-          <w:lang w:val="en-US"/>
-        </w:rPr>
-        <w:t xml:space="preserve">    </w:t>
-      </w:r>
-      <w:r>
-        <w:t xml:space="preserve">nombre </w:t>
-      </w:r>
-      <w:proofErr w:type="gramStart"/>
-      <w:r>
-        <w:t>VARCHAR(</w:t>
-      </w:r>
-      <w:proofErr w:type="gramEnd"/>
-      <w:r>
-        <w:t>100) NOT NULL,</w:t>
-      </w:r>
-    </w:p>
-    <w:p>
-      <w:pPr>
-        <w:spacing w:after="0" w:line="259" w:lineRule="auto"/>
-      </w:pPr>
-      <w:r>
-        <w:t xml:space="preserve">    </w:t>
-      </w:r>
-      <w:proofErr w:type="spellStart"/>
-      <w:r>
-        <w:t>telefono</w:t>
-      </w:r>
-      <w:proofErr w:type="spellEnd"/>
-      <w:r>
-        <w:t xml:space="preserve"> </w:t>
-      </w:r>
-      <w:proofErr w:type="gramStart"/>
-      <w:r>
-        <w:t>VARCHAR(</w:t>
-      </w:r>
-      <w:proofErr w:type="gramEnd"/>
-      <w:r>
-        <w:t>15),</w:t>
-      </w:r>
-    </w:p>
-    <w:p>
-      <w:pPr>
-        <w:spacing w:after="0" w:line="259" w:lineRule="auto"/>
-      </w:pPr>
-      <w:r>
-        <w:t xml:space="preserve">    historial </w:t>
-      </w:r>
-      <w:proofErr w:type="gramStart"/>
-      <w:r>
-        <w:t>VARCHAR(</w:t>
-      </w:r>
-      <w:proofErr w:type="gramEnd"/>
-      <w:r>
-        <w:t>250)</w:t>
+      <w:r>
+        <w:t>nombre VARCHAR(100) NOT NULL,</w:t>
+      </w:r>
+    </w:p>
+    <w:p>
+      <w:pPr>
+        <w:spacing w:after="0" w:line="259" w:lineRule="auto"/>
+      </w:pPr>
+      <w:r>
+        <w:t xml:space="preserve">    telefono VARCHAR(15),</w:t>
+      </w:r>
+    </w:p>
+    <w:p>
+      <w:pPr>
+        <w:spacing w:after="0" w:line="259" w:lineRule="auto"/>
+      </w:pPr>
+      <w:r>
+        <w:t xml:space="preserve">    historial VARCHAR(250)</w:t>
       </w:r>
     </w:p>
     <w:p>
@@ -3931,11 +3049,22 @@
     <w:p>
       <w:pPr>
         <w:spacing w:after="0" w:line="259" w:lineRule="auto"/>
-        <w:rPr>
-          <w:b/>
-          <w:bCs/>
-        </w:rPr>
-      </w:pPr>
+      </w:pPr>
+      <w:r>
+        <w:t>En</w:t>
+      </w:r>
+      <w:r>
+        <w:t xml:space="preserve"> conclusión esta base de datos nos </w:t>
+      </w:r>
+      <w:r>
+        <w:t>ayudó</w:t>
+      </w:r>
+      <w:r>
+        <w:t xml:space="preserve"> a almacenar nuestros </w:t>
+      </w:r>
+      <w:r>
+        <w:t>datos en las columnas en la base de datos, nos enseño a manejar comandos clave para la creación de tablas, consultas, unión de tablas y almacenamiento de datos en comandos o en MySQL que nos ayudara en próximos trabajos.</w:t>
+      </w:r>
     </w:p>
     <w:sectPr>
       <w:pgSz w:w="12240" w:h="15840"/>

</xml_diff>

<commit_message>
agregacion de imagenes y cambio de datos
</commit_message>
<xml_diff>
--- a/Base de datos.docx
+++ b/Base de datos.docx
@@ -1115,7 +1115,15 @@
         <w:ind w:left="0" w:firstLine="0"/>
       </w:pPr>
       <w:r>
-        <w:t xml:space="preserve">De acuerdo con lo que se ha observado, hay dos formas generales de identificar a los consumidores de dicho servicio: los nuevos usuarios, a quienes en su primera cita se les genera un expediente donde se les solicitan sus datos, los cuales son registrados de forma manual; y por otro lado, están los usuarios que ya cuentan con tiempo de antigüedad. Estos últimos son aquellos que ya han adquirido el servicio en varias ocasiones. </w:t>
+        <w:t xml:space="preserve">De acuerdo con lo que se ha observado, hay dos formas generales de identificar a los consumidores de dicho servicio: los nuevos usuarios, a quienes en su primera cita se les genera un expediente donde se les solicitan sus datos, los cuales son registrados de forma manual; </w:t>
+      </w:r>
+      <w:proofErr w:type="gramStart"/>
+      <w:r>
+        <w:t>y</w:t>
+      </w:r>
+      <w:proofErr w:type="gramEnd"/>
+      <w:r>
+        <w:t xml:space="preserve"> por otro lado, están los usuarios que ya cuentan con tiempo de antigüedad. Estos últimos son aquellos que ya han adquirido el servicio en varias ocasiones. </w:t>
       </w:r>
     </w:p>
     <w:p>
@@ -1319,7 +1327,15 @@
       </w:pPr>
       <w:r>
         <w:lastRenderedPageBreak/>
-        <w:t xml:space="preserve">Reducir el tiempo de espero de pacientes, al llevar un registro de datos manual la búsqueda se convierte en una perdida de tiempo que se puede solucionar con la implementación de una búsqueda automatizada </w:t>
+        <w:t xml:space="preserve">Reducir el tiempo de espero de pacientes, al llevar un registro de datos manual la búsqueda se convierte en una </w:t>
+      </w:r>
+      <w:proofErr w:type="spellStart"/>
+      <w:r>
+        <w:t>perdida</w:t>
+      </w:r>
+      <w:proofErr w:type="spellEnd"/>
+      <w:r>
+        <w:t xml:space="preserve"> de tiempo que se puede solucionar con la implementación de una búsqueda automatizada </w:t>
       </w:r>
     </w:p>
     <w:p>
@@ -1347,7 +1363,7 @@
           <v:shape id="_x0000_i1025" type="#_x0000_t75" style="width:395.15pt;height:548.55pt" o:ole="">
             <v:imagedata r:id="rId9" o:title=""/>
           </v:shape>
-          <o:OLEObject Type="Embed" ProgID="Visio.Drawing.15" ShapeID="_x0000_i1025" DrawAspect="Content" ObjectID="_1816882725" r:id="rId10"/>
+          <o:OLEObject Type="Embed" ProgID="Visio.Drawing.15" ShapeID="_x0000_i1025" DrawAspect="Content" ObjectID="_1816884450" r:id="rId10"/>
         </w:object>
       </w:r>
     </w:p>
@@ -1385,6 +1401,7 @@
         <w:lastRenderedPageBreak/>
         <w:t xml:space="preserve"> </w:t>
       </w:r>
+      <w:proofErr w:type="spellStart"/>
       <w:r>
         <w:rPr>
           <w:rFonts w:ascii="Calibri" w:eastAsia="Calibri" w:hAnsi="Calibri" w:cs="Calibri"/>
@@ -1392,6 +1409,7 @@
         </w:rPr>
         <w:t>Workbench</w:t>
       </w:r>
+      <w:proofErr w:type="spellEnd"/>
     </w:p>
     <w:p>
       <w:pPr>
@@ -1399,11 +1417,11 @@
         <w:ind w:left="0" w:firstLine="0"/>
       </w:pPr>
       <w:r>
-        <w:object w:dxaOrig="26137" w:dyaOrig="16440" w14:anchorId="0639C1BD">
-          <v:shape id="_x0000_i1026" type="#_x0000_t75" style="width:525.45pt;height:330.85pt" o:ole="">
-            <v:imagedata r:id="rId11" o:title=""/>
+        <w:object w:dxaOrig="11496" w:dyaOrig="18690" w14:anchorId="1EB13B72">
+          <v:shape id="_x0000_i1035" type="#_x0000_t75" style="width:426.85pt;height:282.85pt" o:ole="">
+            <v:imagedata r:id="rId11" o:title="" croptop="-161f" cropbottom="38933f" cropleft="-138f"/>
           </v:shape>
-          <o:OLEObject Type="Embed" ProgID="Visio.Drawing.15" ShapeID="_x0000_i1026" DrawAspect="Content" ObjectID="_1816882726" r:id="rId12"/>
+          <o:OLEObject Type="Embed" ProgID="Visio.Drawing.15" ShapeID="_x0000_i1035" DrawAspect="Content" ObjectID="_1816884451" r:id="rId12"/>
         </w:object>
       </w:r>
     </w:p>
@@ -1719,12 +1737,6 @@
       <w:pPr>
         <w:spacing w:after="0" w:line="259" w:lineRule="auto"/>
         <w:ind w:left="0" w:firstLine="0"/>
-      </w:pPr>
-    </w:p>
-    <w:p>
-      <w:pPr>
-        <w:spacing w:after="0" w:line="259" w:lineRule="auto"/>
-        <w:ind w:left="0" w:firstLine="0"/>
         <w:rPr>
           <w:b/>
           <w:bCs/>
@@ -1765,19 +1777,29 @@
         <w:t>Ejemplo:</w:t>
       </w:r>
       <w:r>
-        <w:t xml:space="preserve"> En detalleventa, todos los campos dependen de la combinación id_venta + id_producto</w:t>
-      </w:r>
-    </w:p>
-    <w:p>
-      <w:pPr>
-        <w:spacing w:after="0" w:line="259" w:lineRule="auto"/>
-      </w:pPr>
-    </w:p>
-    <w:p>
-      <w:pPr>
-        <w:spacing w:after="0" w:line="259" w:lineRule="auto"/>
-        <w:ind w:left="0" w:firstLine="0"/>
-      </w:pPr>
+        <w:t xml:space="preserve"> En </w:t>
+      </w:r>
+      <w:proofErr w:type="spellStart"/>
+      <w:r>
+        <w:t>detalleventa</w:t>
+      </w:r>
+      <w:proofErr w:type="spellEnd"/>
+      <w:r>
+        <w:t xml:space="preserve">, todos los campos dependen de la combinación </w:t>
+      </w:r>
+      <w:proofErr w:type="spellStart"/>
+      <w:r>
+        <w:t>id_venta</w:t>
+      </w:r>
+      <w:proofErr w:type="spellEnd"/>
+      <w:r>
+        <w:t xml:space="preserve"> + </w:t>
+      </w:r>
+      <w:proofErr w:type="spellStart"/>
+      <w:r>
+        <w:t>id_producto</w:t>
+      </w:r>
+      <w:proofErr w:type="spellEnd"/>
     </w:p>
     <w:p>
       <w:pPr>
@@ -1823,28 +1845,53 @@
         <w:t>Ejemplo:</w:t>
       </w:r>
       <w:r>
-        <w:t xml:space="preserve"> El precio_unitario en detalleventa podría derivar de producto, pero se almacena por posibles cambios históricos</w:t>
-      </w:r>
-    </w:p>
-    <w:p>
-      <w:pPr>
-        <w:spacing w:after="0" w:line="259" w:lineRule="auto"/>
-      </w:pPr>
-    </w:p>
-    <w:p>
-      <w:pPr>
-        <w:spacing w:after="0" w:line="259" w:lineRule="auto"/>
-        <w:rPr>
-          <w:b/>
-          <w:bCs/>
-        </w:rPr>
-      </w:pPr>
-      <w:r>
-        <w:rPr>
-          <w:b/>
-          <w:bCs/>
-        </w:rPr>
-        <w:t>Creacion de la base de Datos</w:t>
+        <w:t xml:space="preserve"> El </w:t>
+      </w:r>
+      <w:proofErr w:type="spellStart"/>
+      <w:r>
+        <w:t>precio_unitario</w:t>
+      </w:r>
+      <w:proofErr w:type="spellEnd"/>
+      <w:r>
+        <w:t xml:space="preserve"> en </w:t>
+      </w:r>
+      <w:proofErr w:type="spellStart"/>
+      <w:r>
+        <w:t>detalleventa</w:t>
+      </w:r>
+      <w:proofErr w:type="spellEnd"/>
+      <w:r>
+        <w:t xml:space="preserve"> podría derivar de producto, pero se almacena por posibles cambios históricos</w:t>
+      </w:r>
+    </w:p>
+    <w:p>
+      <w:pPr>
+        <w:spacing w:after="0" w:line="259" w:lineRule="auto"/>
+      </w:pPr>
+    </w:p>
+    <w:p>
+      <w:pPr>
+        <w:spacing w:after="0" w:line="259" w:lineRule="auto"/>
+        <w:rPr>
+          <w:b/>
+          <w:bCs/>
+        </w:rPr>
+      </w:pPr>
+      <w:proofErr w:type="spellStart"/>
+      <w:r>
+        <w:rPr>
+          <w:b/>
+          <w:bCs/>
+        </w:rPr>
+        <w:t>Creacion</w:t>
+      </w:r>
+      <w:proofErr w:type="spellEnd"/>
+      <w:r>
+        <w:rPr>
+          <w:b/>
+          <w:bCs/>
+        </w:rPr>
+        <w:t xml:space="preserve"> de la base de Datos</w:t>
       </w:r>
     </w:p>
     <w:p>
@@ -1863,7 +1910,25 @@
           <w:bCs/>
           <w:lang w:val="en-US"/>
         </w:rPr>
-        <w:t>CREATE TABLE rol (</w:t>
+        <w:t xml:space="preserve">CREATE TABLE </w:t>
+      </w:r>
+      <w:proofErr w:type="spellStart"/>
+      <w:r>
+        <w:rPr>
+          <w:b/>
+          <w:bCs/>
+          <w:lang w:val="en-US"/>
+        </w:rPr>
+        <w:t>rol</w:t>
+      </w:r>
+      <w:proofErr w:type="spellEnd"/>
+      <w:r>
+        <w:rPr>
+          <w:b/>
+          <w:bCs/>
+          <w:lang w:val="en-US"/>
+        </w:rPr>
+        <w:t xml:space="preserve"> (</w:t>
       </w:r>
     </w:p>
     <w:p>
@@ -1874,11 +1939,19 @@
           <w:lang w:val="en-US"/>
         </w:rPr>
       </w:pPr>
-      <w:r>
-        <w:rPr>
-          <w:lang w:val="en-US"/>
-        </w:rPr>
-        <w:t>id_rol INT PRIMARY KEY AUTO_INCREMENT,</w:t>
+      <w:proofErr w:type="spellStart"/>
+      <w:r>
+        <w:rPr>
+          <w:lang w:val="en-US"/>
+        </w:rPr>
+        <w:t>id_rol</w:t>
+      </w:r>
+      <w:proofErr w:type="spellEnd"/>
+      <w:r>
+        <w:rPr>
+          <w:lang w:val="en-US"/>
+        </w:rPr>
+        <w:t xml:space="preserve"> INT PRIMARY KEY AUTO_INCREMENT,</w:t>
       </w:r>
     </w:p>
     <w:p>
@@ -1889,11 +1962,33 @@
           <w:lang w:val="en-US"/>
         </w:rPr>
       </w:pPr>
-      <w:r>
-        <w:rPr>
-          <w:lang w:val="en-US"/>
-        </w:rPr>
-        <w:t>nombre_rol VARCHAR(50) NOT NULL UNIQUE</w:t>
+      <w:proofErr w:type="spellStart"/>
+      <w:r>
+        <w:rPr>
+          <w:lang w:val="en-US"/>
+        </w:rPr>
+        <w:t>nombre_rol</w:t>
+      </w:r>
+      <w:proofErr w:type="spellEnd"/>
+      <w:r>
+        <w:rPr>
+          <w:lang w:val="en-US"/>
+        </w:rPr>
+        <w:t xml:space="preserve"> </w:t>
+      </w:r>
+      <w:proofErr w:type="gramStart"/>
+      <w:r>
+        <w:rPr>
+          <w:lang w:val="en-US"/>
+        </w:rPr>
+        <w:t>VARCHAR(</w:t>
+      </w:r>
+      <w:proofErr w:type="gramEnd"/>
+      <w:r>
+        <w:rPr>
+          <w:lang w:val="en-US"/>
+        </w:rPr>
+        <w:t xml:space="preserve">50) </w:t>
       </w:r>
     </w:p>
     <w:p>
@@ -1938,77 +2033,437 @@
           <w:bCs/>
           <w:lang w:val="en-US"/>
         </w:rPr>
-        <w:t>CREATE TABLE usuario (</w:t>
-      </w:r>
-    </w:p>
-    <w:p>
-      <w:pPr>
-        <w:spacing w:after="0" w:line="259" w:lineRule="auto"/>
-        <w:rPr>
-          <w:lang w:val="en-US"/>
-        </w:rPr>
-      </w:pPr>
-      <w:r>
-        <w:rPr>
-          <w:lang w:val="en-US"/>
-        </w:rPr>
-        <w:t xml:space="preserve">    id_usuario INT PRIMARY KEY AUTO_INCREMENT,</w:t>
-      </w:r>
-    </w:p>
-    <w:p>
-      <w:pPr>
-        <w:spacing w:after="0" w:line="259" w:lineRule="auto"/>
-      </w:pPr>
-      <w:r>
-        <w:t xml:space="preserve">    nombre VARCHAR(100),</w:t>
-      </w:r>
-    </w:p>
-    <w:p>
-      <w:pPr>
-        <w:spacing w:after="0" w:line="259" w:lineRule="auto"/>
-      </w:pPr>
-      <w:r>
-        <w:t xml:space="preserve">    correo VARCHAR(100),</w:t>
-      </w:r>
-    </w:p>
-    <w:p>
-      <w:pPr>
-        <w:spacing w:after="0" w:line="259" w:lineRule="auto"/>
-      </w:pPr>
-      <w:r>
-        <w:t xml:space="preserve">    contraseña VARCHAR(100),</w:t>
-      </w:r>
-    </w:p>
-    <w:p>
-      <w:pPr>
-        <w:spacing w:after="0" w:line="259" w:lineRule="auto"/>
-        <w:rPr>
-          <w:lang w:val="en-US"/>
-        </w:rPr>
-      </w:pPr>
-      <w:r>
+        <w:t xml:space="preserve">CREATE TABLE </w:t>
+      </w:r>
+      <w:proofErr w:type="spellStart"/>
+      <w:r>
+        <w:rPr>
+          <w:b/>
+          <w:bCs/>
+          <w:lang w:val="en-US"/>
+        </w:rPr>
+        <w:t>usuario</w:t>
+      </w:r>
+      <w:proofErr w:type="spellEnd"/>
+      <w:r>
+        <w:rPr>
+          <w:b/>
+          <w:bCs/>
+          <w:lang w:val="en-US"/>
+        </w:rPr>
+        <w:t xml:space="preserve"> (</w:t>
+      </w:r>
+    </w:p>
+    <w:p>
+      <w:pPr>
+        <w:spacing w:after="0" w:line="259" w:lineRule="auto"/>
+        <w:rPr>
+          <w:lang w:val="en-US"/>
+        </w:rPr>
+      </w:pPr>
+      <w:r>
+        <w:rPr>
+          <w:lang w:val="en-US"/>
+        </w:rPr>
         <w:t xml:space="preserve">    </w:t>
       </w:r>
-      <w:r>
-        <w:rPr>
-          <w:lang w:val="en-US"/>
-        </w:rPr>
-        <w:t>id_rol INT NOT NULL,</w:t>
-      </w:r>
-    </w:p>
-    <w:p>
-      <w:pPr>
-        <w:spacing w:after="0" w:line="259" w:lineRule="auto"/>
-        <w:rPr>
-          <w:lang w:val="en-US"/>
-        </w:rPr>
-      </w:pPr>
-      <w:r>
-        <w:rPr>
+      <w:proofErr w:type="spellStart"/>
+      <w:r>
+        <w:rPr>
+          <w:lang w:val="en-US"/>
+        </w:rPr>
+        <w:t>id_usuario</w:t>
+      </w:r>
+      <w:proofErr w:type="spellEnd"/>
+      <w:r>
+        <w:rPr>
+          <w:lang w:val="en-US"/>
+        </w:rPr>
+        <w:t xml:space="preserve"> INT PRIMARY KEY AUTO_INCREMENT,</w:t>
+      </w:r>
+    </w:p>
+    <w:p>
+      <w:pPr>
+        <w:spacing w:after="0" w:line="259" w:lineRule="auto"/>
+      </w:pPr>
+      <w:r>
+        <w:t xml:space="preserve">    nombre </w:t>
+      </w:r>
+      <w:proofErr w:type="gramStart"/>
+      <w:r>
+        <w:t>VARCHAR(</w:t>
+      </w:r>
+      <w:proofErr w:type="gramEnd"/>
+      <w:r>
+        <w:t>100),</w:t>
+      </w:r>
+    </w:p>
+    <w:p>
+      <w:pPr>
+        <w:spacing w:after="0" w:line="259" w:lineRule="auto"/>
+      </w:pPr>
+      <w:r>
+        <w:t xml:space="preserve">    correo </w:t>
+      </w:r>
+      <w:proofErr w:type="gramStart"/>
+      <w:r>
+        <w:t>VARCHAR(</w:t>
+      </w:r>
+      <w:proofErr w:type="gramEnd"/>
+      <w:r>
+        <w:t>100),</w:t>
+      </w:r>
+    </w:p>
+    <w:p>
+      <w:pPr>
+        <w:spacing w:after="0" w:line="259" w:lineRule="auto"/>
+      </w:pPr>
+      <w:r>
+        <w:t xml:space="preserve">    contraseña </w:t>
+      </w:r>
+      <w:proofErr w:type="gramStart"/>
+      <w:r>
+        <w:t>VARCHAR(</w:t>
+      </w:r>
+      <w:proofErr w:type="gramEnd"/>
+      <w:r>
+        <w:t>100),</w:t>
+      </w:r>
+    </w:p>
+    <w:p>
+      <w:pPr>
+        <w:spacing w:after="0" w:line="259" w:lineRule="auto"/>
+        <w:rPr>
+          <w:lang w:val="en-US"/>
+        </w:rPr>
+      </w:pPr>
+      <w:r>
+        <w:t xml:space="preserve">    </w:t>
+      </w:r>
+      <w:proofErr w:type="spellStart"/>
+      <w:r>
+        <w:rPr>
+          <w:lang w:val="en-US"/>
+        </w:rPr>
+        <w:t>id_rol</w:t>
+      </w:r>
+      <w:proofErr w:type="spellEnd"/>
+      <w:r>
+        <w:rPr>
+          <w:lang w:val="en-US"/>
+        </w:rPr>
+        <w:t xml:space="preserve"> INT</w:t>
+      </w:r>
+    </w:p>
+    <w:p>
+      <w:pPr>
+        <w:spacing w:after="0" w:line="259" w:lineRule="auto"/>
+        <w:rPr>
+          <w:lang w:val="en-US"/>
+        </w:rPr>
+      </w:pPr>
+      <w:r>
+        <w:rPr>
+          <w:lang w:val="en-US"/>
+        </w:rPr>
+        <w:t xml:space="preserve">    FOREIGN KEY (</w:t>
+      </w:r>
+      <w:proofErr w:type="spellStart"/>
+      <w:r>
+        <w:rPr>
+          <w:lang w:val="en-US"/>
+        </w:rPr>
+        <w:t>id_rol</w:t>
+      </w:r>
+      <w:proofErr w:type="spellEnd"/>
+      <w:r>
+        <w:rPr>
+          <w:lang w:val="en-US"/>
+        </w:rPr>
+        <w:t xml:space="preserve">) REFERENCES </w:t>
+      </w:r>
+      <w:proofErr w:type="spellStart"/>
+      <w:r>
+        <w:rPr>
+          <w:lang w:val="en-US"/>
+        </w:rPr>
+        <w:t>rol</w:t>
+      </w:r>
+      <w:proofErr w:type="spellEnd"/>
+      <w:r>
+        <w:rPr>
+          <w:lang w:val="en-US"/>
+        </w:rPr>
+        <w:t>(</w:t>
+      </w:r>
+      <w:proofErr w:type="spellStart"/>
+      <w:r>
+        <w:rPr>
+          <w:lang w:val="en-US"/>
+        </w:rPr>
+        <w:t>id_rol</w:t>
+      </w:r>
+      <w:proofErr w:type="spellEnd"/>
+      <w:r>
+        <w:rPr>
+          <w:lang w:val="en-US"/>
+        </w:rPr>
+        <w:t>)</w:t>
+      </w:r>
+    </w:p>
+    <w:p>
+      <w:pPr>
+        <w:spacing w:after="0" w:line="259" w:lineRule="auto"/>
+        <w:rPr>
+          <w:b/>
+          <w:bCs/>
+          <w:lang w:val="en-US"/>
+        </w:rPr>
+      </w:pPr>
+      <w:r>
+        <w:rPr>
+          <w:b/>
+          <w:bCs/>
+          <w:lang w:val="en-US"/>
+        </w:rPr>
+        <w:t>);</w:t>
+      </w:r>
+    </w:p>
+    <w:p>
+      <w:pPr>
+        <w:spacing w:after="0" w:line="259" w:lineRule="auto"/>
+        <w:rPr>
+          <w:lang w:val="en-US"/>
+        </w:rPr>
+      </w:pPr>
+    </w:p>
+    <w:p>
+      <w:pPr>
+        <w:spacing w:after="0" w:line="259" w:lineRule="auto"/>
+        <w:rPr>
+          <w:b/>
+          <w:bCs/>
+          <w:lang w:val="en-US"/>
+        </w:rPr>
+      </w:pPr>
+      <w:r>
+        <w:rPr>
+          <w:b/>
+          <w:bCs/>
           <w:lang w:val="en-US"/>
         </w:rPr>
         <w:lastRenderedPageBreak/>
-        <w:t xml:space="preserve">    FOREIGN KEY (id_rol) REFERENCES rol(id_rol)</w:t>
+        <w:t xml:space="preserve">CREATE TABLE </w:t>
+      </w:r>
+      <w:proofErr w:type="spellStart"/>
+      <w:r>
+        <w:rPr>
+          <w:b/>
+          <w:bCs/>
+          <w:lang w:val="en-US"/>
+        </w:rPr>
+        <w:t>producto</w:t>
+      </w:r>
+      <w:proofErr w:type="spellEnd"/>
+      <w:r>
+        <w:rPr>
+          <w:b/>
+          <w:bCs/>
+          <w:lang w:val="en-US"/>
+        </w:rPr>
+        <w:t xml:space="preserve"> (</w:t>
+      </w:r>
+    </w:p>
+    <w:p>
+      <w:pPr>
+        <w:spacing w:after="0" w:line="259" w:lineRule="auto"/>
+        <w:rPr>
+          <w:lang w:val="en-US"/>
+        </w:rPr>
+      </w:pPr>
+      <w:r>
+        <w:rPr>
+          <w:lang w:val="en-US"/>
+        </w:rPr>
+        <w:t xml:space="preserve">    </w:t>
+      </w:r>
+      <w:proofErr w:type="spellStart"/>
+      <w:r>
+        <w:rPr>
+          <w:lang w:val="en-US"/>
+        </w:rPr>
+        <w:t>id_producto</w:t>
+      </w:r>
+      <w:proofErr w:type="spellEnd"/>
+      <w:r>
+        <w:rPr>
+          <w:lang w:val="en-US"/>
+        </w:rPr>
+        <w:t xml:space="preserve"> INT PRIMARY KEY AUTO_INCREMENT,</w:t>
+      </w:r>
+    </w:p>
+    <w:p>
+      <w:pPr>
+        <w:spacing w:after="0" w:line="259" w:lineRule="auto"/>
+      </w:pPr>
+      <w:r>
+        <w:rPr>
+          <w:lang w:val="en-US"/>
+        </w:rPr>
+        <w:t xml:space="preserve">    </w:t>
+      </w:r>
+      <w:proofErr w:type="spellStart"/>
+      <w:r>
+        <w:t>nombre_producto</w:t>
+      </w:r>
+      <w:proofErr w:type="spellEnd"/>
+      <w:r>
+        <w:t xml:space="preserve"> </w:t>
+      </w:r>
+      <w:proofErr w:type="gramStart"/>
+      <w:r>
+        <w:t>VARCHAR(</w:t>
+      </w:r>
+      <w:proofErr w:type="gramEnd"/>
+      <w:r>
+        <w:t>100),</w:t>
+      </w:r>
+    </w:p>
+    <w:p>
+      <w:pPr>
+        <w:spacing w:after="0" w:line="259" w:lineRule="auto"/>
+        <w:rPr>
+          <w:lang w:val="en-US"/>
+        </w:rPr>
+      </w:pPr>
+      <w:r>
+        <w:t xml:space="preserve">    </w:t>
+      </w:r>
+      <w:proofErr w:type="spellStart"/>
+      <w:r>
+        <w:rPr>
+          <w:lang w:val="en-US"/>
+        </w:rPr>
+        <w:t>descripcion</w:t>
+      </w:r>
+      <w:proofErr w:type="spellEnd"/>
+      <w:r>
+        <w:rPr>
+          <w:lang w:val="en-US"/>
+        </w:rPr>
+        <w:t xml:space="preserve"> TEXT,</w:t>
+      </w:r>
+    </w:p>
+    <w:p>
+      <w:pPr>
+        <w:spacing w:after="0" w:line="259" w:lineRule="auto"/>
+        <w:rPr>
+          <w:lang w:val="en-US"/>
+        </w:rPr>
+      </w:pPr>
+      <w:r>
+        <w:rPr>
+          <w:lang w:val="en-US"/>
+        </w:rPr>
+        <w:t xml:space="preserve">    </w:t>
+      </w:r>
+      <w:proofErr w:type="spellStart"/>
+      <w:r>
+        <w:rPr>
+          <w:lang w:val="en-US"/>
+        </w:rPr>
+        <w:t>categoria</w:t>
+      </w:r>
+      <w:proofErr w:type="spellEnd"/>
+      <w:r>
+        <w:rPr>
+          <w:lang w:val="en-US"/>
+        </w:rPr>
+        <w:t xml:space="preserve"> </w:t>
+      </w:r>
+      <w:proofErr w:type="gramStart"/>
+      <w:r>
+        <w:rPr>
+          <w:lang w:val="en-US"/>
+        </w:rPr>
+        <w:t>VARCHAR(</w:t>
+      </w:r>
+      <w:proofErr w:type="gramEnd"/>
+      <w:r>
+        <w:rPr>
+          <w:lang w:val="en-US"/>
+        </w:rPr>
+        <w:t>50),</w:t>
+      </w:r>
+    </w:p>
+    <w:p>
+      <w:pPr>
+        <w:spacing w:after="0" w:line="259" w:lineRule="auto"/>
+        <w:rPr>
+          <w:lang w:val="en-US"/>
+        </w:rPr>
+      </w:pPr>
+      <w:r>
+        <w:rPr>
+          <w:lang w:val="en-US"/>
+        </w:rPr>
+        <w:t xml:space="preserve">    </w:t>
+      </w:r>
+      <w:proofErr w:type="spellStart"/>
+      <w:r>
+        <w:rPr>
+          <w:lang w:val="en-US"/>
+        </w:rPr>
+        <w:t>precio</w:t>
+      </w:r>
+      <w:proofErr w:type="spellEnd"/>
+      <w:r>
+        <w:rPr>
+          <w:lang w:val="en-US"/>
+        </w:rPr>
+        <w:t xml:space="preserve"> </w:t>
+      </w:r>
+      <w:proofErr w:type="gramStart"/>
+      <w:r>
+        <w:rPr>
+          <w:lang w:val="en-US"/>
+        </w:rPr>
+        <w:t>DECIMAL(</w:t>
+      </w:r>
+      <w:proofErr w:type="gramEnd"/>
+      <w:r>
+        <w:rPr>
+          <w:lang w:val="en-US"/>
+        </w:rPr>
+        <w:t>10,2),</w:t>
+      </w:r>
+    </w:p>
+    <w:p>
+      <w:pPr>
+        <w:spacing w:after="0" w:line="259" w:lineRule="auto"/>
+        <w:rPr>
+          <w:lang w:val="en-US"/>
+        </w:rPr>
+      </w:pPr>
+      <w:r>
+        <w:rPr>
+          <w:lang w:val="en-US"/>
+        </w:rPr>
+        <w:t xml:space="preserve">    </w:t>
+      </w:r>
+      <w:proofErr w:type="spellStart"/>
+      <w:r>
+        <w:rPr>
+          <w:lang w:val="en-US"/>
+        </w:rPr>
+        <w:t>cantidad</w:t>
+      </w:r>
+      <w:proofErr w:type="spellEnd"/>
+      <w:r>
+        <w:rPr>
+          <w:lang w:val="en-US"/>
+        </w:rPr>
+        <w:t xml:space="preserve"> INT</w:t>
       </w:r>
     </w:p>
     <w:p>
@@ -2052,26 +2507,33 @@
           <w:bCs/>
           <w:lang w:val="en-US"/>
         </w:rPr>
-        <w:t>CREATE TABLE producto (</w:t>
-      </w:r>
-    </w:p>
-    <w:p>
-      <w:pPr>
-        <w:spacing w:after="0" w:line="259" w:lineRule="auto"/>
-        <w:rPr>
-          <w:lang w:val="en-US"/>
-        </w:rPr>
-      </w:pPr>
-      <w:r>
-        <w:rPr>
-          <w:lang w:val="en-US"/>
-        </w:rPr>
-        <w:t xml:space="preserve">    id_producto INT PRIMARY KEY AUTO_INCREMENT,</w:t>
-      </w:r>
-    </w:p>
-    <w:p>
-      <w:pPr>
-        <w:spacing w:after="0" w:line="259" w:lineRule="auto"/>
+        <w:t xml:space="preserve">CREATE TABLE </w:t>
+      </w:r>
+      <w:proofErr w:type="spellStart"/>
+      <w:r>
+        <w:rPr>
+          <w:b/>
+          <w:bCs/>
+          <w:lang w:val="en-US"/>
+        </w:rPr>
+        <w:t>servicio</w:t>
+      </w:r>
+      <w:proofErr w:type="spellEnd"/>
+      <w:r>
+        <w:rPr>
+          <w:b/>
+          <w:bCs/>
+          <w:lang w:val="en-US"/>
+        </w:rPr>
+        <w:t xml:space="preserve"> (</w:t>
+      </w:r>
+    </w:p>
+    <w:p>
+      <w:pPr>
+        <w:spacing w:after="0" w:line="259" w:lineRule="auto"/>
+        <w:rPr>
+          <w:lang w:val="en-US"/>
+        </w:rPr>
       </w:pPr>
       <w:r>
         <w:rPr>
@@ -2079,67 +2541,78 @@
         </w:rPr>
         <w:t xml:space="preserve">    </w:t>
       </w:r>
-      <w:r>
-        <w:t>nombre_producto VARCHAR(100) NOT NULL,</w:t>
-      </w:r>
-    </w:p>
-    <w:p>
-      <w:pPr>
-        <w:spacing w:after="0" w:line="259" w:lineRule="auto"/>
-        <w:rPr>
-          <w:lang w:val="en-US"/>
-        </w:rPr>
-      </w:pPr>
-      <w:r>
+      <w:proofErr w:type="spellStart"/>
+      <w:r>
+        <w:rPr>
+          <w:lang w:val="en-US"/>
+        </w:rPr>
+        <w:t>id_servicio</w:t>
+      </w:r>
+      <w:proofErr w:type="spellEnd"/>
+      <w:r>
+        <w:rPr>
+          <w:lang w:val="en-US"/>
+        </w:rPr>
+        <w:t xml:space="preserve"> INT PRIMARY KEY AUTO_INCREMENT,</w:t>
+      </w:r>
+    </w:p>
+    <w:p>
+      <w:pPr>
+        <w:spacing w:after="0" w:line="259" w:lineRule="auto"/>
+      </w:pPr>
+      <w:r>
+        <w:rPr>
+          <w:lang w:val="en-US"/>
+        </w:rPr>
         <w:t xml:space="preserve">    </w:t>
       </w:r>
-      <w:r>
-        <w:rPr>
-          <w:lang w:val="en-US"/>
-        </w:rPr>
-        <w:t>descripcion TEXT,</w:t>
-      </w:r>
-    </w:p>
-    <w:p>
-      <w:pPr>
-        <w:spacing w:after="0" w:line="259" w:lineRule="auto"/>
-        <w:rPr>
-          <w:lang w:val="en-US"/>
-        </w:rPr>
-      </w:pPr>
-      <w:r>
-        <w:rPr>
-          <w:lang w:val="en-US"/>
-        </w:rPr>
-        <w:t xml:space="preserve">    categoria VARCHAR(50) NOT NULL,</w:t>
-      </w:r>
-    </w:p>
-    <w:p>
-      <w:pPr>
-        <w:spacing w:after="0" w:line="259" w:lineRule="auto"/>
-        <w:rPr>
-          <w:lang w:val="en-US"/>
-        </w:rPr>
-      </w:pPr>
-      <w:r>
-        <w:rPr>
-          <w:lang w:val="en-US"/>
-        </w:rPr>
-        <w:t xml:space="preserve">    precio DECIMAL(10,2) NOT NULL,</w:t>
-      </w:r>
-    </w:p>
-    <w:p>
-      <w:pPr>
-        <w:spacing w:after="0" w:line="259" w:lineRule="auto"/>
-        <w:rPr>
-          <w:lang w:val="en-US"/>
-        </w:rPr>
-      </w:pPr>
-      <w:r>
-        <w:rPr>
-          <w:lang w:val="en-US"/>
-        </w:rPr>
-        <w:t xml:space="preserve">    cantidad INT NOT NULL DEFAULT 0</w:t>
+      <w:proofErr w:type="spellStart"/>
+      <w:r>
+        <w:t>nombre_servicio</w:t>
+      </w:r>
+      <w:proofErr w:type="spellEnd"/>
+      <w:r>
+        <w:t xml:space="preserve"> </w:t>
+      </w:r>
+      <w:proofErr w:type="gramStart"/>
+      <w:r>
+        <w:t>VARCHAR(</w:t>
+      </w:r>
+      <w:proofErr w:type="gramEnd"/>
+      <w:r>
+        <w:t>100),</w:t>
+      </w:r>
+    </w:p>
+    <w:p>
+      <w:pPr>
+        <w:spacing w:after="0" w:line="259" w:lineRule="auto"/>
+      </w:pPr>
+      <w:r>
+        <w:t xml:space="preserve">    </w:t>
+      </w:r>
+      <w:proofErr w:type="spellStart"/>
+      <w:r>
+        <w:t>descripcion</w:t>
+      </w:r>
+      <w:proofErr w:type="spellEnd"/>
+      <w:r>
+        <w:t xml:space="preserve"> TEXT,</w:t>
+      </w:r>
+    </w:p>
+    <w:p>
+      <w:pPr>
+        <w:spacing w:after="0" w:line="259" w:lineRule="auto"/>
+      </w:pPr>
+      <w:r>
+        <w:t xml:space="preserve">    precio </w:t>
+      </w:r>
+      <w:proofErr w:type="gramStart"/>
+      <w:r>
+        <w:t>DECIMAL(</w:t>
+      </w:r>
+      <w:proofErr w:type="gramEnd"/>
+      <w:r>
+        <w:t>10,2)</w:t>
       </w:r>
     </w:p>
     <w:p>
@@ -2183,26 +2656,33 @@
           <w:bCs/>
           <w:lang w:val="en-US"/>
         </w:rPr>
-        <w:t>CREATE TABLE servicio (</w:t>
-      </w:r>
-    </w:p>
-    <w:p>
-      <w:pPr>
-        <w:spacing w:after="0" w:line="259" w:lineRule="auto"/>
-        <w:rPr>
-          <w:lang w:val="en-US"/>
-        </w:rPr>
-      </w:pPr>
-      <w:r>
-        <w:rPr>
-          <w:lang w:val="en-US"/>
-        </w:rPr>
-        <w:t xml:space="preserve">    id_servicio INT PRIMARY KEY AUTO_INCREMENT,</w:t>
-      </w:r>
-    </w:p>
-    <w:p>
-      <w:pPr>
-        <w:spacing w:after="0" w:line="259" w:lineRule="auto"/>
+        <w:t xml:space="preserve">CREATE TABLE </w:t>
+      </w:r>
+      <w:proofErr w:type="spellStart"/>
+      <w:r>
+        <w:rPr>
+          <w:b/>
+          <w:bCs/>
+          <w:lang w:val="en-US"/>
+        </w:rPr>
+        <w:t>venta</w:t>
+      </w:r>
+      <w:proofErr w:type="spellEnd"/>
+      <w:r>
+        <w:rPr>
+          <w:b/>
+          <w:bCs/>
+          <w:lang w:val="en-US"/>
+        </w:rPr>
+        <w:t xml:space="preserve"> (</w:t>
+      </w:r>
+    </w:p>
+    <w:p>
+      <w:pPr>
+        <w:spacing w:after="0" w:line="259" w:lineRule="auto"/>
+        <w:rPr>
+          <w:lang w:val="en-US"/>
+        </w:rPr>
       </w:pPr>
       <w:r>
         <w:rPr>
@@ -2210,24 +2690,130 @@
         </w:rPr>
         <w:t xml:space="preserve">    </w:t>
       </w:r>
-      <w:r>
-        <w:t>nombre_servicio VARCHAR(100) NOT NULL,</w:t>
-      </w:r>
-    </w:p>
-    <w:p>
-      <w:pPr>
-        <w:spacing w:after="0" w:line="259" w:lineRule="auto"/>
-      </w:pPr>
-      <w:r>
-        <w:t xml:space="preserve">    descripcion TEXT,</w:t>
-      </w:r>
-    </w:p>
-    <w:p>
-      <w:pPr>
-        <w:spacing w:after="0" w:line="259" w:lineRule="auto"/>
-      </w:pPr>
-      <w:r>
-        <w:t xml:space="preserve">    precio DECIMAL(10,2) NOT NULL</w:t>
+      <w:proofErr w:type="spellStart"/>
+      <w:r>
+        <w:rPr>
+          <w:lang w:val="en-US"/>
+        </w:rPr>
+        <w:t>id_venta</w:t>
+      </w:r>
+      <w:proofErr w:type="spellEnd"/>
+      <w:r>
+        <w:rPr>
+          <w:lang w:val="en-US"/>
+        </w:rPr>
+        <w:t xml:space="preserve"> INT PRIMARY KEY AUTO_INCREMENT,</w:t>
+      </w:r>
+    </w:p>
+    <w:p>
+      <w:pPr>
+        <w:spacing w:after="0" w:line="259" w:lineRule="auto"/>
+      </w:pPr>
+      <w:r>
+        <w:t xml:space="preserve">    </w:t>
+      </w:r>
+      <w:proofErr w:type="spellStart"/>
+      <w:r>
+        <w:t>id_usuario</w:t>
+      </w:r>
+      <w:proofErr w:type="spellEnd"/>
+      <w:r>
+        <w:t xml:space="preserve"> INT,</w:t>
+      </w:r>
+    </w:p>
+    <w:p>
+      <w:pPr>
+        <w:spacing w:after="0" w:line="259" w:lineRule="auto"/>
+      </w:pPr>
+      <w:r>
+        <w:t xml:space="preserve">    fecha DATETIME,</w:t>
+      </w:r>
+    </w:p>
+    <w:p>
+      <w:pPr>
+        <w:spacing w:after="0" w:line="259" w:lineRule="auto"/>
+        <w:rPr>
+          <w:lang w:val="en-US"/>
+        </w:rPr>
+      </w:pPr>
+      <w:r>
+        <w:t xml:space="preserve">    </w:t>
+      </w:r>
+      <w:r>
+        <w:rPr>
+          <w:lang w:val="en-US"/>
+        </w:rPr>
+        <w:t xml:space="preserve">total </w:t>
+      </w:r>
+      <w:proofErr w:type="gramStart"/>
+      <w:r>
+        <w:rPr>
+          <w:lang w:val="en-US"/>
+        </w:rPr>
+        <w:t>DECIMAL(</w:t>
+      </w:r>
+      <w:proofErr w:type="gramEnd"/>
+      <w:r>
+        <w:rPr>
+          <w:lang w:val="en-US"/>
+        </w:rPr>
+        <w:t>10,2),</w:t>
+      </w:r>
+    </w:p>
+    <w:p>
+      <w:pPr>
+        <w:spacing w:after="0" w:line="259" w:lineRule="auto"/>
+        <w:rPr>
+          <w:lang w:val="en-US"/>
+        </w:rPr>
+      </w:pPr>
+      <w:r>
+        <w:rPr>
+          <w:lang w:val="en-US"/>
+        </w:rPr>
+        <w:t xml:space="preserve">    FOREIGN KEY (</w:t>
+      </w:r>
+      <w:proofErr w:type="spellStart"/>
+      <w:r>
+        <w:rPr>
+          <w:lang w:val="en-US"/>
+        </w:rPr>
+        <w:t>id_usuario</w:t>
+      </w:r>
+      <w:proofErr w:type="spellEnd"/>
+      <w:r>
+        <w:rPr>
+          <w:lang w:val="en-US"/>
+        </w:rPr>
+        <w:t xml:space="preserve">) REFERENCES </w:t>
+      </w:r>
+      <w:proofErr w:type="spellStart"/>
+      <w:r>
+        <w:rPr>
+          <w:lang w:val="en-US"/>
+        </w:rPr>
+        <w:t>usuario</w:t>
+      </w:r>
+      <w:proofErr w:type="spellEnd"/>
+      <w:r>
+        <w:rPr>
+          <w:lang w:val="en-US"/>
+        </w:rPr>
+        <w:t>(</w:t>
+      </w:r>
+      <w:proofErr w:type="spellStart"/>
+      <w:r>
+        <w:rPr>
+          <w:lang w:val="en-US"/>
+        </w:rPr>
+        <w:t>id_usuario</w:t>
+      </w:r>
+      <w:proofErr w:type="spellEnd"/>
+      <w:r>
+        <w:rPr>
+          <w:lang w:val="en-US"/>
+        </w:rPr>
+        <w:t>)</w:t>
       </w:r>
     </w:p>
     <w:p>
@@ -2271,77 +2857,291 @@
           <w:bCs/>
           <w:lang w:val="en-US"/>
         </w:rPr>
-        <w:t>CREATE TABLE venta (</w:t>
-      </w:r>
-    </w:p>
-    <w:p>
-      <w:pPr>
-        <w:spacing w:after="0" w:line="259" w:lineRule="auto"/>
-        <w:rPr>
-          <w:lang w:val="en-US"/>
-        </w:rPr>
-      </w:pPr>
-      <w:r>
-        <w:rPr>
-          <w:lang w:val="en-US"/>
-        </w:rPr>
-        <w:t xml:space="preserve">    id_venta INT PRIMARY KEY AUTO_INCREMENT,</w:t>
-      </w:r>
-    </w:p>
-    <w:p>
-      <w:pPr>
-        <w:spacing w:after="0" w:line="259" w:lineRule="auto"/>
-        <w:rPr>
-          <w:lang w:val="en-US"/>
-        </w:rPr>
-      </w:pPr>
-      <w:r>
-        <w:rPr>
-          <w:lang w:val="en-US"/>
-        </w:rPr>
-        <w:t xml:space="preserve">    id_usuario INT NOT NULL,</w:t>
-      </w:r>
-    </w:p>
-    <w:p>
-      <w:pPr>
-        <w:spacing w:after="0" w:line="259" w:lineRule="auto"/>
-        <w:rPr>
-          <w:lang w:val="en-US"/>
-        </w:rPr>
-      </w:pPr>
-      <w:r>
-        <w:rPr>
-          <w:lang w:val="en-US"/>
-        </w:rPr>
-        <w:t xml:space="preserve">    fecha DATETIME NOT NULL DEFAULT CURRENT_TIMESTAMP,</w:t>
-      </w:r>
-    </w:p>
-    <w:p>
-      <w:pPr>
-        <w:spacing w:after="0" w:line="259" w:lineRule="auto"/>
-        <w:rPr>
-          <w:lang w:val="en-US"/>
-        </w:rPr>
-      </w:pPr>
-      <w:r>
-        <w:rPr>
-          <w:lang w:val="en-US"/>
-        </w:rPr>
-        <w:t xml:space="preserve">    total DECIMAL(10,2) NOT NULL,</w:t>
-      </w:r>
-    </w:p>
-    <w:p>
-      <w:pPr>
-        <w:spacing w:after="0" w:line="259" w:lineRule="auto"/>
-        <w:rPr>
-          <w:lang w:val="en-US"/>
-        </w:rPr>
-      </w:pPr>
-      <w:r>
-        <w:rPr>
-          <w:lang w:val="en-US"/>
-        </w:rPr>
-        <w:t xml:space="preserve">    FOREIGN KEY (id_usuario) REFERENCES usuario(id_usuario)</w:t>
+        <w:t xml:space="preserve">CREATE TABLE </w:t>
+      </w:r>
+      <w:proofErr w:type="spellStart"/>
+      <w:r>
+        <w:rPr>
+          <w:b/>
+          <w:bCs/>
+          <w:lang w:val="en-US"/>
+        </w:rPr>
+        <w:t>detalleventa</w:t>
+      </w:r>
+      <w:proofErr w:type="spellEnd"/>
+      <w:r>
+        <w:rPr>
+          <w:b/>
+          <w:bCs/>
+          <w:lang w:val="en-US"/>
+        </w:rPr>
+        <w:t xml:space="preserve"> (</w:t>
+      </w:r>
+    </w:p>
+    <w:p>
+      <w:pPr>
+        <w:spacing w:after="0" w:line="259" w:lineRule="auto"/>
+        <w:rPr>
+          <w:lang w:val="en-US"/>
+        </w:rPr>
+      </w:pPr>
+      <w:r>
+        <w:rPr>
+          <w:lang w:val="en-US"/>
+        </w:rPr>
+        <w:t xml:space="preserve">    </w:t>
+      </w:r>
+      <w:proofErr w:type="spellStart"/>
+      <w:r>
+        <w:rPr>
+          <w:lang w:val="en-US"/>
+        </w:rPr>
+        <w:t>id_detalle</w:t>
+      </w:r>
+      <w:proofErr w:type="spellEnd"/>
+      <w:r>
+        <w:rPr>
+          <w:lang w:val="en-US"/>
+        </w:rPr>
+        <w:t xml:space="preserve"> INT PRIMARY KEY AUTO_INCREMENT,</w:t>
+      </w:r>
+    </w:p>
+    <w:p>
+      <w:pPr>
+        <w:spacing w:after="0" w:line="259" w:lineRule="auto"/>
+        <w:rPr>
+          <w:lang w:val="en-US"/>
+        </w:rPr>
+      </w:pPr>
+      <w:r>
+        <w:rPr>
+          <w:lang w:val="en-US"/>
+        </w:rPr>
+        <w:t xml:space="preserve">    </w:t>
+      </w:r>
+      <w:proofErr w:type="spellStart"/>
+      <w:r>
+        <w:rPr>
+          <w:lang w:val="en-US"/>
+        </w:rPr>
+        <w:t>id_venta</w:t>
+      </w:r>
+      <w:proofErr w:type="spellEnd"/>
+      <w:r>
+        <w:rPr>
+          <w:lang w:val="en-US"/>
+        </w:rPr>
+        <w:t xml:space="preserve"> INT,</w:t>
+      </w:r>
+    </w:p>
+    <w:p>
+      <w:pPr>
+        <w:spacing w:after="0" w:line="259" w:lineRule="auto"/>
+        <w:rPr>
+          <w:lang w:val="en-US"/>
+        </w:rPr>
+      </w:pPr>
+      <w:r>
+        <w:rPr>
+          <w:lang w:val="en-US"/>
+        </w:rPr>
+        <w:t xml:space="preserve">    </w:t>
+      </w:r>
+      <w:proofErr w:type="spellStart"/>
+      <w:r>
+        <w:rPr>
+          <w:lang w:val="en-US"/>
+        </w:rPr>
+        <w:t>id_producto</w:t>
+      </w:r>
+      <w:proofErr w:type="spellEnd"/>
+      <w:r>
+        <w:rPr>
+          <w:lang w:val="en-US"/>
+        </w:rPr>
+        <w:t xml:space="preserve"> INT,</w:t>
+      </w:r>
+    </w:p>
+    <w:p>
+      <w:pPr>
+        <w:spacing w:after="0" w:line="259" w:lineRule="auto"/>
+        <w:rPr>
+          <w:lang w:val="en-US"/>
+        </w:rPr>
+      </w:pPr>
+      <w:r>
+        <w:rPr>
+          <w:lang w:val="en-US"/>
+        </w:rPr>
+        <w:t xml:space="preserve">    </w:t>
+      </w:r>
+      <w:proofErr w:type="spellStart"/>
+      <w:r>
+        <w:rPr>
+          <w:lang w:val="en-US"/>
+        </w:rPr>
+        <w:t>cantidad</w:t>
+      </w:r>
+      <w:proofErr w:type="spellEnd"/>
+      <w:r>
+        <w:rPr>
+          <w:lang w:val="en-US"/>
+        </w:rPr>
+        <w:t xml:space="preserve"> INT,</w:t>
+      </w:r>
+    </w:p>
+    <w:p>
+      <w:pPr>
+        <w:spacing w:after="0" w:line="259" w:lineRule="auto"/>
+        <w:rPr>
+          <w:lang w:val="en-US"/>
+        </w:rPr>
+      </w:pPr>
+      <w:r>
+        <w:rPr>
+          <w:lang w:val="en-US"/>
+        </w:rPr>
+        <w:t xml:space="preserve">    </w:t>
+      </w:r>
+      <w:proofErr w:type="spellStart"/>
+      <w:r>
+        <w:rPr>
+          <w:lang w:val="en-US"/>
+        </w:rPr>
+        <w:t>precio_unitario</w:t>
+      </w:r>
+      <w:proofErr w:type="spellEnd"/>
+      <w:r>
+        <w:rPr>
+          <w:lang w:val="en-US"/>
+        </w:rPr>
+        <w:t xml:space="preserve"> </w:t>
+      </w:r>
+      <w:proofErr w:type="gramStart"/>
+      <w:r>
+        <w:rPr>
+          <w:lang w:val="en-US"/>
+        </w:rPr>
+        <w:t>DECIMAL(</w:t>
+      </w:r>
+      <w:proofErr w:type="gramEnd"/>
+      <w:r>
+        <w:rPr>
+          <w:lang w:val="en-US"/>
+        </w:rPr>
+        <w:t>10,2),</w:t>
+      </w:r>
+    </w:p>
+    <w:p>
+      <w:pPr>
+        <w:spacing w:after="0" w:line="259" w:lineRule="auto"/>
+        <w:rPr>
+          <w:lang w:val="en-US"/>
+        </w:rPr>
+      </w:pPr>
+      <w:r>
+        <w:rPr>
+          <w:lang w:val="en-US"/>
+        </w:rPr>
+        <w:t xml:space="preserve">    FOREIGN KEY (</w:t>
+      </w:r>
+      <w:proofErr w:type="spellStart"/>
+      <w:r>
+        <w:rPr>
+          <w:lang w:val="en-US"/>
+        </w:rPr>
+        <w:t>id_venta</w:t>
+      </w:r>
+      <w:proofErr w:type="spellEnd"/>
+      <w:r>
+        <w:rPr>
+          <w:lang w:val="en-US"/>
+        </w:rPr>
+        <w:t xml:space="preserve">) REFERENCES </w:t>
+      </w:r>
+      <w:proofErr w:type="spellStart"/>
+      <w:r>
+        <w:rPr>
+          <w:lang w:val="en-US"/>
+        </w:rPr>
+        <w:t>venta</w:t>
+      </w:r>
+      <w:proofErr w:type="spellEnd"/>
+      <w:r>
+        <w:rPr>
+          <w:lang w:val="en-US"/>
+        </w:rPr>
+        <w:t>(</w:t>
+      </w:r>
+      <w:proofErr w:type="spellStart"/>
+      <w:r>
+        <w:rPr>
+          <w:lang w:val="en-US"/>
+        </w:rPr>
+        <w:t>id_venta</w:t>
+      </w:r>
+      <w:proofErr w:type="spellEnd"/>
+      <w:r>
+        <w:rPr>
+          <w:lang w:val="en-US"/>
+        </w:rPr>
+        <w:t>),</w:t>
+      </w:r>
+    </w:p>
+    <w:p>
+      <w:pPr>
+        <w:spacing w:after="0" w:line="259" w:lineRule="auto"/>
+        <w:rPr>
+          <w:lang w:val="en-US"/>
+        </w:rPr>
+      </w:pPr>
+      <w:r>
+        <w:rPr>
+          <w:lang w:val="en-US"/>
+        </w:rPr>
+        <w:t xml:space="preserve">    FOREIGN KEY (</w:t>
+      </w:r>
+      <w:proofErr w:type="spellStart"/>
+      <w:r>
+        <w:rPr>
+          <w:lang w:val="en-US"/>
+        </w:rPr>
+        <w:t>id_producto</w:t>
+      </w:r>
+      <w:proofErr w:type="spellEnd"/>
+      <w:r>
+        <w:rPr>
+          <w:lang w:val="en-US"/>
+        </w:rPr>
+        <w:t xml:space="preserve">) REFERENCES </w:t>
+      </w:r>
+      <w:proofErr w:type="spellStart"/>
+      <w:r>
+        <w:rPr>
+          <w:lang w:val="en-US"/>
+        </w:rPr>
+        <w:t>producto</w:t>
+      </w:r>
+      <w:proofErr w:type="spellEnd"/>
+      <w:r>
+        <w:rPr>
+          <w:lang w:val="en-US"/>
+        </w:rPr>
+        <w:t>(</w:t>
+      </w:r>
+      <w:proofErr w:type="spellStart"/>
+      <w:r>
+        <w:rPr>
+          <w:lang w:val="en-US"/>
+        </w:rPr>
+        <w:t>id_producto</w:t>
+      </w:r>
+      <w:proofErr w:type="spellEnd"/>
+      <w:r>
+        <w:rPr>
+          <w:lang w:val="en-US"/>
+        </w:rPr>
+        <w:t>)</w:t>
       </w:r>
     </w:p>
     <w:p>
@@ -2385,63 +3185,25 @@
           <w:bCs/>
           <w:lang w:val="en-US"/>
         </w:rPr>
-        <w:t>CREATE TABLE detalleventa (</w:t>
-      </w:r>
-    </w:p>
-    <w:p>
-      <w:pPr>
-        <w:spacing w:after="0" w:line="259" w:lineRule="auto"/>
-        <w:rPr>
-          <w:lang w:val="en-US"/>
-        </w:rPr>
-      </w:pPr>
-      <w:r>
-        <w:rPr>
-          <w:lang w:val="en-US"/>
-        </w:rPr>
-        <w:t xml:space="preserve">    id_detalle INT PRIMARY KEY AUTO_INCREMENT,</w:t>
-      </w:r>
-    </w:p>
-    <w:p>
-      <w:pPr>
-        <w:spacing w:after="0" w:line="259" w:lineRule="auto"/>
-        <w:rPr>
-          <w:lang w:val="en-US"/>
-        </w:rPr>
-      </w:pPr>
-      <w:r>
-        <w:rPr>
-          <w:lang w:val="en-US"/>
-        </w:rPr>
-        <w:t xml:space="preserve">    id_venta INT,</w:t>
-      </w:r>
-    </w:p>
-    <w:p>
-      <w:pPr>
-        <w:spacing w:after="0" w:line="259" w:lineRule="auto"/>
-        <w:rPr>
-          <w:lang w:val="en-US"/>
-        </w:rPr>
-      </w:pPr>
-      <w:r>
-        <w:rPr>
-          <w:lang w:val="en-US"/>
-        </w:rPr>
-        <w:t xml:space="preserve">    id_producto INT,</w:t>
-      </w:r>
-    </w:p>
-    <w:p>
-      <w:pPr>
-        <w:spacing w:after="0" w:line="259" w:lineRule="auto"/>
-        <w:rPr>
-          <w:lang w:val="en-US"/>
-        </w:rPr>
-      </w:pPr>
-      <w:r>
-        <w:rPr>
-          <w:lang w:val="en-US"/>
-        </w:rPr>
-        <w:t xml:space="preserve">    cantidad INT,</w:t>
+        <w:t xml:space="preserve">CREATE TABLE </w:t>
+      </w:r>
+      <w:proofErr w:type="spellStart"/>
+      <w:r>
+        <w:rPr>
+          <w:b/>
+          <w:bCs/>
+          <w:lang w:val="en-US"/>
+        </w:rPr>
+        <w:t>servicioadquirido</w:t>
+      </w:r>
+      <w:proofErr w:type="spellEnd"/>
+      <w:r>
+        <w:rPr>
+          <w:b/>
+          <w:bCs/>
+          <w:lang w:val="en-US"/>
+        </w:rPr>
+        <w:t xml:space="preserve"> (</w:t>
       </w:r>
     </w:p>
     <w:p>
@@ -2457,39 +3219,166 @@
         </w:rPr>
         <w:t xml:space="preserve">    </w:t>
       </w:r>
-      <w:r>
-        <w:rPr>
-          <w:lang w:val="en-US"/>
-        </w:rPr>
-        <w:t>precio_unitario DECIMAL(10,2),</w:t>
-      </w:r>
-    </w:p>
-    <w:p>
-      <w:pPr>
-        <w:spacing w:after="0" w:line="259" w:lineRule="auto"/>
-        <w:rPr>
-          <w:lang w:val="en-US"/>
-        </w:rPr>
-      </w:pPr>
-      <w:r>
-        <w:rPr>
-          <w:lang w:val="en-US"/>
-        </w:rPr>
-        <w:t xml:space="preserve">    FOREIGN KEY (id_venta) REFERENCES venta(id_venta),</w:t>
-      </w:r>
-    </w:p>
-    <w:p>
-      <w:pPr>
-        <w:spacing w:after="0" w:line="259" w:lineRule="auto"/>
-        <w:rPr>
-          <w:lang w:val="en-US"/>
-        </w:rPr>
-      </w:pPr>
-      <w:r>
-        <w:rPr>
-          <w:lang w:val="en-US"/>
-        </w:rPr>
-        <w:t xml:space="preserve">    FOREIGN KEY (id_producto) REFERENCES producto(id_producto)</w:t>
+      <w:proofErr w:type="spellStart"/>
+      <w:r>
+        <w:rPr>
+          <w:lang w:val="en-US"/>
+        </w:rPr>
+        <w:t>id_servicio_adquirido</w:t>
+      </w:r>
+      <w:proofErr w:type="spellEnd"/>
+      <w:r>
+        <w:rPr>
+          <w:lang w:val="en-US"/>
+        </w:rPr>
+        <w:t xml:space="preserve"> INT PRIMARY KEY AUTO_INCREMENT,</w:t>
+      </w:r>
+    </w:p>
+    <w:p>
+      <w:pPr>
+        <w:spacing w:after="0" w:line="259" w:lineRule="auto"/>
+      </w:pPr>
+      <w:r>
+        <w:t xml:space="preserve">    </w:t>
+      </w:r>
+      <w:proofErr w:type="spellStart"/>
+      <w:r>
+        <w:t>id_venta</w:t>
+      </w:r>
+      <w:proofErr w:type="spellEnd"/>
+      <w:r>
+        <w:t xml:space="preserve"> INT,</w:t>
+      </w:r>
+    </w:p>
+    <w:p>
+      <w:pPr>
+        <w:spacing w:after="0" w:line="259" w:lineRule="auto"/>
+      </w:pPr>
+      <w:r>
+        <w:t xml:space="preserve">    </w:t>
+      </w:r>
+      <w:proofErr w:type="spellStart"/>
+      <w:r>
+        <w:t>id_servicio</w:t>
+      </w:r>
+      <w:proofErr w:type="spellEnd"/>
+      <w:r>
+        <w:t xml:space="preserve"> INT,</w:t>
+      </w:r>
+    </w:p>
+    <w:p>
+      <w:pPr>
+        <w:spacing w:after="0" w:line="259" w:lineRule="auto"/>
+        <w:rPr>
+          <w:lang w:val="en-US"/>
+        </w:rPr>
+      </w:pPr>
+      <w:r>
+        <w:t xml:space="preserve">    </w:t>
+      </w:r>
+      <w:r>
+        <w:rPr>
+          <w:lang w:val="en-US"/>
+        </w:rPr>
+        <w:t>FOREIGN KEY (</w:t>
+      </w:r>
+      <w:proofErr w:type="spellStart"/>
+      <w:r>
+        <w:rPr>
+          <w:lang w:val="en-US"/>
+        </w:rPr>
+        <w:t>id_venta</w:t>
+      </w:r>
+      <w:proofErr w:type="spellEnd"/>
+      <w:r>
+        <w:rPr>
+          <w:lang w:val="en-US"/>
+        </w:rPr>
+        <w:t xml:space="preserve">) REFERENCES </w:t>
+      </w:r>
+      <w:proofErr w:type="spellStart"/>
+      <w:r>
+        <w:rPr>
+          <w:lang w:val="en-US"/>
+        </w:rPr>
+        <w:t>venta</w:t>
+      </w:r>
+      <w:proofErr w:type="spellEnd"/>
+      <w:r>
+        <w:rPr>
+          <w:lang w:val="en-US"/>
+        </w:rPr>
+        <w:t>(</w:t>
+      </w:r>
+      <w:proofErr w:type="spellStart"/>
+      <w:r>
+        <w:rPr>
+          <w:lang w:val="en-US"/>
+        </w:rPr>
+        <w:t>id_venta</w:t>
+      </w:r>
+      <w:proofErr w:type="spellEnd"/>
+      <w:r>
+        <w:rPr>
+          <w:lang w:val="en-US"/>
+        </w:rPr>
+        <w:t>),</w:t>
+      </w:r>
+    </w:p>
+    <w:p>
+      <w:pPr>
+        <w:spacing w:after="0" w:line="259" w:lineRule="auto"/>
+        <w:rPr>
+          <w:lang w:val="en-US"/>
+        </w:rPr>
+      </w:pPr>
+      <w:r>
+        <w:rPr>
+          <w:lang w:val="en-US"/>
+        </w:rPr>
+        <w:t xml:space="preserve">    FOREIGN KEY (</w:t>
+      </w:r>
+      <w:proofErr w:type="spellStart"/>
+      <w:r>
+        <w:rPr>
+          <w:lang w:val="en-US"/>
+        </w:rPr>
+        <w:t>id_servicio</w:t>
+      </w:r>
+      <w:proofErr w:type="spellEnd"/>
+      <w:r>
+        <w:rPr>
+          <w:lang w:val="en-US"/>
+        </w:rPr>
+        <w:t xml:space="preserve">) REFERENCES </w:t>
+      </w:r>
+      <w:proofErr w:type="spellStart"/>
+      <w:r>
+        <w:rPr>
+          <w:lang w:val="en-US"/>
+        </w:rPr>
+        <w:t>servicio</w:t>
+      </w:r>
+      <w:proofErr w:type="spellEnd"/>
+      <w:r>
+        <w:rPr>
+          <w:lang w:val="en-US"/>
+        </w:rPr>
+        <w:t>(</w:t>
+      </w:r>
+      <w:proofErr w:type="spellStart"/>
+      <w:r>
+        <w:rPr>
+          <w:lang w:val="en-US"/>
+        </w:rPr>
+        <w:t>id_servicio</w:t>
+      </w:r>
+      <w:proofErr w:type="spellEnd"/>
+      <w:r>
+        <w:rPr>
+          <w:lang w:val="en-US"/>
+        </w:rPr>
+        <w:t>)</w:t>
       </w:r>
     </w:p>
     <w:p>
@@ -2533,84 +3422,130 @@
           <w:bCs/>
           <w:lang w:val="en-US"/>
         </w:rPr>
-        <w:t>CREATE TABLE servicioadquirido (</w:t>
-      </w:r>
-    </w:p>
-    <w:p>
-      <w:pPr>
-        <w:spacing w:after="0" w:line="259" w:lineRule="auto"/>
-        <w:rPr>
-          <w:lang w:val="en-US"/>
-        </w:rPr>
-      </w:pPr>
-      <w:r>
-        <w:rPr>
-          <w:lang w:val="en-US"/>
-        </w:rPr>
-        <w:t xml:space="preserve">    id_servicio_adquirido INT PRIMARY KEY AUTO_INCREMENT,</w:t>
-      </w:r>
-    </w:p>
-    <w:p>
-      <w:pPr>
-        <w:spacing w:after="0" w:line="259" w:lineRule="auto"/>
-      </w:pPr>
-      <w:r>
-        <w:t xml:space="preserve">    id_venta INT,</w:t>
-      </w:r>
-    </w:p>
-    <w:p>
-      <w:pPr>
-        <w:spacing w:after="0" w:line="259" w:lineRule="auto"/>
-      </w:pPr>
-      <w:r>
-        <w:t xml:space="preserve">    id_servicio INT,</w:t>
-      </w:r>
-    </w:p>
-    <w:p>
-      <w:pPr>
-        <w:spacing w:after="0" w:line="259" w:lineRule="auto"/>
-        <w:rPr>
-          <w:lang w:val="en-US"/>
-        </w:rPr>
-      </w:pPr>
-      <w:r>
+        <w:t xml:space="preserve">CREATE TABLE </w:t>
+      </w:r>
+      <w:proofErr w:type="spellStart"/>
+      <w:r>
+        <w:rPr>
+          <w:b/>
+          <w:bCs/>
+          <w:lang w:val="en-US"/>
+        </w:rPr>
+        <w:t>expediente</w:t>
+      </w:r>
+      <w:proofErr w:type="spellEnd"/>
+      <w:r>
+        <w:rPr>
+          <w:b/>
+          <w:bCs/>
+          <w:lang w:val="en-US"/>
+        </w:rPr>
+        <w:t xml:space="preserve"> (</w:t>
+      </w:r>
+    </w:p>
+    <w:p>
+      <w:pPr>
+        <w:spacing w:after="0" w:line="259" w:lineRule="auto"/>
+        <w:rPr>
+          <w:lang w:val="en-US"/>
+        </w:rPr>
+      </w:pPr>
+      <w:r>
+        <w:rPr>
+          <w:lang w:val="en-US"/>
+        </w:rPr>
         <w:t xml:space="preserve">    </w:t>
       </w:r>
-      <w:r>
-        <w:rPr>
-          <w:lang w:val="en-US"/>
-        </w:rPr>
-        <w:t>FOREIGN KEY (id_venta) REFERENCES venta(id_venta),</w:t>
-      </w:r>
-    </w:p>
-    <w:p>
-      <w:pPr>
-        <w:spacing w:after="0" w:line="259" w:lineRule="auto"/>
-        <w:rPr>
-          <w:lang w:val="en-US"/>
-        </w:rPr>
-      </w:pPr>
-      <w:r>
-        <w:rPr>
-          <w:lang w:val="en-US"/>
-        </w:rPr>
-        <w:t xml:space="preserve">    FOREIGN KEY (id_servicio) REFERENCES servicio(id_servicio)</w:t>
-      </w:r>
-    </w:p>
-    <w:p>
-      <w:pPr>
-        <w:spacing w:after="0" w:line="259" w:lineRule="auto"/>
-        <w:rPr>
-          <w:b/>
-          <w:bCs/>
-          <w:lang w:val="en-US"/>
-        </w:rPr>
-      </w:pPr>
-      <w:r>
-        <w:rPr>
-          <w:b/>
-          <w:bCs/>
-          <w:lang w:val="en-US"/>
+      <w:proofErr w:type="spellStart"/>
+      <w:r>
+        <w:rPr>
+          <w:lang w:val="en-US"/>
+        </w:rPr>
+        <w:t>id_Expediente</w:t>
+      </w:r>
+      <w:proofErr w:type="spellEnd"/>
+      <w:r>
+        <w:rPr>
+          <w:lang w:val="en-US"/>
+        </w:rPr>
+        <w:t xml:space="preserve"> INT PRIMARY KEY AUTO_INCREMENT,</w:t>
+      </w:r>
+    </w:p>
+    <w:p>
+      <w:pPr>
+        <w:spacing w:after="0" w:line="259" w:lineRule="auto"/>
+      </w:pPr>
+      <w:r>
+        <w:rPr>
+          <w:lang w:val="en-US"/>
+        </w:rPr>
+        <w:t xml:space="preserve">    </w:t>
+      </w:r>
+      <w:r>
+        <w:t xml:space="preserve">nombre </w:t>
+      </w:r>
+      <w:proofErr w:type="gramStart"/>
+      <w:r>
+        <w:t>VARCHAR(</w:t>
+      </w:r>
+      <w:proofErr w:type="gramEnd"/>
+      <w:r>
+        <w:t>100),</w:t>
+      </w:r>
+    </w:p>
+    <w:p>
+      <w:pPr>
+        <w:spacing w:after="0" w:line="259" w:lineRule="auto"/>
+      </w:pPr>
+      <w:r>
+        <w:t xml:space="preserve">    </w:t>
+      </w:r>
+      <w:proofErr w:type="spellStart"/>
+      <w:r>
+        <w:t>telefono</w:t>
+      </w:r>
+      <w:proofErr w:type="spellEnd"/>
+      <w:r>
+        <w:t xml:space="preserve"> </w:t>
+      </w:r>
+      <w:proofErr w:type="gramStart"/>
+      <w:r>
+        <w:t>VARCHAR(</w:t>
+      </w:r>
+      <w:proofErr w:type="gramEnd"/>
+      <w:r>
+        <w:t>15),</w:t>
+      </w:r>
+    </w:p>
+    <w:p>
+      <w:pPr>
+        <w:spacing w:after="0" w:line="259" w:lineRule="auto"/>
+      </w:pPr>
+      <w:r>
+        <w:lastRenderedPageBreak/>
+        <w:t xml:space="preserve">    historial </w:t>
+      </w:r>
+      <w:proofErr w:type="gramStart"/>
+      <w:r>
+        <w:t>VARCHAR(</w:t>
+      </w:r>
+      <w:proofErr w:type="gramEnd"/>
+      <w:r>
+        <w:t>250)</w:t>
+      </w:r>
+    </w:p>
+    <w:p>
+      <w:pPr>
+        <w:spacing w:after="0" w:line="259" w:lineRule="auto"/>
+        <w:rPr>
+          <w:b/>
+          <w:bCs/>
+        </w:rPr>
+      </w:pPr>
+      <w:r>
+        <w:rPr>
+          <w:b/>
+          <w:bCs/>
         </w:rPr>
         <w:t>);</w:t>
       </w:r>
@@ -2619,87 +3554,17 @@
       <w:pPr>
         <w:spacing w:after="0" w:line="259" w:lineRule="auto"/>
         <w:rPr>
-          <w:lang w:val="en-US"/>
-        </w:rPr>
-      </w:pPr>
-    </w:p>
-    <w:p>
-      <w:pPr>
-        <w:spacing w:after="0" w:line="259" w:lineRule="auto"/>
-        <w:rPr>
-          <w:b/>
-          <w:bCs/>
-          <w:lang w:val="en-US"/>
-        </w:rPr>
-      </w:pPr>
-      <w:r>
-        <w:rPr>
-          <w:b/>
-          <w:bCs/>
-          <w:lang w:val="en-US"/>
-        </w:rPr>
-        <w:t>CREATE TABLE expediente (</w:t>
-      </w:r>
-    </w:p>
-    <w:p>
-      <w:pPr>
-        <w:spacing w:after="0" w:line="259" w:lineRule="auto"/>
-        <w:rPr>
-          <w:lang w:val="en-US"/>
-        </w:rPr>
-      </w:pPr>
-      <w:r>
-        <w:rPr>
-          <w:lang w:val="en-US"/>
-        </w:rPr>
-        <w:lastRenderedPageBreak/>
-        <w:t xml:space="preserve">    id_Expediente INT PRIMARY KEY AUTO_INCREMENT,</w:t>
-      </w:r>
-    </w:p>
-    <w:p>
-      <w:pPr>
-        <w:spacing w:after="0" w:line="259" w:lineRule="auto"/>
-      </w:pPr>
-      <w:r>
-        <w:rPr>
-          <w:lang w:val="en-US"/>
-        </w:rPr>
-        <w:t xml:space="preserve">    </w:t>
-      </w:r>
-      <w:r>
-        <w:t>nombre VARCHAR(100) NOT NULL,</w:t>
-      </w:r>
-    </w:p>
-    <w:p>
-      <w:pPr>
-        <w:spacing w:after="0" w:line="259" w:lineRule="auto"/>
-      </w:pPr>
-      <w:r>
-        <w:t xml:space="preserve">    telefono VARCHAR(15),</w:t>
-      </w:r>
-    </w:p>
-    <w:p>
-      <w:pPr>
-        <w:spacing w:after="0" w:line="259" w:lineRule="auto"/>
-      </w:pPr>
-      <w:r>
-        <w:t xml:space="preserve">    historial VARCHAR(250)</w:t>
-      </w:r>
-    </w:p>
-    <w:p>
-      <w:pPr>
-        <w:spacing w:after="0" w:line="259" w:lineRule="auto"/>
-        <w:rPr>
-          <w:b/>
-          <w:bCs/>
-        </w:rPr>
-      </w:pPr>
-      <w:r>
-        <w:rPr>
-          <w:b/>
-          <w:bCs/>
-        </w:rPr>
-        <w:t>);</w:t>
+          <w:b/>
+          <w:bCs/>
+        </w:rPr>
+      </w:pPr>
+      <w:r>
+        <w:object w:dxaOrig="26137" w:dyaOrig="16440" w14:anchorId="121ACC9B">
+          <v:shape id="_x0000_i1027" type="#_x0000_t75" style="width:525.45pt;height:330.85pt" o:ole="">
+            <v:imagedata r:id="rId17" o:title=""/>
+          </v:shape>
+          <o:OLEObject Type="Embed" ProgID="Visio.Drawing.15" ShapeID="_x0000_i1027" DrawAspect="Content" ObjectID="_1816884452" r:id="rId18"/>
+        </w:object>
       </w:r>
     </w:p>
     <w:p>
@@ -2770,7 +3635,7 @@
                     <pic:cNvPicPr/>
                   </pic:nvPicPr>
                   <pic:blipFill>
-                    <a:blip r:embed="rId17"/>
+                    <a:blip r:embed="rId19"/>
                     <a:stretch>
                       <a:fillRect/>
                     </a:stretch>
@@ -2800,9 +3665,9 @@
           <w:noProof/>
         </w:rPr>
         <w:drawing>
-          <wp:inline distT="0" distB="0" distL="0" distR="0" wp14:anchorId="08402293" wp14:editId="1D188AC5">
-            <wp:extent cx="6315956" cy="1724266"/>
-            <wp:effectExtent l="0" t="0" r="0" b="9525"/>
+          <wp:inline distT="0" distB="0" distL="0" distR="0" wp14:anchorId="08402293" wp14:editId="5CE213B2">
+            <wp:extent cx="6778609" cy="1850571"/>
+            <wp:effectExtent l="0" t="0" r="3810" b="0"/>
             <wp:docPr id="1290904612" name="Imagen 1" descr="Interfaz de usuario gráfica, Texto, Aplicación&#10;&#10;El contenido generado por IA puede ser incorrecto."/>
             <wp:cNvGraphicFramePr>
               <a:graphicFrameLocks xmlns:a="http://schemas.openxmlformats.org/drawingml/2006/main" noChangeAspect="1"/>
@@ -2815,7 +3680,7 @@
                     <pic:cNvPicPr/>
                   </pic:nvPicPr>
                   <pic:blipFill>
-                    <a:blip r:embed="rId18"/>
+                    <a:blip r:embed="rId20"/>
                     <a:stretch>
                       <a:fillRect/>
                     </a:stretch>
@@ -2823,7 +3688,7 @@
                   <pic:spPr>
                     <a:xfrm>
                       <a:off x="0" y="0"/>
-                      <a:ext cx="6315956" cy="1724266"/>
+                      <a:ext cx="6794698" cy="1854963"/>
                     </a:xfrm>
                     <a:prstGeom prst="rect">
                       <a:avLst/>
@@ -2839,16 +3704,51 @@
     <w:p>
       <w:pPr>
         <w:spacing w:after="0" w:line="259" w:lineRule="auto"/>
-        <w:rPr>
-          <w:b/>
-          <w:bCs/>
-        </w:rPr>
-      </w:pPr>
-      <w:r>
-        <w:rPr>
-          <w:b/>
-          <w:bCs/>
-        </w:rPr>
+      </w:pPr>
+    </w:p>
+    <w:p>
+      <w:pPr>
+        <w:spacing w:after="0" w:line="259" w:lineRule="auto"/>
+      </w:pPr>
+    </w:p>
+    <w:p>
+      <w:pPr>
+        <w:spacing w:after="0" w:line="259" w:lineRule="auto"/>
+        <w:ind w:left="0" w:firstLine="0"/>
+      </w:pPr>
+    </w:p>
+    <w:p>
+      <w:pPr>
+        <w:spacing w:after="0" w:line="259" w:lineRule="auto"/>
+        <w:ind w:left="0" w:firstLine="0"/>
+      </w:pPr>
+    </w:p>
+    <w:p>
+      <w:pPr>
+        <w:spacing w:after="0" w:line="259" w:lineRule="auto"/>
+        <w:ind w:left="0" w:firstLine="0"/>
+      </w:pPr>
+    </w:p>
+    <w:p>
+      <w:pPr>
+        <w:spacing w:after="0" w:line="259" w:lineRule="auto"/>
+        <w:ind w:left="0" w:firstLine="0"/>
+      </w:pPr>
+    </w:p>
+    <w:p>
+      <w:pPr>
+        <w:spacing w:after="0" w:line="259" w:lineRule="auto"/>
+        <w:rPr>
+          <w:b/>
+          <w:bCs/>
+        </w:rPr>
+      </w:pPr>
+      <w:r>
+        <w:rPr>
+          <w:b/>
+          <w:bCs/>
+        </w:rPr>
+        <w:lastRenderedPageBreak/>
         <w:t>Consulta de datos</w:t>
       </w:r>
     </w:p>
@@ -2876,7 +3776,7 @@
                     <pic:cNvPicPr/>
                   </pic:nvPicPr>
                   <pic:blipFill>
-                    <a:blip r:embed="rId19"/>
+                    <a:blip r:embed="rId21"/>
                     <a:stretch>
                       <a:fillRect/>
                     </a:stretch>
@@ -2921,7 +3821,7 @@
                     <pic:cNvPicPr/>
                   </pic:nvPicPr>
                   <pic:blipFill>
-                    <a:blip r:embed="rId20"/>
+                    <a:blip r:embed="rId22"/>
                     <a:stretch>
                       <a:fillRect/>
                     </a:stretch>
@@ -3003,7 +3903,7 @@
                     <pic:cNvPicPr/>
                   </pic:nvPicPr>
                   <pic:blipFill>
-                    <a:blip r:embed="rId21"/>
+                    <a:blip r:embed="rId23"/>
                     <a:stretch>
                       <a:fillRect/>
                     </a:stretch>
@@ -3042,7 +3942,6 @@
           <w:b/>
           <w:bCs/>
         </w:rPr>
-        <w:lastRenderedPageBreak/>
         <w:t>Conclusiones y aprendizajes</w:t>
       </w:r>
     </w:p>
@@ -3054,7 +3953,13 @@
         <w:t>En</w:t>
       </w:r>
       <w:r>
-        <w:t xml:space="preserve"> conclusión esta base de datos nos </w:t>
+        <w:t xml:space="preserve"> </w:t>
+      </w:r>
+      <w:r>
+        <w:t>conclusión,</w:t>
+      </w:r>
+      <w:r>
+        <w:t xml:space="preserve"> esta base de datos nos </w:t>
       </w:r>
       <w:r>
         <w:t>ayudó</w:t>
@@ -3063,7 +3968,13 @@
         <w:t xml:space="preserve"> a almacenar nuestros </w:t>
       </w:r>
       <w:r>
-        <w:t>datos en las columnas en la base de datos, nos enseño a manejar comandos clave para la creación de tablas, consultas, unión de tablas y almacenamiento de datos en comandos o en MySQL que nos ayudara en próximos trabajos.</w:t>
+        <w:t xml:space="preserve">datos en las columnas en la base de datos, nos </w:t>
+      </w:r>
+      <w:r>
+        <w:t>enseñó</w:t>
+      </w:r>
+      <w:r>
+        <w:t xml:space="preserve"> a manejar comandos clave para la creación de tablas, consultas, unión de tablas y almacenamiento de datos en comandos o en MySQL que nos ayudara en próximos trabajos.</w:t>
       </w:r>
     </w:p>
     <w:sectPr>

</xml_diff>